<commit_message>
Färdiguppdaterad TKB för RC1.
</commit_message>
<xml_diff>
--- a/ServiceInteractions/riv/clinicalprocess/healthcond/rheuma/trunk/docs/Tjanstekontraktsbeskrivning - clinicalprocess_healthcond_rheuma.docx
+++ b/ServiceInteractions/riv/clinicalprocess/healthcond/rheuma/trunk/docs/Tjanstekontraktsbeskrivning - clinicalprocess_healthcond_rheuma.docx
@@ -390,12 +390,6 @@
                 <w:rStyle w:val="Hyperlnk"/>
                 <w:noProof/>
               </w:rPr>
-            </w:r>
-            <w:r>
-              <w:rPr>
-                <w:rStyle w:val="Hyperlnk"/>
-                <w:noProof/>
-              </w:rPr>
               <w:fldChar w:fldCharType="separate"/>
             </w:r>
             <w:r>
@@ -442,13 +436,13 @@
               </w:rPr>
               <w:instrText xml:space="preserve"> PAGEREF _Toc379448217 \h </w:instrText>
             </w:r>
-            <w:r>
-              <w:rPr>
-                <w:noProof/>
-                <w:webHidden/>
-              </w:rPr>
-            </w:r>
           </w:ins>
+          <w:r>
+            <w:rPr>
+              <w:noProof/>
+              <w:webHidden/>
+            </w:rPr>
+          </w:r>
           <w:r>
             <w:rPr>
               <w:noProof/>
@@ -528,12 +522,6 @@
                 <w:rStyle w:val="Hyperlnk"/>
                 <w:noProof/>
               </w:rPr>
-            </w:r>
-            <w:r>
-              <w:rPr>
-                <w:rStyle w:val="Hyperlnk"/>
-                <w:noProof/>
-              </w:rPr>
               <w:fldChar w:fldCharType="separate"/>
             </w:r>
             <w:r>
@@ -580,13 +568,13 @@
               </w:rPr>
               <w:instrText xml:space="preserve"> PAGEREF _Toc379448218 \h </w:instrText>
             </w:r>
-            <w:r>
-              <w:rPr>
-                <w:noProof/>
-                <w:webHidden/>
-              </w:rPr>
-            </w:r>
           </w:ins>
+          <w:r>
+            <w:rPr>
+              <w:noProof/>
+              <w:webHidden/>
+            </w:rPr>
+          </w:r>
           <w:r>
             <w:rPr>
               <w:noProof/>
@@ -666,12 +654,6 @@
                 <w:rStyle w:val="Hyperlnk"/>
                 <w:noProof/>
               </w:rPr>
-            </w:r>
-            <w:r>
-              <w:rPr>
-                <w:rStyle w:val="Hyperlnk"/>
-                <w:noProof/>
-              </w:rPr>
               <w:fldChar w:fldCharType="separate"/>
             </w:r>
             <w:r>
@@ -763,13 +745,13 @@
               </w:rPr>
               <w:instrText xml:space="preserve"> PAGEREF _Toc379448219 \h </w:instrText>
             </w:r>
-            <w:r>
-              <w:rPr>
-                <w:noProof/>
-                <w:webHidden/>
-              </w:rPr>
-            </w:r>
           </w:ins>
+          <w:r>
+            <w:rPr>
+              <w:noProof/>
+              <w:webHidden/>
+            </w:rPr>
+          </w:r>
           <w:r>
             <w:rPr>
               <w:noProof/>
@@ -849,12 +831,6 @@
                 <w:rStyle w:val="Hyperlnk"/>
                 <w:noProof/>
               </w:rPr>
-            </w:r>
-            <w:r>
-              <w:rPr>
-                <w:rStyle w:val="Hyperlnk"/>
-                <w:noProof/>
-              </w:rPr>
               <w:fldChar w:fldCharType="separate"/>
             </w:r>
             <w:r>
@@ -901,13 +877,13 @@
               </w:rPr>
               <w:instrText xml:space="preserve"> PAGEREF _Toc379448220 \h </w:instrText>
             </w:r>
-            <w:r>
-              <w:rPr>
-                <w:noProof/>
-                <w:webHidden/>
-              </w:rPr>
-            </w:r>
           </w:ins>
+          <w:r>
+            <w:rPr>
+              <w:noProof/>
+              <w:webHidden/>
+            </w:rPr>
+          </w:r>
           <w:r>
             <w:rPr>
               <w:noProof/>
@@ -987,12 +963,6 @@
                 <w:rStyle w:val="Hyperlnk"/>
                 <w:noProof/>
               </w:rPr>
-            </w:r>
-            <w:r>
-              <w:rPr>
-                <w:rStyle w:val="Hyperlnk"/>
-                <w:noProof/>
-              </w:rPr>
               <w:fldChar w:fldCharType="separate"/>
             </w:r>
             <w:r>
@@ -1039,13 +1009,13 @@
               </w:rPr>
               <w:instrText xml:space="preserve"> PAGEREF _Toc379448221 \h </w:instrText>
             </w:r>
-            <w:r>
-              <w:rPr>
-                <w:noProof/>
-                <w:webHidden/>
-              </w:rPr>
-            </w:r>
           </w:ins>
+          <w:r>
+            <w:rPr>
+              <w:noProof/>
+              <w:webHidden/>
+            </w:rPr>
+          </w:r>
           <w:r>
             <w:rPr>
               <w:noProof/>
@@ -1125,12 +1095,6 @@
                 <w:rStyle w:val="Hyperlnk"/>
                 <w:noProof/>
               </w:rPr>
-            </w:r>
-            <w:r>
-              <w:rPr>
-                <w:rStyle w:val="Hyperlnk"/>
-                <w:noProof/>
-              </w:rPr>
               <w:fldChar w:fldCharType="separate"/>
             </w:r>
             <w:r>
@@ -1177,13 +1141,13 @@
               </w:rPr>
               <w:instrText xml:space="preserve"> PAGEREF _Toc379448222 \h </w:instrText>
             </w:r>
-            <w:r>
-              <w:rPr>
-                <w:noProof/>
-                <w:webHidden/>
-              </w:rPr>
-            </w:r>
           </w:ins>
+          <w:r>
+            <w:rPr>
+              <w:noProof/>
+              <w:webHidden/>
+            </w:rPr>
+          </w:r>
           <w:r>
             <w:rPr>
               <w:noProof/>
@@ -1263,12 +1227,6 @@
                 <w:rStyle w:val="Hyperlnk"/>
                 <w:noProof/>
               </w:rPr>
-            </w:r>
-            <w:r>
-              <w:rPr>
-                <w:rStyle w:val="Hyperlnk"/>
-                <w:noProof/>
-              </w:rPr>
               <w:fldChar w:fldCharType="separate"/>
             </w:r>
             <w:r>
@@ -1315,13 +1273,13 @@
               </w:rPr>
               <w:instrText xml:space="preserve"> PAGEREF _Toc379448223 \h </w:instrText>
             </w:r>
-            <w:r>
-              <w:rPr>
-                <w:noProof/>
-                <w:webHidden/>
-              </w:rPr>
-            </w:r>
           </w:ins>
+          <w:r>
+            <w:rPr>
+              <w:noProof/>
+              <w:webHidden/>
+            </w:rPr>
+          </w:r>
           <w:r>
             <w:rPr>
               <w:noProof/>
@@ -1401,12 +1359,6 @@
                 <w:rStyle w:val="Hyperlnk"/>
                 <w:noProof/>
               </w:rPr>
-            </w:r>
-            <w:r>
-              <w:rPr>
-                <w:rStyle w:val="Hyperlnk"/>
-                <w:noProof/>
-              </w:rPr>
               <w:fldChar w:fldCharType="separate"/>
             </w:r>
             <w:r>
@@ -1453,13 +1405,13 @@
               </w:rPr>
               <w:instrText xml:space="preserve"> PAGEREF _Toc379448224 \h </w:instrText>
             </w:r>
-            <w:r>
-              <w:rPr>
-                <w:noProof/>
-                <w:webHidden/>
-              </w:rPr>
-            </w:r>
           </w:ins>
+          <w:r>
+            <w:rPr>
+              <w:noProof/>
+              <w:webHidden/>
+            </w:rPr>
+          </w:r>
           <w:r>
             <w:rPr>
               <w:noProof/>
@@ -1539,12 +1491,6 @@
                 <w:rStyle w:val="Hyperlnk"/>
                 <w:noProof/>
               </w:rPr>
-            </w:r>
-            <w:r>
-              <w:rPr>
-                <w:rStyle w:val="Hyperlnk"/>
-                <w:noProof/>
-              </w:rPr>
               <w:fldChar w:fldCharType="separate"/>
             </w:r>
             <w:r>
@@ -1591,13 +1537,13 @@
               </w:rPr>
               <w:instrText xml:space="preserve"> PAGEREF _Toc379448225 \h </w:instrText>
             </w:r>
-            <w:r>
-              <w:rPr>
-                <w:noProof/>
-                <w:webHidden/>
-              </w:rPr>
-            </w:r>
           </w:ins>
+          <w:r>
+            <w:rPr>
+              <w:noProof/>
+              <w:webHidden/>
+            </w:rPr>
+          </w:r>
           <w:r>
             <w:rPr>
               <w:noProof/>
@@ -1677,12 +1623,6 @@
                 <w:rStyle w:val="Hyperlnk"/>
                 <w:noProof/>
               </w:rPr>
-            </w:r>
-            <w:r>
-              <w:rPr>
-                <w:rStyle w:val="Hyperlnk"/>
-                <w:noProof/>
-              </w:rPr>
               <w:fldChar w:fldCharType="separate"/>
             </w:r>
             <w:r>
@@ -1729,13 +1669,13 @@
               </w:rPr>
               <w:instrText xml:space="preserve"> PAGEREF _Toc379448226 \h </w:instrText>
             </w:r>
-            <w:r>
-              <w:rPr>
-                <w:noProof/>
-                <w:webHidden/>
-              </w:rPr>
-            </w:r>
           </w:ins>
+          <w:r>
+            <w:rPr>
+              <w:noProof/>
+              <w:webHidden/>
+            </w:rPr>
+          </w:r>
           <w:r>
             <w:rPr>
               <w:noProof/>
@@ -1815,12 +1755,6 @@
                 <w:rStyle w:val="Hyperlnk"/>
                 <w:noProof/>
               </w:rPr>
-            </w:r>
-            <w:r>
-              <w:rPr>
-                <w:rStyle w:val="Hyperlnk"/>
-                <w:noProof/>
-              </w:rPr>
               <w:fldChar w:fldCharType="separate"/>
             </w:r>
             <w:r>
@@ -1867,13 +1801,13 @@
               </w:rPr>
               <w:instrText xml:space="preserve"> PAGEREF _Toc379448227 \h </w:instrText>
             </w:r>
-            <w:r>
-              <w:rPr>
-                <w:noProof/>
-                <w:webHidden/>
-              </w:rPr>
-            </w:r>
           </w:ins>
+          <w:r>
+            <w:rPr>
+              <w:noProof/>
+              <w:webHidden/>
+            </w:rPr>
+          </w:r>
           <w:r>
             <w:rPr>
               <w:noProof/>
@@ -1953,12 +1887,6 @@
                 <w:rStyle w:val="Hyperlnk"/>
                 <w:noProof/>
               </w:rPr>
-            </w:r>
-            <w:r>
-              <w:rPr>
-                <w:rStyle w:val="Hyperlnk"/>
-                <w:noProof/>
-              </w:rPr>
               <w:fldChar w:fldCharType="separate"/>
             </w:r>
             <w:r>
@@ -2005,13 +1933,13 @@
               </w:rPr>
               <w:instrText xml:space="preserve"> PAGEREF _Toc379448228 \h </w:instrText>
             </w:r>
-            <w:r>
-              <w:rPr>
-                <w:noProof/>
-                <w:webHidden/>
-              </w:rPr>
-            </w:r>
           </w:ins>
+          <w:r>
+            <w:rPr>
+              <w:noProof/>
+              <w:webHidden/>
+            </w:rPr>
+          </w:r>
           <w:r>
             <w:rPr>
               <w:noProof/>
@@ -2091,12 +2019,6 @@
                 <w:rStyle w:val="Hyperlnk"/>
                 <w:noProof/>
               </w:rPr>
-            </w:r>
-            <w:r>
-              <w:rPr>
-                <w:rStyle w:val="Hyperlnk"/>
-                <w:noProof/>
-              </w:rPr>
               <w:fldChar w:fldCharType="separate"/>
             </w:r>
             <w:r>
@@ -2143,13 +2065,13 @@
               </w:rPr>
               <w:instrText xml:space="preserve"> PAGEREF _Toc379448229 \h </w:instrText>
             </w:r>
-            <w:r>
-              <w:rPr>
-                <w:noProof/>
-                <w:webHidden/>
-              </w:rPr>
-            </w:r>
           </w:ins>
+          <w:r>
+            <w:rPr>
+              <w:noProof/>
+              <w:webHidden/>
+            </w:rPr>
+          </w:r>
           <w:r>
             <w:rPr>
               <w:noProof/>
@@ -2229,12 +2151,6 @@
                 <w:rStyle w:val="Hyperlnk"/>
                 <w:noProof/>
               </w:rPr>
-            </w:r>
-            <w:r>
-              <w:rPr>
-                <w:rStyle w:val="Hyperlnk"/>
-                <w:noProof/>
-              </w:rPr>
               <w:fldChar w:fldCharType="separate"/>
             </w:r>
             <w:r>
@@ -2281,13 +2197,13 @@
               </w:rPr>
               <w:instrText xml:space="preserve"> PAGEREF _Toc379448246 \h </w:instrText>
             </w:r>
-            <w:r>
-              <w:rPr>
-                <w:noProof/>
-                <w:webHidden/>
-              </w:rPr>
-            </w:r>
           </w:ins>
+          <w:r>
+            <w:rPr>
+              <w:noProof/>
+              <w:webHidden/>
+            </w:rPr>
+          </w:r>
           <w:r>
             <w:rPr>
               <w:noProof/>
@@ -2367,12 +2283,6 @@
                 <w:rStyle w:val="Hyperlnk"/>
                 <w:noProof/>
               </w:rPr>
-            </w:r>
-            <w:r>
-              <w:rPr>
-                <w:rStyle w:val="Hyperlnk"/>
-                <w:noProof/>
-              </w:rPr>
               <w:fldChar w:fldCharType="separate"/>
             </w:r>
             <w:r>
@@ -2419,13 +2329,13 @@
               </w:rPr>
               <w:instrText xml:space="preserve"> PAGEREF _Toc379448247 \h </w:instrText>
             </w:r>
-            <w:r>
-              <w:rPr>
-                <w:noProof/>
-                <w:webHidden/>
-              </w:rPr>
-            </w:r>
           </w:ins>
+          <w:r>
+            <w:rPr>
+              <w:noProof/>
+              <w:webHidden/>
+            </w:rPr>
+          </w:r>
           <w:r>
             <w:rPr>
               <w:noProof/>
@@ -2505,12 +2415,6 @@
                 <w:rStyle w:val="Hyperlnk"/>
                 <w:noProof/>
               </w:rPr>
-            </w:r>
-            <w:r>
-              <w:rPr>
-                <w:rStyle w:val="Hyperlnk"/>
-                <w:noProof/>
-              </w:rPr>
               <w:fldChar w:fldCharType="separate"/>
             </w:r>
             <w:r>
@@ -2557,13 +2461,13 @@
               </w:rPr>
               <w:instrText xml:space="preserve"> PAGEREF _Toc379448248 \h </w:instrText>
             </w:r>
-            <w:r>
-              <w:rPr>
-                <w:noProof/>
-                <w:webHidden/>
-              </w:rPr>
-            </w:r>
           </w:ins>
+          <w:r>
+            <w:rPr>
+              <w:noProof/>
+              <w:webHidden/>
+            </w:rPr>
+          </w:r>
           <w:r>
             <w:rPr>
               <w:noProof/>
@@ -2643,12 +2547,6 @@
                 <w:rStyle w:val="Hyperlnk"/>
                 <w:noProof/>
               </w:rPr>
-            </w:r>
-            <w:r>
-              <w:rPr>
-                <w:rStyle w:val="Hyperlnk"/>
-                <w:noProof/>
-              </w:rPr>
               <w:fldChar w:fldCharType="separate"/>
             </w:r>
             <w:r>
@@ -2695,13 +2593,13 @@
               </w:rPr>
               <w:instrText xml:space="preserve"> PAGEREF _Toc379448249 \h </w:instrText>
             </w:r>
-            <w:r>
-              <w:rPr>
-                <w:noProof/>
-                <w:webHidden/>
-              </w:rPr>
-            </w:r>
           </w:ins>
+          <w:r>
+            <w:rPr>
+              <w:noProof/>
+              <w:webHidden/>
+            </w:rPr>
+          </w:r>
           <w:r>
             <w:rPr>
               <w:noProof/>
@@ -2781,12 +2679,6 @@
                 <w:rStyle w:val="Hyperlnk"/>
                 <w:noProof/>
               </w:rPr>
-            </w:r>
-            <w:r>
-              <w:rPr>
-                <w:rStyle w:val="Hyperlnk"/>
-                <w:noProof/>
-              </w:rPr>
               <w:fldChar w:fldCharType="separate"/>
             </w:r>
             <w:r>
@@ -2833,13 +2725,13 @@
               </w:rPr>
               <w:instrText xml:space="preserve"> PAGEREF _Toc379448250 \h </w:instrText>
             </w:r>
-            <w:r>
-              <w:rPr>
-                <w:noProof/>
-                <w:webHidden/>
-              </w:rPr>
-            </w:r>
           </w:ins>
+          <w:r>
+            <w:rPr>
+              <w:noProof/>
+              <w:webHidden/>
+            </w:rPr>
+          </w:r>
           <w:r>
             <w:rPr>
               <w:noProof/>
@@ -2919,12 +2811,6 @@
                 <w:rStyle w:val="Hyperlnk"/>
                 <w:noProof/>
               </w:rPr>
-            </w:r>
-            <w:r>
-              <w:rPr>
-                <w:rStyle w:val="Hyperlnk"/>
-                <w:noProof/>
-              </w:rPr>
               <w:fldChar w:fldCharType="separate"/>
             </w:r>
             <w:r>
@@ -2971,13 +2857,13 @@
               </w:rPr>
               <w:instrText xml:space="preserve"> PAGEREF _Toc379448251 \h </w:instrText>
             </w:r>
-            <w:r>
-              <w:rPr>
-                <w:noProof/>
-                <w:webHidden/>
-              </w:rPr>
-            </w:r>
           </w:ins>
+          <w:r>
+            <w:rPr>
+              <w:noProof/>
+              <w:webHidden/>
+            </w:rPr>
+          </w:r>
           <w:r>
             <w:rPr>
               <w:noProof/>
@@ -3057,12 +2943,6 @@
                 <w:rStyle w:val="Hyperlnk"/>
                 <w:noProof/>
               </w:rPr>
-            </w:r>
-            <w:r>
-              <w:rPr>
-                <w:rStyle w:val="Hyperlnk"/>
-                <w:noProof/>
-              </w:rPr>
               <w:fldChar w:fldCharType="separate"/>
             </w:r>
             <w:r>
@@ -3109,13 +2989,13 @@
               </w:rPr>
               <w:instrText xml:space="preserve"> PAGEREF _Toc379448252 \h </w:instrText>
             </w:r>
-            <w:r>
-              <w:rPr>
-                <w:noProof/>
-                <w:webHidden/>
-              </w:rPr>
-            </w:r>
           </w:ins>
+          <w:r>
+            <w:rPr>
+              <w:noProof/>
+              <w:webHidden/>
+            </w:rPr>
+          </w:r>
           <w:r>
             <w:rPr>
               <w:noProof/>
@@ -3195,12 +3075,6 @@
                 <w:rStyle w:val="Hyperlnk"/>
                 <w:noProof/>
               </w:rPr>
-            </w:r>
-            <w:r>
-              <w:rPr>
-                <w:rStyle w:val="Hyperlnk"/>
-                <w:noProof/>
-              </w:rPr>
               <w:fldChar w:fldCharType="separate"/>
             </w:r>
             <w:r>
@@ -3247,13 +3121,13 @@
               </w:rPr>
               <w:instrText xml:space="preserve"> PAGEREF _Toc379448253 \h </w:instrText>
             </w:r>
-            <w:r>
-              <w:rPr>
-                <w:noProof/>
-                <w:webHidden/>
-              </w:rPr>
-            </w:r>
           </w:ins>
+          <w:r>
+            <w:rPr>
+              <w:noProof/>
+              <w:webHidden/>
+            </w:rPr>
+          </w:r>
           <w:r>
             <w:rPr>
               <w:noProof/>
@@ -3333,12 +3207,6 @@
                 <w:rStyle w:val="Hyperlnk"/>
                 <w:noProof/>
               </w:rPr>
-            </w:r>
-            <w:r>
-              <w:rPr>
-                <w:rStyle w:val="Hyperlnk"/>
-                <w:noProof/>
-              </w:rPr>
               <w:fldChar w:fldCharType="separate"/>
             </w:r>
             <w:r>
@@ -3385,13 +3253,13 @@
               </w:rPr>
               <w:instrText xml:space="preserve"> PAGEREF _Toc379448254 \h </w:instrText>
             </w:r>
-            <w:r>
-              <w:rPr>
-                <w:noProof/>
-                <w:webHidden/>
-              </w:rPr>
-            </w:r>
           </w:ins>
+          <w:r>
+            <w:rPr>
+              <w:noProof/>
+              <w:webHidden/>
+            </w:rPr>
+          </w:r>
           <w:r>
             <w:rPr>
               <w:noProof/>
@@ -3471,12 +3339,6 @@
                 <w:rStyle w:val="Hyperlnk"/>
                 <w:noProof/>
               </w:rPr>
-            </w:r>
-            <w:r>
-              <w:rPr>
-                <w:rStyle w:val="Hyperlnk"/>
-                <w:noProof/>
-              </w:rPr>
               <w:fldChar w:fldCharType="separate"/>
             </w:r>
             <w:r>
@@ -3523,13 +3385,13 @@
               </w:rPr>
               <w:instrText xml:space="preserve"> PAGEREF _Toc379448255 \h </w:instrText>
             </w:r>
-            <w:r>
-              <w:rPr>
-                <w:noProof/>
-                <w:webHidden/>
-              </w:rPr>
-            </w:r>
           </w:ins>
+          <w:r>
+            <w:rPr>
+              <w:noProof/>
+              <w:webHidden/>
+            </w:rPr>
+          </w:r>
           <w:r>
             <w:rPr>
               <w:noProof/>
@@ -3609,12 +3471,6 @@
                 <w:rStyle w:val="Hyperlnk"/>
                 <w:noProof/>
               </w:rPr>
-            </w:r>
-            <w:r>
-              <w:rPr>
-                <w:rStyle w:val="Hyperlnk"/>
-                <w:noProof/>
-              </w:rPr>
               <w:fldChar w:fldCharType="separate"/>
             </w:r>
             <w:r>
@@ -3661,13 +3517,13 @@
               </w:rPr>
               <w:instrText xml:space="preserve"> PAGEREF _Toc379448256 \h </w:instrText>
             </w:r>
-            <w:r>
-              <w:rPr>
-                <w:noProof/>
-                <w:webHidden/>
-              </w:rPr>
-            </w:r>
           </w:ins>
+          <w:r>
+            <w:rPr>
+              <w:noProof/>
+              <w:webHidden/>
+            </w:rPr>
+          </w:r>
           <w:r>
             <w:rPr>
               <w:noProof/>
@@ -3747,12 +3603,6 @@
                 <w:rStyle w:val="Hyperlnk"/>
                 <w:noProof/>
               </w:rPr>
-            </w:r>
-            <w:r>
-              <w:rPr>
-                <w:rStyle w:val="Hyperlnk"/>
-                <w:noProof/>
-              </w:rPr>
               <w:fldChar w:fldCharType="separate"/>
             </w:r>
             <w:r>
@@ -3799,13 +3649,13 @@
               </w:rPr>
               <w:instrText xml:space="preserve"> PAGEREF _Toc379448257 \h </w:instrText>
             </w:r>
-            <w:r>
-              <w:rPr>
-                <w:noProof/>
-                <w:webHidden/>
-              </w:rPr>
-            </w:r>
           </w:ins>
+          <w:r>
+            <w:rPr>
+              <w:noProof/>
+              <w:webHidden/>
+            </w:rPr>
+          </w:r>
           <w:r>
             <w:rPr>
               <w:noProof/>
@@ -3885,12 +3735,6 @@
                 <w:rStyle w:val="Hyperlnk"/>
                 <w:noProof/>
               </w:rPr>
-            </w:r>
-            <w:r>
-              <w:rPr>
-                <w:rStyle w:val="Hyperlnk"/>
-                <w:noProof/>
-              </w:rPr>
               <w:fldChar w:fldCharType="separate"/>
             </w:r>
             <w:r>
@@ -3937,13 +3781,13 @@
               </w:rPr>
               <w:instrText xml:space="preserve"> PAGEREF _Toc379448258 \h </w:instrText>
             </w:r>
-            <w:r>
-              <w:rPr>
-                <w:noProof/>
-                <w:webHidden/>
-              </w:rPr>
-            </w:r>
           </w:ins>
+          <w:r>
+            <w:rPr>
+              <w:noProof/>
+              <w:webHidden/>
+            </w:rPr>
+          </w:r>
           <w:r>
             <w:rPr>
               <w:noProof/>
@@ -4023,12 +3867,6 @@
                 <w:rStyle w:val="Hyperlnk"/>
                 <w:noProof/>
               </w:rPr>
-            </w:r>
-            <w:r>
-              <w:rPr>
-                <w:rStyle w:val="Hyperlnk"/>
-                <w:noProof/>
-              </w:rPr>
               <w:fldChar w:fldCharType="separate"/>
             </w:r>
             <w:r>
@@ -4075,13 +3913,13 @@
               </w:rPr>
               <w:instrText xml:space="preserve"> PAGEREF _Toc379448259 \h </w:instrText>
             </w:r>
-            <w:r>
-              <w:rPr>
-                <w:noProof/>
-                <w:webHidden/>
-              </w:rPr>
-            </w:r>
           </w:ins>
+          <w:r>
+            <w:rPr>
+              <w:noProof/>
+              <w:webHidden/>
+            </w:rPr>
+          </w:r>
           <w:r>
             <w:rPr>
               <w:noProof/>
@@ -4161,12 +3999,6 @@
                 <w:rStyle w:val="Hyperlnk"/>
                 <w:noProof/>
               </w:rPr>
-            </w:r>
-            <w:r>
-              <w:rPr>
-                <w:rStyle w:val="Hyperlnk"/>
-                <w:noProof/>
-              </w:rPr>
               <w:fldChar w:fldCharType="separate"/>
             </w:r>
             <w:r>
@@ -4213,13 +4045,13 @@
               </w:rPr>
               <w:instrText xml:space="preserve"> PAGEREF _Toc379448260 \h </w:instrText>
             </w:r>
-            <w:r>
-              <w:rPr>
-                <w:noProof/>
-                <w:webHidden/>
-              </w:rPr>
-            </w:r>
           </w:ins>
+          <w:r>
+            <w:rPr>
+              <w:noProof/>
+              <w:webHidden/>
+            </w:rPr>
+          </w:r>
           <w:r>
             <w:rPr>
               <w:noProof/>
@@ -4299,12 +4131,6 @@
                 <w:rStyle w:val="Hyperlnk"/>
                 <w:noProof/>
               </w:rPr>
-            </w:r>
-            <w:r>
-              <w:rPr>
-                <w:rStyle w:val="Hyperlnk"/>
-                <w:noProof/>
-              </w:rPr>
               <w:fldChar w:fldCharType="separate"/>
             </w:r>
             <w:r>
@@ -4351,13 +4177,13 @@
               </w:rPr>
               <w:instrText xml:space="preserve"> PAGEREF _Toc379448261 \h </w:instrText>
             </w:r>
-            <w:r>
-              <w:rPr>
-                <w:noProof/>
-                <w:webHidden/>
-              </w:rPr>
-            </w:r>
           </w:ins>
+          <w:r>
+            <w:rPr>
+              <w:noProof/>
+              <w:webHidden/>
+            </w:rPr>
+          </w:r>
           <w:r>
             <w:rPr>
               <w:noProof/>
@@ -4437,12 +4263,6 @@
                 <w:rStyle w:val="Hyperlnk"/>
                 <w:noProof/>
               </w:rPr>
-            </w:r>
-            <w:r>
-              <w:rPr>
-                <w:rStyle w:val="Hyperlnk"/>
-                <w:noProof/>
-              </w:rPr>
               <w:fldChar w:fldCharType="separate"/>
             </w:r>
             <w:r>
@@ -4489,13 +4309,13 @@
               </w:rPr>
               <w:instrText xml:space="preserve"> PAGEREF _Toc379448262 \h </w:instrText>
             </w:r>
-            <w:r>
-              <w:rPr>
-                <w:noProof/>
-                <w:webHidden/>
-              </w:rPr>
-            </w:r>
           </w:ins>
+          <w:r>
+            <w:rPr>
+              <w:noProof/>
+              <w:webHidden/>
+            </w:rPr>
+          </w:r>
           <w:r>
             <w:rPr>
               <w:noProof/>
@@ -4576,12 +4396,6 @@
                 <w:rStyle w:val="Hyperlnk"/>
                 <w:noProof/>
               </w:rPr>
-            </w:r>
-            <w:r>
-              <w:rPr>
-                <w:rStyle w:val="Hyperlnk"/>
-                <w:noProof/>
-              </w:rPr>
               <w:fldChar w:fldCharType="separate"/>
             </w:r>
             <w:r>
@@ -4628,13 +4442,13 @@
               </w:rPr>
               <w:instrText xml:space="preserve"> PAGEREF _Toc379448263 \h </w:instrText>
             </w:r>
-            <w:r>
-              <w:rPr>
-                <w:noProof/>
-                <w:webHidden/>
-              </w:rPr>
-            </w:r>
           </w:ins>
+          <w:r>
+            <w:rPr>
+              <w:noProof/>
+              <w:webHidden/>
+            </w:rPr>
+          </w:r>
           <w:r>
             <w:rPr>
               <w:noProof/>
@@ -4714,12 +4528,6 @@
                 <w:rStyle w:val="Hyperlnk"/>
                 <w:noProof/>
               </w:rPr>
-            </w:r>
-            <w:r>
-              <w:rPr>
-                <w:rStyle w:val="Hyperlnk"/>
-                <w:noProof/>
-              </w:rPr>
               <w:fldChar w:fldCharType="separate"/>
             </w:r>
             <w:r>
@@ -4766,13 +4574,13 @@
               </w:rPr>
               <w:instrText xml:space="preserve"> PAGEREF _Toc379448264 \h </w:instrText>
             </w:r>
-            <w:r>
-              <w:rPr>
-                <w:noProof/>
-                <w:webHidden/>
-              </w:rPr>
-            </w:r>
           </w:ins>
+          <w:r>
+            <w:rPr>
+              <w:noProof/>
+              <w:webHidden/>
+            </w:rPr>
+          </w:r>
           <w:r>
             <w:rPr>
               <w:noProof/>
@@ -4852,12 +4660,6 @@
                 <w:rStyle w:val="Hyperlnk"/>
                 <w:noProof/>
               </w:rPr>
-            </w:r>
-            <w:r>
-              <w:rPr>
-                <w:rStyle w:val="Hyperlnk"/>
-                <w:noProof/>
-              </w:rPr>
               <w:fldChar w:fldCharType="separate"/>
             </w:r>
             <w:r>
@@ -4904,13 +4706,13 @@
               </w:rPr>
               <w:instrText xml:space="preserve"> PAGEREF _Toc379448265 \h </w:instrText>
             </w:r>
-            <w:r>
-              <w:rPr>
-                <w:noProof/>
-                <w:webHidden/>
-              </w:rPr>
-            </w:r>
           </w:ins>
+          <w:r>
+            <w:rPr>
+              <w:noProof/>
+              <w:webHidden/>
+            </w:rPr>
+          </w:r>
           <w:r>
             <w:rPr>
               <w:noProof/>
@@ -4990,12 +4792,6 @@
                 <w:rStyle w:val="Hyperlnk"/>
                 <w:noProof/>
               </w:rPr>
-            </w:r>
-            <w:r>
-              <w:rPr>
-                <w:rStyle w:val="Hyperlnk"/>
-                <w:noProof/>
-              </w:rPr>
               <w:fldChar w:fldCharType="separate"/>
             </w:r>
             <w:r>
@@ -5042,13 +4838,13 @@
               </w:rPr>
               <w:instrText xml:space="preserve"> PAGEREF _Toc379448266 \h </w:instrText>
             </w:r>
-            <w:r>
-              <w:rPr>
-                <w:noProof/>
-                <w:webHidden/>
-              </w:rPr>
-            </w:r>
           </w:ins>
+          <w:r>
+            <w:rPr>
+              <w:noProof/>
+              <w:webHidden/>
+            </w:rPr>
+          </w:r>
           <w:r>
             <w:rPr>
               <w:noProof/>
@@ -5128,12 +4924,6 @@
                 <w:rStyle w:val="Hyperlnk"/>
                 <w:noProof/>
               </w:rPr>
-            </w:r>
-            <w:r>
-              <w:rPr>
-                <w:rStyle w:val="Hyperlnk"/>
-                <w:noProof/>
-              </w:rPr>
               <w:fldChar w:fldCharType="separate"/>
             </w:r>
             <w:r>
@@ -5180,13 +4970,13 @@
               </w:rPr>
               <w:instrText xml:space="preserve"> PAGEREF _Toc379448267 \h </w:instrText>
             </w:r>
-            <w:r>
-              <w:rPr>
-                <w:noProof/>
-                <w:webHidden/>
-              </w:rPr>
-            </w:r>
           </w:ins>
+          <w:r>
+            <w:rPr>
+              <w:noProof/>
+              <w:webHidden/>
+            </w:rPr>
+          </w:r>
           <w:r>
             <w:rPr>
               <w:noProof/>
@@ -5266,12 +5056,6 @@
                 <w:rStyle w:val="Hyperlnk"/>
                 <w:noProof/>
               </w:rPr>
-            </w:r>
-            <w:r>
-              <w:rPr>
-                <w:rStyle w:val="Hyperlnk"/>
-                <w:noProof/>
-              </w:rPr>
               <w:fldChar w:fldCharType="separate"/>
             </w:r>
             <w:r>
@@ -5318,13 +5102,13 @@
               </w:rPr>
               <w:instrText xml:space="preserve"> PAGEREF _Toc379448268 \h </w:instrText>
             </w:r>
-            <w:r>
-              <w:rPr>
-                <w:noProof/>
-                <w:webHidden/>
-              </w:rPr>
-            </w:r>
           </w:ins>
+          <w:r>
+            <w:rPr>
+              <w:noProof/>
+              <w:webHidden/>
+            </w:rPr>
+          </w:r>
           <w:r>
             <w:rPr>
               <w:noProof/>
@@ -5374,7 +5158,6 @@
           <w:del w:id="112" w:author="Björn Genfors" w:date="2014-02-06T11:08:00Z">
             <w:r>
               <w:rPr>
-                <w:noProof/>
                 <w:rPrChange w:id="113" w:author="Björn Genfors" w:date="2014-02-06T11:08:00Z">
                   <w:rPr>
                     <w:rStyle w:val="Hyperlnk"/>
@@ -5395,7 +5178,6 @@
             </w:r>
             <w:r>
               <w:rPr>
-                <w:noProof/>
                 <w:rPrChange w:id="114" w:author="Björn Genfors" w:date="2014-02-06T11:08:00Z">
                   <w:rPr>
                     <w:rStyle w:val="Hyperlnk"/>
@@ -5433,7 +5215,6 @@
           <w:del w:id="116" w:author="Björn Genfors" w:date="2014-02-06T11:08:00Z">
             <w:r>
               <w:rPr>
-                <w:noProof/>
                 <w:rPrChange w:id="117" w:author="Björn Genfors" w:date="2014-02-06T11:08:00Z">
                   <w:rPr>
                     <w:rStyle w:val="Hyperlnk"/>
@@ -5454,7 +5235,6 @@
             </w:r>
             <w:r>
               <w:rPr>
-                <w:noProof/>
                 <w:rPrChange w:id="118" w:author="Björn Genfors" w:date="2014-02-06T11:08:00Z">
                   <w:rPr>
                     <w:rStyle w:val="Hyperlnk"/>
@@ -5492,7 +5272,6 @@
           <w:del w:id="120" w:author="Björn Genfors" w:date="2014-02-06T11:08:00Z">
             <w:r>
               <w:rPr>
-                <w:noProof/>
                 <w:rPrChange w:id="121" w:author="Björn Genfors" w:date="2014-02-06T11:08:00Z">
                   <w:rPr>
                     <w:rStyle w:val="Hyperlnk"/>
@@ -5513,7 +5292,6 @@
             </w:r>
             <w:r>
               <w:rPr>
-                <w:noProof/>
                 <w:rPrChange w:id="122" w:author="Björn Genfors" w:date="2014-02-06T11:08:00Z">
                   <w:rPr>
                     <w:rStyle w:val="Hyperlnk"/>
@@ -5521,85 +5299,7 @@
                   </w:rPr>
                 </w:rPrChange>
               </w:rPr>
-              <w:delText xml:space="preserve">Version </w:delText>
-            </w:r>
-            <w:r>
-              <w:rPr>
-                <w:b/>
-                <w:noProof/>
-                <w:rPrChange w:id="123" w:author="Björn Genfors" w:date="2014-02-06T11:08:00Z">
-                  <w:rPr>
-                    <w:rStyle w:val="Hyperlnk"/>
-                    <w:b/>
-                    <w:noProof/>
-                  </w:rPr>
-                </w:rPrChange>
-              </w:rPr>
-              <w:delText>1</w:delText>
-            </w:r>
-            <w:r>
-              <w:rPr>
-                <w:noProof/>
-                <w:rPrChange w:id="124" w:author="Björn Genfors" w:date="2014-02-06T11:08:00Z">
-                  <w:rPr>
-                    <w:rStyle w:val="Hyperlnk"/>
-                    <w:noProof/>
-                  </w:rPr>
-                </w:rPrChange>
-              </w:rPr>
-              <w:delText>.</w:delText>
-            </w:r>
-            <w:r>
-              <w:rPr>
-                <w:b/>
-                <w:noProof/>
-                <w:rPrChange w:id="125" w:author="Björn Genfors" w:date="2014-02-06T11:08:00Z">
-                  <w:rPr>
-                    <w:rStyle w:val="Hyperlnk"/>
-                    <w:b/>
-                    <w:noProof/>
-                  </w:rPr>
-                </w:rPrChange>
-              </w:rPr>
-              <w:delText>0</w:delText>
-            </w:r>
-            <w:r>
-              <w:rPr>
-                <w:noProof/>
-                <w:rPrChange w:id="126" w:author="Björn Genfors" w:date="2014-02-06T11:08:00Z">
-                  <w:rPr>
-                    <w:rStyle w:val="Hyperlnk"/>
-                    <w:noProof/>
-                  </w:rPr>
-                </w:rPrChange>
-              </w:rPr>
-              <w:delText>.</w:delText>
-            </w:r>
-            <w:r>
-              <w:rPr>
-                <w:b/>
-                <w:noProof/>
-                <w:rPrChange w:id="127" w:author="Björn Genfors" w:date="2014-02-06T11:08:00Z">
-                  <w:rPr>
-                    <w:rStyle w:val="Hyperlnk"/>
-                    <w:b/>
-                    <w:noProof/>
-                  </w:rPr>
-                </w:rPrChange>
-              </w:rPr>
-              <w:delText>0</w:delText>
-            </w:r>
-            <w:r>
-              <w:rPr>
-                <w:noProof/>
-                <w:rPrChange w:id="128" w:author="Björn Genfors" w:date="2014-02-06T11:08:00Z">
-                  <w:rPr>
-                    <w:rStyle w:val="Hyperlnk"/>
-                    <w:noProof/>
-                  </w:rPr>
-                </w:rPrChange>
-              </w:rPr>
-              <w:delText>.</w:delText>
+              <w:delText>Version 1.0.0.</w:delText>
             </w:r>
             <w:r>
               <w:rPr>
@@ -5619,18 +5319,17 @@
               <w:tab w:val="right" w:leader="dot" w:pos="8664"/>
             </w:tabs>
             <w:rPr>
-              <w:del w:id="129" w:author="Björn Genfors" w:date="2014-02-06T11:08:00Z"/>
+              <w:del w:id="123" w:author="Björn Genfors" w:date="2014-02-06T11:08:00Z"/>
               <w:rFonts w:asciiTheme="minorHAnsi" w:eastAsiaTheme="minorEastAsia" w:hAnsiTheme="minorHAnsi" w:cstheme="minorBidi"/>
               <w:noProof/>
               <w:sz w:val="22"/>
               <w:lang w:eastAsia="sv-SE"/>
             </w:rPr>
           </w:pPr>
-          <w:del w:id="130" w:author="Björn Genfors" w:date="2014-02-06T11:08:00Z">
-            <w:r>
-              <w:rPr>
-                <w:noProof/>
-                <w:rPrChange w:id="131" w:author="Björn Genfors" w:date="2014-02-06T11:08:00Z">
+          <w:del w:id="124" w:author="Björn Genfors" w:date="2014-02-06T11:08:00Z">
+            <w:r>
+              <w:rPr>
+                <w:rPrChange w:id="125" w:author="Björn Genfors" w:date="2014-02-06T11:08:00Z">
                   <w:rPr>
                     <w:rStyle w:val="Hyperlnk"/>
                     <w:noProof/>
@@ -5650,8 +5349,7 @@
             </w:r>
             <w:r>
               <w:rPr>
-                <w:noProof/>
-                <w:rPrChange w:id="132" w:author="Björn Genfors" w:date="2014-02-06T11:08:00Z">
+                <w:rPrChange w:id="126" w:author="Björn Genfors" w:date="2014-02-06T11:08:00Z">
                   <w:rPr>
                     <w:rStyle w:val="Hyperlnk"/>
                     <w:noProof/>
@@ -5678,18 +5376,17 @@
               <w:tab w:val="right" w:leader="dot" w:pos="8664"/>
             </w:tabs>
             <w:rPr>
-              <w:del w:id="133" w:author="Björn Genfors" w:date="2014-02-06T11:08:00Z"/>
+              <w:del w:id="127" w:author="Björn Genfors" w:date="2014-02-06T11:08:00Z"/>
               <w:rFonts w:asciiTheme="minorHAnsi" w:eastAsiaTheme="minorEastAsia" w:hAnsiTheme="minorHAnsi" w:cstheme="minorBidi"/>
               <w:noProof/>
               <w:sz w:val="22"/>
               <w:lang w:eastAsia="sv-SE"/>
             </w:rPr>
           </w:pPr>
-          <w:del w:id="134" w:author="Björn Genfors" w:date="2014-02-06T11:08:00Z">
-            <w:r>
-              <w:rPr>
-                <w:noProof/>
-                <w:rPrChange w:id="135" w:author="Björn Genfors" w:date="2014-02-06T11:08:00Z">
+          <w:del w:id="128" w:author="Björn Genfors" w:date="2014-02-06T11:08:00Z">
+            <w:r>
+              <w:rPr>
+                <w:rPrChange w:id="129" w:author="Björn Genfors" w:date="2014-02-06T11:08:00Z">
                   <w:rPr>
                     <w:rStyle w:val="Hyperlnk"/>
                     <w:noProof/>
@@ -5709,8 +5406,7 @@
             </w:r>
             <w:r>
               <w:rPr>
-                <w:noProof/>
-                <w:rPrChange w:id="136" w:author="Björn Genfors" w:date="2014-02-06T11:08:00Z">
+                <w:rPrChange w:id="130" w:author="Björn Genfors" w:date="2014-02-06T11:08:00Z">
                   <w:rPr>
                     <w:rStyle w:val="Hyperlnk"/>
                     <w:noProof/>
@@ -5737,18 +5433,17 @@
               <w:tab w:val="right" w:leader="dot" w:pos="8664"/>
             </w:tabs>
             <w:rPr>
-              <w:del w:id="137" w:author="Björn Genfors" w:date="2014-02-06T11:08:00Z"/>
+              <w:del w:id="131" w:author="Björn Genfors" w:date="2014-02-06T11:08:00Z"/>
               <w:rFonts w:asciiTheme="minorHAnsi" w:eastAsiaTheme="minorEastAsia" w:hAnsiTheme="minorHAnsi" w:cstheme="minorBidi"/>
               <w:noProof/>
               <w:sz w:val="22"/>
               <w:lang w:eastAsia="sv-SE"/>
             </w:rPr>
           </w:pPr>
-          <w:del w:id="138" w:author="Björn Genfors" w:date="2014-02-06T11:08:00Z">
-            <w:r>
-              <w:rPr>
-                <w:noProof/>
-                <w:rPrChange w:id="139" w:author="Björn Genfors" w:date="2014-02-06T11:08:00Z">
+          <w:del w:id="132" w:author="Björn Genfors" w:date="2014-02-06T11:08:00Z">
+            <w:r>
+              <w:rPr>
+                <w:rPrChange w:id="133" w:author="Björn Genfors" w:date="2014-02-06T11:08:00Z">
                   <w:rPr>
                     <w:rStyle w:val="Hyperlnk"/>
                     <w:noProof/>
@@ -5768,8 +5463,7 @@
             </w:r>
             <w:r>
               <w:rPr>
-                <w:noProof/>
-                <w:rPrChange w:id="140" w:author="Björn Genfors" w:date="2014-02-06T11:08:00Z">
+                <w:rPrChange w:id="134" w:author="Björn Genfors" w:date="2014-02-06T11:08:00Z">
                   <w:rPr>
                     <w:rStyle w:val="Hyperlnk"/>
                     <w:noProof/>
@@ -5796,18 +5490,17 @@
               <w:tab w:val="right" w:leader="dot" w:pos="8664"/>
             </w:tabs>
             <w:rPr>
-              <w:del w:id="141" w:author="Björn Genfors" w:date="2014-02-06T11:08:00Z"/>
+              <w:del w:id="135" w:author="Björn Genfors" w:date="2014-02-06T11:08:00Z"/>
               <w:rFonts w:asciiTheme="minorHAnsi" w:eastAsiaTheme="minorEastAsia" w:hAnsiTheme="minorHAnsi" w:cstheme="minorBidi"/>
               <w:noProof/>
               <w:sz w:val="22"/>
               <w:lang w:eastAsia="sv-SE"/>
             </w:rPr>
           </w:pPr>
-          <w:del w:id="142" w:author="Björn Genfors" w:date="2014-02-06T11:08:00Z">
-            <w:r>
-              <w:rPr>
-                <w:noProof/>
-                <w:rPrChange w:id="143" w:author="Björn Genfors" w:date="2014-02-06T11:08:00Z">
+          <w:del w:id="136" w:author="Björn Genfors" w:date="2014-02-06T11:08:00Z">
+            <w:r>
+              <w:rPr>
+                <w:rPrChange w:id="137" w:author="Björn Genfors" w:date="2014-02-06T11:08:00Z">
                   <w:rPr>
                     <w:rStyle w:val="Hyperlnk"/>
                     <w:noProof/>
@@ -5827,8 +5520,7 @@
             </w:r>
             <w:r>
               <w:rPr>
-                <w:noProof/>
-                <w:rPrChange w:id="144" w:author="Björn Genfors" w:date="2014-02-06T11:08:00Z">
+                <w:rPrChange w:id="138" w:author="Björn Genfors" w:date="2014-02-06T11:08:00Z">
                   <w:rPr>
                     <w:rStyle w:val="Hyperlnk"/>
                     <w:noProof/>
@@ -5855,18 +5547,17 @@
               <w:tab w:val="right" w:leader="dot" w:pos="8664"/>
             </w:tabs>
             <w:rPr>
-              <w:del w:id="145" w:author="Björn Genfors" w:date="2014-02-06T11:08:00Z"/>
+              <w:del w:id="139" w:author="Björn Genfors" w:date="2014-02-06T11:08:00Z"/>
               <w:rFonts w:asciiTheme="minorHAnsi" w:eastAsiaTheme="minorEastAsia" w:hAnsiTheme="minorHAnsi" w:cstheme="minorBidi"/>
               <w:noProof/>
               <w:sz w:val="22"/>
               <w:lang w:eastAsia="sv-SE"/>
             </w:rPr>
           </w:pPr>
-          <w:del w:id="146" w:author="Björn Genfors" w:date="2014-02-06T11:08:00Z">
-            <w:r>
-              <w:rPr>
-                <w:noProof/>
-                <w:rPrChange w:id="147" w:author="Björn Genfors" w:date="2014-02-06T11:08:00Z">
+          <w:del w:id="140" w:author="Björn Genfors" w:date="2014-02-06T11:08:00Z">
+            <w:r>
+              <w:rPr>
+                <w:rPrChange w:id="141" w:author="Björn Genfors" w:date="2014-02-06T11:08:00Z">
                   <w:rPr>
                     <w:rStyle w:val="Hyperlnk"/>
                     <w:noProof/>
@@ -5886,8 +5577,7 @@
             </w:r>
             <w:r>
               <w:rPr>
-                <w:noProof/>
-                <w:rPrChange w:id="148" w:author="Björn Genfors" w:date="2014-02-06T11:08:00Z">
+                <w:rPrChange w:id="142" w:author="Björn Genfors" w:date="2014-02-06T11:08:00Z">
                   <w:rPr>
                     <w:rStyle w:val="Hyperlnk"/>
                     <w:noProof/>
@@ -5914,18 +5604,17 @@
               <w:tab w:val="right" w:leader="dot" w:pos="8664"/>
             </w:tabs>
             <w:rPr>
-              <w:del w:id="149" w:author="Björn Genfors" w:date="2014-02-06T11:08:00Z"/>
+              <w:del w:id="143" w:author="Björn Genfors" w:date="2014-02-06T11:08:00Z"/>
               <w:rFonts w:asciiTheme="minorHAnsi" w:eastAsiaTheme="minorEastAsia" w:hAnsiTheme="minorHAnsi" w:cstheme="minorBidi"/>
               <w:noProof/>
               <w:sz w:val="22"/>
               <w:lang w:eastAsia="sv-SE"/>
             </w:rPr>
           </w:pPr>
-          <w:del w:id="150" w:author="Björn Genfors" w:date="2014-02-06T11:08:00Z">
-            <w:r>
-              <w:rPr>
-                <w:noProof/>
-                <w:rPrChange w:id="151" w:author="Björn Genfors" w:date="2014-02-06T11:08:00Z">
+          <w:del w:id="144" w:author="Björn Genfors" w:date="2014-02-06T11:08:00Z">
+            <w:r>
+              <w:rPr>
+                <w:rPrChange w:id="145" w:author="Björn Genfors" w:date="2014-02-06T11:08:00Z">
                   <w:rPr>
                     <w:rStyle w:val="Hyperlnk"/>
                     <w:noProof/>
@@ -5945,8 +5634,7 @@
             </w:r>
             <w:r>
               <w:rPr>
-                <w:noProof/>
-                <w:rPrChange w:id="152" w:author="Björn Genfors" w:date="2014-02-06T11:08:00Z">
+                <w:rPrChange w:id="146" w:author="Björn Genfors" w:date="2014-02-06T11:08:00Z">
                   <w:rPr>
                     <w:rStyle w:val="Hyperlnk"/>
                     <w:noProof/>
@@ -5973,18 +5661,17 @@
               <w:tab w:val="right" w:leader="dot" w:pos="8664"/>
             </w:tabs>
             <w:rPr>
-              <w:del w:id="153" w:author="Björn Genfors" w:date="2014-02-06T11:08:00Z"/>
+              <w:del w:id="147" w:author="Björn Genfors" w:date="2014-02-06T11:08:00Z"/>
               <w:rFonts w:asciiTheme="minorHAnsi" w:eastAsiaTheme="minorEastAsia" w:hAnsiTheme="minorHAnsi" w:cstheme="minorBidi"/>
               <w:noProof/>
               <w:sz w:val="22"/>
               <w:lang w:eastAsia="sv-SE"/>
             </w:rPr>
           </w:pPr>
-          <w:del w:id="154" w:author="Björn Genfors" w:date="2014-02-06T11:08:00Z">
-            <w:r>
-              <w:rPr>
-                <w:noProof/>
-                <w:rPrChange w:id="155" w:author="Björn Genfors" w:date="2014-02-06T11:08:00Z">
+          <w:del w:id="148" w:author="Björn Genfors" w:date="2014-02-06T11:08:00Z">
+            <w:r>
+              <w:rPr>
+                <w:rPrChange w:id="149" w:author="Björn Genfors" w:date="2014-02-06T11:08:00Z">
                   <w:rPr>
                     <w:rStyle w:val="Hyperlnk"/>
                     <w:noProof/>
@@ -6004,8 +5691,7 @@
             </w:r>
             <w:r>
               <w:rPr>
-                <w:noProof/>
-                <w:rPrChange w:id="156" w:author="Björn Genfors" w:date="2014-02-06T11:08:00Z">
+                <w:rPrChange w:id="150" w:author="Björn Genfors" w:date="2014-02-06T11:08:00Z">
                   <w:rPr>
                     <w:rStyle w:val="Hyperlnk"/>
                     <w:noProof/>
@@ -6032,18 +5718,17 @@
               <w:tab w:val="right" w:leader="dot" w:pos="8664"/>
             </w:tabs>
             <w:rPr>
-              <w:del w:id="157" w:author="Björn Genfors" w:date="2014-02-06T11:08:00Z"/>
+              <w:del w:id="151" w:author="Björn Genfors" w:date="2014-02-06T11:08:00Z"/>
               <w:rFonts w:asciiTheme="minorHAnsi" w:eastAsiaTheme="minorEastAsia" w:hAnsiTheme="minorHAnsi" w:cstheme="minorBidi"/>
               <w:noProof/>
               <w:sz w:val="22"/>
               <w:lang w:eastAsia="sv-SE"/>
             </w:rPr>
           </w:pPr>
-          <w:del w:id="158" w:author="Björn Genfors" w:date="2014-02-06T11:08:00Z">
-            <w:r>
-              <w:rPr>
-                <w:noProof/>
-                <w:rPrChange w:id="159" w:author="Björn Genfors" w:date="2014-02-06T11:08:00Z">
+          <w:del w:id="152" w:author="Björn Genfors" w:date="2014-02-06T11:08:00Z">
+            <w:r>
+              <w:rPr>
+                <w:rPrChange w:id="153" w:author="Björn Genfors" w:date="2014-02-06T11:08:00Z">
                   <w:rPr>
                     <w:rStyle w:val="Hyperlnk"/>
                     <w:noProof/>
@@ -6063,8 +5748,7 @@
             </w:r>
             <w:r>
               <w:rPr>
-                <w:noProof/>
-                <w:rPrChange w:id="160" w:author="Björn Genfors" w:date="2014-02-06T11:08:00Z">
+                <w:rPrChange w:id="154" w:author="Björn Genfors" w:date="2014-02-06T11:08:00Z">
                   <w:rPr>
                     <w:rStyle w:val="Hyperlnk"/>
                     <w:noProof/>
@@ -6091,18 +5775,17 @@
               <w:tab w:val="right" w:leader="dot" w:pos="8664"/>
             </w:tabs>
             <w:rPr>
-              <w:del w:id="161" w:author="Björn Genfors" w:date="2014-02-06T11:08:00Z"/>
+              <w:del w:id="155" w:author="Björn Genfors" w:date="2014-02-06T11:08:00Z"/>
               <w:rFonts w:asciiTheme="minorHAnsi" w:eastAsiaTheme="minorEastAsia" w:hAnsiTheme="minorHAnsi" w:cstheme="minorBidi"/>
               <w:noProof/>
               <w:sz w:val="22"/>
               <w:lang w:eastAsia="sv-SE"/>
             </w:rPr>
           </w:pPr>
-          <w:del w:id="162" w:author="Björn Genfors" w:date="2014-02-06T11:08:00Z">
-            <w:r>
-              <w:rPr>
-                <w:noProof/>
-                <w:rPrChange w:id="163" w:author="Björn Genfors" w:date="2014-02-06T11:08:00Z">
+          <w:del w:id="156" w:author="Björn Genfors" w:date="2014-02-06T11:08:00Z">
+            <w:r>
+              <w:rPr>
+                <w:rPrChange w:id="157" w:author="Björn Genfors" w:date="2014-02-06T11:08:00Z">
                   <w:rPr>
                     <w:rStyle w:val="Hyperlnk"/>
                     <w:noProof/>
@@ -6122,8 +5805,7 @@
             </w:r>
             <w:r>
               <w:rPr>
-                <w:noProof/>
-                <w:rPrChange w:id="164" w:author="Björn Genfors" w:date="2014-02-06T11:08:00Z">
+                <w:rPrChange w:id="158" w:author="Björn Genfors" w:date="2014-02-06T11:08:00Z">
                   <w:rPr>
                     <w:rStyle w:val="Hyperlnk"/>
                     <w:noProof/>
@@ -6150,18 +5832,17 @@
               <w:tab w:val="right" w:leader="dot" w:pos="8664"/>
             </w:tabs>
             <w:rPr>
-              <w:del w:id="165" w:author="Björn Genfors" w:date="2014-02-06T11:08:00Z"/>
+              <w:del w:id="159" w:author="Björn Genfors" w:date="2014-02-06T11:08:00Z"/>
               <w:rFonts w:asciiTheme="minorHAnsi" w:eastAsiaTheme="minorEastAsia" w:hAnsiTheme="minorHAnsi" w:cstheme="minorBidi"/>
               <w:noProof/>
               <w:sz w:val="22"/>
               <w:lang w:eastAsia="sv-SE"/>
             </w:rPr>
           </w:pPr>
-          <w:del w:id="166" w:author="Björn Genfors" w:date="2014-02-06T11:08:00Z">
-            <w:r>
-              <w:rPr>
-                <w:noProof/>
-                <w:rPrChange w:id="167" w:author="Björn Genfors" w:date="2014-02-06T11:08:00Z">
+          <w:del w:id="160" w:author="Björn Genfors" w:date="2014-02-06T11:08:00Z">
+            <w:r>
+              <w:rPr>
+                <w:rPrChange w:id="161" w:author="Björn Genfors" w:date="2014-02-06T11:08:00Z">
                   <w:rPr>
                     <w:rStyle w:val="Hyperlnk"/>
                     <w:noProof/>
@@ -6181,8 +5862,7 @@
             </w:r>
             <w:r>
               <w:rPr>
-                <w:noProof/>
-                <w:rPrChange w:id="168" w:author="Björn Genfors" w:date="2014-02-06T11:08:00Z">
+                <w:rPrChange w:id="162" w:author="Björn Genfors" w:date="2014-02-06T11:08:00Z">
                   <w:rPr>
                     <w:rStyle w:val="Hyperlnk"/>
                     <w:noProof/>
@@ -6209,18 +5889,17 @@
               <w:tab w:val="right" w:leader="dot" w:pos="8664"/>
             </w:tabs>
             <w:rPr>
-              <w:del w:id="169" w:author="Björn Genfors" w:date="2014-02-06T11:08:00Z"/>
+              <w:del w:id="163" w:author="Björn Genfors" w:date="2014-02-06T11:08:00Z"/>
               <w:rFonts w:asciiTheme="minorHAnsi" w:eastAsiaTheme="minorEastAsia" w:hAnsiTheme="minorHAnsi" w:cstheme="minorBidi"/>
               <w:noProof/>
               <w:sz w:val="22"/>
               <w:lang w:eastAsia="sv-SE"/>
             </w:rPr>
           </w:pPr>
-          <w:del w:id="170" w:author="Björn Genfors" w:date="2014-02-06T11:08:00Z">
-            <w:r>
-              <w:rPr>
-                <w:noProof/>
-                <w:rPrChange w:id="171" w:author="Björn Genfors" w:date="2014-02-06T11:08:00Z">
+          <w:del w:id="164" w:author="Björn Genfors" w:date="2014-02-06T11:08:00Z">
+            <w:r>
+              <w:rPr>
+                <w:rPrChange w:id="165" w:author="Björn Genfors" w:date="2014-02-06T11:08:00Z">
                   <w:rPr>
                     <w:rStyle w:val="Hyperlnk"/>
                     <w:noProof/>
@@ -6240,8 +5919,7 @@
             </w:r>
             <w:r>
               <w:rPr>
-                <w:noProof/>
-                <w:rPrChange w:id="172" w:author="Björn Genfors" w:date="2014-02-06T11:08:00Z">
+                <w:rPrChange w:id="166" w:author="Björn Genfors" w:date="2014-02-06T11:08:00Z">
                   <w:rPr>
                     <w:rStyle w:val="Hyperlnk"/>
                     <w:noProof/>
@@ -6268,18 +5946,17 @@
               <w:tab w:val="right" w:leader="dot" w:pos="8664"/>
             </w:tabs>
             <w:rPr>
-              <w:del w:id="173" w:author="Björn Genfors" w:date="2014-02-06T11:08:00Z"/>
+              <w:del w:id="167" w:author="Björn Genfors" w:date="2014-02-06T11:08:00Z"/>
               <w:rFonts w:asciiTheme="minorHAnsi" w:eastAsiaTheme="minorEastAsia" w:hAnsiTheme="minorHAnsi" w:cstheme="minorBidi"/>
               <w:noProof/>
               <w:sz w:val="22"/>
               <w:lang w:eastAsia="sv-SE"/>
             </w:rPr>
           </w:pPr>
-          <w:del w:id="174" w:author="Björn Genfors" w:date="2014-02-06T11:08:00Z">
-            <w:r>
-              <w:rPr>
-                <w:noProof/>
-                <w:rPrChange w:id="175" w:author="Björn Genfors" w:date="2014-02-06T11:08:00Z">
+          <w:del w:id="168" w:author="Björn Genfors" w:date="2014-02-06T11:08:00Z">
+            <w:r>
+              <w:rPr>
+                <w:rPrChange w:id="169" w:author="Björn Genfors" w:date="2014-02-06T11:08:00Z">
                   <w:rPr>
                     <w:rStyle w:val="Hyperlnk"/>
                     <w:noProof/>
@@ -6299,8 +5976,7 @@
             </w:r>
             <w:r>
               <w:rPr>
-                <w:noProof/>
-                <w:rPrChange w:id="176" w:author="Björn Genfors" w:date="2014-02-06T11:08:00Z">
+                <w:rPrChange w:id="170" w:author="Björn Genfors" w:date="2014-02-06T11:08:00Z">
                   <w:rPr>
                     <w:rStyle w:val="Hyperlnk"/>
                     <w:noProof/>
@@ -6327,18 +6003,17 @@
               <w:tab w:val="right" w:leader="dot" w:pos="8664"/>
             </w:tabs>
             <w:rPr>
-              <w:del w:id="177" w:author="Björn Genfors" w:date="2014-02-06T11:08:00Z"/>
+              <w:del w:id="171" w:author="Björn Genfors" w:date="2014-02-06T11:08:00Z"/>
               <w:rFonts w:asciiTheme="minorHAnsi" w:eastAsiaTheme="minorEastAsia" w:hAnsiTheme="minorHAnsi" w:cstheme="minorBidi"/>
               <w:noProof/>
               <w:sz w:val="22"/>
               <w:lang w:eastAsia="sv-SE"/>
             </w:rPr>
           </w:pPr>
-          <w:del w:id="178" w:author="Björn Genfors" w:date="2014-02-06T11:08:00Z">
-            <w:r>
-              <w:rPr>
-                <w:noProof/>
-                <w:rPrChange w:id="179" w:author="Björn Genfors" w:date="2014-02-06T11:08:00Z">
+          <w:del w:id="172" w:author="Björn Genfors" w:date="2014-02-06T11:08:00Z">
+            <w:r>
+              <w:rPr>
+                <w:rPrChange w:id="173" w:author="Björn Genfors" w:date="2014-02-06T11:08:00Z">
                   <w:rPr>
                     <w:rStyle w:val="Hyperlnk"/>
                     <w:noProof/>
@@ -6358,8 +6033,7 @@
             </w:r>
             <w:r>
               <w:rPr>
-                <w:noProof/>
-                <w:rPrChange w:id="180" w:author="Björn Genfors" w:date="2014-02-06T11:08:00Z">
+                <w:rPrChange w:id="174" w:author="Björn Genfors" w:date="2014-02-06T11:08:00Z">
                   <w:rPr>
                     <w:rStyle w:val="Hyperlnk"/>
                     <w:noProof/>
@@ -6386,18 +6060,17 @@
               <w:tab w:val="right" w:leader="dot" w:pos="8664"/>
             </w:tabs>
             <w:rPr>
-              <w:del w:id="181" w:author="Björn Genfors" w:date="2014-02-06T11:08:00Z"/>
+              <w:del w:id="175" w:author="Björn Genfors" w:date="2014-02-06T11:08:00Z"/>
               <w:rFonts w:asciiTheme="minorHAnsi" w:eastAsiaTheme="minorEastAsia" w:hAnsiTheme="minorHAnsi" w:cstheme="minorBidi"/>
               <w:noProof/>
               <w:sz w:val="22"/>
               <w:lang w:eastAsia="sv-SE"/>
             </w:rPr>
           </w:pPr>
-          <w:del w:id="182" w:author="Björn Genfors" w:date="2014-02-06T11:08:00Z">
-            <w:r>
-              <w:rPr>
-                <w:noProof/>
-                <w:rPrChange w:id="183" w:author="Björn Genfors" w:date="2014-02-06T11:08:00Z">
+          <w:del w:id="176" w:author="Björn Genfors" w:date="2014-02-06T11:08:00Z">
+            <w:r>
+              <w:rPr>
+                <w:rPrChange w:id="177" w:author="Björn Genfors" w:date="2014-02-06T11:08:00Z">
                   <w:rPr>
                     <w:rStyle w:val="Hyperlnk"/>
                     <w:noProof/>
@@ -6417,8 +6090,7 @@
             </w:r>
             <w:r>
               <w:rPr>
-                <w:noProof/>
-                <w:rPrChange w:id="184" w:author="Björn Genfors" w:date="2014-02-06T11:08:00Z">
+                <w:rPrChange w:id="178" w:author="Björn Genfors" w:date="2014-02-06T11:08:00Z">
                   <w:rPr>
                     <w:rStyle w:val="Hyperlnk"/>
                     <w:noProof/>
@@ -6445,18 +6117,17 @@
               <w:tab w:val="right" w:leader="dot" w:pos="8664"/>
             </w:tabs>
             <w:rPr>
-              <w:del w:id="185" w:author="Björn Genfors" w:date="2014-02-06T11:08:00Z"/>
+              <w:del w:id="179" w:author="Björn Genfors" w:date="2014-02-06T11:08:00Z"/>
               <w:rFonts w:asciiTheme="minorHAnsi" w:eastAsiaTheme="minorEastAsia" w:hAnsiTheme="minorHAnsi" w:cstheme="minorBidi"/>
               <w:noProof/>
               <w:sz w:val="22"/>
               <w:lang w:eastAsia="sv-SE"/>
             </w:rPr>
           </w:pPr>
-          <w:del w:id="186" w:author="Björn Genfors" w:date="2014-02-06T11:08:00Z">
-            <w:r>
-              <w:rPr>
-                <w:noProof/>
-                <w:rPrChange w:id="187" w:author="Björn Genfors" w:date="2014-02-06T11:08:00Z">
+          <w:del w:id="180" w:author="Björn Genfors" w:date="2014-02-06T11:08:00Z">
+            <w:r>
+              <w:rPr>
+                <w:rPrChange w:id="181" w:author="Björn Genfors" w:date="2014-02-06T11:08:00Z">
                   <w:rPr>
                     <w:rStyle w:val="Hyperlnk"/>
                     <w:noProof/>
@@ -6476,8 +6147,7 @@
             </w:r>
             <w:r>
               <w:rPr>
-                <w:noProof/>
-                <w:rPrChange w:id="188" w:author="Björn Genfors" w:date="2014-02-06T11:08:00Z">
+                <w:rPrChange w:id="182" w:author="Björn Genfors" w:date="2014-02-06T11:08:00Z">
                   <w:rPr>
                     <w:rStyle w:val="Hyperlnk"/>
                     <w:noProof/>
@@ -6504,18 +6174,17 @@
               <w:tab w:val="right" w:leader="dot" w:pos="8664"/>
             </w:tabs>
             <w:rPr>
-              <w:del w:id="189" w:author="Björn Genfors" w:date="2014-02-06T11:08:00Z"/>
+              <w:del w:id="183" w:author="Björn Genfors" w:date="2014-02-06T11:08:00Z"/>
               <w:rFonts w:asciiTheme="minorHAnsi" w:eastAsiaTheme="minorEastAsia" w:hAnsiTheme="minorHAnsi" w:cstheme="minorBidi"/>
               <w:noProof/>
               <w:sz w:val="22"/>
               <w:lang w:eastAsia="sv-SE"/>
             </w:rPr>
           </w:pPr>
-          <w:del w:id="190" w:author="Björn Genfors" w:date="2014-02-06T11:08:00Z">
-            <w:r>
-              <w:rPr>
-                <w:noProof/>
-                <w:rPrChange w:id="191" w:author="Björn Genfors" w:date="2014-02-06T11:08:00Z">
+          <w:del w:id="184" w:author="Björn Genfors" w:date="2014-02-06T11:08:00Z">
+            <w:r>
+              <w:rPr>
+                <w:rPrChange w:id="185" w:author="Björn Genfors" w:date="2014-02-06T11:08:00Z">
                   <w:rPr>
                     <w:rStyle w:val="Hyperlnk"/>
                     <w:noProof/>
@@ -6535,8 +6204,7 @@
             </w:r>
             <w:r>
               <w:rPr>
-                <w:noProof/>
-                <w:rPrChange w:id="192" w:author="Björn Genfors" w:date="2014-02-06T11:08:00Z">
+                <w:rPrChange w:id="186" w:author="Björn Genfors" w:date="2014-02-06T11:08:00Z">
                   <w:rPr>
                     <w:rStyle w:val="Hyperlnk"/>
                     <w:noProof/>
@@ -6563,18 +6231,17 @@
               <w:tab w:val="right" w:leader="dot" w:pos="8664"/>
             </w:tabs>
             <w:rPr>
-              <w:del w:id="193" w:author="Björn Genfors" w:date="2014-02-06T11:08:00Z"/>
+              <w:del w:id="187" w:author="Björn Genfors" w:date="2014-02-06T11:08:00Z"/>
               <w:rFonts w:asciiTheme="minorHAnsi" w:eastAsiaTheme="minorEastAsia" w:hAnsiTheme="minorHAnsi" w:cstheme="minorBidi"/>
               <w:noProof/>
               <w:sz w:val="22"/>
               <w:lang w:eastAsia="sv-SE"/>
             </w:rPr>
           </w:pPr>
-          <w:del w:id="194" w:author="Björn Genfors" w:date="2014-02-06T11:08:00Z">
-            <w:r>
-              <w:rPr>
-                <w:noProof/>
-                <w:rPrChange w:id="195" w:author="Björn Genfors" w:date="2014-02-06T11:08:00Z">
+          <w:del w:id="188" w:author="Björn Genfors" w:date="2014-02-06T11:08:00Z">
+            <w:r>
+              <w:rPr>
+                <w:rPrChange w:id="189" w:author="Björn Genfors" w:date="2014-02-06T11:08:00Z">
                   <w:rPr>
                     <w:rStyle w:val="Hyperlnk"/>
                     <w:noProof/>
@@ -6594,8 +6261,7 @@
             </w:r>
             <w:r>
               <w:rPr>
-                <w:noProof/>
-                <w:rPrChange w:id="196" w:author="Björn Genfors" w:date="2014-02-06T11:08:00Z">
+                <w:rPrChange w:id="190" w:author="Björn Genfors" w:date="2014-02-06T11:08:00Z">
                   <w:rPr>
                     <w:rStyle w:val="Hyperlnk"/>
                     <w:noProof/>
@@ -6622,18 +6288,17 @@
               <w:tab w:val="right" w:leader="dot" w:pos="8664"/>
             </w:tabs>
             <w:rPr>
-              <w:del w:id="197" w:author="Björn Genfors" w:date="2014-02-06T11:08:00Z"/>
+              <w:del w:id="191" w:author="Björn Genfors" w:date="2014-02-06T11:08:00Z"/>
               <w:rFonts w:asciiTheme="minorHAnsi" w:eastAsiaTheme="minorEastAsia" w:hAnsiTheme="minorHAnsi" w:cstheme="minorBidi"/>
               <w:noProof/>
               <w:sz w:val="22"/>
               <w:lang w:eastAsia="sv-SE"/>
             </w:rPr>
           </w:pPr>
-          <w:del w:id="198" w:author="Björn Genfors" w:date="2014-02-06T11:08:00Z">
-            <w:r>
-              <w:rPr>
-                <w:noProof/>
-                <w:rPrChange w:id="199" w:author="Björn Genfors" w:date="2014-02-06T11:08:00Z">
+          <w:del w:id="192" w:author="Björn Genfors" w:date="2014-02-06T11:08:00Z">
+            <w:r>
+              <w:rPr>
+                <w:rPrChange w:id="193" w:author="Björn Genfors" w:date="2014-02-06T11:08:00Z">
                   <w:rPr>
                     <w:rStyle w:val="Hyperlnk"/>
                     <w:noProof/>
@@ -6653,8 +6318,7 @@
             </w:r>
             <w:r>
               <w:rPr>
-                <w:noProof/>
-                <w:rPrChange w:id="200" w:author="Björn Genfors" w:date="2014-02-06T11:08:00Z">
+                <w:rPrChange w:id="194" w:author="Björn Genfors" w:date="2014-02-06T11:08:00Z">
                   <w:rPr>
                     <w:rStyle w:val="Hyperlnk"/>
                     <w:noProof/>
@@ -6681,18 +6345,17 @@
               <w:tab w:val="right" w:leader="dot" w:pos="8664"/>
             </w:tabs>
             <w:rPr>
-              <w:del w:id="201" w:author="Björn Genfors" w:date="2014-02-06T11:08:00Z"/>
+              <w:del w:id="195" w:author="Björn Genfors" w:date="2014-02-06T11:08:00Z"/>
               <w:rFonts w:asciiTheme="minorHAnsi" w:eastAsiaTheme="minorEastAsia" w:hAnsiTheme="minorHAnsi" w:cstheme="minorBidi"/>
               <w:noProof/>
               <w:sz w:val="22"/>
               <w:lang w:eastAsia="sv-SE"/>
             </w:rPr>
           </w:pPr>
-          <w:del w:id="202" w:author="Björn Genfors" w:date="2014-02-06T11:08:00Z">
-            <w:r>
-              <w:rPr>
-                <w:noProof/>
-                <w:rPrChange w:id="203" w:author="Björn Genfors" w:date="2014-02-06T11:08:00Z">
+          <w:del w:id="196" w:author="Björn Genfors" w:date="2014-02-06T11:08:00Z">
+            <w:r>
+              <w:rPr>
+                <w:rPrChange w:id="197" w:author="Björn Genfors" w:date="2014-02-06T11:08:00Z">
                   <w:rPr>
                     <w:rStyle w:val="Hyperlnk"/>
                     <w:noProof/>
@@ -6712,8 +6375,7 @@
             </w:r>
             <w:r>
               <w:rPr>
-                <w:noProof/>
-                <w:rPrChange w:id="204" w:author="Björn Genfors" w:date="2014-02-06T11:08:00Z">
+                <w:rPrChange w:id="198" w:author="Björn Genfors" w:date="2014-02-06T11:08:00Z">
                   <w:rPr>
                     <w:rStyle w:val="Hyperlnk"/>
                     <w:noProof/>
@@ -6740,18 +6402,17 @@
               <w:tab w:val="right" w:leader="dot" w:pos="8664"/>
             </w:tabs>
             <w:rPr>
-              <w:del w:id="205" w:author="Björn Genfors" w:date="2014-02-06T11:08:00Z"/>
+              <w:del w:id="199" w:author="Björn Genfors" w:date="2014-02-06T11:08:00Z"/>
               <w:rFonts w:asciiTheme="minorHAnsi" w:eastAsiaTheme="minorEastAsia" w:hAnsiTheme="minorHAnsi" w:cstheme="minorBidi"/>
               <w:noProof/>
               <w:sz w:val="22"/>
               <w:lang w:eastAsia="sv-SE"/>
             </w:rPr>
           </w:pPr>
-          <w:del w:id="206" w:author="Björn Genfors" w:date="2014-02-06T11:08:00Z">
-            <w:r>
-              <w:rPr>
-                <w:noProof/>
-                <w:rPrChange w:id="207" w:author="Björn Genfors" w:date="2014-02-06T11:08:00Z">
+          <w:del w:id="200" w:author="Björn Genfors" w:date="2014-02-06T11:08:00Z">
+            <w:r>
+              <w:rPr>
+                <w:rPrChange w:id="201" w:author="Björn Genfors" w:date="2014-02-06T11:08:00Z">
                   <w:rPr>
                     <w:rStyle w:val="Hyperlnk"/>
                     <w:noProof/>
@@ -6771,8 +6432,7 @@
             </w:r>
             <w:r>
               <w:rPr>
-                <w:noProof/>
-                <w:rPrChange w:id="208" w:author="Björn Genfors" w:date="2014-02-06T11:08:00Z">
+                <w:rPrChange w:id="202" w:author="Björn Genfors" w:date="2014-02-06T11:08:00Z">
                   <w:rPr>
                     <w:rStyle w:val="Hyperlnk"/>
                     <w:noProof/>
@@ -6799,18 +6459,17 @@
               <w:tab w:val="right" w:leader="dot" w:pos="8664"/>
             </w:tabs>
             <w:rPr>
-              <w:del w:id="209" w:author="Björn Genfors" w:date="2014-02-06T11:08:00Z"/>
+              <w:del w:id="203" w:author="Björn Genfors" w:date="2014-02-06T11:08:00Z"/>
               <w:rFonts w:asciiTheme="minorHAnsi" w:eastAsiaTheme="minorEastAsia" w:hAnsiTheme="minorHAnsi" w:cstheme="minorBidi"/>
               <w:noProof/>
               <w:sz w:val="22"/>
               <w:lang w:eastAsia="sv-SE"/>
             </w:rPr>
           </w:pPr>
-          <w:del w:id="210" w:author="Björn Genfors" w:date="2014-02-06T11:08:00Z">
-            <w:r>
-              <w:rPr>
-                <w:noProof/>
-                <w:rPrChange w:id="211" w:author="Björn Genfors" w:date="2014-02-06T11:08:00Z">
+          <w:del w:id="204" w:author="Björn Genfors" w:date="2014-02-06T11:08:00Z">
+            <w:r>
+              <w:rPr>
+                <w:rPrChange w:id="205" w:author="Björn Genfors" w:date="2014-02-06T11:08:00Z">
                   <w:rPr>
                     <w:rStyle w:val="Hyperlnk"/>
                     <w:noProof/>
@@ -6830,8 +6489,7 @@
             </w:r>
             <w:r>
               <w:rPr>
-                <w:noProof/>
-                <w:rPrChange w:id="212" w:author="Björn Genfors" w:date="2014-02-06T11:08:00Z">
+                <w:rPrChange w:id="206" w:author="Björn Genfors" w:date="2014-02-06T11:08:00Z">
                   <w:rPr>
                     <w:rStyle w:val="Hyperlnk"/>
                     <w:noProof/>
@@ -6858,18 +6516,17 @@
               <w:tab w:val="right" w:leader="dot" w:pos="8664"/>
             </w:tabs>
             <w:rPr>
-              <w:del w:id="213" w:author="Björn Genfors" w:date="2014-02-06T11:08:00Z"/>
+              <w:del w:id="207" w:author="Björn Genfors" w:date="2014-02-06T11:08:00Z"/>
               <w:rFonts w:asciiTheme="minorHAnsi" w:eastAsiaTheme="minorEastAsia" w:hAnsiTheme="minorHAnsi" w:cstheme="minorBidi"/>
               <w:noProof/>
               <w:sz w:val="22"/>
               <w:lang w:eastAsia="sv-SE"/>
             </w:rPr>
           </w:pPr>
-          <w:del w:id="214" w:author="Björn Genfors" w:date="2014-02-06T11:08:00Z">
-            <w:r>
-              <w:rPr>
-                <w:noProof/>
-                <w:rPrChange w:id="215" w:author="Björn Genfors" w:date="2014-02-06T11:08:00Z">
+          <w:del w:id="208" w:author="Björn Genfors" w:date="2014-02-06T11:08:00Z">
+            <w:r>
+              <w:rPr>
+                <w:rPrChange w:id="209" w:author="Björn Genfors" w:date="2014-02-06T11:08:00Z">
                   <w:rPr>
                     <w:rStyle w:val="Hyperlnk"/>
                     <w:noProof/>
@@ -6889,8 +6546,7 @@
             </w:r>
             <w:r>
               <w:rPr>
-                <w:noProof/>
-                <w:rPrChange w:id="216" w:author="Björn Genfors" w:date="2014-02-06T11:08:00Z">
+                <w:rPrChange w:id="210" w:author="Björn Genfors" w:date="2014-02-06T11:08:00Z">
                   <w:rPr>
                     <w:rStyle w:val="Hyperlnk"/>
                     <w:noProof/>
@@ -6917,18 +6573,17 @@
               <w:tab w:val="right" w:leader="dot" w:pos="8664"/>
             </w:tabs>
             <w:rPr>
-              <w:del w:id="217" w:author="Björn Genfors" w:date="2014-02-06T11:08:00Z"/>
+              <w:del w:id="211" w:author="Björn Genfors" w:date="2014-02-06T11:08:00Z"/>
               <w:rFonts w:asciiTheme="minorHAnsi" w:eastAsiaTheme="minorEastAsia" w:hAnsiTheme="minorHAnsi" w:cstheme="minorBidi"/>
               <w:noProof/>
               <w:sz w:val="22"/>
               <w:lang w:eastAsia="sv-SE"/>
             </w:rPr>
           </w:pPr>
-          <w:del w:id="218" w:author="Björn Genfors" w:date="2014-02-06T11:08:00Z">
-            <w:r>
-              <w:rPr>
-                <w:noProof/>
-                <w:rPrChange w:id="219" w:author="Björn Genfors" w:date="2014-02-06T11:08:00Z">
+          <w:del w:id="212" w:author="Björn Genfors" w:date="2014-02-06T11:08:00Z">
+            <w:r>
+              <w:rPr>
+                <w:rPrChange w:id="213" w:author="Björn Genfors" w:date="2014-02-06T11:08:00Z">
                   <w:rPr>
                     <w:rStyle w:val="Hyperlnk"/>
                     <w:noProof/>
@@ -6948,8 +6603,7 @@
             </w:r>
             <w:r>
               <w:rPr>
-                <w:noProof/>
-                <w:rPrChange w:id="220" w:author="Björn Genfors" w:date="2014-02-06T11:08:00Z">
+                <w:rPrChange w:id="214" w:author="Björn Genfors" w:date="2014-02-06T11:08:00Z">
                   <w:rPr>
                     <w:rStyle w:val="Hyperlnk"/>
                     <w:noProof/>
@@ -6976,18 +6630,17 @@
               <w:tab w:val="right" w:leader="dot" w:pos="8664"/>
             </w:tabs>
             <w:rPr>
-              <w:del w:id="221" w:author="Björn Genfors" w:date="2014-02-06T11:08:00Z"/>
+              <w:del w:id="215" w:author="Björn Genfors" w:date="2014-02-06T11:08:00Z"/>
               <w:rFonts w:asciiTheme="minorHAnsi" w:eastAsiaTheme="minorEastAsia" w:hAnsiTheme="minorHAnsi" w:cstheme="minorBidi"/>
               <w:noProof/>
               <w:sz w:val="22"/>
               <w:lang w:eastAsia="sv-SE"/>
             </w:rPr>
           </w:pPr>
-          <w:del w:id="222" w:author="Björn Genfors" w:date="2014-02-06T11:08:00Z">
-            <w:r>
-              <w:rPr>
-                <w:noProof/>
-                <w:rPrChange w:id="223" w:author="Björn Genfors" w:date="2014-02-06T11:08:00Z">
+          <w:del w:id="216" w:author="Björn Genfors" w:date="2014-02-06T11:08:00Z">
+            <w:r>
+              <w:rPr>
+                <w:rPrChange w:id="217" w:author="Björn Genfors" w:date="2014-02-06T11:08:00Z">
                   <w:rPr>
                     <w:rStyle w:val="Hyperlnk"/>
                     <w:noProof/>
@@ -7007,8 +6660,7 @@
             </w:r>
             <w:r>
               <w:rPr>
-                <w:noProof/>
-                <w:rPrChange w:id="224" w:author="Björn Genfors" w:date="2014-02-06T11:08:00Z">
+                <w:rPrChange w:id="218" w:author="Björn Genfors" w:date="2014-02-06T11:08:00Z">
                   <w:rPr>
                     <w:rStyle w:val="Hyperlnk"/>
                     <w:noProof/>
@@ -7035,18 +6687,17 @@
               <w:tab w:val="right" w:leader="dot" w:pos="8664"/>
             </w:tabs>
             <w:rPr>
-              <w:del w:id="225" w:author="Björn Genfors" w:date="2014-02-06T11:08:00Z"/>
+              <w:del w:id="219" w:author="Björn Genfors" w:date="2014-02-06T11:08:00Z"/>
               <w:rFonts w:asciiTheme="minorHAnsi" w:eastAsiaTheme="minorEastAsia" w:hAnsiTheme="minorHAnsi" w:cstheme="minorBidi"/>
               <w:noProof/>
               <w:sz w:val="22"/>
               <w:lang w:eastAsia="sv-SE"/>
             </w:rPr>
           </w:pPr>
-          <w:del w:id="226" w:author="Björn Genfors" w:date="2014-02-06T11:08:00Z">
-            <w:r>
-              <w:rPr>
-                <w:noProof/>
-                <w:rPrChange w:id="227" w:author="Björn Genfors" w:date="2014-02-06T11:08:00Z">
+          <w:del w:id="220" w:author="Björn Genfors" w:date="2014-02-06T11:08:00Z">
+            <w:r>
+              <w:rPr>
+                <w:rPrChange w:id="221" w:author="Björn Genfors" w:date="2014-02-06T11:08:00Z">
                   <w:rPr>
                     <w:rStyle w:val="Hyperlnk"/>
                     <w:noProof/>
@@ -7066,8 +6717,7 @@
             </w:r>
             <w:r>
               <w:rPr>
-                <w:noProof/>
-                <w:rPrChange w:id="228" w:author="Björn Genfors" w:date="2014-02-06T11:08:00Z">
+                <w:rPrChange w:id="222" w:author="Björn Genfors" w:date="2014-02-06T11:08:00Z">
                   <w:rPr>
                     <w:rStyle w:val="Hyperlnk"/>
                     <w:noProof/>
@@ -7094,18 +6744,17 @@
               <w:tab w:val="right" w:leader="dot" w:pos="8664"/>
             </w:tabs>
             <w:rPr>
-              <w:del w:id="229" w:author="Björn Genfors" w:date="2014-02-06T11:08:00Z"/>
+              <w:del w:id="223" w:author="Björn Genfors" w:date="2014-02-06T11:08:00Z"/>
               <w:rFonts w:asciiTheme="minorHAnsi" w:eastAsiaTheme="minorEastAsia" w:hAnsiTheme="minorHAnsi" w:cstheme="minorBidi"/>
               <w:noProof/>
               <w:sz w:val="22"/>
               <w:lang w:eastAsia="sv-SE"/>
             </w:rPr>
           </w:pPr>
-          <w:del w:id="230" w:author="Björn Genfors" w:date="2014-02-06T11:08:00Z">
-            <w:r>
-              <w:rPr>
-                <w:noProof/>
-                <w:rPrChange w:id="231" w:author="Björn Genfors" w:date="2014-02-06T11:08:00Z">
+          <w:del w:id="224" w:author="Björn Genfors" w:date="2014-02-06T11:08:00Z">
+            <w:r>
+              <w:rPr>
+                <w:rPrChange w:id="225" w:author="Björn Genfors" w:date="2014-02-06T11:08:00Z">
                   <w:rPr>
                     <w:rStyle w:val="Hyperlnk"/>
                     <w:noProof/>
@@ -7125,8 +6774,7 @@
             </w:r>
             <w:r>
               <w:rPr>
-                <w:noProof/>
-                <w:rPrChange w:id="232" w:author="Björn Genfors" w:date="2014-02-06T11:08:00Z">
+                <w:rPrChange w:id="226" w:author="Björn Genfors" w:date="2014-02-06T11:08:00Z">
                   <w:rPr>
                     <w:rStyle w:val="Hyperlnk"/>
                     <w:noProof/>
@@ -7153,18 +6801,17 @@
               <w:tab w:val="right" w:leader="dot" w:pos="8664"/>
             </w:tabs>
             <w:rPr>
-              <w:del w:id="233" w:author="Björn Genfors" w:date="2014-02-06T11:08:00Z"/>
+              <w:del w:id="227" w:author="Björn Genfors" w:date="2014-02-06T11:08:00Z"/>
               <w:rFonts w:asciiTheme="minorHAnsi" w:eastAsiaTheme="minorEastAsia" w:hAnsiTheme="minorHAnsi" w:cstheme="minorBidi"/>
               <w:noProof/>
               <w:sz w:val="22"/>
               <w:lang w:eastAsia="sv-SE"/>
             </w:rPr>
           </w:pPr>
-          <w:del w:id="234" w:author="Björn Genfors" w:date="2014-02-06T11:08:00Z">
-            <w:r>
-              <w:rPr>
-                <w:noProof/>
-                <w:rPrChange w:id="235" w:author="Björn Genfors" w:date="2014-02-06T11:08:00Z">
+          <w:del w:id="228" w:author="Björn Genfors" w:date="2014-02-06T11:08:00Z">
+            <w:r>
+              <w:rPr>
+                <w:rPrChange w:id="229" w:author="Björn Genfors" w:date="2014-02-06T11:08:00Z">
                   <w:rPr>
                     <w:rStyle w:val="Hyperlnk"/>
                     <w:noProof/>
@@ -7184,8 +6831,7 @@
             </w:r>
             <w:r>
               <w:rPr>
-                <w:noProof/>
-                <w:rPrChange w:id="236" w:author="Björn Genfors" w:date="2014-02-06T11:08:00Z">
+                <w:rPrChange w:id="230" w:author="Björn Genfors" w:date="2014-02-06T11:08:00Z">
                   <w:rPr>
                     <w:rStyle w:val="Hyperlnk"/>
                     <w:noProof/>
@@ -7212,18 +6858,17 @@
               <w:tab w:val="right" w:leader="dot" w:pos="8664"/>
             </w:tabs>
             <w:rPr>
-              <w:del w:id="237" w:author="Björn Genfors" w:date="2014-02-06T11:08:00Z"/>
+              <w:del w:id="231" w:author="Björn Genfors" w:date="2014-02-06T11:08:00Z"/>
               <w:rFonts w:asciiTheme="minorHAnsi" w:eastAsiaTheme="minorEastAsia" w:hAnsiTheme="minorHAnsi" w:cstheme="minorBidi"/>
               <w:noProof/>
               <w:sz w:val="22"/>
               <w:lang w:eastAsia="sv-SE"/>
             </w:rPr>
           </w:pPr>
-          <w:del w:id="238" w:author="Björn Genfors" w:date="2014-02-06T11:08:00Z">
-            <w:r>
-              <w:rPr>
-                <w:noProof/>
-                <w:rPrChange w:id="239" w:author="Björn Genfors" w:date="2014-02-06T11:08:00Z">
+          <w:del w:id="232" w:author="Björn Genfors" w:date="2014-02-06T11:08:00Z">
+            <w:r>
+              <w:rPr>
+                <w:rPrChange w:id="233" w:author="Björn Genfors" w:date="2014-02-06T11:08:00Z">
                   <w:rPr>
                     <w:rStyle w:val="Hyperlnk"/>
                     <w:noProof/>
@@ -7243,8 +6888,7 @@
             </w:r>
             <w:r>
               <w:rPr>
-                <w:noProof/>
-                <w:rPrChange w:id="240" w:author="Björn Genfors" w:date="2014-02-06T11:08:00Z">
+                <w:rPrChange w:id="234" w:author="Björn Genfors" w:date="2014-02-06T11:08:00Z">
                   <w:rPr>
                     <w:rStyle w:val="Hyperlnk"/>
                     <w:noProof/>
@@ -7271,18 +6915,17 @@
               <w:tab w:val="right" w:leader="dot" w:pos="8664"/>
             </w:tabs>
             <w:rPr>
-              <w:del w:id="241" w:author="Björn Genfors" w:date="2014-02-06T11:08:00Z"/>
+              <w:del w:id="235" w:author="Björn Genfors" w:date="2014-02-06T11:08:00Z"/>
               <w:rFonts w:asciiTheme="minorHAnsi" w:eastAsiaTheme="minorEastAsia" w:hAnsiTheme="minorHAnsi" w:cstheme="minorBidi"/>
               <w:noProof/>
               <w:sz w:val="22"/>
               <w:lang w:eastAsia="sv-SE"/>
             </w:rPr>
           </w:pPr>
-          <w:del w:id="242" w:author="Björn Genfors" w:date="2014-02-06T11:08:00Z">
-            <w:r>
-              <w:rPr>
-                <w:noProof/>
-                <w:rPrChange w:id="243" w:author="Björn Genfors" w:date="2014-02-06T11:08:00Z">
+          <w:del w:id="236" w:author="Björn Genfors" w:date="2014-02-06T11:08:00Z">
+            <w:r>
+              <w:rPr>
+                <w:rPrChange w:id="237" w:author="Björn Genfors" w:date="2014-02-06T11:08:00Z">
                   <w:rPr>
                     <w:rStyle w:val="Hyperlnk"/>
                     <w:noProof/>
@@ -7302,8 +6945,7 @@
             </w:r>
             <w:r>
               <w:rPr>
-                <w:noProof/>
-                <w:rPrChange w:id="244" w:author="Björn Genfors" w:date="2014-02-06T11:08:00Z">
+                <w:rPrChange w:id="238" w:author="Björn Genfors" w:date="2014-02-06T11:08:00Z">
                   <w:rPr>
                     <w:rStyle w:val="Hyperlnk"/>
                     <w:noProof/>
@@ -7330,18 +6972,17 @@
               <w:tab w:val="right" w:leader="dot" w:pos="8664"/>
             </w:tabs>
             <w:rPr>
-              <w:del w:id="245" w:author="Björn Genfors" w:date="2014-02-06T11:08:00Z"/>
+              <w:del w:id="239" w:author="Björn Genfors" w:date="2014-02-06T11:08:00Z"/>
               <w:rFonts w:asciiTheme="minorHAnsi" w:eastAsiaTheme="minorEastAsia" w:hAnsiTheme="minorHAnsi" w:cstheme="minorBidi"/>
               <w:noProof/>
               <w:sz w:val="22"/>
               <w:lang w:eastAsia="sv-SE"/>
             </w:rPr>
           </w:pPr>
-          <w:del w:id="246" w:author="Björn Genfors" w:date="2014-02-06T11:08:00Z">
-            <w:r>
-              <w:rPr>
-                <w:noProof/>
-                <w:rPrChange w:id="247" w:author="Björn Genfors" w:date="2014-02-06T11:08:00Z">
+          <w:del w:id="240" w:author="Björn Genfors" w:date="2014-02-06T11:08:00Z">
+            <w:r>
+              <w:rPr>
+                <w:rPrChange w:id="241" w:author="Björn Genfors" w:date="2014-02-06T11:08:00Z">
                   <w:rPr>
                     <w:rStyle w:val="Hyperlnk"/>
                     <w:noProof/>
@@ -7361,8 +7002,7 @@
             </w:r>
             <w:r>
               <w:rPr>
-                <w:noProof/>
-                <w:rPrChange w:id="248" w:author="Björn Genfors" w:date="2014-02-06T11:08:00Z">
+                <w:rPrChange w:id="242" w:author="Björn Genfors" w:date="2014-02-06T11:08:00Z">
                   <w:rPr>
                     <w:rStyle w:val="Hyperlnk"/>
                     <w:noProof/>
@@ -7389,18 +7029,17 @@
               <w:tab w:val="right" w:leader="dot" w:pos="8664"/>
             </w:tabs>
             <w:rPr>
-              <w:del w:id="249" w:author="Björn Genfors" w:date="2014-02-06T11:08:00Z"/>
+              <w:del w:id="243" w:author="Björn Genfors" w:date="2014-02-06T11:08:00Z"/>
               <w:rFonts w:asciiTheme="minorHAnsi" w:eastAsiaTheme="minorEastAsia" w:hAnsiTheme="minorHAnsi" w:cstheme="minorBidi"/>
               <w:noProof/>
               <w:sz w:val="22"/>
               <w:lang w:eastAsia="sv-SE"/>
             </w:rPr>
           </w:pPr>
-          <w:del w:id="250" w:author="Björn Genfors" w:date="2014-02-06T11:08:00Z">
-            <w:r>
-              <w:rPr>
-                <w:noProof/>
-                <w:rPrChange w:id="251" w:author="Björn Genfors" w:date="2014-02-06T11:08:00Z">
+          <w:del w:id="244" w:author="Björn Genfors" w:date="2014-02-06T11:08:00Z">
+            <w:r>
+              <w:rPr>
+                <w:rPrChange w:id="245" w:author="Björn Genfors" w:date="2014-02-06T11:08:00Z">
                   <w:rPr>
                     <w:rStyle w:val="Hyperlnk"/>
                     <w:noProof/>
@@ -7420,8 +7059,7 @@
             </w:r>
             <w:r>
               <w:rPr>
-                <w:noProof/>
-                <w:rPrChange w:id="252" w:author="Björn Genfors" w:date="2014-02-06T11:08:00Z">
+                <w:rPrChange w:id="246" w:author="Björn Genfors" w:date="2014-02-06T11:08:00Z">
                   <w:rPr>
                     <w:rStyle w:val="Hyperlnk"/>
                     <w:noProof/>
@@ -7448,18 +7086,17 @@
               <w:tab w:val="right" w:leader="dot" w:pos="8664"/>
             </w:tabs>
             <w:rPr>
-              <w:del w:id="253" w:author="Björn Genfors" w:date="2014-02-06T11:08:00Z"/>
+              <w:del w:id="247" w:author="Björn Genfors" w:date="2014-02-06T11:08:00Z"/>
               <w:rFonts w:asciiTheme="minorHAnsi" w:eastAsiaTheme="minorEastAsia" w:hAnsiTheme="minorHAnsi" w:cstheme="minorBidi"/>
               <w:noProof/>
               <w:sz w:val="22"/>
               <w:lang w:eastAsia="sv-SE"/>
             </w:rPr>
           </w:pPr>
-          <w:del w:id="254" w:author="Björn Genfors" w:date="2014-02-06T11:08:00Z">
-            <w:r>
-              <w:rPr>
-                <w:noProof/>
-                <w:rPrChange w:id="255" w:author="Björn Genfors" w:date="2014-02-06T11:08:00Z">
+          <w:del w:id="248" w:author="Björn Genfors" w:date="2014-02-06T11:08:00Z">
+            <w:r>
+              <w:rPr>
+                <w:rPrChange w:id="249" w:author="Björn Genfors" w:date="2014-02-06T11:08:00Z">
                   <w:rPr>
                     <w:rStyle w:val="Hyperlnk"/>
                     <w:noProof/>
@@ -7479,8 +7116,7 @@
             </w:r>
             <w:r>
               <w:rPr>
-                <w:noProof/>
-                <w:rPrChange w:id="256" w:author="Björn Genfors" w:date="2014-02-06T11:08:00Z">
+                <w:rPrChange w:id="250" w:author="Björn Genfors" w:date="2014-02-06T11:08:00Z">
                   <w:rPr>
                     <w:rStyle w:val="Hyperlnk"/>
                     <w:noProof/>
@@ -7507,18 +7143,17 @@
               <w:tab w:val="right" w:leader="dot" w:pos="8664"/>
             </w:tabs>
             <w:rPr>
-              <w:del w:id="257" w:author="Björn Genfors" w:date="2014-02-06T11:08:00Z"/>
+              <w:del w:id="251" w:author="Björn Genfors" w:date="2014-02-06T11:08:00Z"/>
               <w:rFonts w:asciiTheme="minorHAnsi" w:eastAsiaTheme="minorEastAsia" w:hAnsiTheme="minorHAnsi" w:cstheme="minorBidi"/>
               <w:noProof/>
               <w:sz w:val="22"/>
               <w:lang w:eastAsia="sv-SE"/>
             </w:rPr>
           </w:pPr>
-          <w:del w:id="258" w:author="Björn Genfors" w:date="2014-02-06T11:08:00Z">
-            <w:r>
-              <w:rPr>
-                <w:noProof/>
-                <w:rPrChange w:id="259" w:author="Björn Genfors" w:date="2014-02-06T11:08:00Z">
+          <w:del w:id="252" w:author="Björn Genfors" w:date="2014-02-06T11:08:00Z">
+            <w:r>
+              <w:rPr>
+                <w:rPrChange w:id="253" w:author="Björn Genfors" w:date="2014-02-06T11:08:00Z">
                   <w:rPr>
                     <w:rStyle w:val="Hyperlnk"/>
                     <w:noProof/>
@@ -7538,8 +7173,7 @@
             </w:r>
             <w:r>
               <w:rPr>
-                <w:noProof/>
-                <w:rPrChange w:id="260" w:author="Björn Genfors" w:date="2014-02-06T11:08:00Z">
+                <w:rPrChange w:id="254" w:author="Björn Genfors" w:date="2014-02-06T11:08:00Z">
                   <w:rPr>
                     <w:rStyle w:val="Hyperlnk"/>
                     <w:noProof/>
@@ -7566,18 +7200,17 @@
               <w:tab w:val="right" w:leader="dot" w:pos="8664"/>
             </w:tabs>
             <w:rPr>
-              <w:del w:id="261" w:author="Björn Genfors" w:date="2014-02-06T11:08:00Z"/>
+              <w:del w:id="255" w:author="Björn Genfors" w:date="2014-02-06T11:08:00Z"/>
               <w:rFonts w:asciiTheme="minorHAnsi" w:eastAsiaTheme="minorEastAsia" w:hAnsiTheme="minorHAnsi" w:cstheme="minorBidi"/>
               <w:noProof/>
               <w:sz w:val="22"/>
               <w:lang w:eastAsia="sv-SE"/>
             </w:rPr>
           </w:pPr>
-          <w:del w:id="262" w:author="Björn Genfors" w:date="2014-02-06T11:08:00Z">
-            <w:r>
-              <w:rPr>
-                <w:noProof/>
-                <w:rPrChange w:id="263" w:author="Björn Genfors" w:date="2014-02-06T11:08:00Z">
+          <w:del w:id="256" w:author="Björn Genfors" w:date="2014-02-06T11:08:00Z">
+            <w:r>
+              <w:rPr>
+                <w:rPrChange w:id="257" w:author="Björn Genfors" w:date="2014-02-06T11:08:00Z">
                   <w:rPr>
                     <w:rStyle w:val="Hyperlnk"/>
                     <w:noProof/>
@@ -7597,8 +7230,7 @@
             </w:r>
             <w:r>
               <w:rPr>
-                <w:noProof/>
-                <w:rPrChange w:id="264" w:author="Björn Genfors" w:date="2014-02-06T11:08:00Z">
+                <w:rPrChange w:id="258" w:author="Björn Genfors" w:date="2014-02-06T11:08:00Z">
                   <w:rPr>
                     <w:rStyle w:val="Hyperlnk"/>
                     <w:noProof/>
@@ -7625,18 +7257,17 @@
               <w:tab w:val="right" w:leader="dot" w:pos="8664"/>
             </w:tabs>
             <w:rPr>
-              <w:del w:id="265" w:author="Björn Genfors" w:date="2014-02-06T11:08:00Z"/>
+              <w:del w:id="259" w:author="Björn Genfors" w:date="2014-02-06T11:08:00Z"/>
               <w:rFonts w:asciiTheme="minorHAnsi" w:eastAsiaTheme="minorEastAsia" w:hAnsiTheme="minorHAnsi" w:cstheme="minorBidi"/>
               <w:noProof/>
               <w:sz w:val="22"/>
               <w:lang w:eastAsia="sv-SE"/>
             </w:rPr>
           </w:pPr>
-          <w:del w:id="266" w:author="Björn Genfors" w:date="2014-02-06T11:08:00Z">
-            <w:r>
-              <w:rPr>
-                <w:noProof/>
-                <w:rPrChange w:id="267" w:author="Björn Genfors" w:date="2014-02-06T11:08:00Z">
+          <w:del w:id="260" w:author="Björn Genfors" w:date="2014-02-06T11:08:00Z">
+            <w:r>
+              <w:rPr>
+                <w:rPrChange w:id="261" w:author="Björn Genfors" w:date="2014-02-06T11:08:00Z">
                   <w:rPr>
                     <w:rStyle w:val="Hyperlnk"/>
                     <w:noProof/>
@@ -7656,8 +7287,7 @@
             </w:r>
             <w:r>
               <w:rPr>
-                <w:noProof/>
-                <w:rPrChange w:id="268" w:author="Björn Genfors" w:date="2014-02-06T11:08:00Z">
+                <w:rPrChange w:id="262" w:author="Björn Genfors" w:date="2014-02-06T11:08:00Z">
                   <w:rPr>
                     <w:rStyle w:val="Hyperlnk"/>
                     <w:noProof/>
@@ -7684,18 +7314,17 @@
               <w:tab w:val="right" w:leader="dot" w:pos="8664"/>
             </w:tabs>
             <w:rPr>
-              <w:del w:id="269" w:author="Björn Genfors" w:date="2014-02-06T11:08:00Z"/>
+              <w:del w:id="263" w:author="Björn Genfors" w:date="2014-02-06T11:08:00Z"/>
               <w:rFonts w:asciiTheme="minorHAnsi" w:eastAsiaTheme="minorEastAsia" w:hAnsiTheme="minorHAnsi" w:cstheme="minorBidi"/>
               <w:noProof/>
               <w:sz w:val="22"/>
               <w:lang w:eastAsia="sv-SE"/>
             </w:rPr>
           </w:pPr>
-          <w:del w:id="270" w:author="Björn Genfors" w:date="2014-02-06T11:08:00Z">
-            <w:r>
-              <w:rPr>
-                <w:noProof/>
-                <w:rPrChange w:id="271" w:author="Björn Genfors" w:date="2014-02-06T11:08:00Z">
+          <w:del w:id="264" w:author="Björn Genfors" w:date="2014-02-06T11:08:00Z">
+            <w:r>
+              <w:rPr>
+                <w:rPrChange w:id="265" w:author="Björn Genfors" w:date="2014-02-06T11:08:00Z">
                   <w:rPr>
                     <w:rStyle w:val="Hyperlnk"/>
                     <w:noProof/>
@@ -7715,8 +7344,7 @@
             </w:r>
             <w:r>
               <w:rPr>
-                <w:noProof/>
-                <w:rPrChange w:id="272" w:author="Björn Genfors" w:date="2014-02-06T11:08:00Z">
+                <w:rPrChange w:id="266" w:author="Björn Genfors" w:date="2014-02-06T11:08:00Z">
                   <w:rPr>
                     <w:rStyle w:val="Hyperlnk"/>
                     <w:noProof/>
@@ -7753,12 +7381,12 @@
           <w:szCs w:val="28"/>
         </w:rPr>
       </w:pPr>
-      <w:bookmarkStart w:id="273" w:name="_Toc163963305"/>
-      <w:bookmarkStart w:id="274" w:name="_Toc199311100"/>
-      <w:bookmarkStart w:id="275" w:name="_Toc199552311"/>
-      <w:bookmarkStart w:id="276" w:name="_Toc199552341"/>
-      <w:bookmarkStart w:id="277" w:name="_Toc199552434"/>
-      <w:bookmarkStart w:id="278" w:name="_Toc224960917"/>
+      <w:bookmarkStart w:id="267" w:name="_Toc163963305"/>
+      <w:bookmarkStart w:id="268" w:name="_Toc199311100"/>
+      <w:bookmarkStart w:id="269" w:name="_Toc199552311"/>
+      <w:bookmarkStart w:id="270" w:name="_Toc199552341"/>
+      <w:bookmarkStart w:id="271" w:name="_Toc199552434"/>
+      <w:bookmarkStart w:id="272" w:name="_Toc224960917"/>
       <w:r>
         <w:rPr>
           <w:b/>
@@ -8142,12 +7770,12 @@
             <w:r>
               <w:t>2014-02-</w:t>
             </w:r>
-            <w:del w:id="279" w:author="Björn Genfors" w:date="2014-02-06T10:55:00Z">
+            <w:del w:id="273" w:author="Björn Genfors" w:date="2014-02-06T10:55:00Z">
               <w:r>
                 <w:delText>05</w:delText>
               </w:r>
             </w:del>
-            <w:ins w:id="280" w:author="Björn Genfors" w:date="2014-02-06T10:55:00Z">
+            <w:ins w:id="274" w:author="Björn Genfors" w:date="2014-02-06T10:55:00Z">
               <w:r>
                 <w:t>06</w:t>
               </w:r>
@@ -8167,15 +7795,15 @@
               </w:numPr>
               <w:ind w:left="222" w:hanging="166"/>
               <w:rPr>
-                <w:ins w:id="281" w:author="Björn Genfors" w:date="2014-02-06T11:09:00Z"/>
-              </w:rPr>
-              <w:pPrChange w:id="282" w:author="Björn Genfors" w:date="2014-02-06T11:09:00Z">
+                <w:ins w:id="275" w:author="Björn Genfors" w:date="2014-02-06T11:09:00Z"/>
+              </w:rPr>
+              <w:pPrChange w:id="276" w:author="Björn Genfors" w:date="2014-02-06T11:09:00Z">
                 <w:pPr>
                   <w:pStyle w:val="TableText"/>
                 </w:pPr>
               </w:pPrChange>
             </w:pPr>
-            <w:del w:id="283" w:author="Björn Genfors" w:date="2014-02-06T11:09:00Z">
+            <w:del w:id="277" w:author="Björn Genfors" w:date="2014-02-06T11:09:00Z">
               <w:r>
                 <w:delText xml:space="preserve">Korrigerat svenskt namn på kontraktet så det följer regelverket. </w:delText>
               </w:r>
@@ -8193,15 +7821,15 @@
               </w:numPr>
               <w:ind w:left="222" w:hanging="166"/>
               <w:rPr>
-                <w:ins w:id="284" w:author="Björn Genfors" w:date="2014-02-06T11:10:00Z"/>
-              </w:rPr>
-              <w:pPrChange w:id="285" w:author="Björn Genfors" w:date="2014-02-06T11:09:00Z">
+                <w:ins w:id="278" w:author="Björn Genfors" w:date="2014-02-06T11:10:00Z"/>
+              </w:rPr>
+              <w:pPrChange w:id="279" w:author="Björn Genfors" w:date="2014-02-06T11:09:00Z">
                 <w:pPr>
                   <w:pStyle w:val="TableText"/>
                 </w:pPr>
               </w:pPrChange>
             </w:pPr>
-            <w:ins w:id="286" w:author="Björn Genfors" w:date="2014-02-06T11:09:00Z">
+            <w:ins w:id="280" w:author="Björn Genfors" w:date="2014-02-06T11:09:00Z">
               <w:r>
                 <w:t>Korrigerat svenskt namn på kontraktet så det följer regelverket.</w:t>
               </w:r>
@@ -8215,48 +7843,43 @@
                 <w:numId w:val="30"/>
               </w:numPr>
               <w:ind w:left="222" w:hanging="166"/>
-              <w:pPrChange w:id="287" w:author="Björn Genfors" w:date="2014-02-06T11:25:00Z">
+              <w:pPrChange w:id="281" w:author="Björn Genfors" w:date="2014-02-06T11:25:00Z">
                 <w:pPr>
                   <w:pStyle w:val="TableText"/>
                 </w:pPr>
               </w:pPrChange>
             </w:pPr>
-            <w:ins w:id="288" w:author="Björn Genfors" w:date="2014-02-06T11:10:00Z">
+            <w:ins w:id="282" w:author="Björn Genfors" w:date="2014-02-06T11:10:00Z">
               <w:r>
                 <w:t>Uppdaterat arkitekturkapitlet med fördjupad beskrivning av arbetsflödesdiagram</w:t>
               </w:r>
             </w:ins>
-            <w:ins w:id="289" w:author="Björn Genfors" w:date="2014-02-06T11:25:00Z">
+            <w:ins w:id="283" w:author="Björn Genfors" w:date="2014-02-06T11:25:00Z">
               <w:r>
                 <w:t>men</w:t>
               </w:r>
             </w:ins>
-            <w:ins w:id="290" w:author="Björn Genfors" w:date="2014-02-06T11:10:00Z">
+            <w:ins w:id="284" w:author="Björn Genfors" w:date="2014-02-06T11:10:00Z">
               <w:r>
-                <w:t xml:space="preserve"> och hänvisning till RIV Tekniska</w:t>
-              </w:r>
-              <w:bookmarkStart w:id="291" w:name="_GoBack"/>
-              <w:bookmarkEnd w:id="291"/>
-              <w:r>
-                <w:t xml:space="preserve"> anvisningar i adresserings</w:t>
+                <w:t xml:space="preserve"> och hänvisning till RIV Tekniska anvisningar i adresserings</w:t>
               </w:r>
             </w:ins>
-            <w:ins w:id="292" w:author="Björn Genfors" w:date="2014-02-06T11:25:00Z">
+            <w:ins w:id="285" w:author="Björn Genfors" w:date="2014-02-06T11:25:00Z">
               <w:r>
                 <w:t>avsnit</w:t>
               </w:r>
             </w:ins>
-            <w:ins w:id="293" w:author="Björn Genfors" w:date="2014-02-06T11:10:00Z">
+            <w:ins w:id="286" w:author="Björn Genfors" w:date="2014-02-06T11:10:00Z">
               <w:r>
                 <w:t>t</w:t>
               </w:r>
             </w:ins>
-            <w:ins w:id="294" w:author="Björn Genfors" w:date="2014-02-06T11:25:00Z">
+            <w:ins w:id="287" w:author="Björn Genfors" w:date="2014-02-06T11:25:00Z">
               <w:r>
                 <w:t>et</w:t>
               </w:r>
             </w:ins>
-            <w:ins w:id="295" w:author="Björn Genfors" w:date="2014-02-06T11:10:00Z">
+            <w:ins w:id="288" w:author="Björn Genfors" w:date="2014-02-06T11:10:00Z">
               <w:r>
                 <w:t>.</w:t>
               </w:r>
@@ -8524,19 +8147,7 @@
                 <w:rPr>
                   <w:rStyle w:val="Hyperlnk"/>
                 </w:rPr>
-                <w:t>http://www.cehis.se/arkitektur_och_regelverk/regelv</w:t>
-              </w:r>
-              <w:r>
-                <w:rPr>
-                  <w:rStyle w:val="Hyperlnk"/>
-                </w:rPr>
-                <w:t>e</w:t>
-              </w:r>
-              <w:r>
-                <w:rPr>
-                  <w:rStyle w:val="Hyperlnk"/>
-                </w:rPr>
-                <w:t>rk/</w:t>
+                <w:t>http://www.cehis.se/arkitektur_och_regelverk/regelverk/</w:t>
               </w:r>
             </w:hyperlink>
             <w:r>
@@ -8763,19 +8374,19 @@
       <w:pPr>
         <w:pStyle w:val="Rubrik1"/>
       </w:pPr>
-      <w:bookmarkStart w:id="296" w:name="_Toc357754843"/>
-      <w:bookmarkStart w:id="297" w:name="_Toc379448217"/>
+      <w:bookmarkStart w:id="289" w:name="_Toc357754843"/>
+      <w:bookmarkStart w:id="290" w:name="_Toc379448217"/>
       <w:r>
         <w:t>Inledning</w:t>
       </w:r>
-      <w:bookmarkEnd w:id="273"/>
-      <w:bookmarkEnd w:id="274"/>
-      <w:bookmarkEnd w:id="275"/>
-      <w:bookmarkEnd w:id="276"/>
-      <w:bookmarkEnd w:id="277"/>
-      <w:bookmarkEnd w:id="278"/>
-      <w:bookmarkEnd w:id="296"/>
-      <w:bookmarkEnd w:id="297"/>
+      <w:bookmarkEnd w:id="267"/>
+      <w:bookmarkEnd w:id="268"/>
+      <w:bookmarkEnd w:id="269"/>
+      <w:bookmarkEnd w:id="270"/>
+      <w:bookmarkEnd w:id="271"/>
+      <w:bookmarkEnd w:id="272"/>
+      <w:bookmarkEnd w:id="289"/>
+      <w:bookmarkEnd w:id="290"/>
     </w:p>
     <w:p>
       <w:r>
@@ -9280,21 +8891,21 @@
       <w:pPr>
         <w:pStyle w:val="Rubrik1"/>
       </w:pPr>
-      <w:bookmarkStart w:id="298" w:name="_Toc198086678"/>
-      <w:bookmarkStart w:id="299" w:name="_Toc224960918"/>
-      <w:bookmarkStart w:id="300" w:name="_Toc357754844"/>
-      <w:bookmarkStart w:id="301" w:name="_Toc163300578"/>
-      <w:bookmarkStart w:id="302" w:name="_Toc163300880"/>
-      <w:bookmarkStart w:id="303" w:name="_Toc198366954"/>
-      <w:bookmarkStart w:id="304" w:name="_Toc379448218"/>
+      <w:bookmarkStart w:id="291" w:name="_Toc198086678"/>
+      <w:bookmarkStart w:id="292" w:name="_Toc224960918"/>
+      <w:bookmarkStart w:id="293" w:name="_Toc357754844"/>
+      <w:bookmarkStart w:id="294" w:name="_Toc379448218"/>
+      <w:bookmarkStart w:id="295" w:name="_Toc163300578"/>
+      <w:bookmarkStart w:id="296" w:name="_Toc163300880"/>
+      <w:bookmarkStart w:id="297" w:name="_Toc198366954"/>
       <w:r>
         <w:lastRenderedPageBreak/>
         <w:t>Versionsinformation</w:t>
       </w:r>
-      <w:bookmarkEnd w:id="298"/>
-      <w:bookmarkEnd w:id="299"/>
-      <w:bookmarkEnd w:id="300"/>
-      <w:bookmarkEnd w:id="304"/>
+      <w:bookmarkEnd w:id="291"/>
+      <w:bookmarkEnd w:id="292"/>
+      <w:bookmarkEnd w:id="293"/>
+      <w:bookmarkEnd w:id="294"/>
     </w:p>
     <w:p>
       <w:r>
@@ -9347,9 +8958,9 @@
       <w:pPr>
         <w:pStyle w:val="Rubrik2"/>
       </w:pPr>
-      <w:bookmarkStart w:id="305" w:name="_Toc357754845"/>
-      <w:bookmarkStart w:id="306" w:name="_Toc163300882"/>
-      <w:bookmarkStart w:id="307" w:name="_Toc379448219"/>
+      <w:bookmarkStart w:id="298" w:name="_Toc357754845"/>
+      <w:bookmarkStart w:id="299" w:name="_Toc379448219"/>
+      <w:bookmarkStart w:id="300" w:name="_Toc163300882"/>
       <w:r>
         <w:t xml:space="preserve">Version </w:t>
       </w:r>
@@ -9389,18 +9000,18 @@
       <w:r>
         <w:t>.</w:t>
       </w:r>
-      <w:bookmarkEnd w:id="305"/>
-      <w:bookmarkEnd w:id="307"/>
+      <w:bookmarkEnd w:id="298"/>
+      <w:bookmarkEnd w:id="299"/>
     </w:p>
     <w:p>
       <w:pPr>
         <w:pStyle w:val="Rubrik3"/>
       </w:pPr>
-      <w:bookmarkStart w:id="308" w:name="_Toc379448220"/>
+      <w:bookmarkStart w:id="301" w:name="_Toc379448220"/>
       <w:r>
         <w:t>Oförändrade tjänstekontrakt</w:t>
       </w:r>
-      <w:bookmarkEnd w:id="308"/>
+      <w:bookmarkEnd w:id="301"/>
     </w:p>
     <w:p>
       <w:r>
@@ -9412,11 +9023,11 @@
       <w:pPr>
         <w:pStyle w:val="Rubrik3"/>
       </w:pPr>
-      <w:bookmarkStart w:id="309" w:name="_Toc379448221"/>
+      <w:bookmarkStart w:id="302" w:name="_Toc379448221"/>
       <w:r>
         <w:t>Nya tjänstekontrakt</w:t>
       </w:r>
-      <w:bookmarkEnd w:id="309"/>
+      <w:bookmarkEnd w:id="302"/>
     </w:p>
     <w:p>
       <w:r>
@@ -9447,11 +9058,11 @@
       <w:pPr>
         <w:pStyle w:val="Rubrik3"/>
       </w:pPr>
-      <w:bookmarkStart w:id="310" w:name="_Toc379448222"/>
+      <w:bookmarkStart w:id="303" w:name="_Toc379448222"/>
       <w:r>
         <w:t>Förändrade tjänstekontrakt</w:t>
       </w:r>
-      <w:bookmarkEnd w:id="310"/>
+      <w:bookmarkEnd w:id="303"/>
     </w:p>
     <w:p>
       <w:r>
@@ -9463,11 +9074,11 @@
       <w:pPr>
         <w:pStyle w:val="Rubrik3"/>
       </w:pPr>
-      <w:bookmarkStart w:id="311" w:name="_Toc379448223"/>
+      <w:bookmarkStart w:id="304" w:name="_Toc379448223"/>
       <w:r>
         <w:t>Utgångna tjänstekontrakt</w:t>
       </w:r>
-      <w:bookmarkEnd w:id="311"/>
+      <w:bookmarkEnd w:id="304"/>
     </w:p>
     <w:p>
       <w:r>
@@ -9479,13 +9090,13 @@
       <w:pPr>
         <w:pStyle w:val="Rubrik2"/>
       </w:pPr>
-      <w:bookmarkStart w:id="312" w:name="_Toc357754846"/>
-      <w:bookmarkStart w:id="313" w:name="_Toc379448224"/>
+      <w:bookmarkStart w:id="305" w:name="_Toc357754846"/>
+      <w:bookmarkStart w:id="306" w:name="_Toc379448224"/>
       <w:r>
         <w:t>Version tidigare</w:t>
       </w:r>
-      <w:bookmarkEnd w:id="312"/>
-      <w:bookmarkEnd w:id="313"/>
+      <w:bookmarkEnd w:id="305"/>
+      <w:bookmarkEnd w:id="306"/>
     </w:p>
     <w:p>
       <w:r>
@@ -9507,8 +9118,8 @@
           <w:szCs w:val="28"/>
         </w:rPr>
       </w:pPr>
-      <w:bookmarkStart w:id="314" w:name="_Toc357754847"/>
-      <w:bookmarkEnd w:id="306"/>
+      <w:bookmarkStart w:id="307" w:name="_Toc357754847"/>
+      <w:bookmarkEnd w:id="300"/>
       <w:r>
         <w:br w:type="page"/>
       </w:r>
@@ -9517,13 +9128,13 @@
       <w:pPr>
         <w:pStyle w:val="Rubrik1"/>
       </w:pPr>
-      <w:bookmarkStart w:id="315" w:name="_Toc379448225"/>
+      <w:bookmarkStart w:id="308" w:name="_Toc379448225"/>
       <w:r>
         <w:lastRenderedPageBreak/>
         <w:t>Tjänstedomänens arkitektur</w:t>
       </w:r>
-      <w:bookmarkEnd w:id="314"/>
-      <w:bookmarkEnd w:id="315"/>
+      <w:bookmarkEnd w:id="307"/>
+      <w:bookmarkEnd w:id="308"/>
     </w:p>
     <w:p>
       <w:r>
@@ -9590,28 +9201,28 @@
       <w:pPr>
         <w:pStyle w:val="Rubrik2"/>
       </w:pPr>
-      <w:bookmarkStart w:id="316" w:name="_Toc357754848"/>
-      <w:bookmarkStart w:id="317" w:name="_Toc379448226"/>
+      <w:bookmarkStart w:id="309" w:name="_Toc357754848"/>
+      <w:bookmarkStart w:id="310" w:name="_Toc379448226"/>
       <w:r>
         <w:t>Flöden</w:t>
       </w:r>
-      <w:bookmarkEnd w:id="316"/>
-      <w:bookmarkEnd w:id="317"/>
+      <w:bookmarkEnd w:id="309"/>
+      <w:bookmarkEnd w:id="310"/>
     </w:p>
     <w:p>
       <w:pPr>
         <w:pStyle w:val="Rubrik3"/>
       </w:pPr>
-      <w:bookmarkStart w:id="318" w:name="_Toc379448227"/>
+      <w:bookmarkStart w:id="311" w:name="_Toc379448227"/>
       <w:r>
         <w:t>Reumatismdata</w:t>
       </w:r>
-      <w:bookmarkEnd w:id="318"/>
+      <w:bookmarkEnd w:id="311"/>
     </w:p>
     <w:p>
       <w:pPr>
         <w:rPr>
-          <w:ins w:id="319" w:author="Björn Genfors" w:date="2014-02-06T11:03:00Z"/>
+          <w:ins w:id="312" w:author="Björn Genfors" w:date="2014-02-06T11:03:00Z"/>
         </w:rPr>
       </w:pPr>
       <w:r>
@@ -9628,37 +9239,50 @@
     </w:p>
     <w:p/>
     <w:p>
-      <w:ins w:id="320" w:author="Björn Genfors" w:date="2014-02-06T09:57:00Z">
+      <w:pPr>
+        <w:pPrChange w:id="313" w:author="Björn Genfors" w:date="2014-02-06T16:10:00Z">
+          <w:pPr/>
+        </w:pPrChange>
+      </w:pPr>
+      <w:ins w:id="314" w:author="Björn Genfors" w:date="2014-02-06T09:57:00Z">
         <w:r>
           <w:t xml:space="preserve">De streckade figurerna i </w:t>
         </w:r>
       </w:ins>
-      <w:ins w:id="321" w:author="Björn Genfors" w:date="2014-02-06T11:03:00Z">
+      <w:ins w:id="315" w:author="Björn Genfors" w:date="2014-02-06T11:03:00Z">
         <w:r>
           <w:t>arbetsflödes</w:t>
         </w:r>
       </w:ins>
-      <w:ins w:id="322" w:author="Björn Genfors" w:date="2014-02-06T09:57:00Z">
+      <w:ins w:id="316" w:author="Björn Genfors" w:date="2014-02-06T09:57:00Z">
         <w:r>
           <w:t xml:space="preserve">diagrammen </w:t>
         </w:r>
       </w:ins>
-      <w:ins w:id="323" w:author="Björn Genfors" w:date="2014-02-06T11:04:00Z">
+      <w:ins w:id="317" w:author="Björn Genfors" w:date="2014-02-06T11:04:00Z">
         <w:r>
           <w:t xml:space="preserve">nedan </w:t>
         </w:r>
       </w:ins>
-      <w:ins w:id="324" w:author="Björn Genfors" w:date="2014-02-06T09:57:00Z">
+      <w:ins w:id="318" w:author="Björn Genfors" w:date="2014-02-06T09:57:00Z">
         <w:r>
-          <w:t xml:space="preserve">visar en tjänst som ännu inte är framtagen, </w:t>
+          <w:t>visar en tjä</w:t>
+        </w:r>
+        <w:r>
+          <w:t>nst som ännu inte är framtagen</w:t>
         </w:r>
       </w:ins>
-      <w:ins w:id="325" w:author="Björn Genfors" w:date="2014-02-06T11:04:00Z">
+      <w:ins w:id="319" w:author="Björn Genfors" w:date="2014-02-06T16:11:00Z">
+        <w:r>
+          <w:t xml:space="preserve"> </w:t>
+        </w:r>
+      </w:ins>
+      <w:ins w:id="320" w:author="Björn Genfors" w:date="2014-02-06T11:04:00Z">
         <w:r>
           <w:t xml:space="preserve">och </w:t>
         </w:r>
       </w:ins>
-      <w:ins w:id="326" w:author="Björn Genfors" w:date="2014-02-06T11:06:00Z">
+      <w:ins w:id="321" w:author="Björn Genfors" w:date="2014-02-06T11:06:00Z">
         <w:r>
           <w:t xml:space="preserve">av </w:t>
         </w:r>
@@ -9671,56 +9295,93 @@
           <w:t xml:space="preserve"> beroende </w:t>
         </w:r>
       </w:ins>
-      <w:ins w:id="327" w:author="Björn Genfors" w:date="2014-02-06T11:04:00Z">
+      <w:ins w:id="322" w:author="Björn Genfors" w:date="2014-02-06T11:04:00Z">
         <w:r>
-          <w:t xml:space="preserve">arbetssteg. </w:t>
+          <w:t>arbetssteg</w:t>
         </w:r>
       </w:ins>
-      <w:ins w:id="328" w:author="Björn Genfors" w:date="2014-02-06T11:05:00Z">
+      <w:ins w:id="323" w:author="Björn Genfors" w:date="2014-02-06T16:06:00Z">
         <w:r>
-          <w:t xml:space="preserve">I </w:t>
+          <w:t>, och är</w:t>
         </w:r>
       </w:ins>
-      <w:ins w:id="329" w:author="Björn Genfors" w:date="2014-02-06T09:57:00Z">
+      <w:ins w:id="324" w:author="Björn Genfors" w:date="2014-02-06T15:50:00Z">
         <w:r>
-          <w:t xml:space="preserve">dagsläget </w:t>
+          <w:t xml:space="preserve"> </w:t>
         </w:r>
       </w:ins>
-      <w:ins w:id="330" w:author="Björn Genfors" w:date="2014-02-06T11:05:00Z">
+      <w:ins w:id="325" w:author="Björn Genfors" w:date="2014-02-06T16:11:00Z">
         <w:r>
-          <w:t xml:space="preserve">är dessa </w:t>
+          <w:t xml:space="preserve">därför </w:t>
+        </w:r>
+      </w:ins>
+      <w:ins w:id="326" w:author="Björn Genfors" w:date="2014-02-06T16:06:00Z">
+        <w:r>
+          <w:t>i</w:t>
+        </w:r>
+      </w:ins>
+      <w:ins w:id="327" w:author="Björn Genfors" w:date="2014-02-06T11:05:00Z">
+        <w:r>
+          <w:t xml:space="preserve"> </w:t>
+        </w:r>
+      </w:ins>
+      <w:ins w:id="328" w:author="Björn Genfors" w:date="2014-02-06T09:57:00Z">
+        <w:r>
+          <w:t>dagsläget inte aktuell</w:t>
+        </w:r>
+      </w:ins>
+      <w:ins w:id="329" w:author="Björn Genfors" w:date="2014-02-06T11:05:00Z">
+        <w:r>
+          <w:t>a</w:t>
+        </w:r>
+      </w:ins>
+      <w:ins w:id="330" w:author="Björn Genfors" w:date="2014-02-06T16:06:00Z">
+        <w:r>
+          <w:t>.</w:t>
         </w:r>
       </w:ins>
       <w:ins w:id="331" w:author="Björn Genfors" w:date="2014-02-06T09:57:00Z">
         <w:r>
-          <w:t>därför inte aktuell</w:t>
+          <w:t xml:space="preserve"> </w:t>
         </w:r>
       </w:ins>
-      <w:ins w:id="332" w:author="Björn Genfors" w:date="2014-02-06T11:05:00Z">
+      <w:ins w:id="332" w:author="Björn Genfors" w:date="2014-02-06T16:08:00Z">
         <w:r>
-          <w:t>a,</w:t>
+          <w:t xml:space="preserve">De speglar dock ett behov som finns, nämligen att få information om vilka källsystem/producenter som </w:t>
         </w:r>
       </w:ins>
-      <w:ins w:id="333" w:author="Björn Genfors" w:date="2014-02-06T09:57:00Z">
+      <w:ins w:id="333" w:author="Björn Genfors" w:date="2014-02-06T16:09:00Z">
+        <w:r>
+          <w:t>informationsmängden man begär härrör ifrån</w:t>
+        </w:r>
+      </w:ins>
+      <w:ins w:id="334" w:author="Björn Genfors" w:date="2014-02-06T16:11:00Z">
+        <w:r>
+          <w:t>,</w:t>
+        </w:r>
+      </w:ins>
+      <w:ins w:id="335" w:author="Björn Genfors" w:date="2014-02-06T16:10:00Z">
         <w:r>
           <w:t xml:space="preserve"> </w:t>
         </w:r>
       </w:ins>
-      <w:ins w:id="334" w:author="Björn Genfors" w:date="2014-02-06T11:05:00Z">
+      <w:ins w:id="336" w:author="Björn Genfors" w:date="2014-02-06T16:11:00Z">
         <w:r>
-          <w:t xml:space="preserve">men </w:t>
+          <w:t>d</w:t>
         </w:r>
       </w:ins>
-      <w:ins w:id="335" w:author="Björn Genfors" w:date="2014-02-06T09:58:00Z">
+      <w:ins w:id="337" w:author="Björn Genfors" w:date="2014-02-06T16:10:00Z">
         <w:r>
-          <w:t>pekar dock på ett viktigt behov – att kunna få information om vilka producentsystem som är anslutna till en viss tjänst</w:t>
+          <w:t>etta för att kunna bedöma den begärda informationens relevans/täckningsgrad</w:t>
         </w:r>
       </w:ins>
-      <w:ins w:id="336" w:author="Björn Genfors" w:date="2014-02-06T11:05:00Z">
+      <w:ins w:id="338" w:author="Björn Genfors" w:date="2014-02-06T16:11:00Z">
         <w:r>
-          <w:t xml:space="preserve"> för att kunna bilda sig en uppfattning om kvaliteten i den information som man begär.</w:t>
+          <w:t>.</w:t>
         </w:r>
       </w:ins>
+      <w:bookmarkStart w:id="339" w:name="_GoBack"/>
+      <w:bookmarkEnd w:id="339"/>
     </w:p>
     <w:p>
       <w:pPr>
@@ -9738,7 +9399,7 @@
           <w:color w:val="4F81BD" w:themeColor="accent1"/>
         </w:rPr>
       </w:pPr>
-      <w:del w:id="337" w:author="Björn Genfors" w:date="2014-02-06T11:02:00Z">
+      <w:del w:id="340" w:author="Björn Genfors" w:date="2014-02-06T11:02:00Z">
         <w:r>
           <w:rPr>
             <w:noProof/>
@@ -9794,13 +9455,19 @@
           </w:drawing>
         </w:r>
       </w:del>
-      <w:ins w:id="338" w:author="Björn Genfors" w:date="2014-02-06T11:02:00Z">
+      <w:ins w:id="341" w:author="Björn Genfors" w:date="2014-02-06T11:02:00Z">
         <w:r>
           <w:rPr>
             <w:b/>
             <w:noProof/>
             <w:color w:val="4F81BD" w:themeColor="accent1"/>
             <w:lang w:eastAsia="sv-SE"/>
+            <w:rPrChange w:id="342" w:author="Unknown">
+              <w:rPr>
+                <w:noProof/>
+                <w:lang w:eastAsia="sv-SE"/>
+              </w:rPr>
+            </w:rPrChange>
           </w:rPr>
           <w:drawing>
             <wp:inline distT="0" distB="0" distL="0" distR="0" wp14:anchorId="73CE58C0" wp14:editId="63DD9E72">
@@ -9915,12 +9582,12 @@
     <w:p>
       <w:pPr>
         <w:rPr>
-          <w:del w:id="339" w:author="Björn Genfors" w:date="2014-02-06T11:01:00Z"/>
+          <w:del w:id="343" w:author="Björn Genfors" w:date="2014-02-06T11:01:00Z"/>
         </w:rPr>
       </w:pPr>
     </w:p>
     <w:p>
-      <w:del w:id="340" w:author="Björn Genfors" w:date="2014-02-06T11:01:00Z">
+      <w:del w:id="344" w:author="Björn Genfors" w:date="2014-02-06T11:01:00Z">
         <w:r>
           <w:rPr>
             <w:noProof/>
@@ -9976,7 +9643,7 @@
           </w:drawing>
         </w:r>
       </w:del>
-      <w:ins w:id="341" w:author="Björn Genfors" w:date="2014-02-06T11:00:00Z">
+      <w:ins w:id="345" w:author="Björn Genfors" w:date="2014-02-06T11:00:00Z">
         <w:r>
           <w:rPr>
             <w:noProof/>
@@ -10634,11 +10301,11 @@
       <w:pPr>
         <w:pStyle w:val="Rubrik3"/>
       </w:pPr>
-      <w:bookmarkStart w:id="342" w:name="_Toc379448228"/>
+      <w:bookmarkStart w:id="346" w:name="_Toc379448228"/>
       <w:r>
         <w:t>Obligatoriska kontrakt</w:t>
       </w:r>
-      <w:bookmarkEnd w:id="342"/>
+      <w:bookmarkEnd w:id="346"/>
     </w:p>
     <w:p>
       <w:r>
@@ -10817,102 +10484,144 @@
       <w:pPr>
         <w:pStyle w:val="Rubrik2"/>
       </w:pPr>
-      <w:bookmarkStart w:id="343" w:name="_Toc357754849"/>
-      <w:bookmarkStart w:id="344" w:name="_Toc374962621"/>
-      <w:bookmarkStart w:id="345" w:name="_Toc374962622"/>
-      <w:bookmarkStart w:id="346" w:name="_Toc379448229"/>
+      <w:bookmarkStart w:id="347" w:name="_Toc374962622"/>
+      <w:bookmarkStart w:id="348" w:name="_Toc357754849"/>
+      <w:bookmarkStart w:id="349" w:name="_Toc374962621"/>
+      <w:bookmarkStart w:id="350" w:name="_Toc379448229"/>
       <w:r>
         <w:t>Adressering</w:t>
       </w:r>
-      <w:bookmarkEnd w:id="343"/>
-      <w:bookmarkEnd w:id="344"/>
-      <w:bookmarkEnd w:id="346"/>
+      <w:bookmarkEnd w:id="348"/>
+      <w:bookmarkEnd w:id="349"/>
+      <w:bookmarkEnd w:id="350"/>
     </w:p>
     <w:p>
       <w:pPr>
         <w:rPr>
-          <w:ins w:id="347" w:author="Björn Genfors" w:date="2014-02-06T10:58:00Z"/>
+          <w:ins w:id="351" w:author="Björn Genfors" w:date="2014-02-06T15:42:00Z"/>
         </w:rPr>
       </w:pPr>
-      <w:ins w:id="348" w:author="Björn Genfors" w:date="2014-02-06T10:56:00Z">
+      <w:ins w:id="352" w:author="Björn Genfors" w:date="2014-02-06T15:42:00Z">
         <w:r>
-          <w:t>Adressering sker i enlighet med RIV Tekniska Anvisningar Översikt</w:t>
+          <w:t>Tjänstedomänen tillämpar system-adressering. Observera att tjänstekonsumenter främst anropar aggregerande tjänster. Källsystemet adresserar därför den aggregerande tjänsten med antingen nationellt HSA-id (</w:t>
         </w:r>
-      </w:ins>
-      <w:ins w:id="349" w:author="Björn Genfors" w:date="2014-02-06T11:25:00Z">
+        <w:proofErr w:type="spellStart"/>
         <w:r>
-          <w:t>,</w:t>
+          <w:t>Ineras</w:t>
         </w:r>
-      </w:ins>
-      <w:ins w:id="350" w:author="Björn Genfors" w:date="2014-02-06T10:56:00Z">
+        <w:proofErr w:type="spellEnd"/>
         <w:r>
-          <w:t xml:space="preserve"> Rev </w:t>
-        </w:r>
-      </w:ins>
-      <w:ins w:id="351" w:author="Björn Genfors" w:date="2014-02-06T11:25:00Z">
-        <w:r>
-          <w:t>P</w:t>
-        </w:r>
-      </w:ins>
-      <w:ins w:id="352" w:author="Björn Genfors" w:date="2014-02-06T10:56:00Z">
-        <w:r>
-          <w:t>D</w:t>
-        </w:r>
-      </w:ins>
-      <w:ins w:id="353" w:author="Björn Genfors" w:date="2014-02-06T11:25:00Z">
-        <w:r>
-          <w:t>2, avsnitt 8.3</w:t>
-        </w:r>
-      </w:ins>
-      <w:ins w:id="354" w:author="Björn Genfors" w:date="2014-02-06T10:56:00Z">
-        <w:r>
-          <w:t>.</w:t>
+          <w:t xml:space="preserve"> HSA-id) eller HSA-id för aktuell huvudman om det är en regional/huvudmanna-specifik (t.ex. ”regional”) aggregerande tjänst som ska adresseras. </w:t>
         </w:r>
       </w:ins>
     </w:p>
     <w:p>
       <w:pPr>
         <w:rPr>
-          <w:ins w:id="355" w:author="Björn Genfors" w:date="2014-02-06T10:56:00Z"/>
+          <w:ins w:id="353" w:author="Björn Genfors" w:date="2014-02-06T15:42:00Z"/>
         </w:rPr>
       </w:pPr>
     </w:p>
     <w:p>
       <w:pPr>
         <w:rPr>
-          <w:del w:id="356" w:author="Björn Genfors" w:date="2014-02-06T10:58:00Z"/>
+          <w:ins w:id="354" w:author="Björn Genfors" w:date="2014-02-06T15:43:00Z"/>
         </w:rPr>
       </w:pPr>
-      <w:del w:id="357" w:author="Björn Genfors" w:date="2014-02-06T10:58:00Z">
+      <w:ins w:id="355" w:author="Björn Genfors" w:date="2014-02-06T15:42:00Z">
         <w:r>
-          <w:delText xml:space="preserve">Tjänstedomänen tillämpar system-adressering. Observera att tjänstekonsumenter främst anropar aggregerande tjänster. Källsystemet adresserar därför den aggregerande tjänsten med antingen nationellt HSA-id (Ineras HSA-id) eller HSA-id för aktuell huvudman om det är en regional/huvudmanna-specifik (t.ex. ”regional”) aggregerande tjänst som ska adresseras. </w:delText>
+          <w:lastRenderedPageBreak/>
+          <w:t xml:space="preserve">Det finns också fall då en tjänstekonsument adresserar ett källsystem. Det förutsätter att tjänstekonsumenten känner till källsystemets HSA. Det sker genom att ett sådant anrop föregås av ett anrop till en aggregerande tjänst (källsystemets </w:t>
         </w:r>
-        <w:bookmarkStart w:id="358" w:name="_Toc379448230"/>
-        <w:bookmarkEnd w:id="358"/>
-      </w:del>
+        <w:proofErr w:type="spellStart"/>
+        <w:r>
+          <w:t>HSAid</w:t>
+        </w:r>
+        <w:proofErr w:type="spellEnd"/>
+        <w:r>
+          <w:t xml:space="preserve"> finns då i svarsmeddelandet) eller genom att tjänstekonsumenten är producent för Engagemangsindex </w:t>
+        </w:r>
+        <w:proofErr w:type="gramStart"/>
+        <w:r>
+          <w:t>notifieringskontrakt</w:t>
+        </w:r>
+        <w:proofErr w:type="gramEnd"/>
+        <w:r>
+          <w:t xml:space="preserve"> (</w:t>
+        </w:r>
+        <w:proofErr w:type="spellStart"/>
+        <w:r>
+          <w:t>ProcessNotification</w:t>
+        </w:r>
+        <w:proofErr w:type="spellEnd"/>
+        <w:r>
+          <w:t xml:space="preserve">). </w:t>
+        </w:r>
+        <w:proofErr w:type="gramStart"/>
+        <w:r>
+          <w:t>Notifieringen</w:t>
+        </w:r>
+        <w:proofErr w:type="gramEnd"/>
+        <w:r>
+          <w:t xml:space="preserve"> innehåller information om en händelse rörande en patients information i ett specifikt källsystem. Genom att använda informationen om källsystemets HSA-id kan tjänstekonsumenten direkt adressera källsystemet i syfte att hämta information om den händelse som just </w:t>
+        </w:r>
+        <w:proofErr w:type="gramStart"/>
+        <w:r>
+          <w:t>notifierats</w:t>
+        </w:r>
+        <w:proofErr w:type="gramEnd"/>
+        <w:r>
+          <w:t xml:space="preserve"> för patienten.</w:t>
+        </w:r>
+      </w:ins>
     </w:p>
     <w:p>
       <w:pPr>
         <w:rPr>
-          <w:del w:id="359" w:author="Björn Genfors" w:date="2014-02-06T10:58:00Z"/>
+          <w:ins w:id="356" w:author="Björn Genfors" w:date="2014-02-06T15:43:00Z"/>
         </w:rPr>
       </w:pPr>
-      <w:bookmarkStart w:id="360" w:name="_Toc379448231"/>
-      <w:bookmarkEnd w:id="360"/>
     </w:p>
     <w:p>
       <w:pPr>
         <w:rPr>
-          <w:del w:id="361" w:author="Björn Genfors" w:date="2014-02-06T10:58:00Z"/>
+          <w:ins w:id="357" w:author="Björn Genfors" w:date="2014-02-06T15:43:00Z"/>
         </w:rPr>
       </w:pPr>
-      <w:del w:id="362" w:author="Björn Genfors" w:date="2014-02-06T10:58:00Z">
+      <w:ins w:id="358" w:author="Björn Genfors" w:date="2014-02-06T15:45:00Z">
         <w:r>
-          <w:delText>Det finns också fall då en tjänstekonsument adresserar ett källsystem. Det förutsätter att tjänstekonsumenten känner till källsystemets HSA. Det sker genom att ett sådant anrop föregås av ett anrop till en aggregerande tjänst (källsystemets HSAid finns då i svarsmeddelandet) eller genom att tjänstekonsumenten är producent för Engagemangsindex notifieringskontrakt (ProcessNotification). Notifieringen innehåller information om en händelse rörande en patients information i ett specifikt källsystem. Genom att använda informationen om källsystemets HSA-id kan tjänstekonsumenten direkt adressera källsystemet i syfte att hämta information om den händelse som just notifierats för patienten.</w:delText>
+          <w:t>Adressering sker i enlighet med</w:t>
         </w:r>
-        <w:bookmarkStart w:id="363" w:name="_Toc379448232"/>
-        <w:bookmarkEnd w:id="363"/>
-      </w:del>
+      </w:ins>
+      <w:ins w:id="359" w:author="Björn Genfors" w:date="2014-02-06T15:44:00Z">
+        <w:r>
+          <w:t xml:space="preserve"> </w:t>
+        </w:r>
+      </w:ins>
+      <w:ins w:id="360" w:author="Björn Genfors" w:date="2014-02-06T15:43:00Z">
+        <w:r>
+          <w:t>RIV Tekniska Anvisningar Översikt, Rev PD2, avsnitt 8.3</w:t>
+        </w:r>
+      </w:ins>
+      <w:ins w:id="361" w:author="Björn Genfors" w:date="2014-02-06T15:45:00Z">
+        <w:r>
+          <w:t>, där mer information kan hittas.</w:t>
+        </w:r>
+      </w:ins>
+    </w:p>
+    <w:p>
+      <w:pPr>
+        <w:rPr>
+          <w:ins w:id="362" w:author="Björn Genfors" w:date="2014-02-06T15:42:00Z"/>
+        </w:rPr>
+      </w:pPr>
+    </w:p>
+    <w:p>
+      <w:pPr>
+        <w:rPr>
+          <w:ins w:id="363" w:author="Björn Genfors" w:date="2014-02-06T10:56:00Z"/>
+        </w:rPr>
+      </w:pPr>
     </w:p>
     <w:p>
       <w:pPr>
@@ -10920,16 +10629,53 @@
           <w:del w:id="364" w:author="Björn Genfors" w:date="2014-02-06T10:58:00Z"/>
         </w:rPr>
       </w:pPr>
-      <w:bookmarkStart w:id="365" w:name="_Toc379448233"/>
-      <w:bookmarkEnd w:id="365"/>
+      <w:del w:id="365" w:author="Björn Genfors" w:date="2014-02-06T10:58:00Z">
+        <w:r>
+          <w:delText xml:space="preserve">Tjänstedomänen tillämpar system-adressering. Observera att tjänstekonsumenter främst anropar aggregerande tjänster. Källsystemet adresserar därför den aggregerande tjänsten med antingen nationellt HSA-id (Ineras HSA-id) eller HSA-id för aktuell huvudman om det är en regional/huvudmanna-specifik (t.ex. ”regional”) aggregerande tjänst som ska adresseras. </w:delText>
+        </w:r>
+        <w:bookmarkStart w:id="366" w:name="_Toc379448230"/>
+        <w:bookmarkEnd w:id="366"/>
+      </w:del>
     </w:p>
     <w:p>
       <w:pPr>
         <w:rPr>
-          <w:del w:id="366" w:author="Björn Genfors" w:date="2014-02-06T10:58:00Z"/>
+          <w:del w:id="367" w:author="Björn Genfors" w:date="2014-02-06T10:58:00Z"/>
         </w:rPr>
       </w:pPr>
-      <w:del w:id="367" w:author="Björn Genfors" w:date="2014-02-06T10:58:00Z">
+      <w:bookmarkStart w:id="368" w:name="_Toc379448231"/>
+      <w:bookmarkEnd w:id="368"/>
+    </w:p>
+    <w:p>
+      <w:pPr>
+        <w:rPr>
+          <w:del w:id="369" w:author="Björn Genfors" w:date="2014-02-06T10:58:00Z"/>
+        </w:rPr>
+      </w:pPr>
+      <w:del w:id="370" w:author="Björn Genfors" w:date="2014-02-06T10:58:00Z">
+        <w:r>
+          <w:delText>Det finns också fall då en tjänstekonsument adresserar ett källsystem. Det förutsätter att tjänstekonsumenten känner till källsystemets HSA. Det sker genom att ett sådant anrop föregås av ett anrop till en aggregerande tjänst (källsystemets HSAid finns då i svarsmeddelandet) eller genom att tjänstekonsumenten är producent för Engagemangsindex notifieringskontrakt (ProcessNotification). Notifieringen innehåller information om en händelse rörande en patients information i ett specifikt källsystem. Genom att använda informationen om källsystemets HSA-id kan tjänstekonsumenten direkt adressera källsystemet i syfte att hämta information om den händelse som just notifierats för patienten.</w:delText>
+        </w:r>
+        <w:bookmarkStart w:id="371" w:name="_Toc379448232"/>
+        <w:bookmarkEnd w:id="371"/>
+      </w:del>
+    </w:p>
+    <w:p>
+      <w:pPr>
+        <w:rPr>
+          <w:del w:id="372" w:author="Björn Genfors" w:date="2014-02-06T10:58:00Z"/>
+        </w:rPr>
+      </w:pPr>
+      <w:bookmarkStart w:id="373" w:name="_Toc379448233"/>
+      <w:bookmarkEnd w:id="373"/>
+    </w:p>
+    <w:p>
+      <w:pPr>
+        <w:rPr>
+          <w:del w:id="374" w:author="Björn Genfors" w:date="2014-02-06T10:58:00Z"/>
+        </w:rPr>
+      </w:pPr>
+      <w:del w:id="375" w:author="Björn Genfors" w:date="2014-02-06T10:58:00Z">
         <w:r>
           <w:delText xml:space="preserve">Följande figur illustrerar adressering av aggregerande tjänst genom ett exempel. Det är alltid källsystemets HSA-id som är logisk adress när en aggregerande tjänst anropar en </w:delText>
         </w:r>
@@ -10939,43 +10685,43 @@
         <w:r>
           <w:delText>), även om det inte är just källsystemet som är anslutningspunkt eller ens tjänsteproducent (i fallet av ett mellanlager).</w:delText>
         </w:r>
-        <w:bookmarkStart w:id="368" w:name="_Toc379448234"/>
-        <w:bookmarkEnd w:id="368"/>
+        <w:bookmarkStart w:id="376" w:name="_Toc379448234"/>
+        <w:bookmarkEnd w:id="376"/>
       </w:del>
     </w:p>
     <w:p>
       <w:pPr>
         <w:rPr>
-          <w:del w:id="369" w:author="Björn Genfors" w:date="2014-02-06T10:58:00Z"/>
+          <w:del w:id="377" w:author="Björn Genfors" w:date="2014-02-06T10:58:00Z"/>
         </w:rPr>
       </w:pPr>
-      <w:bookmarkStart w:id="370" w:name="_Toc379448235"/>
-      <w:bookmarkEnd w:id="370"/>
+      <w:bookmarkStart w:id="378" w:name="_Toc379448235"/>
+      <w:bookmarkEnd w:id="378"/>
     </w:p>
     <w:p>
       <w:pPr>
         <w:pStyle w:val="Rubrik3"/>
         <w:rPr>
-          <w:del w:id="371" w:author="Björn Genfors" w:date="2014-02-06T10:58:00Z"/>
+          <w:del w:id="379" w:author="Björn Genfors" w:date="2014-02-06T10:58:00Z"/>
         </w:rPr>
       </w:pPr>
-      <w:del w:id="372" w:author="Björn Genfors" w:date="2014-02-06T10:58:00Z">
+      <w:del w:id="380" w:author="Björn Genfors" w:date="2014-02-06T10:58:00Z">
         <w:r>
           <w:delText>Adressering vid nationell användning</w:delText>
         </w:r>
-        <w:bookmarkStart w:id="373" w:name="_Toc379448236"/>
-        <w:bookmarkEnd w:id="345"/>
-        <w:bookmarkEnd w:id="373"/>
+        <w:bookmarkStart w:id="381" w:name="_Toc379448236"/>
+        <w:bookmarkEnd w:id="347"/>
+        <w:bookmarkEnd w:id="381"/>
       </w:del>
     </w:p>
     <w:p>
       <w:pPr>
         <w:pStyle w:val="Brdtext"/>
         <w:rPr>
-          <w:del w:id="374" w:author="Björn Genfors" w:date="2014-02-06T10:58:00Z"/>
+          <w:del w:id="382" w:author="Björn Genfors" w:date="2014-02-06T10:58:00Z"/>
         </w:rPr>
       </w:pPr>
-      <w:del w:id="375" w:author="Björn Genfors" w:date="2014-02-06T10:58:00Z">
+      <w:del w:id="383" w:author="Björn Genfors" w:date="2014-02-06T10:58:00Z">
         <w:r>
           <w:rPr>
             <w:noProof/>
@@ -11030,8 +10776,8 @@
             </wp:inline>
           </w:drawing>
         </w:r>
-        <w:bookmarkStart w:id="376" w:name="_Toc379448237"/>
-        <w:bookmarkEnd w:id="376"/>
+        <w:bookmarkStart w:id="384" w:name="_Toc379448237"/>
+        <w:bookmarkEnd w:id="384"/>
       </w:del>
     </w:p>
     <w:p>
@@ -11039,12 +10785,12 @@
         <w:pStyle w:val="Beskrivning"/>
         <w:jc w:val="center"/>
         <w:rPr>
-          <w:del w:id="377" w:author="Björn Genfors" w:date="2014-02-06T10:58:00Z"/>
+          <w:del w:id="385" w:author="Björn Genfors" w:date="2014-02-06T10:58:00Z"/>
           <w:b w:val="0"/>
           <w:color w:val="auto"/>
         </w:rPr>
       </w:pPr>
-      <w:del w:id="378" w:author="Björn Genfors" w:date="2014-02-06T10:58:00Z">
+      <w:del w:id="386" w:author="Björn Genfors" w:date="2014-02-06T10:58:00Z">
         <w:r>
           <w:rPr>
             <w:color w:val="auto"/>
@@ -11053,7 +10799,8 @@
         </w:r>
         <w:r>
           <w:rPr>
-            <w:color w:val="auto"/>
+            <w:b w:val="0"/>
+            <w:bCs w:val="0"/>
           </w:rPr>
           <w:fldChar w:fldCharType="begin"/>
         </w:r>
@@ -11065,7 +10812,8 @@
         </w:r>
         <w:r>
           <w:rPr>
-            <w:color w:val="auto"/>
+            <w:b w:val="0"/>
+            <w:bCs w:val="0"/>
           </w:rPr>
           <w:fldChar w:fldCharType="separate"/>
         </w:r>
@@ -11078,8 +10826,9 @@
         </w:r>
         <w:r>
           <w:rPr>
+            <w:b w:val="0"/>
+            <w:bCs w:val="0"/>
             <w:noProof/>
-            <w:color w:val="auto"/>
           </w:rPr>
           <w:fldChar w:fldCharType="end"/>
         </w:r>
@@ -11104,39 +10853,39 @@
           </w:rPr>
           <w:delText>-tillämpningen)</w:delText>
         </w:r>
-        <w:bookmarkStart w:id="379" w:name="_Toc379448238"/>
-        <w:bookmarkEnd w:id="379"/>
+        <w:bookmarkStart w:id="387" w:name="_Toc379448238"/>
+        <w:bookmarkEnd w:id="387"/>
       </w:del>
     </w:p>
     <w:p>
       <w:pPr>
         <w:pStyle w:val="Rubrik3"/>
         <w:rPr>
-          <w:del w:id="380" w:author="Björn Genfors" w:date="2014-02-06T10:58:00Z"/>
+          <w:del w:id="388" w:author="Björn Genfors" w:date="2014-02-06T10:58:00Z"/>
         </w:rPr>
       </w:pPr>
-      <w:bookmarkStart w:id="381" w:name="_Toc219337769"/>
-      <w:bookmarkStart w:id="382" w:name="_Toc227077990"/>
-      <w:bookmarkStart w:id="383" w:name="_Toc374962623"/>
-      <w:del w:id="384" w:author="Björn Genfors" w:date="2014-02-06T10:58:00Z">
+      <w:bookmarkStart w:id="389" w:name="_Toc219337769"/>
+      <w:bookmarkStart w:id="390" w:name="_Toc227077990"/>
+      <w:bookmarkStart w:id="391" w:name="_Toc374962623"/>
+      <w:del w:id="392" w:author="Björn Genfors" w:date="2014-02-06T10:58:00Z">
         <w:r>
           <w:delText>Adressering vid regional användning</w:delText>
         </w:r>
-        <w:bookmarkStart w:id="385" w:name="_Toc379448239"/>
-        <w:bookmarkEnd w:id="381"/>
-        <w:bookmarkEnd w:id="382"/>
-        <w:bookmarkEnd w:id="383"/>
-        <w:bookmarkEnd w:id="385"/>
+        <w:bookmarkStart w:id="393" w:name="_Toc379448239"/>
+        <w:bookmarkEnd w:id="389"/>
+        <w:bookmarkEnd w:id="390"/>
+        <w:bookmarkEnd w:id="391"/>
+        <w:bookmarkEnd w:id="393"/>
       </w:del>
     </w:p>
     <w:p>
       <w:pPr>
         <w:pStyle w:val="Brdtext"/>
         <w:rPr>
-          <w:del w:id="386" w:author="Björn Genfors" w:date="2014-02-06T10:58:00Z"/>
+          <w:del w:id="394" w:author="Björn Genfors" w:date="2014-02-06T10:58:00Z"/>
         </w:rPr>
       </w:pPr>
-      <w:del w:id="387" w:author="Björn Genfors" w:date="2014-02-06T10:58:00Z">
+      <w:del w:id="395" w:author="Björn Genfors" w:date="2014-02-06T10:58:00Z">
         <w:r>
           <w:rPr>
             <w:noProof/>
@@ -11191,8 +10940,8 @@
             </wp:inline>
           </w:drawing>
         </w:r>
-        <w:bookmarkStart w:id="388" w:name="_Toc379448240"/>
-        <w:bookmarkEnd w:id="388"/>
+        <w:bookmarkStart w:id="396" w:name="_Toc379448240"/>
+        <w:bookmarkEnd w:id="396"/>
       </w:del>
     </w:p>
     <w:p>
@@ -11200,14 +10949,14 @@
         <w:pStyle w:val="Beskrivning"/>
         <w:jc w:val="center"/>
         <w:rPr>
-          <w:del w:id="389" w:author="Björn Genfors" w:date="2014-02-06T10:58:00Z"/>
+          <w:del w:id="397" w:author="Björn Genfors" w:date="2014-02-06T10:58:00Z"/>
           <w:b w:val="0"/>
           <w:color w:val="auto"/>
           <w:sz w:val="20"/>
           <w:szCs w:val="20"/>
         </w:rPr>
       </w:pPr>
-      <w:del w:id="390" w:author="Björn Genfors" w:date="2014-02-06T10:58:00Z">
+      <w:del w:id="398" w:author="Björn Genfors" w:date="2014-02-06T10:58:00Z">
         <w:r>
           <w:rPr>
             <w:color w:val="auto"/>
@@ -11216,7 +10965,8 @@
         </w:r>
         <w:r>
           <w:rPr>
-            <w:color w:val="auto"/>
+            <w:b w:val="0"/>
+            <w:bCs w:val="0"/>
           </w:rPr>
           <w:fldChar w:fldCharType="begin"/>
         </w:r>
@@ -11228,7 +10978,8 @@
         </w:r>
         <w:r>
           <w:rPr>
-            <w:color w:val="auto"/>
+            <w:b w:val="0"/>
+            <w:bCs w:val="0"/>
           </w:rPr>
           <w:fldChar w:fldCharType="separate"/>
         </w:r>
@@ -11241,8 +10992,9 @@
         </w:r>
         <w:r>
           <w:rPr>
+            <w:b w:val="0"/>
+            <w:bCs w:val="0"/>
             <w:noProof/>
-            <w:color w:val="auto"/>
           </w:rPr>
           <w:fldChar w:fldCharType="end"/>
         </w:r>
@@ -11253,52 +11005,52 @@
           </w:rPr>
           <w:delText xml:space="preserve"> Adressering vid anrop till regional aggregerande tjänst (t.ex. från ett vårddokumentationssystem, beslutsstödsystem eller en regional patientöversikt)</w:delText>
         </w:r>
-        <w:bookmarkStart w:id="391" w:name="_Toc379448241"/>
-        <w:bookmarkEnd w:id="391"/>
+        <w:bookmarkStart w:id="399" w:name="_Toc379448241"/>
+        <w:bookmarkEnd w:id="399"/>
       </w:del>
     </w:p>
     <w:p>
       <w:pPr>
         <w:pStyle w:val="Rubrik3"/>
         <w:rPr>
-          <w:del w:id="392" w:author="Björn Genfors" w:date="2014-02-06T10:58:00Z"/>
+          <w:del w:id="400" w:author="Björn Genfors" w:date="2014-02-06T10:58:00Z"/>
         </w:rPr>
       </w:pPr>
-      <w:bookmarkStart w:id="393" w:name="_Toc227077991"/>
-      <w:bookmarkStart w:id="394" w:name="_Toc374962624"/>
-      <w:del w:id="395" w:author="Björn Genfors" w:date="2014-02-06T10:58:00Z">
+      <w:bookmarkStart w:id="401" w:name="_Toc227077991"/>
+      <w:bookmarkStart w:id="402" w:name="_Toc374962624"/>
+      <w:del w:id="403" w:author="Björn Genfors" w:date="2014-02-06T10:58:00Z">
         <w:r>
           <w:delText>Adressering direkt till ett källsystem</w:delText>
         </w:r>
-        <w:bookmarkStart w:id="396" w:name="_Toc379448242"/>
-        <w:bookmarkEnd w:id="393"/>
-        <w:bookmarkEnd w:id="394"/>
-        <w:bookmarkEnd w:id="396"/>
+        <w:bookmarkStart w:id="404" w:name="_Toc379448242"/>
+        <w:bookmarkEnd w:id="401"/>
+        <w:bookmarkEnd w:id="402"/>
+        <w:bookmarkEnd w:id="404"/>
       </w:del>
     </w:p>
     <w:p>
       <w:pPr>
         <w:rPr>
-          <w:del w:id="397" w:author="Björn Genfors" w:date="2014-02-06T10:58:00Z"/>
+          <w:del w:id="405" w:author="Björn Genfors" w:date="2014-02-06T10:58:00Z"/>
           <w:i/>
         </w:rPr>
       </w:pPr>
-      <w:del w:id="398" w:author="Björn Genfors" w:date="2014-02-06T10:58:00Z">
+      <w:del w:id="406" w:author="Björn Genfors" w:date="2014-02-06T10:58:00Z">
         <w:r>
           <w:delText>Eftersom anropet i detta fall sker direkt mot virtuell tjänst, sker adressering med källsystemets HSA-id direkt från tjänstekonsumenten. Detta beskrivs nedan.</w:delText>
         </w:r>
-        <w:bookmarkStart w:id="399" w:name="_Toc379448243"/>
-        <w:bookmarkEnd w:id="399"/>
+        <w:bookmarkStart w:id="407" w:name="_Toc379448243"/>
+        <w:bookmarkEnd w:id="407"/>
       </w:del>
     </w:p>
     <w:p>
       <w:pPr>
         <w:pStyle w:val="Brdtext"/>
         <w:rPr>
-          <w:del w:id="400" w:author="Björn Genfors" w:date="2014-02-06T10:58:00Z"/>
+          <w:del w:id="408" w:author="Björn Genfors" w:date="2014-02-06T10:58:00Z"/>
         </w:rPr>
       </w:pPr>
-      <w:del w:id="401" w:author="Björn Genfors" w:date="2014-02-06T10:58:00Z">
+      <w:del w:id="409" w:author="Björn Genfors" w:date="2014-02-06T10:58:00Z">
         <w:r>
           <w:rPr>
             <w:noProof/>
@@ -11353,20 +11105,20 @@
             </wp:inline>
           </w:drawing>
         </w:r>
-        <w:bookmarkStart w:id="402" w:name="_Toc379448244"/>
-        <w:bookmarkEnd w:id="402"/>
+        <w:bookmarkStart w:id="410" w:name="_Toc379448244"/>
+        <w:bookmarkEnd w:id="410"/>
       </w:del>
     </w:p>
     <w:p>
       <w:pPr>
         <w:pStyle w:val="Beskrivning"/>
         <w:rPr>
-          <w:del w:id="403" w:author="Björn Genfors" w:date="2014-02-06T10:58:00Z"/>
+          <w:del w:id="411" w:author="Björn Genfors" w:date="2014-02-06T10:58:00Z"/>
           <w:b w:val="0"/>
           <w:color w:val="auto"/>
         </w:rPr>
       </w:pPr>
-      <w:del w:id="404" w:author="Björn Genfors" w:date="2014-02-06T10:58:00Z">
+      <w:del w:id="412" w:author="Björn Genfors" w:date="2014-02-06T10:58:00Z">
         <w:r>
           <w:rPr>
             <w:color w:val="auto"/>
@@ -11375,7 +11127,8 @@
         </w:r>
         <w:r>
           <w:rPr>
-            <w:color w:val="auto"/>
+            <w:b w:val="0"/>
+            <w:bCs w:val="0"/>
           </w:rPr>
           <w:fldChar w:fldCharType="begin"/>
         </w:r>
@@ -11387,7 +11140,8 @@
         </w:r>
         <w:r>
           <w:rPr>
-            <w:color w:val="auto"/>
+            <w:b w:val="0"/>
+            <w:bCs w:val="0"/>
           </w:rPr>
           <w:fldChar w:fldCharType="separate"/>
         </w:r>
@@ -11400,7 +11154,8 @@
         </w:r>
         <w:r>
           <w:rPr>
-            <w:color w:val="auto"/>
+            <w:b w:val="0"/>
+            <w:bCs w:val="0"/>
           </w:rPr>
           <w:fldChar w:fldCharType="end"/>
         </w:r>
@@ -11417,23 +11172,23 @@
           </w:rPr>
           <w:delText>Adressering vid sökning efter information ur ett specifikt källsystem</w:delText>
         </w:r>
-        <w:bookmarkStart w:id="405" w:name="_Toc379448245"/>
-        <w:bookmarkEnd w:id="405"/>
+        <w:bookmarkStart w:id="413" w:name="_Toc379448245"/>
+        <w:bookmarkEnd w:id="413"/>
       </w:del>
     </w:p>
     <w:p>
       <w:pPr>
         <w:pStyle w:val="Rubrik3"/>
       </w:pPr>
-      <w:bookmarkStart w:id="406" w:name="_Toc227077992"/>
-      <w:bookmarkStart w:id="407" w:name="_Toc374962625"/>
-      <w:bookmarkStart w:id="408" w:name="_Toc379448246"/>
+      <w:bookmarkStart w:id="414" w:name="_Toc227077992"/>
+      <w:bookmarkStart w:id="415" w:name="_Toc374962625"/>
+      <w:bookmarkStart w:id="416" w:name="_Toc379448246"/>
       <w:r>
         <w:t>Sammanfattning av adresseringsmodell</w:t>
       </w:r>
-      <w:bookmarkEnd w:id="406"/>
-      <w:bookmarkEnd w:id="407"/>
-      <w:bookmarkEnd w:id="408"/>
+      <w:bookmarkEnd w:id="414"/>
+      <w:bookmarkEnd w:id="415"/>
+      <w:bookmarkEnd w:id="416"/>
     </w:p>
     <w:tbl>
       <w:tblPr>
@@ -11493,7 +11248,6 @@
           </w:tcPr>
           <w:p>
             <w:r>
-              <w:lastRenderedPageBreak/>
               <w:t>För alla huvudmän</w:t>
             </w:r>
           </w:p>
@@ -11578,15 +11332,15 @@
       <w:pPr>
         <w:pStyle w:val="Rubrik2"/>
       </w:pPr>
-      <w:bookmarkStart w:id="409" w:name="_Toc357754850"/>
-      <w:bookmarkStart w:id="410" w:name="_Toc374962626"/>
-      <w:bookmarkStart w:id="411" w:name="_Toc379448247"/>
+      <w:bookmarkStart w:id="417" w:name="_Toc357754850"/>
+      <w:bookmarkStart w:id="418" w:name="_Toc374962626"/>
+      <w:bookmarkStart w:id="419" w:name="_Toc379448247"/>
       <w:r>
         <w:t>Aggregering och engagemangsindex</w:t>
       </w:r>
-      <w:bookmarkEnd w:id="409"/>
-      <w:bookmarkEnd w:id="410"/>
-      <w:bookmarkEnd w:id="411"/>
+      <w:bookmarkEnd w:id="417"/>
+      <w:bookmarkEnd w:id="418"/>
+      <w:bookmarkEnd w:id="419"/>
     </w:p>
     <w:p>
       <w:r>
@@ -11594,10 +11348,16 @@
       </w:r>
     </w:p>
     <w:p>
+      <w:pPr>
+        <w:rPr>
+          <w:ins w:id="420" w:author="Björn Genfors" w:date="2014-02-06T15:45:00Z"/>
+        </w:rPr>
+      </w:pPr>
       <w:r>
         <w:t xml:space="preserve">Aggregerande tjänster har samma tjänstekontrakt och anropsadress som en traditionell virtuell tjänst, men nås via olika logiska adresser. </w:t>
       </w:r>
     </w:p>
+    <w:p/>
     <w:p>
       <w:r>
         <w:t xml:space="preserve">Om ett källsystemets HSA-id anges som logisk adress, kommer frågemeddelandet att dirigera vidare direkt till källsystemet utan att passera en aggregerande tjänst. </w:t>
@@ -11633,8 +11393,8 @@
           <w:szCs w:val="28"/>
         </w:rPr>
       </w:pPr>
-      <w:bookmarkStart w:id="412" w:name="_Toc224960921"/>
-      <w:bookmarkStart w:id="413" w:name="_Toc357754852"/>
+      <w:bookmarkStart w:id="421" w:name="_Toc224960921"/>
+      <w:bookmarkStart w:id="422" w:name="_Toc357754852"/>
       <w:r>
         <w:br w:type="page"/>
       </w:r>
@@ -11643,14 +11403,14 @@
       <w:pPr>
         <w:pStyle w:val="Rubrik1"/>
       </w:pPr>
-      <w:bookmarkStart w:id="414" w:name="_Toc379448248"/>
+      <w:bookmarkStart w:id="423" w:name="_Toc379448248"/>
       <w:r>
         <w:lastRenderedPageBreak/>
         <w:t>Tjänstedomänens krav och regler</w:t>
       </w:r>
-      <w:bookmarkEnd w:id="412"/>
-      <w:bookmarkEnd w:id="413"/>
-      <w:bookmarkEnd w:id="414"/>
+      <w:bookmarkEnd w:id="421"/>
+      <w:bookmarkEnd w:id="422"/>
+      <w:bookmarkEnd w:id="423"/>
     </w:p>
     <w:p>
       <w:r>
@@ -11662,9 +11422,9 @@
       <w:pPr>
         <w:pStyle w:val="Rubrik2"/>
       </w:pPr>
-      <w:bookmarkStart w:id="415" w:name="_Toc244018071"/>
-      <w:bookmarkStart w:id="416" w:name="_Toc374962628"/>
-      <w:bookmarkStart w:id="417" w:name="_Toc379448249"/>
+      <w:bookmarkStart w:id="424" w:name="_Toc244018071"/>
+      <w:bookmarkStart w:id="425" w:name="_Toc374962628"/>
+      <w:bookmarkStart w:id="426" w:name="_Toc379448249"/>
       <w:r>
         <w:t>Uppdatering</w:t>
       </w:r>
@@ -11674,9 +11434,9 @@
       <w:r>
         <w:t>engagemangsindex</w:t>
       </w:r>
-      <w:bookmarkEnd w:id="415"/>
-      <w:bookmarkEnd w:id="416"/>
-      <w:bookmarkEnd w:id="417"/>
+      <w:bookmarkEnd w:id="424"/>
+      <w:bookmarkEnd w:id="425"/>
+      <w:bookmarkEnd w:id="426"/>
     </w:p>
     <w:p>
       <w:r>
@@ -13209,28 +12969,28 @@
       <w:pPr>
         <w:pStyle w:val="Rubrik2"/>
       </w:pPr>
-      <w:bookmarkStart w:id="418" w:name="_Toc357754853"/>
-      <w:bookmarkStart w:id="419" w:name="_Toc379448250"/>
+      <w:bookmarkStart w:id="427" w:name="_Toc357754853"/>
+      <w:bookmarkStart w:id="428" w:name="_Toc379448250"/>
       <w:r>
         <w:t>Informationssäkerhet och juridik</w:t>
       </w:r>
-      <w:bookmarkEnd w:id="418"/>
-      <w:bookmarkEnd w:id="419"/>
+      <w:bookmarkEnd w:id="427"/>
+      <w:bookmarkEnd w:id="428"/>
     </w:p>
     <w:p>
       <w:pPr>
         <w:pStyle w:val="Rubrik3"/>
       </w:pPr>
-      <w:bookmarkStart w:id="420" w:name="_Toc374962630"/>
-      <w:bookmarkStart w:id="421" w:name="_Toc379448251"/>
+      <w:bookmarkStart w:id="429" w:name="_Toc374962630"/>
+      <w:bookmarkStart w:id="430" w:name="_Toc379448251"/>
       <w:r>
         <w:t xml:space="preserve">Medarbetarens </w:t>
       </w:r>
       <w:r>
         <w:t>direktåtkomst</w:t>
       </w:r>
-      <w:bookmarkEnd w:id="420"/>
-      <w:bookmarkEnd w:id="421"/>
+      <w:bookmarkEnd w:id="429"/>
+      <w:bookmarkEnd w:id="430"/>
     </w:p>
     <w:p>
       <w:r>
@@ -13270,13 +13030,13 @@
       <w:pPr>
         <w:pStyle w:val="Rubrik3"/>
       </w:pPr>
-      <w:bookmarkStart w:id="422" w:name="_Toc374962631"/>
-      <w:bookmarkStart w:id="423" w:name="_Toc379448252"/>
+      <w:bookmarkStart w:id="431" w:name="_Toc374962631"/>
+      <w:bookmarkStart w:id="432" w:name="_Toc379448252"/>
       <w:r>
         <w:t>Patientens direktåtkomst</w:t>
       </w:r>
-      <w:bookmarkEnd w:id="422"/>
-      <w:bookmarkEnd w:id="423"/>
+      <w:bookmarkEnd w:id="431"/>
+      <w:bookmarkEnd w:id="432"/>
     </w:p>
     <w:p>
       <w:r>
@@ -13296,19 +13056,19 @@
       <w:pPr>
         <w:pStyle w:val="Rubrik3"/>
       </w:pPr>
-      <w:bookmarkStart w:id="424" w:name="_Toc219337773"/>
-      <w:bookmarkStart w:id="425" w:name="_Toc227077997"/>
-      <w:bookmarkStart w:id="426" w:name="_Toc245231401"/>
-      <w:bookmarkStart w:id="427" w:name="_Toc374962632"/>
-      <w:bookmarkStart w:id="428" w:name="_Toc379448253"/>
+      <w:bookmarkStart w:id="433" w:name="_Toc219337773"/>
+      <w:bookmarkStart w:id="434" w:name="_Toc227077997"/>
+      <w:bookmarkStart w:id="435" w:name="_Toc245231401"/>
+      <w:bookmarkStart w:id="436" w:name="_Toc374962632"/>
+      <w:bookmarkStart w:id="437" w:name="_Toc379448253"/>
       <w:r>
         <w:t>Generellt</w:t>
       </w:r>
-      <w:bookmarkEnd w:id="424"/>
-      <w:bookmarkEnd w:id="425"/>
-      <w:bookmarkEnd w:id="426"/>
-      <w:bookmarkEnd w:id="427"/>
-      <w:bookmarkEnd w:id="428"/>
+      <w:bookmarkEnd w:id="433"/>
+      <w:bookmarkEnd w:id="434"/>
+      <w:bookmarkEnd w:id="435"/>
+      <w:bookmarkEnd w:id="436"/>
+      <w:bookmarkEnd w:id="437"/>
     </w:p>
     <w:p>
       <w:r>
@@ -13334,11 +13094,11 @@
       <w:pPr>
         <w:pStyle w:val="Rubrik2"/>
       </w:pPr>
-      <w:bookmarkStart w:id="429" w:name="_Toc379448254"/>
+      <w:bookmarkStart w:id="438" w:name="_Toc379448254"/>
       <w:r>
         <w:t>Icke funktionella krav</w:t>
       </w:r>
-      <w:bookmarkEnd w:id="429"/>
+      <w:bookmarkEnd w:id="438"/>
     </w:p>
     <w:p>
       <w:r>
@@ -13350,11 +13110,11 @@
       <w:pPr>
         <w:pStyle w:val="Rubrik3"/>
       </w:pPr>
-      <w:bookmarkStart w:id="430" w:name="_Toc379448255"/>
+      <w:bookmarkStart w:id="439" w:name="_Toc379448255"/>
       <w:r>
         <w:t>SLA krav</w:t>
       </w:r>
-      <w:bookmarkEnd w:id="430"/>
+      <w:bookmarkEnd w:id="439"/>
     </w:p>
     <w:p>
       <w:r>
@@ -13662,14 +13422,14 @@
       <w:pPr>
         <w:pStyle w:val="Rubrik3"/>
       </w:pPr>
-      <w:bookmarkStart w:id="431" w:name="_Toc379448256"/>
+      <w:bookmarkStart w:id="440" w:name="_Toc379448256"/>
       <w:r>
         <w:t>Övriga krav</w:t>
       </w:r>
       <w:r>
         <w:t xml:space="preserve"> och regler</w:t>
       </w:r>
-      <w:bookmarkEnd w:id="431"/>
+      <w:bookmarkEnd w:id="440"/>
     </w:p>
     <w:p>
       <w:pPr>
@@ -13848,28 +13608,28 @@
       <w:pPr>
         <w:pStyle w:val="Rubrik2"/>
       </w:pPr>
-      <w:bookmarkStart w:id="432" w:name="_Toc357754854"/>
-      <w:bookmarkStart w:id="433" w:name="_Toc224960922"/>
-      <w:bookmarkStart w:id="434" w:name="_Toc357754855"/>
-      <w:bookmarkStart w:id="435" w:name="_Toc379448257"/>
-      <w:bookmarkEnd w:id="301"/>
-      <w:bookmarkEnd w:id="302"/>
-      <w:bookmarkEnd w:id="303"/>
+      <w:bookmarkStart w:id="441" w:name="_Toc357754854"/>
+      <w:bookmarkStart w:id="442" w:name="_Toc379448257"/>
+      <w:bookmarkStart w:id="443" w:name="_Toc224960922"/>
+      <w:bookmarkStart w:id="444" w:name="_Toc357754855"/>
+      <w:bookmarkEnd w:id="295"/>
+      <w:bookmarkEnd w:id="296"/>
+      <w:bookmarkEnd w:id="297"/>
       <w:r>
         <w:t>Felhantering</w:t>
       </w:r>
-      <w:bookmarkEnd w:id="432"/>
-      <w:bookmarkEnd w:id="435"/>
+      <w:bookmarkEnd w:id="441"/>
+      <w:bookmarkEnd w:id="442"/>
     </w:p>
     <w:p>
       <w:pPr>
         <w:pStyle w:val="Rubrik3"/>
       </w:pPr>
-      <w:bookmarkStart w:id="436" w:name="_Toc379448258"/>
+      <w:bookmarkStart w:id="445" w:name="_Toc379448258"/>
       <w:r>
         <w:t>Krav på en tjänsteproducent</w:t>
       </w:r>
-      <w:bookmarkEnd w:id="436"/>
+      <w:bookmarkEnd w:id="445"/>
     </w:p>
     <w:p>
       <w:pPr>
@@ -13897,11 +13657,11 @@
       <w:pPr>
         <w:pStyle w:val="Rubrik4"/>
       </w:pPr>
-      <w:bookmarkStart w:id="437" w:name="_Ref379357515"/>
+      <w:bookmarkStart w:id="446" w:name="_Ref379357515"/>
       <w:r>
         <w:t>Tekniska fel</w:t>
       </w:r>
-      <w:bookmarkEnd w:id="437"/>
+      <w:bookmarkEnd w:id="446"/>
     </w:p>
     <w:p>
       <w:r>
@@ -13944,11 +13704,11 @@
       <w:pPr>
         <w:pStyle w:val="Rubrik3"/>
       </w:pPr>
-      <w:bookmarkStart w:id="438" w:name="_Toc379448259"/>
+      <w:bookmarkStart w:id="447" w:name="_Toc379448259"/>
       <w:r>
         <w:t>Krav på en tjänstekonsument</w:t>
       </w:r>
-      <w:bookmarkEnd w:id="438"/>
+      <w:bookmarkEnd w:id="447"/>
     </w:p>
     <w:p>
       <w:pPr>
@@ -14026,12 +13786,12 @@
       <w:pPr>
         <w:pStyle w:val="Rubrik1"/>
       </w:pPr>
-      <w:bookmarkStart w:id="439" w:name="_Toc379448260"/>
+      <w:bookmarkStart w:id="448" w:name="_Toc379448260"/>
       <w:r>
         <w:lastRenderedPageBreak/>
         <w:t>Gemensamma informationskomponenter</w:t>
       </w:r>
-      <w:bookmarkEnd w:id="439"/>
+      <w:bookmarkEnd w:id="448"/>
     </w:p>
     <w:p>
       <w:pPr>
@@ -14137,20 +13897,20 @@
       <w:pPr>
         <w:pStyle w:val="Rubrik1"/>
       </w:pPr>
-      <w:bookmarkStart w:id="440" w:name="_Toc379448261"/>
+      <w:bookmarkStart w:id="449" w:name="_Toc379448261"/>
       <w:r>
         <w:lastRenderedPageBreak/>
         <w:t xml:space="preserve">Tjänstedomänens </w:t>
       </w:r>
-      <w:bookmarkEnd w:id="433"/>
+      <w:bookmarkEnd w:id="443"/>
       <w:r>
         <w:t>meddelandemodeller</w:t>
       </w:r>
-      <w:bookmarkEnd w:id="434"/>
-      <w:bookmarkEnd w:id="440"/>
+      <w:bookmarkEnd w:id="444"/>
+      <w:bookmarkEnd w:id="449"/>
     </w:p>
     <w:p>
-      <w:bookmarkStart w:id="441" w:name="_Toc224960923"/>
+      <w:bookmarkStart w:id="450" w:name="_Toc224960923"/>
       <w:r>
         <w:t>Här beskrivs de meddelandemodeller som tjänstekontrakten bygger på. För varje meddelandemodell beskrivs hur mappning ser ut delvis mot V-TIM, här version 2.2 samt mot schema (XSD) för tjänstekontrakt.</w:t>
       </w:r>
@@ -14160,19 +13920,19 @@
       <w:pPr>
         <w:pStyle w:val="Rubrik2"/>
       </w:pPr>
-      <w:bookmarkStart w:id="442" w:name="_Toc357754856"/>
-      <w:bookmarkStart w:id="443" w:name="_Toc379448262"/>
+      <w:bookmarkStart w:id="451" w:name="_Toc357754856"/>
+      <w:bookmarkStart w:id="452" w:name="_Toc379448262"/>
       <w:r>
         <w:t>V-MIM</w:t>
       </w:r>
-      <w:bookmarkEnd w:id="442"/>
+      <w:bookmarkEnd w:id="451"/>
       <w:r>
         <w:t xml:space="preserve"> </w:t>
       </w:r>
       <w:r>
         <w:t>Reumatismdata</w:t>
       </w:r>
-      <w:bookmarkEnd w:id="443"/>
+      <w:bookmarkEnd w:id="452"/>
     </w:p>
     <w:p>
       <w:r>
@@ -19038,7 +18798,7 @@
           <w:szCs w:val="28"/>
         </w:rPr>
       </w:pPr>
-      <w:bookmarkStart w:id="444" w:name="_Toc357754858"/>
+      <w:bookmarkStart w:id="453" w:name="_Toc357754858"/>
       <w:r>
         <w:br w:type="page"/>
       </w:r>
@@ -19047,25 +18807,25 @@
       <w:pPr>
         <w:pStyle w:val="Rubrik1"/>
       </w:pPr>
-      <w:bookmarkStart w:id="445" w:name="_Toc379448263"/>
+      <w:bookmarkStart w:id="454" w:name="_Toc379448263"/>
       <w:r>
         <w:lastRenderedPageBreak/>
         <w:t>Tjänstekontrakt</w:t>
       </w:r>
-      <w:bookmarkEnd w:id="441"/>
-      <w:bookmarkEnd w:id="444"/>
-      <w:bookmarkEnd w:id="445"/>
+      <w:bookmarkEnd w:id="450"/>
+      <w:bookmarkEnd w:id="453"/>
+      <w:bookmarkEnd w:id="454"/>
     </w:p>
     <w:p>
       <w:pPr>
         <w:pStyle w:val="Rubrik2"/>
       </w:pPr>
-      <w:bookmarkStart w:id="446" w:name="_Toc379448264"/>
+      <w:bookmarkStart w:id="455" w:name="_Toc379448264"/>
       <w:proofErr w:type="spellStart"/>
       <w:r>
         <w:t>GetRheumatoidArthritisData</w:t>
       </w:r>
-      <w:bookmarkEnd w:id="446"/>
+      <w:bookmarkEnd w:id="455"/>
       <w:proofErr w:type="spellEnd"/>
     </w:p>
     <w:p>
@@ -19114,11 +18874,11 @@
       <w:pPr>
         <w:pStyle w:val="Rubrik3"/>
       </w:pPr>
-      <w:bookmarkStart w:id="447" w:name="_Toc379448265"/>
+      <w:bookmarkStart w:id="456" w:name="_Toc379448265"/>
       <w:r>
         <w:t>Version</w:t>
       </w:r>
-      <w:bookmarkEnd w:id="447"/>
+      <w:bookmarkEnd w:id="456"/>
     </w:p>
     <w:p>
       <w:r>
@@ -19130,11 +18890,11 @@
       <w:pPr>
         <w:pStyle w:val="Rubrik3"/>
       </w:pPr>
-      <w:bookmarkStart w:id="448" w:name="_Toc379448266"/>
+      <w:bookmarkStart w:id="457" w:name="_Toc379448266"/>
       <w:r>
         <w:t>Gemensamma informationskomponenter</w:t>
       </w:r>
-      <w:bookmarkEnd w:id="448"/>
+      <w:bookmarkEnd w:id="457"/>
     </w:p>
     <w:p>
       <w:r>
@@ -19155,11 +18915,11 @@
       <w:pPr>
         <w:pStyle w:val="Rubrik3"/>
       </w:pPr>
-      <w:bookmarkStart w:id="449" w:name="_Toc379448267"/>
+      <w:bookmarkStart w:id="458" w:name="_Toc379448267"/>
       <w:r>
         <w:t>Fältregler</w:t>
       </w:r>
-      <w:bookmarkEnd w:id="449"/>
+      <w:bookmarkEnd w:id="458"/>
     </w:p>
     <w:p>
       <w:r>
@@ -34862,11 +34622,11 @@
       <w:pPr>
         <w:pStyle w:val="Rubrik3"/>
       </w:pPr>
-      <w:bookmarkStart w:id="450" w:name="_Toc379448268"/>
+      <w:bookmarkStart w:id="459" w:name="_Toc379448268"/>
       <w:r>
         <w:t>Övriga regler</w:t>
       </w:r>
-      <w:bookmarkEnd w:id="450"/>
+      <w:bookmarkEnd w:id="459"/>
     </w:p>
     <w:p>
       <w:r>
@@ -34995,7 +34755,7 @@
     <w:pPr>
       <w:pStyle w:val="Sidfot"/>
     </w:pPr>
-    <w:bookmarkStart w:id="478" w:name="Footer"/>
+    <w:bookmarkStart w:id="487" w:name="Footer"/>
     <w:r>
       <w:rPr>
         <w:i/>
@@ -35111,7 +34871,7 @@
       </w:rPr>
       <w:t xml:space="preserve"> styrs av representanter från landsting och regioner, Sveriges Kommuner och Landsting (SKL), kommunerna och de privata vårdgivarna.</w:t>
     </w:r>
-    <w:bookmarkEnd w:id="478"/>
+    <w:bookmarkEnd w:id="487"/>
     <w:r>
       <w:rPr>
         <w:rFonts w:cs="Georgia"/>
@@ -35335,13 +35095,13 @@
     <w:r>
       <w:tab/>
     </w:r>
-    <w:bookmarkStart w:id="451" w:name="Date1"/>
-    <w:del w:id="452" w:author="Björn Genfors" w:date="2014-02-06T10:55:00Z">
+    <w:bookmarkStart w:id="460" w:name="Date1"/>
+    <w:del w:id="461" w:author="Björn Genfors" w:date="2014-02-06T10:55:00Z">
       <w:r>
         <w:delText>3</w:delText>
       </w:r>
     </w:del>
-    <w:ins w:id="453" w:author="Björn Genfors" w:date="2014-02-06T10:55:00Z">
+    <w:ins w:id="462" w:author="Björn Genfors" w:date="2014-02-06T10:55:00Z">
       <w:r>
         <w:t>6</w:t>
       </w:r>
@@ -35349,7 +35109,7 @@
     <w:r>
       <w:t xml:space="preserve"> februari 201</w:t>
     </w:r>
-    <w:bookmarkEnd w:id="451"/>
+    <w:bookmarkEnd w:id="460"/>
     <w:r>
       <w:t>4</w:t>
     </w:r>
@@ -35363,13 +35123,13 @@
     <w:r>
       <w:tab/>
     </w:r>
-    <w:bookmarkStart w:id="454" w:name="LDnr1"/>
-    <w:bookmarkEnd w:id="454"/>
+    <w:bookmarkStart w:id="463" w:name="LDnr1"/>
+    <w:bookmarkEnd w:id="463"/>
     <w:r>
       <w:t xml:space="preserve"> </w:t>
     </w:r>
-    <w:bookmarkStart w:id="455" w:name="Dnr1"/>
-    <w:bookmarkEnd w:id="455"/>
+    <w:bookmarkStart w:id="464" w:name="Dnr1"/>
+    <w:bookmarkEnd w:id="464"/>
     <w:r>
       <w:rPr>
         <w:rFonts w:cs="Georgia"/>
@@ -35465,7 +35225,7 @@
                               <w:sz w:val="16"/>
                               <w:szCs w:val="16"/>
                             </w:rPr>
-                            <w:t>4</w:t>
+                            <w:t>8</w:t>
                           </w:r>
                           <w:r>
                             <w:rPr>
@@ -35482,20 +35242,20 @@
                             <w:t xml:space="preserve"> (</w:t>
                           </w:r>
                           <w:fldSimple w:instr=" SECTIONPAGES   \* MERGEFORMAT ">
-                            <w:ins w:id="456" w:author="Björn Genfors" w:date="2014-02-06T11:25:00Z">
+                            <w:ins w:id="465" w:author="Björn Genfors" w:date="2014-02-06T16:12:00Z">
                               <w:r>
                                 <w:rPr>
                                   <w:noProof/>
                                   <w:sz w:val="16"/>
                                   <w:szCs w:val="16"/>
-                                  <w:rPrChange w:id="457" w:author="Björn Genfors" w:date="2014-02-06T11:25:00Z">
+                                  <w:rPrChange w:id="466" w:author="Björn Genfors" w:date="2014-02-06T16:12:00Z">
                                     <w:rPr/>
                                   </w:rPrChange>
                                 </w:rPr>
                                 <w:t>29</w:t>
                               </w:r>
                             </w:ins>
-                            <w:del w:id="458" w:author="Björn Genfors" w:date="2014-02-06T09:57:00Z">
+                            <w:del w:id="467" w:author="Björn Genfors" w:date="2014-02-06T09:57:00Z">
                               <w:r>
                                 <w:rPr>
                                   <w:noProof/>
@@ -35571,7 +35331,7 @@
                         <w:sz w:val="16"/>
                         <w:szCs w:val="16"/>
                       </w:rPr>
-                      <w:t>4</w:t>
+                      <w:t>8</w:t>
                     </w:r>
                     <w:r>
                       <w:rPr>
@@ -35588,20 +35348,20 @@
                       <w:t xml:space="preserve"> (</w:t>
                     </w:r>
                     <w:fldSimple w:instr=" SECTIONPAGES   \* MERGEFORMAT ">
-                      <w:ins w:id="459" w:author="Björn Genfors" w:date="2014-02-06T11:25:00Z">
+                      <w:ins w:id="468" w:author="Björn Genfors" w:date="2014-02-06T16:12:00Z">
                         <w:r>
                           <w:rPr>
                             <w:noProof/>
                             <w:sz w:val="16"/>
                             <w:szCs w:val="16"/>
-                            <w:rPrChange w:id="460" w:author="Björn Genfors" w:date="2014-02-06T11:25:00Z">
+                            <w:rPrChange w:id="469" w:author="Björn Genfors" w:date="2014-02-06T16:12:00Z">
                               <w:rPr/>
                             </w:rPrChange>
                           </w:rPr>
                           <w:t>29</w:t>
                         </w:r>
                       </w:ins>
-                      <w:del w:id="461" w:author="Björn Genfors" w:date="2014-02-06T09:57:00Z">
+                      <w:del w:id="470" w:author="Björn Genfors" w:date="2014-02-06T09:57:00Z">
                         <w:r>
                           <w:rPr>
                             <w:noProof/>
@@ -35705,11 +35465,11 @@
     <w:r>
       <w:tab/>
     </w:r>
-    <w:bookmarkStart w:id="462" w:name="Date"/>
+    <w:bookmarkStart w:id="471" w:name="Date"/>
     <w:r>
       <w:t>3 februari 201</w:t>
     </w:r>
-    <w:bookmarkEnd w:id="462"/>
+    <w:bookmarkEnd w:id="471"/>
     <w:r>
       <w:t>4</w:t>
     </w:r>
@@ -35723,13 +35483,13 @@
     <w:r>
       <w:tab/>
     </w:r>
-    <w:bookmarkStart w:id="463" w:name="LDnr"/>
-    <w:bookmarkEnd w:id="463"/>
+    <w:bookmarkStart w:id="472" w:name="LDnr"/>
+    <w:bookmarkEnd w:id="472"/>
     <w:r>
       <w:t xml:space="preserve"> </w:t>
     </w:r>
-    <w:bookmarkStart w:id="464" w:name="Dnr"/>
-    <w:bookmarkEnd w:id="464"/>
+    <w:bookmarkStart w:id="473" w:name="Dnr"/>
+    <w:bookmarkEnd w:id="473"/>
   </w:p>
   <w:p/>
   <w:tbl>
@@ -35831,10 +35591,10 @@
             </w:rPr>
             <w:t>: 08-452 70 00</w:t>
           </w:r>
-          <w:bookmarkStart w:id="465" w:name="PhoneDirect"/>
-          <w:bookmarkStart w:id="466" w:name="LMobile"/>
-          <w:bookmarkEnd w:id="465"/>
-          <w:bookmarkEnd w:id="466"/>
+          <w:bookmarkStart w:id="474" w:name="PhoneDirect"/>
+          <w:bookmarkStart w:id="475" w:name="LMobile"/>
+          <w:bookmarkEnd w:id="474"/>
+          <w:bookmarkEnd w:id="475"/>
           <w:r>
             <w:rPr>
               <w:rFonts w:cs="Georgia"/>
@@ -35843,8 +35603,8 @@
             </w:rPr>
             <w:t xml:space="preserve"> </w:t>
           </w:r>
-          <w:bookmarkStart w:id="467" w:name="Mobile"/>
-          <w:bookmarkEnd w:id="467"/>
+          <w:bookmarkStart w:id="476" w:name="Mobile"/>
+          <w:bookmarkEnd w:id="476"/>
         </w:p>
         <w:p>
           <w:pPr>
@@ -35856,8 +35616,8 @@
             </w:rPr>
           </w:pPr>
         </w:p>
-        <w:bookmarkStart w:id="468" w:name="Email"/>
-        <w:bookmarkEnd w:id="468"/>
+        <w:bookmarkStart w:id="477" w:name="Email"/>
+        <w:bookmarkEnd w:id="477"/>
         <w:p>
           <w:pPr>
             <w:pStyle w:val="Sidhuvud"/>
@@ -35946,10 +35706,10 @@
           <w:r>
             <w:t xml:space="preserve"> </w:t>
           </w:r>
-          <w:bookmarkStart w:id="469" w:name="slask"/>
-          <w:bookmarkStart w:id="470" w:name="Addressee"/>
-          <w:bookmarkEnd w:id="469"/>
-          <w:bookmarkEnd w:id="470"/>
+          <w:bookmarkStart w:id="478" w:name="slask"/>
+          <w:bookmarkStart w:id="479" w:name="Addressee"/>
+          <w:bookmarkEnd w:id="478"/>
+          <w:bookmarkEnd w:id="479"/>
         </w:p>
       </w:tc>
     </w:tr>
@@ -36042,8 +35802,8 @@
     <w:pPr>
       <w:pStyle w:val="Sidhuvud"/>
     </w:pPr>
-    <w:bookmarkStart w:id="471" w:name="Radera2"/>
-    <w:bookmarkEnd w:id="471"/>
+    <w:bookmarkStart w:id="480" w:name="Radera2"/>
+    <w:bookmarkEnd w:id="480"/>
   </w:p>
   <w:p>
     <w:pPr>
@@ -36165,20 +35925,20 @@
                             <w:t xml:space="preserve"> (</w:t>
                           </w:r>
                           <w:fldSimple w:instr=" SECTIONPAGES   \* MERGEFORMAT ">
-                            <w:ins w:id="472" w:author="Björn Genfors" w:date="2014-02-06T11:25:00Z">
+                            <w:ins w:id="481" w:author="Björn Genfors" w:date="2014-02-06T15:46:00Z">
                               <w:r>
                                 <w:rPr>
                                   <w:noProof/>
                                   <w:sz w:val="16"/>
                                   <w:szCs w:val="16"/>
-                                  <w:rPrChange w:id="473" w:author="Björn Genfors" w:date="2014-02-06T11:25:00Z">
+                                  <w:rPrChange w:id="482" w:author="Björn Genfors" w:date="2014-02-06T15:46:00Z">
                                     <w:rPr/>
                                   </w:rPrChange>
                                 </w:rPr>
                                 <w:t>29</w:t>
                               </w:r>
                             </w:ins>
-                            <w:del w:id="474" w:author="Björn Genfors" w:date="2014-02-06T10:06:00Z">
+                            <w:del w:id="483" w:author="Björn Genfors" w:date="2014-02-06T10:06:00Z">
                               <w:r>
                                 <w:rPr>
                                   <w:noProof/>
@@ -36271,20 +36031,20 @@
                       <w:t xml:space="preserve"> (</w:t>
                     </w:r>
                     <w:fldSimple w:instr=" SECTIONPAGES   \* MERGEFORMAT ">
-                      <w:ins w:id="475" w:author="Björn Genfors" w:date="2014-02-06T11:25:00Z">
+                      <w:ins w:id="484" w:author="Björn Genfors" w:date="2014-02-06T15:46:00Z">
                         <w:r>
                           <w:rPr>
                             <w:noProof/>
                             <w:sz w:val="16"/>
                             <w:szCs w:val="16"/>
-                            <w:rPrChange w:id="476" w:author="Björn Genfors" w:date="2014-02-06T11:25:00Z">
+                            <w:rPrChange w:id="485" w:author="Björn Genfors" w:date="2014-02-06T15:46:00Z">
                               <w:rPr/>
                             </w:rPrChange>
                           </w:rPr>
                           <w:t>29</w:t>
                         </w:r>
                       </w:ins>
-                      <w:del w:id="477" w:author="Björn Genfors" w:date="2014-02-06T10:06:00Z">
+                      <w:del w:id="486" w:author="Björn Genfors" w:date="2014-02-06T10:06:00Z">
                         <w:r>
                           <w:rPr>
                             <w:noProof/>
@@ -41677,7 +41437,7 @@
 </file>
 
 <file path=customXml/itemProps1.xml><?xml version="1.0" encoding="utf-8"?>
-<ds:datastoreItem xmlns:ds="http://schemas.openxmlformats.org/officeDocument/2006/customXml" ds:itemID="{DDB9BB24-132D-4C13-AFE9-FB9132012F82}">
+<ds:datastoreItem xmlns:ds="http://schemas.openxmlformats.org/officeDocument/2006/customXml" ds:itemID="{7B12AE7D-72DA-4D26-BD61-D44E9200682E}">
   <ds:schemaRefs>
     <ds:schemaRef ds:uri="http://schemas.openxmlformats.org/officeDocument/2006/bibliography"/>
   </ds:schemaRefs>

</xml_diff>

<commit_message>
Fixat stavfel RheumaticArthritis -> RheumatoidArthritis
</commit_message>
<xml_diff>
--- a/ServiceInteractions/riv/clinicalprocess/healthcond/rheuma/trunk/docs/Tjanstekontraktsbeskrivning - clinicalprocess_healthcond_rheuma.docx
+++ b/ServiceInteractions/riv/clinicalprocess/healthcond/rheuma/trunk/docs/Tjanstekontraktsbeskrivning - clinicalprocess_healthcond_rheuma.docx
@@ -1,6 +1,6 @@
 
 <file path=word/document.xml><?xml version="1.0" encoding="utf-8"?>
-<w:document xmlns:wpc="http://schemas.microsoft.com/office/word/2010/wordprocessingCanvas" xmlns:mc="http://schemas.openxmlformats.org/markup-compatibility/2006" xmlns:o="urn:schemas-microsoft-com:office:office" xmlns:r="http://schemas.openxmlformats.org/officeDocument/2006/relationships" xmlns:m="http://schemas.openxmlformats.org/officeDocument/2006/math" xmlns:v="urn:schemas-microsoft-com:vml" xmlns:wp14="http://schemas.microsoft.com/office/word/2010/wordprocessingDrawing" xmlns:wp="http://schemas.openxmlformats.org/drawingml/2006/wordprocessingDrawing" xmlns:w10="urn:schemas-microsoft-com:office:word" xmlns:w="http://schemas.openxmlformats.org/wordprocessingml/2006/main" xmlns:w14="http://schemas.microsoft.com/office/word/2010/wordml" xmlns:wpg="http://schemas.microsoft.com/office/word/2010/wordprocessingGroup" xmlns:wpi="http://schemas.microsoft.com/office/word/2010/wordprocessingInk" xmlns:wne="http://schemas.microsoft.com/office/word/2006/wordml" xmlns:wps="http://schemas.microsoft.com/office/word/2010/wordprocessingShape" mc:Ignorable="w14 wp14">
+<w:document xmlns:wpc="http://schemas.microsoft.com/office/word/2010/wordprocessingCanvas" xmlns:mo="http://schemas.microsoft.com/office/mac/office/2008/main" xmlns:mc="http://schemas.openxmlformats.org/markup-compatibility/2006" xmlns:mv="urn:schemas-microsoft-com:mac:vml" xmlns:o="urn:schemas-microsoft-com:office:office" xmlns:r="http://schemas.openxmlformats.org/officeDocument/2006/relationships" xmlns:m="http://schemas.openxmlformats.org/officeDocument/2006/math" xmlns:v="urn:schemas-microsoft-com:vml" xmlns:wp14="http://schemas.microsoft.com/office/word/2010/wordprocessingDrawing" xmlns:wp="http://schemas.openxmlformats.org/drawingml/2006/wordprocessingDrawing" xmlns:w10="urn:schemas-microsoft-com:office:word" xmlns:w="http://schemas.openxmlformats.org/wordprocessingml/2006/main" xmlns:w14="http://schemas.microsoft.com/office/word/2010/wordml" xmlns:wpg="http://schemas.microsoft.com/office/word/2010/wordprocessingGroup" xmlns:wpi="http://schemas.microsoft.com/office/word/2010/wordprocessingInk" xmlns:wne="http://schemas.microsoft.com/office/word/2006/wordml" xmlns:wps="http://schemas.microsoft.com/office/word/2010/wordprocessingShape" mc:Ignorable="w14 wp14">
   <w:body>
     <w:p>
       <w:pPr>
@@ -381,7 +381,7 @@
       <w:sdtContent>
         <w:p>
           <w:pPr>
-            <w:pStyle w:val="Innehllsfrteckningsrubrik"/>
+            <w:pStyle w:val="TOCHeading"/>
             <w:jc w:val="both"/>
           </w:pPr>
           <w:r>
@@ -390,7 +390,7 @@
         </w:p>
         <w:p>
           <w:pPr>
-            <w:pStyle w:val="Innehll1"/>
+            <w:pStyle w:val="TOC1"/>
             <w:tabs>
               <w:tab w:val="left" w:pos="400"/>
               <w:tab w:val="right" w:leader="dot" w:pos="8664"/>
@@ -414,7 +414,7 @@
           <w:hyperlink w:anchor="_Toc380616176" w:history="1">
             <w:r>
               <w:rPr>
-                <w:rStyle w:val="Hyperlnk"/>
+                <w:rStyle w:val="Hyperlink"/>
                 <w:noProof/>
               </w:rPr>
               <w:t>1</w:t>
@@ -430,7 +430,7 @@
             </w:r>
             <w:r>
               <w:rPr>
-                <w:rStyle w:val="Hyperlnk"/>
+                <w:rStyle w:val="Hyperlink"/>
                 <w:noProof/>
               </w:rPr>
               <w:t>Inledning</w:t>
@@ -487,7 +487,7 @@
         </w:p>
         <w:p>
           <w:pPr>
-            <w:pStyle w:val="Innehll1"/>
+            <w:pStyle w:val="TOC1"/>
             <w:tabs>
               <w:tab w:val="left" w:pos="400"/>
               <w:tab w:val="right" w:leader="dot" w:pos="8664"/>
@@ -502,7 +502,7 @@
           <w:hyperlink w:anchor="_Toc380616177" w:history="1">
             <w:r>
               <w:rPr>
-                <w:rStyle w:val="Hyperlnk"/>
+                <w:rStyle w:val="Hyperlink"/>
                 <w:noProof/>
               </w:rPr>
               <w:t>2</w:t>
@@ -518,7 +518,7 @@
             </w:r>
             <w:r>
               <w:rPr>
-                <w:rStyle w:val="Hyperlnk"/>
+                <w:rStyle w:val="Hyperlink"/>
                 <w:noProof/>
               </w:rPr>
               <w:t>Versionsinformation</w:t>
@@ -575,7 +575,7 @@
         </w:p>
         <w:p>
           <w:pPr>
-            <w:pStyle w:val="Innehll2"/>
+            <w:pStyle w:val="TOC2"/>
             <w:tabs>
               <w:tab w:val="left" w:pos="880"/>
               <w:tab w:val="right" w:leader="dot" w:pos="8664"/>
@@ -590,7 +590,7 @@
           <w:hyperlink w:anchor="_Toc380616178" w:history="1">
             <w:r>
               <w:rPr>
-                <w:rStyle w:val="Hyperlnk"/>
+                <w:rStyle w:val="Hyperlink"/>
                 <w:noProof/>
               </w:rPr>
               <w:t>2.1</w:t>
@@ -606,14 +606,14 @@
             </w:r>
             <w:r>
               <w:rPr>
-                <w:rStyle w:val="Hyperlnk"/>
+                <w:rStyle w:val="Hyperlink"/>
                 <w:noProof/>
               </w:rPr>
               <w:t xml:space="preserve">Version </w:t>
             </w:r>
             <w:r>
               <w:rPr>
-                <w:rStyle w:val="Hyperlnk"/>
+                <w:rStyle w:val="Hyperlink"/>
                 <w:b/>
                 <w:noProof/>
               </w:rPr>
@@ -621,14 +621,14 @@
             </w:r>
             <w:r>
               <w:rPr>
-                <w:rStyle w:val="Hyperlnk"/>
+                <w:rStyle w:val="Hyperlink"/>
                 <w:noProof/>
               </w:rPr>
               <w:t>.</w:t>
             </w:r>
             <w:r>
               <w:rPr>
-                <w:rStyle w:val="Hyperlnk"/>
+                <w:rStyle w:val="Hyperlink"/>
                 <w:b/>
                 <w:noProof/>
               </w:rPr>
@@ -636,14 +636,14 @@
             </w:r>
             <w:r>
               <w:rPr>
-                <w:rStyle w:val="Hyperlnk"/>
+                <w:rStyle w:val="Hyperlink"/>
                 <w:noProof/>
               </w:rPr>
               <w:t>.</w:t>
             </w:r>
             <w:r>
               <w:rPr>
-                <w:rStyle w:val="Hyperlnk"/>
+                <w:rStyle w:val="Hyperlink"/>
                 <w:b/>
                 <w:noProof/>
               </w:rPr>
@@ -651,7 +651,7 @@
             </w:r>
             <w:r>
               <w:rPr>
-                <w:rStyle w:val="Hyperlnk"/>
+                <w:rStyle w:val="Hyperlink"/>
                 <w:noProof/>
               </w:rPr>
               <w:t>.</w:t>
@@ -708,7 +708,7 @@
         </w:p>
         <w:p>
           <w:pPr>
-            <w:pStyle w:val="Innehll3"/>
+            <w:pStyle w:val="TOC3"/>
             <w:tabs>
               <w:tab w:val="left" w:pos="1100"/>
               <w:tab w:val="right" w:leader="dot" w:pos="8664"/>
@@ -723,7 +723,7 @@
           <w:hyperlink w:anchor="_Toc380616179" w:history="1">
             <w:r>
               <w:rPr>
-                <w:rStyle w:val="Hyperlnk"/>
+                <w:rStyle w:val="Hyperlink"/>
                 <w:noProof/>
               </w:rPr>
               <w:t>2.1.1</w:t>
@@ -739,7 +739,7 @@
             </w:r>
             <w:r>
               <w:rPr>
-                <w:rStyle w:val="Hyperlnk"/>
+                <w:rStyle w:val="Hyperlink"/>
                 <w:noProof/>
               </w:rPr>
               <w:t>Oförändrade tjänstekontrakt</w:t>
@@ -796,7 +796,7 @@
         </w:p>
         <w:p>
           <w:pPr>
-            <w:pStyle w:val="Innehll3"/>
+            <w:pStyle w:val="TOC3"/>
             <w:tabs>
               <w:tab w:val="left" w:pos="1100"/>
               <w:tab w:val="right" w:leader="dot" w:pos="8664"/>
@@ -811,7 +811,7 @@
           <w:hyperlink w:anchor="_Toc380616180" w:history="1">
             <w:r>
               <w:rPr>
-                <w:rStyle w:val="Hyperlnk"/>
+                <w:rStyle w:val="Hyperlink"/>
                 <w:noProof/>
               </w:rPr>
               <w:t>2.1.2</w:t>
@@ -827,7 +827,7 @@
             </w:r>
             <w:r>
               <w:rPr>
-                <w:rStyle w:val="Hyperlnk"/>
+                <w:rStyle w:val="Hyperlink"/>
                 <w:noProof/>
               </w:rPr>
               <w:t>Nya tjänstekontrakt</w:t>
@@ -884,7 +884,7 @@
         </w:p>
         <w:p>
           <w:pPr>
-            <w:pStyle w:val="Innehll3"/>
+            <w:pStyle w:val="TOC3"/>
             <w:tabs>
               <w:tab w:val="left" w:pos="1100"/>
               <w:tab w:val="right" w:leader="dot" w:pos="8664"/>
@@ -899,7 +899,7 @@
           <w:hyperlink w:anchor="_Toc380616181" w:history="1">
             <w:r>
               <w:rPr>
-                <w:rStyle w:val="Hyperlnk"/>
+                <w:rStyle w:val="Hyperlink"/>
                 <w:noProof/>
               </w:rPr>
               <w:t>2.1.3</w:t>
@@ -915,7 +915,7 @@
             </w:r>
             <w:r>
               <w:rPr>
-                <w:rStyle w:val="Hyperlnk"/>
+                <w:rStyle w:val="Hyperlink"/>
                 <w:noProof/>
               </w:rPr>
               <w:t>Förändrade tjänstekontrakt</w:t>
@@ -972,7 +972,7 @@
         </w:p>
         <w:p>
           <w:pPr>
-            <w:pStyle w:val="Innehll3"/>
+            <w:pStyle w:val="TOC3"/>
             <w:tabs>
               <w:tab w:val="left" w:pos="1100"/>
               <w:tab w:val="right" w:leader="dot" w:pos="8664"/>
@@ -987,7 +987,7 @@
           <w:hyperlink w:anchor="_Toc380616182" w:history="1">
             <w:r>
               <w:rPr>
-                <w:rStyle w:val="Hyperlnk"/>
+                <w:rStyle w:val="Hyperlink"/>
                 <w:noProof/>
               </w:rPr>
               <w:t>2.1.4</w:t>
@@ -1003,7 +1003,7 @@
             </w:r>
             <w:r>
               <w:rPr>
-                <w:rStyle w:val="Hyperlnk"/>
+                <w:rStyle w:val="Hyperlink"/>
                 <w:noProof/>
               </w:rPr>
               <w:t>Utgångna tjänstekontrakt</w:t>
@@ -1060,7 +1060,7 @@
         </w:p>
         <w:p>
           <w:pPr>
-            <w:pStyle w:val="Innehll2"/>
+            <w:pStyle w:val="TOC2"/>
             <w:tabs>
               <w:tab w:val="left" w:pos="880"/>
               <w:tab w:val="right" w:leader="dot" w:pos="8664"/>
@@ -1075,7 +1075,7 @@
           <w:hyperlink w:anchor="_Toc380616183" w:history="1">
             <w:r>
               <w:rPr>
-                <w:rStyle w:val="Hyperlnk"/>
+                <w:rStyle w:val="Hyperlink"/>
                 <w:noProof/>
               </w:rPr>
               <w:t>2.2</w:t>
@@ -1091,7 +1091,7 @@
             </w:r>
             <w:r>
               <w:rPr>
-                <w:rStyle w:val="Hyperlnk"/>
+                <w:rStyle w:val="Hyperlink"/>
                 <w:noProof/>
               </w:rPr>
               <w:t>Version tidigare</w:t>
@@ -1148,7 +1148,7 @@
         </w:p>
         <w:p>
           <w:pPr>
-            <w:pStyle w:val="Innehll1"/>
+            <w:pStyle w:val="TOC1"/>
             <w:tabs>
               <w:tab w:val="left" w:pos="400"/>
               <w:tab w:val="right" w:leader="dot" w:pos="8664"/>
@@ -1163,7 +1163,7 @@
           <w:hyperlink w:anchor="_Toc380616184" w:history="1">
             <w:r>
               <w:rPr>
-                <w:rStyle w:val="Hyperlnk"/>
+                <w:rStyle w:val="Hyperlink"/>
                 <w:noProof/>
               </w:rPr>
               <w:t>3</w:t>
@@ -1179,7 +1179,7 @@
             </w:r>
             <w:r>
               <w:rPr>
-                <w:rStyle w:val="Hyperlnk"/>
+                <w:rStyle w:val="Hyperlink"/>
                 <w:noProof/>
               </w:rPr>
               <w:t>Tjänstedomänens arkitektur</w:t>
@@ -1236,7 +1236,7 @@
         </w:p>
         <w:p>
           <w:pPr>
-            <w:pStyle w:val="Innehll2"/>
+            <w:pStyle w:val="TOC2"/>
             <w:tabs>
               <w:tab w:val="left" w:pos="880"/>
               <w:tab w:val="right" w:leader="dot" w:pos="8664"/>
@@ -1251,7 +1251,7 @@
           <w:hyperlink w:anchor="_Toc380616185" w:history="1">
             <w:r>
               <w:rPr>
-                <w:rStyle w:val="Hyperlnk"/>
+                <w:rStyle w:val="Hyperlink"/>
                 <w:noProof/>
               </w:rPr>
               <w:t>3.1</w:t>
@@ -1267,7 +1267,7 @@
             </w:r>
             <w:r>
               <w:rPr>
-                <w:rStyle w:val="Hyperlnk"/>
+                <w:rStyle w:val="Hyperlink"/>
                 <w:noProof/>
               </w:rPr>
               <w:t>Flöden</w:t>
@@ -1324,7 +1324,7 @@
         </w:p>
         <w:p>
           <w:pPr>
-            <w:pStyle w:val="Innehll3"/>
+            <w:pStyle w:val="TOC3"/>
             <w:tabs>
               <w:tab w:val="left" w:pos="1100"/>
               <w:tab w:val="right" w:leader="dot" w:pos="8664"/>
@@ -1339,7 +1339,7 @@
           <w:hyperlink w:anchor="_Toc380616186" w:history="1">
             <w:r>
               <w:rPr>
-                <w:rStyle w:val="Hyperlnk"/>
+                <w:rStyle w:val="Hyperlink"/>
                 <w:noProof/>
               </w:rPr>
               <w:t>3.1.1</w:t>
@@ -1355,7 +1355,7 @@
             </w:r>
             <w:r>
               <w:rPr>
-                <w:rStyle w:val="Hyperlnk"/>
+                <w:rStyle w:val="Hyperlink"/>
                 <w:noProof/>
               </w:rPr>
               <w:t>Reumatismdata</w:t>
@@ -1412,7 +1412,7 @@
         </w:p>
         <w:p>
           <w:pPr>
-            <w:pStyle w:val="Innehll3"/>
+            <w:pStyle w:val="TOC3"/>
             <w:tabs>
               <w:tab w:val="left" w:pos="1100"/>
               <w:tab w:val="right" w:leader="dot" w:pos="8664"/>
@@ -1427,7 +1427,7 @@
           <w:hyperlink w:anchor="_Toc380616187" w:history="1">
             <w:r>
               <w:rPr>
-                <w:rStyle w:val="Hyperlnk"/>
+                <w:rStyle w:val="Hyperlink"/>
                 <w:noProof/>
               </w:rPr>
               <w:t>3.1.2</w:t>
@@ -1443,7 +1443,7 @@
             </w:r>
             <w:r>
               <w:rPr>
-                <w:rStyle w:val="Hyperlnk"/>
+                <w:rStyle w:val="Hyperlink"/>
                 <w:noProof/>
               </w:rPr>
               <w:t>Obligatoriska kontrakt</w:t>
@@ -1500,7 +1500,7 @@
         </w:p>
         <w:p>
           <w:pPr>
-            <w:pStyle w:val="Innehll2"/>
+            <w:pStyle w:val="TOC2"/>
             <w:tabs>
               <w:tab w:val="left" w:pos="880"/>
               <w:tab w:val="right" w:leader="dot" w:pos="8664"/>
@@ -1515,7 +1515,7 @@
           <w:hyperlink w:anchor="_Toc380616188" w:history="1">
             <w:r>
               <w:rPr>
-                <w:rStyle w:val="Hyperlnk"/>
+                <w:rStyle w:val="Hyperlink"/>
                 <w:noProof/>
               </w:rPr>
               <w:t>3.2</w:t>
@@ -1531,7 +1531,7 @@
             </w:r>
             <w:r>
               <w:rPr>
-                <w:rStyle w:val="Hyperlnk"/>
+                <w:rStyle w:val="Hyperlink"/>
                 <w:noProof/>
               </w:rPr>
               <w:t>Adressering</w:t>
@@ -1588,7 +1588,7 @@
         </w:p>
         <w:p>
           <w:pPr>
-            <w:pStyle w:val="Innehll3"/>
+            <w:pStyle w:val="TOC3"/>
             <w:tabs>
               <w:tab w:val="left" w:pos="1100"/>
               <w:tab w:val="right" w:leader="dot" w:pos="8664"/>
@@ -1603,7 +1603,7 @@
           <w:hyperlink w:anchor="_Toc380616189" w:history="1">
             <w:r>
               <w:rPr>
-                <w:rStyle w:val="Hyperlnk"/>
+                <w:rStyle w:val="Hyperlink"/>
                 <w:noProof/>
               </w:rPr>
               <w:t>3.2.1</w:t>
@@ -1619,7 +1619,7 @@
             </w:r>
             <w:r>
               <w:rPr>
-                <w:rStyle w:val="Hyperlnk"/>
+                <w:rStyle w:val="Hyperlink"/>
                 <w:noProof/>
               </w:rPr>
               <w:t>Sammanfattning av adresseringsmodell</w:t>
@@ -1676,7 +1676,7 @@
         </w:p>
         <w:p>
           <w:pPr>
-            <w:pStyle w:val="Innehll2"/>
+            <w:pStyle w:val="TOC2"/>
             <w:tabs>
               <w:tab w:val="left" w:pos="880"/>
               <w:tab w:val="right" w:leader="dot" w:pos="8664"/>
@@ -1691,7 +1691,7 @@
           <w:hyperlink w:anchor="_Toc380616190" w:history="1">
             <w:r>
               <w:rPr>
-                <w:rStyle w:val="Hyperlnk"/>
+                <w:rStyle w:val="Hyperlink"/>
                 <w:noProof/>
               </w:rPr>
               <w:t>3.3</w:t>
@@ -1707,7 +1707,7 @@
             </w:r>
             <w:r>
               <w:rPr>
-                <w:rStyle w:val="Hyperlnk"/>
+                <w:rStyle w:val="Hyperlink"/>
                 <w:noProof/>
               </w:rPr>
               <w:t>Aggregering och engagemangsindex</w:t>
@@ -1764,7 +1764,7 @@
         </w:p>
         <w:p>
           <w:pPr>
-            <w:pStyle w:val="Innehll1"/>
+            <w:pStyle w:val="TOC1"/>
             <w:tabs>
               <w:tab w:val="left" w:pos="400"/>
               <w:tab w:val="right" w:leader="dot" w:pos="8664"/>
@@ -1779,7 +1779,7 @@
           <w:hyperlink w:anchor="_Toc380616191" w:history="1">
             <w:r>
               <w:rPr>
-                <w:rStyle w:val="Hyperlnk"/>
+                <w:rStyle w:val="Hyperlink"/>
                 <w:noProof/>
               </w:rPr>
               <w:t>4</w:t>
@@ -1795,7 +1795,7 @@
             </w:r>
             <w:r>
               <w:rPr>
-                <w:rStyle w:val="Hyperlnk"/>
+                <w:rStyle w:val="Hyperlink"/>
                 <w:noProof/>
               </w:rPr>
               <w:t>Tjänstedomänens krav och regler</w:t>
@@ -1852,7 +1852,7 @@
         </w:p>
         <w:p>
           <w:pPr>
-            <w:pStyle w:val="Innehll2"/>
+            <w:pStyle w:val="TOC2"/>
             <w:tabs>
               <w:tab w:val="left" w:pos="880"/>
               <w:tab w:val="right" w:leader="dot" w:pos="8664"/>
@@ -1867,7 +1867,7 @@
           <w:hyperlink w:anchor="_Toc380616192" w:history="1">
             <w:r>
               <w:rPr>
-                <w:rStyle w:val="Hyperlnk"/>
+                <w:rStyle w:val="Hyperlink"/>
                 <w:noProof/>
               </w:rPr>
               <w:t>4.1</w:t>
@@ -1883,7 +1883,7 @@
             </w:r>
             <w:r>
               <w:rPr>
-                <w:rStyle w:val="Hyperlnk"/>
+                <w:rStyle w:val="Hyperlink"/>
                 <w:noProof/>
               </w:rPr>
               <w:t>Uppdatering av engagemangsindex</w:t>
@@ -1940,7 +1940,7 @@
         </w:p>
         <w:p>
           <w:pPr>
-            <w:pStyle w:val="Innehll2"/>
+            <w:pStyle w:val="TOC2"/>
             <w:tabs>
               <w:tab w:val="left" w:pos="880"/>
               <w:tab w:val="right" w:leader="dot" w:pos="8664"/>
@@ -1955,7 +1955,7 @@
           <w:hyperlink w:anchor="_Toc380616193" w:history="1">
             <w:r>
               <w:rPr>
-                <w:rStyle w:val="Hyperlnk"/>
+                <w:rStyle w:val="Hyperlink"/>
                 <w:noProof/>
               </w:rPr>
               <w:t>4.2</w:t>
@@ -1971,7 +1971,7 @@
             </w:r>
             <w:r>
               <w:rPr>
-                <w:rStyle w:val="Hyperlnk"/>
+                <w:rStyle w:val="Hyperlink"/>
                 <w:noProof/>
               </w:rPr>
               <w:t>Informationssäkerhet och juridik</w:t>
@@ -2028,7 +2028,7 @@
         </w:p>
         <w:p>
           <w:pPr>
-            <w:pStyle w:val="Innehll3"/>
+            <w:pStyle w:val="TOC3"/>
             <w:tabs>
               <w:tab w:val="left" w:pos="1100"/>
               <w:tab w:val="right" w:leader="dot" w:pos="8664"/>
@@ -2043,7 +2043,7 @@
           <w:hyperlink w:anchor="_Toc380616194" w:history="1">
             <w:r>
               <w:rPr>
-                <w:rStyle w:val="Hyperlnk"/>
+                <w:rStyle w:val="Hyperlink"/>
                 <w:noProof/>
               </w:rPr>
               <w:t>4.2.1</w:t>
@@ -2059,7 +2059,7 @@
             </w:r>
             <w:r>
               <w:rPr>
-                <w:rStyle w:val="Hyperlnk"/>
+                <w:rStyle w:val="Hyperlink"/>
                 <w:noProof/>
               </w:rPr>
               <w:t>Medarbetarens direktåtkomst</w:t>
@@ -2116,7 +2116,7 @@
         </w:p>
         <w:p>
           <w:pPr>
-            <w:pStyle w:val="Innehll3"/>
+            <w:pStyle w:val="TOC3"/>
             <w:tabs>
               <w:tab w:val="left" w:pos="1100"/>
               <w:tab w:val="right" w:leader="dot" w:pos="8664"/>
@@ -2131,7 +2131,7 @@
           <w:hyperlink w:anchor="_Toc380616195" w:history="1">
             <w:r>
               <w:rPr>
-                <w:rStyle w:val="Hyperlnk"/>
+                <w:rStyle w:val="Hyperlink"/>
                 <w:noProof/>
               </w:rPr>
               <w:t>4.2.2</w:t>
@@ -2147,7 +2147,7 @@
             </w:r>
             <w:r>
               <w:rPr>
-                <w:rStyle w:val="Hyperlnk"/>
+                <w:rStyle w:val="Hyperlink"/>
                 <w:noProof/>
               </w:rPr>
               <w:t>Patientens direktåtkomst</w:t>
@@ -2204,7 +2204,7 @@
         </w:p>
         <w:p>
           <w:pPr>
-            <w:pStyle w:val="Innehll3"/>
+            <w:pStyle w:val="TOC3"/>
             <w:tabs>
               <w:tab w:val="left" w:pos="1100"/>
               <w:tab w:val="right" w:leader="dot" w:pos="8664"/>
@@ -2219,7 +2219,7 @@
           <w:hyperlink w:anchor="_Toc380616196" w:history="1">
             <w:r>
               <w:rPr>
-                <w:rStyle w:val="Hyperlnk"/>
+                <w:rStyle w:val="Hyperlink"/>
                 <w:noProof/>
               </w:rPr>
               <w:t>4.2.3</w:t>
@@ -2235,7 +2235,7 @@
             </w:r>
             <w:r>
               <w:rPr>
-                <w:rStyle w:val="Hyperlnk"/>
+                <w:rStyle w:val="Hyperlink"/>
                 <w:noProof/>
               </w:rPr>
               <w:t>Generellt</w:t>
@@ -2292,7 +2292,7 @@
         </w:p>
         <w:p>
           <w:pPr>
-            <w:pStyle w:val="Innehll2"/>
+            <w:pStyle w:val="TOC2"/>
             <w:tabs>
               <w:tab w:val="left" w:pos="880"/>
               <w:tab w:val="right" w:leader="dot" w:pos="8664"/>
@@ -2307,7 +2307,7 @@
           <w:hyperlink w:anchor="_Toc380616197" w:history="1">
             <w:r>
               <w:rPr>
-                <w:rStyle w:val="Hyperlnk"/>
+                <w:rStyle w:val="Hyperlink"/>
                 <w:noProof/>
               </w:rPr>
               <w:t>4.3</w:t>
@@ -2323,7 +2323,7 @@
             </w:r>
             <w:r>
               <w:rPr>
-                <w:rStyle w:val="Hyperlnk"/>
+                <w:rStyle w:val="Hyperlink"/>
                 <w:noProof/>
               </w:rPr>
               <w:t>Icke funktionella krav</w:t>
@@ -2380,7 +2380,7 @@
         </w:p>
         <w:p>
           <w:pPr>
-            <w:pStyle w:val="Innehll3"/>
+            <w:pStyle w:val="TOC3"/>
             <w:tabs>
               <w:tab w:val="left" w:pos="1100"/>
               <w:tab w:val="right" w:leader="dot" w:pos="8664"/>
@@ -2395,7 +2395,7 @@
           <w:hyperlink w:anchor="_Toc380616198" w:history="1">
             <w:r>
               <w:rPr>
-                <w:rStyle w:val="Hyperlnk"/>
+                <w:rStyle w:val="Hyperlink"/>
                 <w:noProof/>
               </w:rPr>
               <w:t>4.3.1</w:t>
@@ -2411,7 +2411,7 @@
             </w:r>
             <w:r>
               <w:rPr>
-                <w:rStyle w:val="Hyperlnk"/>
+                <w:rStyle w:val="Hyperlink"/>
                 <w:noProof/>
               </w:rPr>
               <w:t>SLA krav</w:t>
@@ -2468,7 +2468,7 @@
         </w:p>
         <w:p>
           <w:pPr>
-            <w:pStyle w:val="Innehll3"/>
+            <w:pStyle w:val="TOC3"/>
             <w:tabs>
               <w:tab w:val="left" w:pos="1100"/>
               <w:tab w:val="right" w:leader="dot" w:pos="8664"/>
@@ -2483,7 +2483,7 @@
           <w:hyperlink w:anchor="_Toc380616199" w:history="1">
             <w:r>
               <w:rPr>
-                <w:rStyle w:val="Hyperlnk"/>
+                <w:rStyle w:val="Hyperlink"/>
                 <w:noProof/>
               </w:rPr>
               <w:t>4.3.2</w:t>
@@ -2499,7 +2499,7 @@
             </w:r>
             <w:r>
               <w:rPr>
-                <w:rStyle w:val="Hyperlnk"/>
+                <w:rStyle w:val="Hyperlink"/>
                 <w:noProof/>
               </w:rPr>
               <w:t>Övriga krav och regler</w:t>
@@ -2556,7 +2556,7 @@
         </w:p>
         <w:p>
           <w:pPr>
-            <w:pStyle w:val="Innehll2"/>
+            <w:pStyle w:val="TOC2"/>
             <w:tabs>
               <w:tab w:val="left" w:pos="880"/>
               <w:tab w:val="right" w:leader="dot" w:pos="8664"/>
@@ -2571,7 +2571,7 @@
           <w:hyperlink w:anchor="_Toc380616200" w:history="1">
             <w:r>
               <w:rPr>
-                <w:rStyle w:val="Hyperlnk"/>
+                <w:rStyle w:val="Hyperlink"/>
                 <w:noProof/>
               </w:rPr>
               <w:t>4.4</w:t>
@@ -2587,7 +2587,7 @@
             </w:r>
             <w:r>
               <w:rPr>
-                <w:rStyle w:val="Hyperlnk"/>
+                <w:rStyle w:val="Hyperlink"/>
                 <w:noProof/>
               </w:rPr>
               <w:t>Felhantering</w:t>
@@ -2644,7 +2644,7 @@
         </w:p>
         <w:p>
           <w:pPr>
-            <w:pStyle w:val="Innehll3"/>
+            <w:pStyle w:val="TOC3"/>
             <w:tabs>
               <w:tab w:val="left" w:pos="1100"/>
               <w:tab w:val="right" w:leader="dot" w:pos="8664"/>
@@ -2659,7 +2659,7 @@
           <w:hyperlink w:anchor="_Toc380616201" w:history="1">
             <w:r>
               <w:rPr>
-                <w:rStyle w:val="Hyperlnk"/>
+                <w:rStyle w:val="Hyperlink"/>
                 <w:noProof/>
               </w:rPr>
               <w:t>4.4.1</w:t>
@@ -2675,7 +2675,7 @@
             </w:r>
             <w:r>
               <w:rPr>
-                <w:rStyle w:val="Hyperlnk"/>
+                <w:rStyle w:val="Hyperlink"/>
                 <w:noProof/>
               </w:rPr>
               <w:t>Krav på en tjänsteproducent</w:t>
@@ -2732,7 +2732,7 @@
         </w:p>
         <w:p>
           <w:pPr>
-            <w:pStyle w:val="Innehll3"/>
+            <w:pStyle w:val="TOC3"/>
             <w:tabs>
               <w:tab w:val="left" w:pos="1100"/>
               <w:tab w:val="right" w:leader="dot" w:pos="8664"/>
@@ -2747,7 +2747,7 @@
           <w:hyperlink w:anchor="_Toc380616202" w:history="1">
             <w:r>
               <w:rPr>
-                <w:rStyle w:val="Hyperlnk"/>
+                <w:rStyle w:val="Hyperlink"/>
                 <w:noProof/>
               </w:rPr>
               <w:t>4.4.2</w:t>
@@ -2763,7 +2763,7 @@
             </w:r>
             <w:r>
               <w:rPr>
-                <w:rStyle w:val="Hyperlnk"/>
+                <w:rStyle w:val="Hyperlink"/>
                 <w:noProof/>
               </w:rPr>
               <w:t>Krav på en tjänstekonsument</w:t>
@@ -2820,7 +2820,7 @@
         </w:p>
         <w:p>
           <w:pPr>
-            <w:pStyle w:val="Innehll1"/>
+            <w:pStyle w:val="TOC1"/>
             <w:tabs>
               <w:tab w:val="left" w:pos="400"/>
               <w:tab w:val="right" w:leader="dot" w:pos="8664"/>
@@ -2835,7 +2835,7 @@
           <w:hyperlink w:anchor="_Toc380616203" w:history="1">
             <w:r>
               <w:rPr>
-                <w:rStyle w:val="Hyperlnk"/>
+                <w:rStyle w:val="Hyperlink"/>
                 <w:noProof/>
               </w:rPr>
               <w:t>5</w:t>
@@ -2851,7 +2851,7 @@
             </w:r>
             <w:r>
               <w:rPr>
-                <w:rStyle w:val="Hyperlnk"/>
+                <w:rStyle w:val="Hyperlink"/>
                 <w:noProof/>
               </w:rPr>
               <w:t>Gemensamma informationskomponenter</w:t>
@@ -2908,7 +2908,7 @@
         </w:p>
         <w:p>
           <w:pPr>
-            <w:pStyle w:val="Innehll1"/>
+            <w:pStyle w:val="TOC1"/>
             <w:tabs>
               <w:tab w:val="left" w:pos="400"/>
               <w:tab w:val="right" w:leader="dot" w:pos="8664"/>
@@ -2923,7 +2923,7 @@
           <w:hyperlink w:anchor="_Toc380616204" w:history="1">
             <w:r>
               <w:rPr>
-                <w:rStyle w:val="Hyperlnk"/>
+                <w:rStyle w:val="Hyperlink"/>
                 <w:noProof/>
               </w:rPr>
               <w:t>6</w:t>
@@ -2939,7 +2939,7 @@
             </w:r>
             <w:r>
               <w:rPr>
-                <w:rStyle w:val="Hyperlnk"/>
+                <w:rStyle w:val="Hyperlink"/>
                 <w:noProof/>
               </w:rPr>
               <w:t>Tjänstedomänens meddelandemodeller</w:t>
@@ -2996,7 +2996,7 @@
         </w:p>
         <w:p>
           <w:pPr>
-            <w:pStyle w:val="Innehll2"/>
+            <w:pStyle w:val="TOC2"/>
             <w:tabs>
               <w:tab w:val="left" w:pos="880"/>
               <w:tab w:val="right" w:leader="dot" w:pos="8664"/>
@@ -3011,7 +3011,7 @@
           <w:hyperlink w:anchor="_Toc380616205" w:history="1">
             <w:r>
               <w:rPr>
-                <w:rStyle w:val="Hyperlnk"/>
+                <w:rStyle w:val="Hyperlink"/>
                 <w:noProof/>
               </w:rPr>
               <w:t>6.1</w:t>
@@ -3027,7 +3027,7 @@
             </w:r>
             <w:r>
               <w:rPr>
-                <w:rStyle w:val="Hyperlnk"/>
+                <w:rStyle w:val="Hyperlink"/>
                 <w:noProof/>
               </w:rPr>
               <w:t>V-MIM Reumatismdata</w:t>
@@ -3084,7 +3084,7 @@
         </w:p>
         <w:p>
           <w:pPr>
-            <w:pStyle w:val="Innehll1"/>
+            <w:pStyle w:val="TOC1"/>
             <w:tabs>
               <w:tab w:val="left" w:pos="400"/>
               <w:tab w:val="right" w:leader="dot" w:pos="8664"/>
@@ -3099,7 +3099,7 @@
           <w:hyperlink w:anchor="_Toc380616206" w:history="1">
             <w:r>
               <w:rPr>
-                <w:rStyle w:val="Hyperlnk"/>
+                <w:rStyle w:val="Hyperlink"/>
                 <w:noProof/>
               </w:rPr>
               <w:t>7</w:t>
@@ -3115,7 +3115,7 @@
             </w:r>
             <w:r>
               <w:rPr>
-                <w:rStyle w:val="Hyperlnk"/>
+                <w:rStyle w:val="Hyperlink"/>
                 <w:noProof/>
               </w:rPr>
               <w:t>Tjänstekontrakt</w:t>
@@ -3172,7 +3172,7 @@
         </w:p>
         <w:p>
           <w:pPr>
-            <w:pStyle w:val="Innehll2"/>
+            <w:pStyle w:val="TOC2"/>
             <w:tabs>
               <w:tab w:val="left" w:pos="880"/>
               <w:tab w:val="right" w:leader="dot" w:pos="8664"/>
@@ -3187,7 +3187,7 @@
           <w:hyperlink w:anchor="_Toc380616207" w:history="1">
             <w:r>
               <w:rPr>
-                <w:rStyle w:val="Hyperlnk"/>
+                <w:rStyle w:val="Hyperlink"/>
                 <w:noProof/>
               </w:rPr>
               <w:t>7.1</w:t>
@@ -3203,7 +3203,7 @@
             </w:r>
             <w:r>
               <w:rPr>
-                <w:rStyle w:val="Hyperlnk"/>
+                <w:rStyle w:val="Hyperlink"/>
                 <w:noProof/>
               </w:rPr>
               <w:t>GetRheumatoidArthritisData</w:t>
@@ -3260,7 +3260,7 @@
         </w:p>
         <w:p>
           <w:pPr>
-            <w:pStyle w:val="Innehll3"/>
+            <w:pStyle w:val="TOC3"/>
             <w:tabs>
               <w:tab w:val="left" w:pos="1100"/>
               <w:tab w:val="right" w:leader="dot" w:pos="8664"/>
@@ -3275,7 +3275,7 @@
           <w:hyperlink w:anchor="_Toc380616208" w:history="1">
             <w:r>
               <w:rPr>
-                <w:rStyle w:val="Hyperlnk"/>
+                <w:rStyle w:val="Hyperlink"/>
                 <w:noProof/>
               </w:rPr>
               <w:t>7.1.1</w:t>
@@ -3291,7 +3291,7 @@
             </w:r>
             <w:r>
               <w:rPr>
-                <w:rStyle w:val="Hyperlnk"/>
+                <w:rStyle w:val="Hyperlink"/>
                 <w:noProof/>
               </w:rPr>
               <w:t>Version</w:t>
@@ -3348,7 +3348,7 @@
         </w:p>
         <w:p>
           <w:pPr>
-            <w:pStyle w:val="Innehll3"/>
+            <w:pStyle w:val="TOC3"/>
             <w:tabs>
               <w:tab w:val="left" w:pos="1100"/>
               <w:tab w:val="right" w:leader="dot" w:pos="8664"/>
@@ -3363,7 +3363,7 @@
           <w:hyperlink w:anchor="_Toc380616209" w:history="1">
             <w:r>
               <w:rPr>
-                <w:rStyle w:val="Hyperlnk"/>
+                <w:rStyle w:val="Hyperlink"/>
                 <w:noProof/>
               </w:rPr>
               <w:t>7.1.2</w:t>
@@ -3379,7 +3379,7 @@
             </w:r>
             <w:r>
               <w:rPr>
-                <w:rStyle w:val="Hyperlnk"/>
+                <w:rStyle w:val="Hyperlink"/>
                 <w:noProof/>
               </w:rPr>
               <w:t>Gemensamma informationskomponenter</w:t>
@@ -3436,7 +3436,7 @@
         </w:p>
         <w:p>
           <w:pPr>
-            <w:pStyle w:val="Innehll3"/>
+            <w:pStyle w:val="TOC3"/>
             <w:tabs>
               <w:tab w:val="left" w:pos="1100"/>
               <w:tab w:val="right" w:leader="dot" w:pos="8664"/>
@@ -3451,7 +3451,7 @@
           <w:hyperlink w:anchor="_Toc380616210" w:history="1">
             <w:r>
               <w:rPr>
-                <w:rStyle w:val="Hyperlnk"/>
+                <w:rStyle w:val="Hyperlink"/>
                 <w:noProof/>
               </w:rPr>
               <w:t>7.1.3</w:t>
@@ -3467,7 +3467,7 @@
             </w:r>
             <w:r>
               <w:rPr>
-                <w:rStyle w:val="Hyperlnk"/>
+                <w:rStyle w:val="Hyperlink"/>
                 <w:noProof/>
               </w:rPr>
               <w:t>Fältregler</w:t>
@@ -3524,7 +3524,7 @@
         </w:p>
         <w:p>
           <w:pPr>
-            <w:pStyle w:val="Innehll3"/>
+            <w:pStyle w:val="TOC3"/>
             <w:tabs>
               <w:tab w:val="left" w:pos="1100"/>
               <w:tab w:val="right" w:leader="dot" w:pos="8664"/>
@@ -3539,7 +3539,7 @@
           <w:hyperlink w:anchor="_Toc380616211" w:history="1">
             <w:r>
               <w:rPr>
-                <w:rStyle w:val="Hyperlnk"/>
+                <w:rStyle w:val="Hyperlink"/>
                 <w:noProof/>
               </w:rPr>
               <w:t>7.1.4</w:t>
@@ -3555,7 +3555,7 @@
             </w:r>
             <w:r>
               <w:rPr>
-                <w:rStyle w:val="Hyperlnk"/>
+                <w:rStyle w:val="Hyperlink"/>
                 <w:noProof/>
               </w:rPr>
               <w:t>Övriga regler</w:t>
@@ -3956,15 +3956,7 @@
               <w:pStyle w:val="TableText"/>
             </w:pPr>
             <w:r>
-              <w:t xml:space="preserve">Uppdaterat tabellen för </w:t>
-            </w:r>
-            <w:proofErr w:type="spellStart"/>
-            <w:r>
-              <w:t>EngagemangsIndex</w:t>
-            </w:r>
-            <w:proofErr w:type="spellEnd"/>
-            <w:r>
-              <w:t xml:space="preserve"> och satt </w:t>
+              <w:t xml:space="preserve">Uppdaterat tabellen för EngagemangsIndex och satt </w:t>
             </w:r>
             <w:proofErr w:type="spellStart"/>
             <w:r>
@@ -4269,7 +4261,7 @@
     </w:tbl>
     <w:p>
       <w:pPr>
-        <w:pStyle w:val="Innehll1"/>
+        <w:pStyle w:val="TOC1"/>
         <w:ind w:left="720"/>
         <w:jc w:val="both"/>
       </w:pPr>
@@ -4420,15 +4412,7 @@
               <w:t xml:space="preserve"> </w:t>
             </w:r>
             <w:r>
-              <w:t xml:space="preserve">– </w:t>
-            </w:r>
-            <w:proofErr w:type="spellStart"/>
-            <w:r>
-              <w:t>Arkitekturella</w:t>
-            </w:r>
-            <w:proofErr w:type="spellEnd"/>
-            <w:r>
-              <w:t xml:space="preserve"> beslut</w:t>
+              <w:t>– Arkitekturella beslut</w:t>
             </w:r>
           </w:p>
         </w:tc>
@@ -4510,7 +4494,7 @@
             <w:hyperlink r:id="rId9" w:history="1">
               <w:r>
                 <w:rPr>
-                  <w:rStyle w:val="Hyperlnk"/>
+                  <w:rStyle w:val="Hyperlink"/>
                 </w:rPr>
                 <w:t>http://www.cehis.se/arkitektur_och_regelverk/regelverk/</w:t>
               </w:r>
@@ -4732,7 +4716,7 @@
     </w:p>
     <w:p>
       <w:pPr>
-        <w:pStyle w:val="Rubrik1"/>
+        <w:pStyle w:val="Heading1"/>
         <w:numPr>
           <w:ilvl w:val="0"/>
           <w:numId w:val="0"/>
@@ -4743,7 +4727,7 @@
     </w:p>
     <w:p>
       <w:pPr>
-        <w:pStyle w:val="Rubrik1"/>
+        <w:pStyle w:val="Heading1"/>
         <w:jc w:val="both"/>
       </w:pPr>
       <w:bookmarkStart w:id="7" w:name="_Toc357754843"/>
@@ -4929,7 +4913,7 @@
       <w:r>
         <w:rPr>
           <w:noProof/>
-          <w:lang w:eastAsia="sv-SE"/>
+          <w:lang w:val="en-US"/>
         </w:rPr>
         <mc:AlternateContent>
           <mc:Choice Requires="wps">
@@ -5136,7 +5120,7 @@
               </wp:inline>
             </w:drawing>
           </mc:Choice>
-          <mc:Fallback xmlns:mv="urn:schemas-microsoft-com:mac:vml" xmlns:mo="http://schemas.microsoft.com/office/mac/office/2008/main">
+          <mc:Fallback>
             <w:pict>
               <v:shapetype id="_x0000_t202" coordsize="21600,21600" o:spt="202" path="m,l,21600r21600,l21600,xe">
                 <v:stroke joinstyle="miter"/>
@@ -5325,7 +5309,7 @@
     </w:p>
     <w:p>
       <w:pPr>
-        <w:pStyle w:val="Rubrik1"/>
+        <w:pStyle w:val="Heading1"/>
         <w:jc w:val="both"/>
       </w:pPr>
       <w:bookmarkStart w:id="9" w:name="_Toc198086678"/>
@@ -5351,84 +5335,39 @@
       <w:r>
         <w:t xml:space="preserve">Denna revision av tjänstekontraktsbeskrivningen handlar om version </w:t>
       </w:r>
-      <w:r>
-        <w:fldChar w:fldCharType="begin"/>
-      </w:r>
-      <w:r>
-        <w:instrText xml:space="preserve"> DOCPROPERTY  "Version_1" \* MERGEFORMAT </w:instrText>
-      </w:r>
-      <w:r>
-        <w:fldChar w:fldCharType="separate"/>
-      </w:r>
-      <w:r>
-        <w:rPr>
-          <w:b/>
-          <w:color w:val="76923C" w:themeColor="accent3" w:themeShade="BF"/>
-        </w:rPr>
-        <w:t>1</w:t>
-      </w:r>
-      <w:r>
-        <w:rPr>
-          <w:b/>
-          <w:color w:val="76923C" w:themeColor="accent3" w:themeShade="BF"/>
-        </w:rPr>
-        <w:fldChar w:fldCharType="end"/>
-      </w:r>
+      <w:fldSimple w:instr=" DOCPROPERTY  &quot;Version_1&quot; \* MERGEFORMAT ">
+        <w:r>
+          <w:rPr>
+            <w:b/>
+            <w:color w:val="76923C" w:themeColor="accent3" w:themeShade="BF"/>
+          </w:rPr>
+          <w:t>1</w:t>
+        </w:r>
+      </w:fldSimple>
       <w:r>
         <w:t>.</w:t>
       </w:r>
-      <w:r>
-        <w:fldChar w:fldCharType="begin"/>
-      </w:r>
-      <w:r>
-        <w:instrText xml:space="preserve"> DOCPROPERTY "Version_2" \* MERGEFORMAT </w:instrText>
-      </w:r>
-      <w:r>
-        <w:fldChar w:fldCharType="separate"/>
-      </w:r>
-      <w:r>
-        <w:rPr>
-          <w:b/>
-          <w:color w:val="76923C" w:themeColor="accent3" w:themeShade="BF"/>
-        </w:rPr>
-        <w:t>0</w:t>
-      </w:r>
-      <w:r>
-        <w:rPr>
-          <w:b/>
-          <w:color w:val="76923C" w:themeColor="accent3" w:themeShade="BF"/>
-        </w:rPr>
-        <w:fldChar w:fldCharType="end"/>
-      </w:r>
+      <w:fldSimple w:instr=" DOCPROPERTY &quot;Version_2&quot; \* MERGEFORMAT ">
+        <w:r>
+          <w:rPr>
+            <w:b/>
+            <w:color w:val="76923C" w:themeColor="accent3" w:themeShade="BF"/>
+          </w:rPr>
+          <w:t>0</w:t>
+        </w:r>
+      </w:fldSimple>
       <w:r>
         <w:t>.</w:t>
       </w:r>
-      <w:r>
-        <w:fldChar w:fldCharType="begin"/>
-      </w:r>
-      <w:r>
-        <w:instrText xml:space="preserve"> DOCPROPERTY "Version_3</w:instrText>
-      </w:r>
-      <w:r>
-        <w:instrText xml:space="preserve">" \* MERGEFORMAT </w:instrText>
-      </w:r>
-      <w:r>
-        <w:fldChar w:fldCharType="separate"/>
-      </w:r>
-      <w:r>
-        <w:rPr>
-          <w:b/>
-          <w:color w:val="76923C" w:themeColor="accent3" w:themeShade="BF"/>
-        </w:rPr>
-        <w:t>0</w:t>
-      </w:r>
-      <w:r>
-        <w:rPr>
-          <w:b/>
-          <w:color w:val="76923C" w:themeColor="accent3" w:themeShade="BF"/>
-        </w:rPr>
-        <w:fldChar w:fldCharType="end"/>
-      </w:r>
+      <w:fldSimple w:instr=" DOCPROPERTY &quot;Version_3&quot; \* MERGEFORMAT ">
+        <w:r>
+          <w:rPr>
+            <w:b/>
+            <w:color w:val="76923C" w:themeColor="accent3" w:themeShade="BF"/>
+          </w:rPr>
+          <w:t>0</w:t>
+        </w:r>
+      </w:fldSimple>
       <w:r>
         <w:t xml:space="preserve">. </w:t>
       </w:r>
@@ -5446,7 +5385,7 @@
     </w:p>
     <w:p>
       <w:pPr>
-        <w:pStyle w:val="Rubrik2"/>
+        <w:pStyle w:val="Heading2"/>
         <w:jc w:val="both"/>
       </w:pPr>
       <w:bookmarkStart w:id="16" w:name="_Toc357754845"/>
@@ -5455,81 +5394,39 @@
       <w:r>
         <w:t xml:space="preserve">Version </w:t>
       </w:r>
-      <w:r>
-        <w:fldChar w:fldCharType="begin"/>
-      </w:r>
-      <w:r>
-        <w:instrText xml:space="preserve"> DOCPROPERTY  "Version_1" \* MERGEFORMAT </w:instrText>
-      </w:r>
-      <w:r>
-        <w:fldChar w:fldCharType="separate"/>
-      </w:r>
-      <w:r>
-        <w:rPr>
-          <w:b/>
-          <w:color w:val="76923C" w:themeColor="accent3" w:themeShade="BF"/>
-        </w:rPr>
-        <w:t>1</w:t>
-      </w:r>
-      <w:r>
-        <w:rPr>
-          <w:b/>
-          <w:color w:val="76923C" w:themeColor="accent3" w:themeShade="BF"/>
-        </w:rPr>
-        <w:fldChar w:fldCharType="end"/>
-      </w:r>
+      <w:fldSimple w:instr=" DOCPROPERTY  &quot;Version_1&quot; \* MERGEFORMAT ">
+        <w:r>
+          <w:rPr>
+            <w:b/>
+            <w:color w:val="76923C" w:themeColor="accent3" w:themeShade="BF"/>
+          </w:rPr>
+          <w:t>1</w:t>
+        </w:r>
+      </w:fldSimple>
       <w:r>
         <w:t>.</w:t>
       </w:r>
-      <w:r>
-        <w:fldChar w:fldCharType="begin"/>
-      </w:r>
-      <w:r>
-        <w:instrText xml:space="preserve"> DOCPROPERTY "Version_2" \* MERGEFORMAT </w:instrText>
-      </w:r>
-      <w:r>
-        <w:fldChar w:fldCharType="separate"/>
-      </w:r>
-      <w:r>
-        <w:rPr>
-          <w:b/>
-          <w:color w:val="76923C" w:themeColor="accent3" w:themeShade="BF"/>
-        </w:rPr>
-        <w:t>0</w:t>
-      </w:r>
-      <w:r>
-        <w:rPr>
-          <w:b/>
-          <w:color w:val="76923C" w:themeColor="accent3" w:themeShade="BF"/>
-        </w:rPr>
-        <w:fldChar w:fldCharType="end"/>
-      </w:r>
+      <w:fldSimple w:instr=" DOCPROPERTY &quot;Version_2&quot; \* MERGEFORMAT ">
+        <w:r>
+          <w:rPr>
+            <w:b/>
+            <w:color w:val="76923C" w:themeColor="accent3" w:themeShade="BF"/>
+          </w:rPr>
+          <w:t>0</w:t>
+        </w:r>
+      </w:fldSimple>
       <w:r>
         <w:t>.</w:t>
       </w:r>
-      <w:r>
-        <w:fldChar w:fldCharType="begin"/>
-      </w:r>
-      <w:r>
-        <w:instrText xml:space="preserve"> DOCPROPERTY "Version_3" \* MERGEFORMAT </w:instrText>
-      </w:r>
-      <w:r>
-        <w:fldChar w:fldCharType="separate"/>
-      </w:r>
-      <w:r>
-        <w:rPr>
-          <w:b/>
-          <w:color w:val="76923C" w:themeColor="accent3" w:themeShade="BF"/>
-        </w:rPr>
-        <w:t>0</w:t>
-      </w:r>
-      <w:r>
-        <w:rPr>
-          <w:b/>
-          <w:color w:val="76923C" w:themeColor="accent3" w:themeShade="BF"/>
-        </w:rPr>
-        <w:fldChar w:fldCharType="end"/>
-      </w:r>
+      <w:fldSimple w:instr=" DOCPROPERTY &quot;Version_3&quot; \* MERGEFORMAT ">
+        <w:r>
+          <w:rPr>
+            <w:b/>
+            <w:color w:val="76923C" w:themeColor="accent3" w:themeShade="BF"/>
+          </w:rPr>
+          <w:t>0</w:t>
+        </w:r>
+      </w:fldSimple>
       <w:r>
         <w:t>.</w:t>
       </w:r>
@@ -5538,7 +5435,7 @@
     </w:p>
     <w:p>
       <w:pPr>
-        <w:pStyle w:val="Rubrik3"/>
+        <w:pStyle w:val="Heading3"/>
         <w:jc w:val="both"/>
       </w:pPr>
       <w:bookmarkStart w:id="19" w:name="_Toc380616179"/>
@@ -5562,7 +5459,7 @@
     </w:p>
     <w:p>
       <w:pPr>
-        <w:pStyle w:val="Rubrik3"/>
+        <w:pStyle w:val="Heading3"/>
         <w:jc w:val="both"/>
       </w:pPr>
       <w:bookmarkStart w:id="20" w:name="_Toc380616180"/>
@@ -5597,7 +5494,10 @@
         <w:t>Get</w:t>
       </w:r>
       <w:r>
-        <w:t>RheumaticArthritisData</w:t>
+        <w:t>RheumatoidArthritis</w:t>
+      </w:r>
+      <w:r>
+        <w:t>Data</w:t>
       </w:r>
       <w:proofErr w:type="spellEnd"/>
       <w:r>
@@ -5611,7 +5511,7 @@
     </w:p>
     <w:p>
       <w:pPr>
-        <w:pStyle w:val="Rubrik3"/>
+        <w:pStyle w:val="Heading3"/>
         <w:jc w:val="both"/>
       </w:pPr>
       <w:bookmarkStart w:id="21" w:name="_Toc380616181"/>
@@ -5635,7 +5535,7 @@
     </w:p>
     <w:p>
       <w:pPr>
-        <w:pStyle w:val="Rubrik3"/>
+        <w:pStyle w:val="Heading3"/>
         <w:jc w:val="both"/>
       </w:pPr>
       <w:bookmarkStart w:id="22" w:name="_Toc380616182"/>
@@ -5659,7 +5559,7 @@
     </w:p>
     <w:p>
       <w:pPr>
-        <w:pStyle w:val="Rubrik2"/>
+        <w:pStyle w:val="Heading2"/>
         <w:jc w:val="both"/>
       </w:pPr>
       <w:bookmarkStart w:id="23" w:name="_Toc357754846"/>
@@ -5680,7 +5580,7 @@
     </w:p>
     <w:p>
       <w:pPr>
-        <w:pStyle w:val="Brdtext"/>
+        <w:pStyle w:val="BodyText"/>
       </w:pPr>
     </w:p>
     <w:p>
@@ -5702,7 +5602,7 @@
     </w:p>
     <w:p>
       <w:pPr>
-        <w:pStyle w:val="Rubrik1"/>
+        <w:pStyle w:val="Heading1"/>
         <w:jc w:val="both"/>
       </w:pPr>
       <w:bookmarkStart w:id="26" w:name="_Toc380616184"/>
@@ -5817,8 +5717,6 @@
       <w:pPr>
         <w:jc w:val="both"/>
       </w:pPr>
-      <w:bookmarkStart w:id="27" w:name="_GoBack"/>
-      <w:bookmarkEnd w:id="27"/>
       <w:r>
         <w:t xml:space="preserve">Emellertid är tjänsterna </w:t>
       </w:r>
@@ -5847,15 +5745,7 @@
       </w:r>
       <w:proofErr w:type="gramEnd"/>
       <w:r>
-        <w:t xml:space="preserve"> från engagemangsindex och på det sättet (via </w:t>
-      </w:r>
-      <w:proofErr w:type="spellStart"/>
-      <w:r>
-        <w:t>ProcessNotification</w:t>
-      </w:r>
-      <w:proofErr w:type="spellEnd"/>
-      <w:r>
-        <w:t xml:space="preserve">) får information om en händelse i ett specifikt system. Det är då ändamålsenligt att adressera det </w:t>
+        <w:t xml:space="preserve"> från engagemangsindex och på det sättet (via ProcessNotification) får information om en händelse i ett specifikt system. Det är då ändamålsenligt att adressera det </w:t>
       </w:r>
       <w:r>
         <w:t xml:space="preserve">specifika </w:t>
@@ -5887,52 +5777,58 @@
     </w:p>
     <w:p>
       <w:pPr>
-        <w:pStyle w:val="Rubrik2"/>
+        <w:pStyle w:val="Heading2"/>
         <w:jc w:val="both"/>
       </w:pPr>
-      <w:bookmarkStart w:id="28" w:name="_Toc357754848"/>
-      <w:bookmarkStart w:id="29" w:name="_Toc380616185"/>
+      <w:bookmarkStart w:id="27" w:name="_Toc357754848"/>
+      <w:bookmarkStart w:id="28" w:name="_Toc380616185"/>
       <w:r>
         <w:t>Flöden</w:t>
       </w:r>
+      <w:bookmarkEnd w:id="27"/>
       <w:bookmarkEnd w:id="28"/>
+    </w:p>
+    <w:p>
+      <w:pPr>
+        <w:pStyle w:val="Heading3"/>
+        <w:jc w:val="both"/>
+      </w:pPr>
+      <w:bookmarkStart w:id="29" w:name="_Toc380616186"/>
+      <w:r>
+        <w:t>Reumatismdata</w:t>
+      </w:r>
       <w:bookmarkEnd w:id="29"/>
     </w:p>
     <w:p>
       <w:pPr>
-        <w:pStyle w:val="Rubrik3"/>
         <w:jc w:val="both"/>
       </w:pPr>
-      <w:bookmarkStart w:id="30" w:name="_Toc380616186"/>
-      <w:r>
-        <w:t>Reumatismdata</w:t>
-      </w:r>
-      <w:bookmarkEnd w:id="30"/>
+      <w:r>
+        <w:t xml:space="preserve">Nedanstående diagram visar hur flödet ser ut när information ur kontraktet </w:t>
+      </w:r>
+      <w:proofErr w:type="spellStart"/>
+      <w:r>
+        <w:t>Get</w:t>
+      </w:r>
+      <w:r>
+        <w:t>RheumatoidArthritis</w:t>
+      </w:r>
+      <w:r>
+        <w:t>Data</w:t>
+      </w:r>
+      <w:proofErr w:type="spellEnd"/>
+      <w:r>
+        <w:t xml:space="preserve"> hanteras.</w:t>
+      </w:r>
     </w:p>
     <w:p>
       <w:pPr>
         <w:jc w:val="both"/>
       </w:pPr>
-      <w:r>
-        <w:t xml:space="preserve">Nedanstående diagram visar hur flödet ser ut när information ur kontraktet </w:t>
-      </w:r>
-      <w:proofErr w:type="spellStart"/>
-      <w:r>
-        <w:t>GetRheumaticArthritisData</w:t>
-      </w:r>
-      <w:proofErr w:type="spellEnd"/>
-      <w:r>
-        <w:t xml:space="preserve"> hanteras.</w:t>
-      </w:r>
     </w:p>
     <w:p>
       <w:pPr>
-        <w:jc w:val="both"/>
-      </w:pPr>
-    </w:p>
-    <w:p>
-      <w:pPr>
-        <w:pStyle w:val="Rubrik4"/>
+        <w:pStyle w:val="Heading4"/>
         <w:jc w:val="both"/>
       </w:pPr>
       <w:r>
@@ -5951,7 +5847,7 @@
       <w:r>
         <w:rPr>
           <w:noProof/>
-          <w:lang w:eastAsia="sv-SE"/>
+          <w:lang w:val="en-US"/>
         </w:rPr>
         <w:drawing>
           <wp:inline distT="0" distB="0" distL="0" distR="0" wp14:anchorId="035D96EB" wp14:editId="0979EBE7">
@@ -6005,7 +5901,7 @@
     </w:p>
     <w:p>
       <w:pPr>
-        <w:pStyle w:val="Beskrivning"/>
+        <w:pStyle w:val="Caption"/>
         <w:jc w:val="both"/>
         <w:rPr>
           <w:b w:val="0"/>
@@ -6105,7 +6001,7 @@
       <w:r>
         <w:rPr>
           <w:noProof/>
-          <w:lang w:eastAsia="sv-SE"/>
+          <w:lang w:val="en-US"/>
         </w:rPr>
         <w:drawing>
           <wp:inline distT="0" distB="0" distL="0" distR="0" wp14:anchorId="110E014E" wp14:editId="6154D57D">
@@ -6159,7 +6055,7 @@
     </w:p>
     <w:p>
       <w:pPr>
-        <w:pStyle w:val="Beskrivning"/>
+        <w:pStyle w:val="Caption"/>
         <w:jc w:val="both"/>
         <w:rPr>
           <w:b w:val="0"/>
@@ -6267,7 +6163,7 @@
     </w:p>
     <w:p>
       <w:pPr>
-        <w:pStyle w:val="Rubrik5"/>
+        <w:pStyle w:val="Heading5"/>
         <w:jc w:val="both"/>
       </w:pPr>
       <w:r>
@@ -6404,7 +6300,7 @@
     </w:tbl>
     <w:p>
       <w:pPr>
-        <w:pStyle w:val="Rubrik4"/>
+        <w:pStyle w:val="Heading4"/>
         <w:numPr>
           <w:ilvl w:val="0"/>
           <w:numId w:val="0"/>
@@ -6420,7 +6316,7 @@
     </w:p>
     <w:p>
       <w:pPr>
-        <w:pStyle w:val="Rubrik4"/>
+        <w:pStyle w:val="Heading4"/>
         <w:jc w:val="both"/>
       </w:pPr>
       <w:r>
@@ -6438,7 +6334,7 @@
         <w:rPr>
           <w:noProof/>
           <w:color w:val="4F81BD" w:themeColor="accent1"/>
-          <w:lang w:eastAsia="sv-SE"/>
+          <w:lang w:val="en-US"/>
         </w:rPr>
         <w:drawing>
           <wp:inline distT="0" distB="0" distL="0" distR="0" wp14:anchorId="0CCDA775" wp14:editId="154D927A">
@@ -6485,7 +6381,7 @@
     </w:p>
     <w:p>
       <w:pPr>
-        <w:pStyle w:val="Beskrivning"/>
+        <w:pStyle w:val="Caption"/>
         <w:jc w:val="both"/>
         <w:rPr>
           <w:color w:val="auto"/>
@@ -6551,7 +6447,7 @@
     </w:p>
     <w:p>
       <w:pPr>
-        <w:pStyle w:val="Rubrik5"/>
+        <w:pStyle w:val="Heading5"/>
         <w:jc w:val="both"/>
       </w:pPr>
       <w:r>
@@ -6560,7 +6456,7 @@
     </w:p>
     <w:tbl>
       <w:tblPr>
-        <w:tblStyle w:val="Tabellrutnt"/>
+        <w:tblStyle w:val="TableGrid"/>
         <w:tblW w:w="0" w:type="auto"/>
         <w:tblLook w:val="04A0" w:firstRow="1" w:lastRow="0" w:firstColumn="1" w:lastColumn="0" w:noHBand="0" w:noVBand="1"/>
       </w:tblPr>
@@ -6807,14 +6703,14 @@
     </w:p>
     <w:p>
       <w:pPr>
-        <w:pStyle w:val="Rubrik3"/>
+        <w:pStyle w:val="Heading3"/>
         <w:jc w:val="both"/>
       </w:pPr>
-      <w:bookmarkStart w:id="31" w:name="_Toc380616187"/>
+      <w:bookmarkStart w:id="30" w:name="_Toc380616187"/>
       <w:r>
         <w:t>Obligatoriska kontrakt</w:t>
       </w:r>
-      <w:bookmarkEnd w:id="31"/>
+      <w:bookmarkEnd w:id="30"/>
     </w:p>
     <w:p>
       <w:pPr>
@@ -6840,7 +6736,7 @@
         <w:tblLook w:val="04A0" w:firstRow="1" w:lastRow="0" w:firstColumn="1" w:lastColumn="0" w:noHBand="0" w:noVBand="1"/>
       </w:tblPr>
       <w:tblGrid>
-        <w:gridCol w:w="2668"/>
+        <w:gridCol w:w="2800"/>
         <w:gridCol w:w="3955"/>
       </w:tblGrid>
       <w:tr>
@@ -6952,7 +6848,13 @@
             </w:pPr>
             <w:proofErr w:type="spellStart"/>
             <w:r>
-              <w:t>GetRheumaticArthritisData</w:t>
+              <w:t>Get</w:t>
+            </w:r>
+            <w:r>
+              <w:t>RheumatoidArthritis</w:t>
+            </w:r>
+            <w:r>
+              <w:t>Data</w:t>
             </w:r>
             <w:proofErr w:type="spellEnd"/>
           </w:p>
@@ -7002,19 +6904,19 @@
     </w:p>
     <w:p>
       <w:pPr>
-        <w:pStyle w:val="Rubrik2"/>
+        <w:pStyle w:val="Heading2"/>
         <w:jc w:val="both"/>
       </w:pPr>
-      <w:bookmarkStart w:id="32" w:name="_Toc357754849"/>
-      <w:bookmarkStart w:id="33" w:name="_Toc374962621"/>
-      <w:bookmarkStart w:id="34" w:name="_Toc380616188"/>
-      <w:bookmarkStart w:id="35" w:name="_Toc374962622"/>
+      <w:bookmarkStart w:id="31" w:name="_Toc357754849"/>
+      <w:bookmarkStart w:id="32" w:name="_Toc374962621"/>
+      <w:bookmarkStart w:id="33" w:name="_Toc380616188"/>
+      <w:bookmarkStart w:id="34" w:name="_Toc374962622"/>
       <w:r>
         <w:t>Adressering</w:t>
       </w:r>
+      <w:bookmarkEnd w:id="31"/>
       <w:bookmarkEnd w:id="32"/>
       <w:bookmarkEnd w:id="33"/>
-      <w:bookmarkEnd w:id="34"/>
     </w:p>
     <w:p>
       <w:pPr>
@@ -7041,15 +6943,7 @@
       </w:r>
       <w:proofErr w:type="gramEnd"/>
       <w:r>
-        <w:t xml:space="preserve"> (</w:t>
-      </w:r>
-      <w:proofErr w:type="spellStart"/>
-      <w:r>
-        <w:t>ProcessNotification</w:t>
-      </w:r>
-      <w:proofErr w:type="spellEnd"/>
-      <w:r>
-        <w:t xml:space="preserve">). </w:t>
+        <w:t xml:space="preserve"> (ProcessNotification). </w:t>
       </w:r>
       <w:proofErr w:type="gramStart"/>
       <w:r>
@@ -7107,44 +7001,45 @@
     </w:p>
     <w:p>
       <w:pPr>
-        <w:pStyle w:val="Rubrik3"/>
+        <w:pStyle w:val="Heading3"/>
         <w:jc w:val="both"/>
       </w:pPr>
-      <w:bookmarkStart w:id="36" w:name="_Toc379448230"/>
-      <w:bookmarkStart w:id="37" w:name="_Toc379809729"/>
-      <w:bookmarkStart w:id="38" w:name="_Toc379448231"/>
-      <w:bookmarkStart w:id="39" w:name="_Toc379809730"/>
-      <w:bookmarkStart w:id="40" w:name="_Toc379448232"/>
-      <w:bookmarkStart w:id="41" w:name="_Toc379809731"/>
-      <w:bookmarkStart w:id="42" w:name="_Toc379448233"/>
-      <w:bookmarkStart w:id="43" w:name="_Toc379809732"/>
-      <w:bookmarkStart w:id="44" w:name="_Toc379448234"/>
-      <w:bookmarkStart w:id="45" w:name="_Toc379809733"/>
-      <w:bookmarkStart w:id="46" w:name="_Toc379448235"/>
-      <w:bookmarkStart w:id="47" w:name="_Toc379809734"/>
-      <w:bookmarkStart w:id="48" w:name="_Toc379448236"/>
-      <w:bookmarkStart w:id="49" w:name="_Toc379809735"/>
-      <w:bookmarkStart w:id="50" w:name="_Toc379448237"/>
-      <w:bookmarkStart w:id="51" w:name="_Toc379809736"/>
-      <w:bookmarkStart w:id="52" w:name="_Toc379448238"/>
-      <w:bookmarkStart w:id="53" w:name="_Toc379809737"/>
-      <w:bookmarkStart w:id="54" w:name="_Toc379448239"/>
-      <w:bookmarkStart w:id="55" w:name="_Toc379809738"/>
-      <w:bookmarkStart w:id="56" w:name="_Toc379448240"/>
-      <w:bookmarkStart w:id="57" w:name="_Toc379809739"/>
-      <w:bookmarkStart w:id="58" w:name="_Toc379448241"/>
-      <w:bookmarkStart w:id="59" w:name="_Toc379809740"/>
-      <w:bookmarkStart w:id="60" w:name="_Toc379448242"/>
-      <w:bookmarkStart w:id="61" w:name="_Toc379809741"/>
-      <w:bookmarkStart w:id="62" w:name="_Toc379448243"/>
-      <w:bookmarkStart w:id="63" w:name="_Toc379809742"/>
-      <w:bookmarkStart w:id="64" w:name="_Toc379448244"/>
-      <w:bookmarkStart w:id="65" w:name="_Toc379809743"/>
-      <w:bookmarkStart w:id="66" w:name="_Toc379448245"/>
-      <w:bookmarkStart w:id="67" w:name="_Toc379809744"/>
-      <w:bookmarkStart w:id="68" w:name="_Toc227077992"/>
-      <w:bookmarkStart w:id="69" w:name="_Toc374962625"/>
-      <w:bookmarkStart w:id="70" w:name="_Toc380616189"/>
+      <w:bookmarkStart w:id="35" w:name="_Toc379448230"/>
+      <w:bookmarkStart w:id="36" w:name="_Toc379809729"/>
+      <w:bookmarkStart w:id="37" w:name="_Toc379448231"/>
+      <w:bookmarkStart w:id="38" w:name="_Toc379809730"/>
+      <w:bookmarkStart w:id="39" w:name="_Toc379448232"/>
+      <w:bookmarkStart w:id="40" w:name="_Toc379809731"/>
+      <w:bookmarkStart w:id="41" w:name="_Toc379448233"/>
+      <w:bookmarkStart w:id="42" w:name="_Toc379809732"/>
+      <w:bookmarkStart w:id="43" w:name="_Toc379448234"/>
+      <w:bookmarkStart w:id="44" w:name="_Toc379809733"/>
+      <w:bookmarkStart w:id="45" w:name="_Toc379448235"/>
+      <w:bookmarkStart w:id="46" w:name="_Toc379809734"/>
+      <w:bookmarkStart w:id="47" w:name="_Toc379448236"/>
+      <w:bookmarkStart w:id="48" w:name="_Toc379809735"/>
+      <w:bookmarkStart w:id="49" w:name="_Toc379448237"/>
+      <w:bookmarkStart w:id="50" w:name="_Toc379809736"/>
+      <w:bookmarkStart w:id="51" w:name="_Toc379448238"/>
+      <w:bookmarkStart w:id="52" w:name="_Toc379809737"/>
+      <w:bookmarkStart w:id="53" w:name="_Toc379448239"/>
+      <w:bookmarkStart w:id="54" w:name="_Toc379809738"/>
+      <w:bookmarkStart w:id="55" w:name="_Toc379448240"/>
+      <w:bookmarkStart w:id="56" w:name="_Toc379809739"/>
+      <w:bookmarkStart w:id="57" w:name="_Toc379448241"/>
+      <w:bookmarkStart w:id="58" w:name="_Toc379809740"/>
+      <w:bookmarkStart w:id="59" w:name="_Toc379448242"/>
+      <w:bookmarkStart w:id="60" w:name="_Toc379809741"/>
+      <w:bookmarkStart w:id="61" w:name="_Toc379448243"/>
+      <w:bookmarkStart w:id="62" w:name="_Toc379809742"/>
+      <w:bookmarkStart w:id="63" w:name="_Toc379448244"/>
+      <w:bookmarkStart w:id="64" w:name="_Toc379809743"/>
+      <w:bookmarkStart w:id="65" w:name="_Toc379448245"/>
+      <w:bookmarkStart w:id="66" w:name="_Toc379809744"/>
+      <w:bookmarkStart w:id="67" w:name="_Toc227077992"/>
+      <w:bookmarkStart w:id="68" w:name="_Toc374962625"/>
+      <w:bookmarkStart w:id="69" w:name="_Toc380616189"/>
+      <w:bookmarkEnd w:id="34"/>
       <w:bookmarkEnd w:id="35"/>
       <w:bookmarkEnd w:id="36"/>
       <w:bookmarkEnd w:id="37"/>
@@ -7177,13 +7072,12 @@
       <w:bookmarkEnd w:id="64"/>
       <w:bookmarkEnd w:id="65"/>
       <w:bookmarkEnd w:id="66"/>
+      <w:r>
+        <w:t>Sammanfattning av adresseringsmodell</w:t>
+      </w:r>
       <w:bookmarkEnd w:id="67"/>
-      <w:r>
-        <w:t>Sammanfattning av adresseringsmodell</w:t>
-      </w:r>
       <w:bookmarkEnd w:id="68"/>
       <w:bookmarkEnd w:id="69"/>
-      <w:bookmarkEnd w:id="70"/>
     </w:p>
     <w:p>
       <w:pPr>
@@ -7192,7 +7086,7 @@
     </w:p>
     <w:tbl>
       <w:tblPr>
-        <w:tblStyle w:val="Tabellrutnt"/>
+        <w:tblStyle w:val="TableGrid"/>
         <w:tblW w:w="0" w:type="auto"/>
         <w:tblInd w:w="867" w:type="dxa"/>
         <w:tblLook w:val="04A0" w:firstRow="1" w:lastRow="0" w:firstColumn="1" w:lastColumn="0" w:noHBand="0" w:noVBand="1"/>
@@ -7310,18 +7204,18 @@
     </w:p>
     <w:p>
       <w:pPr>
-        <w:pStyle w:val="Rubrik2"/>
+        <w:pStyle w:val="Heading2"/>
         <w:jc w:val="both"/>
       </w:pPr>
-      <w:bookmarkStart w:id="71" w:name="_Toc357754850"/>
-      <w:bookmarkStart w:id="72" w:name="_Toc374962626"/>
-      <w:bookmarkStart w:id="73" w:name="_Toc380616190"/>
+      <w:bookmarkStart w:id="70" w:name="_Toc357754850"/>
+      <w:bookmarkStart w:id="71" w:name="_Toc374962626"/>
+      <w:bookmarkStart w:id="72" w:name="_Toc380616190"/>
       <w:r>
         <w:t>Aggregering och engagemangsindex</w:t>
       </w:r>
+      <w:bookmarkEnd w:id="70"/>
       <w:bookmarkEnd w:id="71"/>
       <w:bookmarkEnd w:id="72"/>
-      <w:bookmarkEnd w:id="73"/>
     </w:p>
     <w:p>
       <w:pPr>
@@ -7363,7 +7257,7 @@
       <w:hyperlink w:anchor="_Uppdatering_av_engagemangsindex" w:history="1">
         <w:r>
           <w:rPr>
-            <w:rStyle w:val="Hyperlnk"/>
+            <w:rStyle w:val="Hyperlink"/>
           </w:rPr>
           <w:t>Uppdatering av engagemangsindex</w:t>
         </w:r>
@@ -7421,25 +7315,25 @@
           <w:szCs w:val="28"/>
         </w:rPr>
       </w:pPr>
-      <w:bookmarkStart w:id="74" w:name="_Toc224960921"/>
-      <w:bookmarkStart w:id="75" w:name="_Toc357754852"/>
+      <w:bookmarkStart w:id="73" w:name="_Toc224960921"/>
+      <w:bookmarkStart w:id="74" w:name="_Toc357754852"/>
       <w:r>
         <w:br w:type="page"/>
       </w:r>
     </w:p>
     <w:p>
       <w:pPr>
-        <w:pStyle w:val="Rubrik1"/>
+        <w:pStyle w:val="Heading1"/>
         <w:jc w:val="both"/>
       </w:pPr>
-      <w:bookmarkStart w:id="76" w:name="_Toc380616191"/>
+      <w:bookmarkStart w:id="75" w:name="_Toc380616191"/>
       <w:r>
         <w:lastRenderedPageBreak/>
         <w:t>Tjänstedomänens krav och regler</w:t>
       </w:r>
+      <w:bookmarkEnd w:id="73"/>
       <w:bookmarkEnd w:id="74"/>
       <w:bookmarkEnd w:id="75"/>
-      <w:bookmarkEnd w:id="76"/>
     </w:p>
     <w:p>
       <w:pPr>
@@ -7456,26 +7350,26 @@
     </w:p>
     <w:p>
       <w:pPr>
-        <w:pStyle w:val="Rubrik2"/>
+        <w:pStyle w:val="Heading2"/>
         <w:jc w:val="both"/>
       </w:pPr>
-      <w:bookmarkStart w:id="77" w:name="_Uppdatering_av_engagemangsindex"/>
-      <w:bookmarkStart w:id="78" w:name="_Toc244018071"/>
-      <w:bookmarkStart w:id="79" w:name="_Toc374962628"/>
-      <w:bookmarkStart w:id="80" w:name="_Toc380616192"/>
+      <w:bookmarkStart w:id="76" w:name="_Uppdatering_av_engagemangsindex"/>
+      <w:bookmarkStart w:id="77" w:name="_Toc244018071"/>
+      <w:bookmarkStart w:id="78" w:name="_Toc374962628"/>
+      <w:bookmarkStart w:id="79" w:name="_Toc380616192"/>
+      <w:bookmarkEnd w:id="76"/>
+      <w:r>
+        <w:t>Uppdatering</w:t>
+      </w:r>
+      <w:r>
+        <w:t xml:space="preserve"> av </w:t>
+      </w:r>
+      <w:r>
+        <w:t>engagemangsindex</w:t>
+      </w:r>
       <w:bookmarkEnd w:id="77"/>
-      <w:r>
-        <w:t>Uppdatering</w:t>
-      </w:r>
-      <w:r>
-        <w:t xml:space="preserve"> av </w:t>
-      </w:r>
-      <w:r>
-        <w:t>engagemangsindex</w:t>
-      </w:r>
       <w:bookmarkEnd w:id="78"/>
       <w:bookmarkEnd w:id="79"/>
-      <w:bookmarkEnd w:id="80"/>
     </w:p>
     <w:p>
       <w:pPr>
@@ -8734,13 +8628,8 @@
             <w:pPr>
               <w:jc w:val="both"/>
             </w:pPr>
-            <w:proofErr w:type="spellStart"/>
-            <w:r>
-              <w:t>Update</w:t>
-            </w:r>
-            <w:proofErr w:type="spellEnd"/>
-            <w:r>
-              <w:t xml:space="preserve"> </w:t>
+            <w:r>
+              <w:t xml:space="preserve">Update </w:t>
             </w:r>
             <w:proofErr w:type="spellStart"/>
             <w:r>
@@ -8864,15 +8753,7 @@
               <w:t>systemet som genererade engage</w:t>
             </w:r>
             <w:r>
-              <w:t xml:space="preserve">mangs-posten via </w:t>
-            </w:r>
-            <w:proofErr w:type="spellStart"/>
-            <w:r>
-              <w:t>Update</w:t>
-            </w:r>
-            <w:proofErr w:type="spellEnd"/>
-            <w:r>
-              <w:t>-tjänsten</w:t>
+              <w:t>mangs-posten via Update-tjänsten</w:t>
             </w:r>
           </w:p>
         </w:tc>
@@ -9093,7 +8974,7 @@
     </w:p>
     <w:p>
       <w:pPr>
-        <w:pStyle w:val="Brdtext"/>
+        <w:pStyle w:val="BodyText"/>
       </w:pPr>
       <w:r>
         <w:t xml:space="preserve">Regler för tilldelning av värde i fältet </w:t>
@@ -9214,7 +9095,10 @@
               <w:t>Get</w:t>
             </w:r>
             <w:r>
-              <w:t>RheumaticArthritisData</w:t>
+              <w:t>RheumatoidArthritis</w:t>
+            </w:r>
+            <w:r>
+              <w:t>Data</w:t>
             </w:r>
             <w:proofErr w:type="spellEnd"/>
           </w:p>
@@ -9252,36 +9136,36 @@
     </w:p>
     <w:p>
       <w:pPr>
-        <w:pStyle w:val="Rubrik2"/>
+        <w:pStyle w:val="Heading2"/>
         <w:jc w:val="both"/>
       </w:pPr>
-      <w:bookmarkStart w:id="81" w:name="_Toc357754853"/>
-      <w:bookmarkStart w:id="82" w:name="_Ref379974869"/>
-      <w:bookmarkStart w:id="83" w:name="_Ref379974886"/>
-      <w:bookmarkStart w:id="84" w:name="_Toc380616193"/>
+      <w:bookmarkStart w:id="80" w:name="_Toc357754853"/>
+      <w:bookmarkStart w:id="81" w:name="_Ref379974869"/>
+      <w:bookmarkStart w:id="82" w:name="_Ref379974886"/>
+      <w:bookmarkStart w:id="83" w:name="_Toc380616193"/>
       <w:r>
         <w:t>Informationssäkerhet och juridik</w:t>
       </w:r>
+      <w:bookmarkEnd w:id="80"/>
       <w:bookmarkEnd w:id="81"/>
       <w:bookmarkEnd w:id="82"/>
       <w:bookmarkEnd w:id="83"/>
-      <w:bookmarkEnd w:id="84"/>
     </w:p>
     <w:p>
       <w:pPr>
-        <w:pStyle w:val="Rubrik3"/>
+        <w:pStyle w:val="Heading3"/>
         <w:jc w:val="both"/>
       </w:pPr>
-      <w:bookmarkStart w:id="85" w:name="_Toc374962630"/>
-      <w:bookmarkStart w:id="86" w:name="_Toc380616194"/>
+      <w:bookmarkStart w:id="84" w:name="_Toc374962630"/>
+      <w:bookmarkStart w:id="85" w:name="_Toc380616194"/>
       <w:r>
         <w:t xml:space="preserve">Medarbetarens </w:t>
       </w:r>
       <w:r>
         <w:t>direktåtkomst</w:t>
       </w:r>
+      <w:bookmarkEnd w:id="84"/>
       <w:bookmarkEnd w:id="85"/>
-      <w:bookmarkEnd w:id="86"/>
     </w:p>
     <w:p>
       <w:pPr>
@@ -9355,16 +9239,16 @@
     </w:p>
     <w:p>
       <w:pPr>
-        <w:pStyle w:val="Rubrik3"/>
+        <w:pStyle w:val="Heading3"/>
         <w:jc w:val="both"/>
       </w:pPr>
-      <w:bookmarkStart w:id="87" w:name="_Toc374962631"/>
-      <w:bookmarkStart w:id="88" w:name="_Toc380616195"/>
+      <w:bookmarkStart w:id="86" w:name="_Toc374962631"/>
+      <w:bookmarkStart w:id="87" w:name="_Toc380616195"/>
       <w:r>
         <w:t>Patientens direktåtkomst</w:t>
       </w:r>
+      <w:bookmarkEnd w:id="86"/>
       <w:bookmarkEnd w:id="87"/>
-      <w:bookmarkEnd w:id="88"/>
     </w:p>
     <w:p>
       <w:pPr>
@@ -9423,22 +9307,22 @@
     </w:p>
     <w:p>
       <w:pPr>
-        <w:pStyle w:val="Rubrik3"/>
+        <w:pStyle w:val="Heading3"/>
         <w:jc w:val="both"/>
       </w:pPr>
-      <w:bookmarkStart w:id="89" w:name="_Toc219337773"/>
-      <w:bookmarkStart w:id="90" w:name="_Toc227077997"/>
-      <w:bookmarkStart w:id="91" w:name="_Toc245231401"/>
-      <w:bookmarkStart w:id="92" w:name="_Toc374962632"/>
-      <w:bookmarkStart w:id="93" w:name="_Toc380616196"/>
+      <w:bookmarkStart w:id="88" w:name="_Toc219337773"/>
+      <w:bookmarkStart w:id="89" w:name="_Toc227077997"/>
+      <w:bookmarkStart w:id="90" w:name="_Toc245231401"/>
+      <w:bookmarkStart w:id="91" w:name="_Toc374962632"/>
+      <w:bookmarkStart w:id="92" w:name="_Toc380616196"/>
       <w:r>
         <w:t>Generellt</w:t>
       </w:r>
+      <w:bookmarkEnd w:id="88"/>
       <w:bookmarkEnd w:id="89"/>
       <w:bookmarkEnd w:id="90"/>
       <w:bookmarkEnd w:id="91"/>
       <w:bookmarkEnd w:id="92"/>
-      <w:bookmarkEnd w:id="93"/>
     </w:p>
     <w:p>
       <w:pPr>
@@ -9479,14 +9363,14 @@
     </w:p>
     <w:p>
       <w:pPr>
-        <w:pStyle w:val="Rubrik2"/>
+        <w:pStyle w:val="Heading2"/>
         <w:jc w:val="both"/>
       </w:pPr>
-      <w:bookmarkStart w:id="94" w:name="_Toc380616197"/>
+      <w:bookmarkStart w:id="93" w:name="_Toc380616197"/>
       <w:r>
         <w:t>Icke funktionella krav</w:t>
       </w:r>
-      <w:bookmarkEnd w:id="94"/>
+      <w:bookmarkEnd w:id="93"/>
     </w:p>
     <w:p>
       <w:pPr>
@@ -9506,14 +9390,14 @@
     </w:p>
     <w:p>
       <w:pPr>
-        <w:pStyle w:val="Rubrik3"/>
+        <w:pStyle w:val="Heading3"/>
         <w:jc w:val="both"/>
       </w:pPr>
-      <w:bookmarkStart w:id="95" w:name="_Toc380616198"/>
+      <w:bookmarkStart w:id="94" w:name="_Toc380616198"/>
       <w:r>
         <w:t>SLA krav</w:t>
       </w:r>
-      <w:bookmarkEnd w:id="95"/>
+      <w:bookmarkEnd w:id="94"/>
     </w:p>
     <w:p>
       <w:pPr>
@@ -9533,7 +9417,7 @@
     </w:p>
     <w:p>
       <w:pPr>
-        <w:pStyle w:val="Brdtext"/>
+        <w:pStyle w:val="BodyText"/>
       </w:pPr>
       <w:r>
         <w:t xml:space="preserve">Följande SLA-krav gäller för </w:t>
@@ -9882,26 +9766,26 @@
     </w:tbl>
     <w:p>
       <w:pPr>
-        <w:pStyle w:val="Brdtext"/>
+        <w:pStyle w:val="BodyText"/>
       </w:pPr>
     </w:p>
     <w:p>
       <w:pPr>
-        <w:pStyle w:val="Rubrik3"/>
+        <w:pStyle w:val="Heading3"/>
         <w:jc w:val="both"/>
       </w:pPr>
-      <w:bookmarkStart w:id="96" w:name="_Toc380616199"/>
+      <w:bookmarkStart w:id="95" w:name="_Toc380616199"/>
       <w:r>
         <w:t>Övriga krav</w:t>
       </w:r>
       <w:r>
         <w:t xml:space="preserve"> och regler</w:t>
       </w:r>
-      <w:bookmarkEnd w:id="96"/>
+      <w:bookmarkEnd w:id="95"/>
     </w:p>
     <w:p>
       <w:pPr>
-        <w:pStyle w:val="Rubrik4"/>
+        <w:pStyle w:val="Heading4"/>
         <w:jc w:val="both"/>
       </w:pPr>
       <w:r>
@@ -9910,7 +9794,7 @@
     </w:p>
     <w:p>
       <w:pPr>
-        <w:pStyle w:val="Brdtext"/>
+        <w:pStyle w:val="BodyText"/>
         <w:ind w:right="119"/>
       </w:pPr>
       <w:r>
@@ -9927,7 +9811,7 @@
     </w:p>
     <w:p>
       <w:pPr>
-        <w:pStyle w:val="Brdtext"/>
+        <w:pStyle w:val="BodyText"/>
         <w:ind w:right="119"/>
       </w:pPr>
       <w:r>
@@ -9936,7 +9820,7 @@
     </w:p>
     <w:p>
       <w:pPr>
-        <w:pStyle w:val="Rubrik4"/>
+        <w:pStyle w:val="Heading4"/>
         <w:jc w:val="both"/>
       </w:pPr>
       <w:r>
@@ -9945,15 +9829,15 @@
     </w:p>
     <w:p>
       <w:pPr>
-        <w:pStyle w:val="Brdtext"/>
+        <w:pStyle w:val="BodyText"/>
         <w:ind w:right="119"/>
       </w:pPr>
       <w:r>
-        <w:t>R3: Filtrera enligt RIVTA-</w:t>
+        <w:t xml:space="preserve">R3: Filtrera enligt </w:t>
       </w:r>
       <w:proofErr w:type="spellStart"/>
       <w:r>
-        <w:t>headern</w:t>
+        <w:t>RIVTA-headern</w:t>
       </w:r>
       <w:proofErr w:type="spellEnd"/>
       <w:r>
@@ -9984,7 +9868,7 @@
     </w:p>
     <w:p>
       <w:pPr>
-        <w:pStyle w:val="Rubrik4"/>
+        <w:pStyle w:val="Heading4"/>
         <w:jc w:val="both"/>
       </w:pPr>
       <w:r>
@@ -9993,7 +9877,7 @@
     </w:p>
     <w:p>
       <w:pPr>
-        <w:pStyle w:val="Brdtext"/>
+        <w:pStyle w:val="BodyText"/>
         <w:ind w:right="119"/>
       </w:pPr>
       <w:r>
@@ -10011,7 +9895,7 @@
     </w:p>
     <w:p>
       <w:pPr>
-        <w:pStyle w:val="Brdtext"/>
+        <w:pStyle w:val="BodyText"/>
         <w:ind w:right="119"/>
       </w:pPr>
       <w:r>
@@ -10048,7 +9932,7 @@
     </w:p>
     <w:p>
       <w:pPr>
-        <w:pStyle w:val="Rubrik4"/>
+        <w:pStyle w:val="Heading4"/>
         <w:jc w:val="both"/>
       </w:pPr>
       <w:r>
@@ -10057,7 +9941,7 @@
     </w:p>
     <w:p>
       <w:pPr>
-        <w:pStyle w:val="Brdtext"/>
+        <w:pStyle w:val="BodyText"/>
         <w:ind w:right="119"/>
       </w:pPr>
       <w:r>
@@ -10079,13 +9963,13 @@
     </w:p>
     <w:p>
       <w:pPr>
-        <w:pStyle w:val="Rubrik2"/>
+        <w:pStyle w:val="Heading2"/>
         <w:jc w:val="both"/>
       </w:pPr>
-      <w:bookmarkStart w:id="97" w:name="_Toc357754854"/>
-      <w:bookmarkStart w:id="98" w:name="_Toc380616200"/>
-      <w:bookmarkStart w:id="99" w:name="_Toc224960922"/>
-      <w:bookmarkStart w:id="100" w:name="_Toc357754855"/>
+      <w:bookmarkStart w:id="96" w:name="_Toc357754854"/>
+      <w:bookmarkStart w:id="97" w:name="_Toc380616200"/>
+      <w:bookmarkStart w:id="98" w:name="_Toc224960922"/>
+      <w:bookmarkStart w:id="99" w:name="_Toc357754855"/>
       <w:bookmarkEnd w:id="13"/>
       <w:bookmarkEnd w:id="14"/>
       <w:bookmarkEnd w:id="15"/>
@@ -10093,159 +9977,159 @@
         <w:lastRenderedPageBreak/>
         <w:t>Felhantering</w:t>
       </w:r>
+      <w:bookmarkEnd w:id="96"/>
       <w:bookmarkEnd w:id="97"/>
-      <w:bookmarkEnd w:id="98"/>
     </w:p>
     <w:p>
       <w:pPr>
-        <w:pStyle w:val="Rubrik3"/>
+        <w:pStyle w:val="Heading3"/>
         <w:jc w:val="both"/>
       </w:pPr>
-      <w:bookmarkStart w:id="101" w:name="_Toc380616201"/>
+      <w:bookmarkStart w:id="100" w:name="_Toc380616201"/>
       <w:r>
         <w:t>Krav på en tjänsteproducent</w:t>
+      </w:r>
+      <w:bookmarkEnd w:id="100"/>
+    </w:p>
+    <w:p>
+      <w:pPr>
+        <w:pStyle w:val="Heading4"/>
+        <w:jc w:val="both"/>
+      </w:pPr>
+      <w:r>
+        <w:t xml:space="preserve">Logiska fel </w:t>
+      </w:r>
+    </w:p>
+    <w:p>
+      <w:pPr>
+        <w:jc w:val="both"/>
+      </w:pPr>
+      <w:r>
+        <w:t>Inga krav.</w:t>
+      </w:r>
+    </w:p>
+    <w:p>
+      <w:pPr>
+        <w:jc w:val="both"/>
+      </w:pPr>
+    </w:p>
+    <w:p>
+      <w:pPr>
+        <w:pStyle w:val="Heading4"/>
+        <w:jc w:val="both"/>
+      </w:pPr>
+      <w:bookmarkStart w:id="101" w:name="_Ref379357515"/>
+      <w:r>
+        <w:t>Tekniska fel</w:t>
       </w:r>
       <w:bookmarkEnd w:id="101"/>
     </w:p>
     <w:p>
       <w:pPr>
-        <w:pStyle w:val="Rubrik4"/>
         <w:jc w:val="both"/>
       </w:pPr>
       <w:r>
-        <w:t xml:space="preserve">Logiska fel </w:t>
+        <w:t>Vid ett tekniskt fel levereras ett generellt undantag (</w:t>
+      </w:r>
+      <w:proofErr w:type="spellStart"/>
+      <w:r>
+        <w:t>SOAP-Exception</w:t>
+      </w:r>
+      <w:proofErr w:type="spellEnd"/>
+      <w:r>
+        <w:t xml:space="preserve">). </w:t>
+      </w:r>
+      <w:r>
+        <w:t xml:space="preserve"> </w:t>
+      </w:r>
+      <w:r>
+        <w:t xml:space="preserve">Exempel på detta kan vara </w:t>
+      </w:r>
+      <w:proofErr w:type="spellStart"/>
+      <w:r>
+        <w:t>deadlock</w:t>
+      </w:r>
+      <w:proofErr w:type="spellEnd"/>
+      <w:r>
+        <w:t xml:space="preserve"> i databasen eller följdeffekter av programmeringsfel. </w:t>
       </w:r>
     </w:p>
     <w:p>
       <w:pPr>
         <w:jc w:val="both"/>
       </w:pPr>
-      <w:r>
-        <w:t>Inga krav.</w:t>
-      </w:r>
     </w:p>
     <w:p>
       <w:pPr>
         <w:jc w:val="both"/>
       </w:pPr>
+      <w:r>
+        <w:t xml:space="preserve">Tekniska fel får inte förmedla känsliga personuppgifter. </w:t>
+      </w:r>
+      <w:r>
+        <w:t xml:space="preserve"> </w:t>
+      </w:r>
+      <w:r>
+        <w:t>Istället rekommenderas att ett log-id förmedlas, som ger möjlighet för tjänsteproducentens förvaltning att bistå tjänstekonsumentens förvaltning med felsökning.</w:t>
+      </w:r>
     </w:p>
     <w:p>
       <w:pPr>
-        <w:pStyle w:val="Rubrik4"/>
         <w:jc w:val="both"/>
       </w:pPr>
-      <w:bookmarkStart w:id="102" w:name="_Ref379357515"/>
-      <w:r>
-        <w:t>Tekniska fel</w:t>
+    </w:p>
+    <w:p>
+      <w:pPr>
+        <w:pStyle w:val="Heading3"/>
+        <w:jc w:val="both"/>
+      </w:pPr>
+      <w:bookmarkStart w:id="102" w:name="_Toc380616202"/>
+      <w:r>
+        <w:t>Krav på en tjänstekonsument</w:t>
       </w:r>
       <w:bookmarkEnd w:id="102"/>
     </w:p>
     <w:p>
       <w:pPr>
+        <w:pStyle w:val="Heading4"/>
         <w:jc w:val="both"/>
       </w:pPr>
       <w:r>
-        <w:t>Vid ett tekniskt fel levereras ett generellt undantag (SOAP-</w:t>
-      </w:r>
-      <w:proofErr w:type="spellStart"/>
-      <w:r>
-        <w:t>Exception</w:t>
-      </w:r>
-      <w:proofErr w:type="spellEnd"/>
-      <w:r>
-        <w:t xml:space="preserve">). </w:t>
-      </w:r>
-      <w:r>
-        <w:t xml:space="preserve"> </w:t>
-      </w:r>
-      <w:r>
-        <w:t xml:space="preserve">Exempel på detta kan vara </w:t>
-      </w:r>
-      <w:proofErr w:type="spellStart"/>
-      <w:r>
-        <w:t>deadlock</w:t>
-      </w:r>
-      <w:proofErr w:type="spellEnd"/>
-      <w:r>
-        <w:t xml:space="preserve"> i databasen eller följdeffekter av programmeringsfel. </w:t>
+        <w:t xml:space="preserve">Logiska fel </w:t>
       </w:r>
     </w:p>
     <w:p>
       <w:pPr>
         <w:jc w:val="both"/>
       </w:pPr>
+      <w:r>
+        <w:t>Inga krav.</w:t>
+      </w:r>
     </w:p>
     <w:p>
       <w:pPr>
         <w:jc w:val="both"/>
       </w:pPr>
-      <w:r>
-        <w:t xml:space="preserve">Tekniska fel får inte förmedla känsliga personuppgifter. </w:t>
-      </w:r>
-      <w:r>
-        <w:t xml:space="preserve"> </w:t>
-      </w:r>
-      <w:r>
-        <w:t>Istället rekommenderas att ett log-id förmedlas, som ger möjlighet för tjänsteproducentens förvaltning att bistå tjänstekonsumentens förvaltning med felsökning.</w:t>
-      </w:r>
     </w:p>
     <w:p>
       <w:pPr>
+        <w:pStyle w:val="Heading4"/>
         <w:jc w:val="both"/>
       </w:pPr>
+      <w:r>
+        <w:t>Tekniska fel</w:t>
+      </w:r>
     </w:p>
     <w:p>
       <w:pPr>
-        <w:pStyle w:val="Rubrik3"/>
         <w:jc w:val="both"/>
       </w:pPr>
-      <w:bookmarkStart w:id="103" w:name="_Toc380616202"/>
-      <w:r>
-        <w:t>Krav på en tjänstekonsument</w:t>
-      </w:r>
-      <w:bookmarkEnd w:id="103"/>
-    </w:p>
-    <w:p>
-      <w:pPr>
-        <w:pStyle w:val="Rubrik4"/>
-        <w:jc w:val="both"/>
-      </w:pPr>
-      <w:r>
-        <w:t xml:space="preserve">Logiska fel </w:t>
-      </w:r>
-    </w:p>
-    <w:p>
-      <w:pPr>
-        <w:jc w:val="both"/>
-      </w:pPr>
-      <w:r>
-        <w:t>Inga krav.</w:t>
-      </w:r>
-    </w:p>
-    <w:p>
-      <w:pPr>
-        <w:jc w:val="both"/>
-      </w:pPr>
-    </w:p>
-    <w:p>
-      <w:pPr>
-        <w:pStyle w:val="Rubrik4"/>
-        <w:jc w:val="both"/>
-      </w:pPr>
-      <w:r>
-        <w:t>Tekniska fel</w:t>
-      </w:r>
-    </w:p>
-    <w:p>
-      <w:pPr>
-        <w:jc w:val="both"/>
-      </w:pPr>
-      <w:r>
-        <w:t>Tekniska fel definieras med en text och en kod i ett SOAP-</w:t>
+      <w:r>
+        <w:t xml:space="preserve">Tekniska fel definieras med en text och en kod i ett </w:t>
       </w:r>
       <w:proofErr w:type="spellStart"/>
       <w:r>
-        <w:t>Exception</w:t>
+        <w:t>SOAP-Exception</w:t>
       </w:r>
       <w:proofErr w:type="spellEnd"/>
       <w:r>
@@ -10293,19 +10177,19 @@
     </w:p>
     <w:p>
       <w:pPr>
-        <w:pStyle w:val="Rubrik1"/>
+        <w:pStyle w:val="Heading1"/>
         <w:jc w:val="both"/>
       </w:pPr>
-      <w:bookmarkStart w:id="104" w:name="_Toc380616203"/>
+      <w:bookmarkStart w:id="103" w:name="_Toc380616203"/>
       <w:r>
         <w:lastRenderedPageBreak/>
         <w:t>Gemensamma informationskomponenter</w:t>
       </w:r>
-      <w:bookmarkEnd w:id="104"/>
+      <w:bookmarkEnd w:id="103"/>
     </w:p>
     <w:p>
       <w:pPr>
-        <w:pStyle w:val="Brdtext"/>
+        <w:pStyle w:val="BodyText"/>
         <w:tabs>
           <w:tab w:val="left" w:pos="567"/>
         </w:tabs>
@@ -10324,7 +10208,7 @@
     </w:p>
     <w:p>
       <w:pPr>
-        <w:pStyle w:val="Brdtext"/>
+        <w:pStyle w:val="BodyText"/>
         <w:tabs>
           <w:tab w:val="left" w:pos="567"/>
         </w:tabs>
@@ -10455,26 +10339,26 @@
     </w:p>
     <w:p>
       <w:pPr>
-        <w:pStyle w:val="Rubrik1"/>
+        <w:pStyle w:val="Heading1"/>
         <w:jc w:val="both"/>
       </w:pPr>
-      <w:bookmarkStart w:id="105" w:name="_Toc380616204"/>
+      <w:bookmarkStart w:id="104" w:name="_Toc380616204"/>
       <w:r>
         <w:lastRenderedPageBreak/>
         <w:t xml:space="preserve">Tjänstedomänens </w:t>
       </w:r>
+      <w:bookmarkEnd w:id="98"/>
+      <w:r>
+        <w:t>meddelandemodeller</w:t>
+      </w:r>
       <w:bookmarkEnd w:id="99"/>
-      <w:r>
-        <w:t>meddelandemodeller</w:t>
-      </w:r>
-      <w:bookmarkEnd w:id="100"/>
-      <w:bookmarkEnd w:id="105"/>
+      <w:bookmarkEnd w:id="104"/>
     </w:p>
     <w:p>
       <w:pPr>
         <w:jc w:val="both"/>
       </w:pPr>
-      <w:bookmarkStart w:id="106" w:name="_Toc224960923"/>
+      <w:bookmarkStart w:id="105" w:name="_Toc224960923"/>
       <w:r>
         <w:t>Här beskrivs de meddelandemodeller som tjänstekontrakten bygger på. För varje meddelandemodell beskrivs hur mappning ser ut delvis mot V-TIM, här version 2.2 samt mot schema (XSD) för tjänstekontrakt.</w:t>
       </w:r>
@@ -10486,22 +10370,22 @@
     </w:p>
     <w:p>
       <w:pPr>
-        <w:pStyle w:val="Rubrik2"/>
+        <w:pStyle w:val="Heading2"/>
         <w:jc w:val="both"/>
       </w:pPr>
-      <w:bookmarkStart w:id="107" w:name="_Toc357754856"/>
-      <w:bookmarkStart w:id="108" w:name="_Toc380616205"/>
+      <w:bookmarkStart w:id="106" w:name="_Toc357754856"/>
+      <w:bookmarkStart w:id="107" w:name="_Toc380616205"/>
       <w:r>
         <w:t>V-MIM</w:t>
       </w:r>
+      <w:bookmarkEnd w:id="106"/>
+      <w:r>
+        <w:t xml:space="preserve"> </w:t>
+      </w:r>
+      <w:r>
+        <w:t>Reumatismdata</w:t>
+      </w:r>
       <w:bookmarkEnd w:id="107"/>
-      <w:r>
-        <w:t xml:space="preserve"> </w:t>
-      </w:r>
-      <w:r>
-        <w:t>Reumatismdata</w:t>
-      </w:r>
-      <w:bookmarkEnd w:id="108"/>
     </w:p>
     <w:p>
       <w:pPr>
@@ -10510,7 +10394,7 @@
       <w:r>
         <w:rPr>
           <w:noProof/>
-          <w:lang w:eastAsia="sv-SE"/>
+          <w:lang w:val="en-US"/>
         </w:rPr>
         <w:drawing>
           <wp:inline distT="0" distB="0" distL="0" distR="0" wp14:anchorId="495370C6" wp14:editId="4EE6B7CF">
@@ -10562,7 +10446,7 @@
     </w:p>
     <w:tbl>
       <w:tblPr>
-        <w:tblStyle w:val="Tabellrutnt"/>
+        <w:tblStyle w:val="TableGrid"/>
         <w:tblW w:w="8897" w:type="dxa"/>
         <w:tblLayout w:type="fixed"/>
         <w:tblLook w:val="04A0" w:firstRow="1" w:lastRow="0" w:firstColumn="1" w:lastColumn="0" w:noHBand="0" w:noVBand="1"/>
@@ -13940,8 +13824,16 @@
               <w:rPr>
                 <w:szCs w:val="20"/>
               </w:rPr>
-              <w:t>/name</w:t>
-            </w:r>
+              <w:t>/</w:t>
+            </w:r>
+            <w:proofErr w:type="spellStart"/>
+            <w:r>
+              <w:rPr>
+                <w:szCs w:val="20"/>
+              </w:rPr>
+              <w:t>name</w:t>
+            </w:r>
+            <w:proofErr w:type="spellEnd"/>
           </w:p>
         </w:tc>
       </w:tr>
@@ -15713,36 +15605,36 @@
           <w:szCs w:val="28"/>
         </w:rPr>
       </w:pPr>
-      <w:bookmarkStart w:id="109" w:name="_Toc357754858"/>
+      <w:bookmarkStart w:id="108" w:name="_Toc357754858"/>
       <w:r>
         <w:br w:type="page"/>
       </w:r>
     </w:p>
     <w:p>
       <w:pPr>
-        <w:pStyle w:val="Rubrik1"/>
+        <w:pStyle w:val="Heading1"/>
         <w:jc w:val="both"/>
       </w:pPr>
-      <w:bookmarkStart w:id="110" w:name="_Toc380616206"/>
+      <w:bookmarkStart w:id="109" w:name="_Toc380616206"/>
       <w:r>
         <w:lastRenderedPageBreak/>
         <w:t>Tjänstekontrakt</w:t>
       </w:r>
-      <w:bookmarkEnd w:id="106"/>
+      <w:bookmarkEnd w:id="105"/>
+      <w:bookmarkEnd w:id="108"/>
       <w:bookmarkEnd w:id="109"/>
-      <w:bookmarkEnd w:id="110"/>
     </w:p>
     <w:p>
       <w:pPr>
-        <w:pStyle w:val="Rubrik2"/>
+        <w:pStyle w:val="Heading2"/>
         <w:jc w:val="both"/>
       </w:pPr>
-      <w:bookmarkStart w:id="111" w:name="_Toc380616207"/>
+      <w:bookmarkStart w:id="110" w:name="_Toc380616207"/>
       <w:proofErr w:type="spellStart"/>
       <w:r>
         <w:t>GetRheumatoidArthritisData</w:t>
       </w:r>
-      <w:bookmarkEnd w:id="111"/>
+      <w:bookmarkEnd w:id="110"/>
       <w:proofErr w:type="spellEnd"/>
     </w:p>
     <w:p>
@@ -15761,11 +15653,19 @@
         </w:rPr>
         <w:t>Get</w:t>
       </w:r>
+      <w:bookmarkStart w:id="111" w:name="_GoBack"/>
+      <w:bookmarkEnd w:id="111"/>
       <w:r>
         <w:rPr>
           <w:spacing w:val="-1"/>
         </w:rPr>
-        <w:t>RheumaticArthritisData</w:t>
+        <w:t>RheumatoidArthritis</w:t>
+      </w:r>
+      <w:r>
+        <w:rPr>
+          <w:spacing w:val="-1"/>
+        </w:rPr>
+        <w:t>Data</w:t>
       </w:r>
       <w:proofErr w:type="spellEnd"/>
       <w:r>
@@ -15853,7 +15753,7 @@
     </w:p>
     <w:p>
       <w:pPr>
-        <w:pStyle w:val="Rubrik3"/>
+        <w:pStyle w:val="Heading3"/>
         <w:jc w:val="both"/>
       </w:pPr>
       <w:bookmarkStart w:id="112" w:name="_Toc380616208"/>
@@ -15877,7 +15777,7 @@
     </w:p>
     <w:p>
       <w:pPr>
-        <w:pStyle w:val="Rubrik3"/>
+        <w:pStyle w:val="Heading3"/>
         <w:jc w:val="both"/>
       </w:pPr>
       <w:bookmarkStart w:id="113" w:name="_Toc380616209"/>
@@ -15910,7 +15810,7 @@
     </w:p>
     <w:p>
       <w:pPr>
-        <w:pStyle w:val="Rubrik3"/>
+        <w:pStyle w:val="Heading3"/>
         <w:jc w:val="both"/>
       </w:pPr>
       <w:bookmarkStart w:id="114" w:name="_Toc380616210"/>
@@ -15940,7 +15840,7 @@
     </w:p>
     <w:tbl>
       <w:tblPr>
-        <w:tblStyle w:val="Tabellrutnt"/>
+        <w:tblStyle w:val="TableGrid"/>
         <w:tblW w:w="9606" w:type="dxa"/>
         <w:tblLayout w:type="fixed"/>
         <w:tblLook w:val="04A0" w:firstRow="1" w:lastRow="0" w:firstColumn="1" w:lastColumn="0" w:noHBand="0" w:noVBand="1"/>
@@ -17346,14 +17246,14 @@
               <w:rPr>
                 <w:szCs w:val="20"/>
               </w:rPr>
-              <w:t xml:space="preserve"> (ex. SOAP-</w:t>
+              <w:t xml:space="preserve"> (ex. </w:t>
             </w:r>
             <w:proofErr w:type="spellStart"/>
             <w:r>
               <w:rPr>
                 <w:szCs w:val="20"/>
               </w:rPr>
-              <w:t>header</w:t>
+              <w:t>SOAP-header</w:t>
             </w:r>
             <w:proofErr w:type="spellEnd"/>
             <w:r>
@@ -19930,7 +19830,7 @@
             <w:hyperlink r:id="rId14" w:history="1">
               <w:r>
                 <w:rPr>
-                  <w:rStyle w:val="Hyperlnk"/>
+                  <w:rStyle w:val="Hyperlink"/>
                   <w:szCs w:val="20"/>
                 </w:rPr>
                 <w:t>http://www.inera.se/Documents/TJANSTER_PROJEKT/Katalogtjanst_HSA/Innehall/hsa_innehall_befattning.pdf</w:t>
@@ -32064,12 +31964,12 @@
     </w:p>
     <w:p>
       <w:pPr>
-        <w:pStyle w:val="Brdtext"/>
+        <w:pStyle w:val="BodyText"/>
       </w:pPr>
     </w:p>
     <w:p>
       <w:pPr>
-        <w:pStyle w:val="Rubrik3"/>
+        <w:pStyle w:val="Heading3"/>
         <w:jc w:val="both"/>
       </w:pPr>
       <w:bookmarkStart w:id="115" w:name="_Toc380616211"/>
@@ -32096,7 +31996,7 @@
     </w:p>
     <w:p>
       <w:pPr>
-        <w:pStyle w:val="Rubrik4"/>
+        <w:pStyle w:val="Heading4"/>
         <w:jc w:val="both"/>
       </w:pPr>
       <w:r>
@@ -32114,7 +32014,7 @@
     </w:p>
     <w:p>
       <w:pPr>
-        <w:pStyle w:val="Rubrik5"/>
+        <w:pStyle w:val="Heading5"/>
         <w:jc w:val="both"/>
       </w:pPr>
       <w:r>
@@ -32157,7 +32057,7 @@
 </file>
 
 <file path=word/endnotes.xml><?xml version="1.0" encoding="utf-8"?>
-<w:endnotes xmlns:wpc="http://schemas.microsoft.com/office/word/2010/wordprocessingCanvas" xmlns:mc="http://schemas.openxmlformats.org/markup-compatibility/2006" xmlns:o="urn:schemas-microsoft-com:office:office" xmlns:r="http://schemas.openxmlformats.org/officeDocument/2006/relationships" xmlns:m="http://schemas.openxmlformats.org/officeDocument/2006/math" xmlns:v="urn:schemas-microsoft-com:vml" xmlns:wp14="http://schemas.microsoft.com/office/word/2010/wordprocessingDrawing" xmlns:wp="http://schemas.openxmlformats.org/drawingml/2006/wordprocessingDrawing" xmlns:w10="urn:schemas-microsoft-com:office:word" xmlns:w="http://schemas.openxmlformats.org/wordprocessingml/2006/main" xmlns:w14="http://schemas.microsoft.com/office/word/2010/wordml" xmlns:wpg="http://schemas.microsoft.com/office/word/2010/wordprocessingGroup" xmlns:wpi="http://schemas.microsoft.com/office/word/2010/wordprocessingInk" xmlns:wne="http://schemas.microsoft.com/office/word/2006/wordml" xmlns:wps="http://schemas.microsoft.com/office/word/2010/wordprocessingShape" mc:Ignorable="w14 wp14">
+<w:endnotes xmlns:wpc="http://schemas.microsoft.com/office/word/2010/wordprocessingCanvas" xmlns:mo="http://schemas.microsoft.com/office/mac/office/2008/main" xmlns:mc="http://schemas.openxmlformats.org/markup-compatibility/2006" xmlns:mv="urn:schemas-microsoft-com:mac:vml" xmlns:o="urn:schemas-microsoft-com:office:office" xmlns:r="http://schemas.openxmlformats.org/officeDocument/2006/relationships" xmlns:m="http://schemas.openxmlformats.org/officeDocument/2006/math" xmlns:v="urn:schemas-microsoft-com:vml" xmlns:wp14="http://schemas.microsoft.com/office/word/2010/wordprocessingDrawing" xmlns:wp="http://schemas.openxmlformats.org/drawingml/2006/wordprocessingDrawing" xmlns:w10="urn:schemas-microsoft-com:office:word" xmlns:w="http://schemas.openxmlformats.org/wordprocessingml/2006/main" xmlns:w14="http://schemas.microsoft.com/office/word/2010/wordml" xmlns:wpg="http://schemas.microsoft.com/office/word/2010/wordprocessingGroup" xmlns:wpi="http://schemas.microsoft.com/office/word/2010/wordprocessingInk" xmlns:wne="http://schemas.microsoft.com/office/word/2006/wordml" xmlns:wps="http://schemas.microsoft.com/office/word/2010/wordprocessingShape" mc:Ignorable="w14 wp14">
   <w:endnote w:type="separator" w:id="-1">
     <w:p>
       <w:pPr>
@@ -32182,40 +32082,40 @@
 </file>
 
 <file path=word/footer1.xml><?xml version="1.0" encoding="utf-8"?>
-<w:ftr xmlns:wpc="http://schemas.microsoft.com/office/word/2010/wordprocessingCanvas" xmlns:mc="http://schemas.openxmlformats.org/markup-compatibility/2006" xmlns:o="urn:schemas-microsoft-com:office:office" xmlns:r="http://schemas.openxmlformats.org/officeDocument/2006/relationships" xmlns:m="http://schemas.openxmlformats.org/officeDocument/2006/math" xmlns:v="urn:schemas-microsoft-com:vml" xmlns:wp14="http://schemas.microsoft.com/office/word/2010/wordprocessingDrawing" xmlns:wp="http://schemas.openxmlformats.org/drawingml/2006/wordprocessingDrawing" xmlns:w10="urn:schemas-microsoft-com:office:word" xmlns:w="http://schemas.openxmlformats.org/wordprocessingml/2006/main" xmlns:w14="http://schemas.microsoft.com/office/word/2010/wordml" xmlns:wpg="http://schemas.microsoft.com/office/word/2010/wordprocessingGroup" xmlns:wpi="http://schemas.microsoft.com/office/word/2010/wordprocessingInk" xmlns:wne="http://schemas.microsoft.com/office/word/2006/wordml" xmlns:wps="http://schemas.microsoft.com/office/word/2010/wordprocessingShape" mc:Ignorable="w14 wp14">
+<w:ftr xmlns:wpc="http://schemas.microsoft.com/office/word/2010/wordprocessingCanvas" xmlns:mo="http://schemas.microsoft.com/office/mac/office/2008/main" xmlns:mc="http://schemas.openxmlformats.org/markup-compatibility/2006" xmlns:mv="urn:schemas-microsoft-com:mac:vml" xmlns:o="urn:schemas-microsoft-com:office:office" xmlns:r="http://schemas.openxmlformats.org/officeDocument/2006/relationships" xmlns:m="http://schemas.openxmlformats.org/officeDocument/2006/math" xmlns:v="urn:schemas-microsoft-com:vml" xmlns:wp14="http://schemas.microsoft.com/office/word/2010/wordprocessingDrawing" xmlns:wp="http://schemas.openxmlformats.org/drawingml/2006/wordprocessingDrawing" xmlns:w10="urn:schemas-microsoft-com:office:word" xmlns:w="http://schemas.openxmlformats.org/wordprocessingml/2006/main" xmlns:w14="http://schemas.microsoft.com/office/word/2010/wordml" xmlns:wpg="http://schemas.microsoft.com/office/word/2010/wordprocessingGroup" xmlns:wpi="http://schemas.microsoft.com/office/word/2010/wordprocessingInk" xmlns:wne="http://schemas.microsoft.com/office/word/2006/wordml" xmlns:wps="http://schemas.microsoft.com/office/word/2010/wordprocessingShape" mc:Ignorable="w14 wp14">
   <w:p>
     <w:pPr>
-      <w:pStyle w:val="Sidfot"/>
+      <w:pStyle w:val="Footer"/>
     </w:pPr>
   </w:p>
   <w:p>
     <w:pPr>
-      <w:pStyle w:val="Sidfot"/>
+      <w:pStyle w:val="Footer"/>
     </w:pPr>
   </w:p>
   <w:p>
     <w:pPr>
-      <w:pStyle w:val="Sidfot"/>
+      <w:pStyle w:val="Footer"/>
     </w:pPr>
   </w:p>
   <w:p>
     <w:pPr>
-      <w:pStyle w:val="Sidfot"/>
+      <w:pStyle w:val="Footer"/>
     </w:pPr>
   </w:p>
   <w:p>
     <w:pPr>
-      <w:pStyle w:val="Sidfot"/>
+      <w:pStyle w:val="Footer"/>
     </w:pPr>
   </w:p>
   <w:p>
     <w:pPr>
-      <w:pStyle w:val="Sidfot"/>
+      <w:pStyle w:val="Footer"/>
     </w:pPr>
   </w:p>
   <w:p>
     <w:pPr>
-      <w:pStyle w:val="Sidfot"/>
+      <w:pStyle w:val="Footer"/>
     </w:pPr>
     <w:bookmarkStart w:id="129" w:name="Footer"/>
     <w:r>
@@ -32340,7 +32240,7 @@
         <w:noProof/>
         <w:color w:val="001610"/>
         <w:szCs w:val="12"/>
-        <w:lang w:eastAsia="sv-SE"/>
+        <w:lang w:val="en-US"/>
       </w:rPr>
       <w:drawing>
         <wp:anchor distT="0" distB="0" distL="114300" distR="114300" simplePos="0" relativeHeight="251663360" behindDoc="0" locked="1" layoutInCell="0" allowOverlap="1" wp14:anchorId="5E58FBC5" wp14:editId="16BF9D65">
@@ -32399,7 +32299,7 @@
     <w:r>
       <w:rPr>
         <w:noProof/>
-        <w:lang w:eastAsia="sv-SE"/>
+        <w:lang w:val="en-US"/>
       </w:rPr>
       <w:drawing>
         <wp:anchor distT="0" distB="0" distL="114300" distR="114300" simplePos="0" relativeHeight="251665408" behindDoc="0" locked="1" layoutInCell="0" allowOverlap="1" wp14:anchorId="5005E396" wp14:editId="0CF8DEAB">
@@ -32460,7 +32360,7 @@
 </file>
 
 <file path=word/footnotes.xml><?xml version="1.0" encoding="utf-8"?>
-<w:footnotes xmlns:wpc="http://schemas.microsoft.com/office/word/2010/wordprocessingCanvas" xmlns:mc="http://schemas.openxmlformats.org/markup-compatibility/2006" xmlns:o="urn:schemas-microsoft-com:office:office" xmlns:r="http://schemas.openxmlformats.org/officeDocument/2006/relationships" xmlns:m="http://schemas.openxmlformats.org/officeDocument/2006/math" xmlns:v="urn:schemas-microsoft-com:vml" xmlns:wp14="http://schemas.microsoft.com/office/word/2010/wordprocessingDrawing" xmlns:wp="http://schemas.openxmlformats.org/drawingml/2006/wordprocessingDrawing" xmlns:w10="urn:schemas-microsoft-com:office:word" xmlns:w="http://schemas.openxmlformats.org/wordprocessingml/2006/main" xmlns:w14="http://schemas.microsoft.com/office/word/2010/wordml" xmlns:wpg="http://schemas.microsoft.com/office/word/2010/wordprocessingGroup" xmlns:wpi="http://schemas.microsoft.com/office/word/2010/wordprocessingInk" xmlns:wne="http://schemas.microsoft.com/office/word/2006/wordml" xmlns:wps="http://schemas.microsoft.com/office/word/2010/wordprocessingShape" mc:Ignorable="w14 wp14">
+<w:footnotes xmlns:wpc="http://schemas.microsoft.com/office/word/2010/wordprocessingCanvas" xmlns:mo="http://schemas.microsoft.com/office/mac/office/2008/main" xmlns:mc="http://schemas.openxmlformats.org/markup-compatibility/2006" xmlns:mv="urn:schemas-microsoft-com:mac:vml" xmlns:o="urn:schemas-microsoft-com:office:office" xmlns:r="http://schemas.openxmlformats.org/officeDocument/2006/relationships" xmlns:m="http://schemas.openxmlformats.org/officeDocument/2006/math" xmlns:v="urn:schemas-microsoft-com:vml" xmlns:wp14="http://schemas.microsoft.com/office/word/2010/wordprocessingDrawing" xmlns:wp="http://schemas.openxmlformats.org/drawingml/2006/wordprocessingDrawing" xmlns:w10="urn:schemas-microsoft-com:office:word" xmlns:w="http://schemas.openxmlformats.org/wordprocessingml/2006/main" xmlns:w14="http://schemas.microsoft.com/office/word/2010/wordml" xmlns:wpg="http://schemas.microsoft.com/office/word/2010/wordprocessingGroup" xmlns:wpi="http://schemas.microsoft.com/office/word/2010/wordprocessingInk" xmlns:wne="http://schemas.microsoft.com/office/word/2006/wordml" xmlns:wps="http://schemas.microsoft.com/office/word/2010/wordprocessingShape" mc:Ignorable="w14 wp14">
   <w:footnote w:type="separator" w:id="-1">
     <w:p>
       <w:pPr>
@@ -32485,7 +32385,7 @@
 </file>
 
 <file path=word/header1.xml><?xml version="1.0" encoding="utf-8"?>
-<w:hdr xmlns:wpc="http://schemas.microsoft.com/office/word/2010/wordprocessingCanvas" xmlns:mc="http://schemas.openxmlformats.org/markup-compatibility/2006" xmlns:o="urn:schemas-microsoft-com:office:office" xmlns:r="http://schemas.openxmlformats.org/officeDocument/2006/relationships" xmlns:m="http://schemas.openxmlformats.org/officeDocument/2006/math" xmlns:v="urn:schemas-microsoft-com:vml" xmlns:wp14="http://schemas.microsoft.com/office/word/2010/wordprocessingDrawing" xmlns:wp="http://schemas.openxmlformats.org/drawingml/2006/wordprocessingDrawing" xmlns:w10="urn:schemas-microsoft-com:office:word" xmlns:w="http://schemas.openxmlformats.org/wordprocessingml/2006/main" xmlns:w14="http://schemas.microsoft.com/office/word/2010/wordml" xmlns:wpg="http://schemas.microsoft.com/office/word/2010/wordprocessingGroup" xmlns:wpi="http://schemas.microsoft.com/office/word/2010/wordprocessingInk" xmlns:wne="http://schemas.microsoft.com/office/word/2006/wordml" xmlns:wps="http://schemas.microsoft.com/office/word/2010/wordprocessingShape" mc:Ignorable="w14 wp14">
+<w:hdr xmlns:wpc="http://schemas.microsoft.com/office/word/2010/wordprocessingCanvas" xmlns:mo="http://schemas.microsoft.com/office/mac/office/2008/main" xmlns:mc="http://schemas.openxmlformats.org/markup-compatibility/2006" xmlns:mv="urn:schemas-microsoft-com:mac:vml" xmlns:o="urn:schemas-microsoft-com:office:office" xmlns:r="http://schemas.openxmlformats.org/officeDocument/2006/relationships" xmlns:m="http://schemas.openxmlformats.org/officeDocument/2006/math" xmlns:v="urn:schemas-microsoft-com:vml" xmlns:wp14="http://schemas.microsoft.com/office/word/2010/wordprocessingDrawing" xmlns:wp="http://schemas.openxmlformats.org/drawingml/2006/wordprocessingDrawing" xmlns:w10="urn:schemas-microsoft-com:office:word" xmlns:w="http://schemas.openxmlformats.org/wordprocessingml/2006/main" xmlns:w14="http://schemas.microsoft.com/office/word/2010/wordml" xmlns:wpg="http://schemas.microsoft.com/office/word/2010/wordprocessingGroup" xmlns:wpi="http://schemas.microsoft.com/office/word/2010/wordprocessingInk" xmlns:wne="http://schemas.microsoft.com/office/word/2006/wordml" xmlns:wps="http://schemas.microsoft.com/office/word/2010/wordprocessingShape" mc:Ignorable="w14 wp14">
   <w:p>
     <w:pPr>
       <w:tabs>
@@ -32498,7 +32398,7 @@
         <w:noProof/>
         <w:sz w:val="14"/>
         <w:szCs w:val="14"/>
-        <w:lang w:eastAsia="sv-SE"/>
+        <w:lang w:val="en-US"/>
       </w:rPr>
       <w:drawing>
         <wp:anchor distT="0" distB="0" distL="114300" distR="114300" simplePos="0" relativeHeight="251661312" behindDoc="0" locked="1" layoutInCell="0" allowOverlap="1" wp14:anchorId="18BCA237" wp14:editId="17A7D978">
@@ -32591,7 +32491,7 @@
         <w:noProof/>
         <w:sz w:val="14"/>
         <w:szCs w:val="14"/>
-        <w:lang w:eastAsia="sv-SE"/>
+        <w:lang w:val="en-US"/>
       </w:rPr>
       <mc:AlternateContent>
         <mc:Choice Requires="wps">
@@ -32635,7 +32535,7 @@
                         <a:noFill/>
                       </a:ln>
                       <a:extLst>
-                        <a:ext uri="{91240B29-F687-4F45-9708-019B960494DF}">
+                        <a:ext uri="{91240B29-F687-4f45-9708-019B960494DF}">
                           <a14:hiddenLine xmlns:a14="http://schemas.microsoft.com/office/drawing/2010/main" w="9525">
                             <a:solidFill>
                               <a:srgbClr val="000000"/>
@@ -32680,7 +32580,7 @@
                               <w:sz w:val="16"/>
                               <w:szCs w:val="16"/>
                             </w:rPr>
-                            <w:t>7</w:t>
+                            <w:t>23</w:t>
                           </w:r>
                           <w:r>
                             <w:rPr>
@@ -32696,31 +32596,16 @@
                             </w:rPr>
                             <w:t xml:space="preserve"> (</w:t>
                           </w:r>
-                          <w:r>
-                            <w:fldChar w:fldCharType="begin"/>
-                          </w:r>
-                          <w:r>
-                            <w:instrText xml:space="preserve"> SECTIONPAGES   \* MERGEFORMAT </w:instrText>
-                          </w:r>
-                          <w:r>
-                            <w:fldChar w:fldCharType="separate"/>
-                          </w:r>
-                          <w:r>
-                            <w:rPr>
-                              <w:noProof/>
-                              <w:sz w:val="16"/>
-                              <w:szCs w:val="16"/>
-                            </w:rPr>
-                            <w:t>29</w:t>
-                          </w:r>
-                          <w:r>
-                            <w:rPr>
-                              <w:noProof/>
-                              <w:sz w:val="16"/>
-                              <w:szCs w:val="16"/>
-                            </w:rPr>
-                            <w:fldChar w:fldCharType="end"/>
-                          </w:r>
+                          <w:fldSimple w:instr=" SECTIONPAGES   \* MERGEFORMAT ">
+                            <w:r>
+                              <w:rPr>
+                                <w:noProof/>
+                                <w:sz w:val="16"/>
+                                <w:szCs w:val="16"/>
+                              </w:rPr>
+                              <w:t>29</w:t>
+                            </w:r>
+                          </w:fldSimple>
                           <w:r>
                             <w:rPr>
                               <w:sz w:val="16"/>
@@ -32748,11 +32633,11 @@
         </mc:Choice>
         <mc:Fallback>
           <w:pict>
-            <v:shapetype id="_x0000_t202" coordsize="21600,21600" o:spt="202" path="m,l,21600r21600,l21600,xe">
+            <v:shapetype id="_x0000_t202" coordsize="21600,21600" o:spt="202" path="m0,0l0,21600,21600,21600,21600,0xe">
               <v:stroke joinstyle="miter"/>
               <v:path gradientshapeok="t" o:connecttype="rect"/>
             </v:shapetype>
-            <v:shape id="Text Box 3" o:spid="_x0000_s1027" type="#_x0000_t202" style="position:absolute;margin-left:506.35pt;margin-top:22.95pt;width:42.25pt;height:31.85pt;z-index:251669504;visibility:visible;mso-wrap-style:square;mso-width-percent:0;mso-height-percent:0;mso-wrap-distance-left:9pt;mso-wrap-distance-top:0;mso-wrap-distance-right:9pt;mso-wrap-distance-bottom:0;mso-position-horizontal:absolute;mso-position-horizontal-relative:page;mso-position-vertical:absolute;mso-position-vertical-relative:page;mso-width-percent:0;mso-height-percent:0;mso-width-relative:page;mso-height-relative:page;v-text-anchor:top" o:gfxdata="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" fillcolor="white [3212]" stroked="f">
+            <v:shape id="Text Box 3" o:spid="_x0000_s1027" type="#_x0000_t202" style="position:absolute;margin-left:506.35pt;margin-top:22.95pt;width:42.25pt;height:31.85pt;z-index:251669504;visibility:visible;mso-wrap-style:square;mso-width-percent:0;mso-height-percent:0;mso-wrap-distance-left:9pt;mso-wrap-distance-top:0;mso-wrap-distance-right:9pt;mso-wrap-distance-bottom:0;mso-position-horizontal:absolute;mso-position-horizontal-relative:page;mso-position-vertical:absolute;mso-position-vertical-relative:page;mso-width-percent:0;mso-height-percent:0;mso-width-relative:page;mso-height-relative:page;v-text-anchor:top" o:gfxdata="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" fillcolor="white [3212]" stroked="f">
               <v:textbox>
                 <w:txbxContent>
                   <w:p>
@@ -32786,7 +32671,7 @@
                         <w:sz w:val="16"/>
                         <w:szCs w:val="16"/>
                       </w:rPr>
-                      <w:t>7</w:t>
+                      <w:t>23</w:t>
                     </w:r>
                     <w:r>
                       <w:rPr>
@@ -32802,31 +32687,16 @@
                       </w:rPr>
                       <w:t xml:space="preserve"> (</w:t>
                     </w:r>
-                    <w:r>
-                      <w:fldChar w:fldCharType="begin"/>
-                    </w:r>
-                    <w:r>
-                      <w:instrText xml:space="preserve"> SECTIONPAGES   \* MERGEFORMAT </w:instrText>
-                    </w:r>
-                    <w:r>
-                      <w:fldChar w:fldCharType="separate"/>
-                    </w:r>
-                    <w:r>
-                      <w:rPr>
-                        <w:noProof/>
-                        <w:sz w:val="16"/>
-                        <w:szCs w:val="16"/>
-                      </w:rPr>
-                      <w:t>29</w:t>
-                    </w:r>
-                    <w:r>
-                      <w:rPr>
-                        <w:noProof/>
-                        <w:sz w:val="16"/>
-                        <w:szCs w:val="16"/>
-                      </w:rPr>
-                      <w:fldChar w:fldCharType="end"/>
-                    </w:r>
+                    <w:fldSimple w:instr=" SECTIONPAGES   \* MERGEFORMAT ">
+                      <w:r>
+                        <w:rPr>
+                          <w:noProof/>
+                          <w:sz w:val="16"/>
+                          <w:szCs w:val="16"/>
+                        </w:rPr>
+                        <w:t>29</w:t>
+                      </w:r>
+                    </w:fldSimple>
                     <w:r>
                       <w:rPr>
                         <w:sz w:val="16"/>
@@ -32848,7 +32718,7 @@
 </file>
 
 <file path=word/header2.xml><?xml version="1.0" encoding="utf-8"?>
-<w:hdr xmlns:wpc="http://schemas.microsoft.com/office/word/2010/wordprocessingCanvas" xmlns:mc="http://schemas.openxmlformats.org/markup-compatibility/2006" xmlns:o="urn:schemas-microsoft-com:office:office" xmlns:r="http://schemas.openxmlformats.org/officeDocument/2006/relationships" xmlns:m="http://schemas.openxmlformats.org/officeDocument/2006/math" xmlns:v="urn:schemas-microsoft-com:vml" xmlns:wp14="http://schemas.microsoft.com/office/word/2010/wordprocessingDrawing" xmlns:wp="http://schemas.openxmlformats.org/drawingml/2006/wordprocessingDrawing" xmlns:w10="urn:schemas-microsoft-com:office:word" xmlns:w="http://schemas.openxmlformats.org/wordprocessingml/2006/main" xmlns:w14="http://schemas.microsoft.com/office/word/2010/wordml" xmlns:wpg="http://schemas.microsoft.com/office/word/2010/wordprocessingGroup" xmlns:wpi="http://schemas.microsoft.com/office/word/2010/wordprocessingInk" xmlns:wne="http://schemas.microsoft.com/office/word/2006/wordml" xmlns:wps="http://schemas.microsoft.com/office/word/2010/wordprocessingShape" mc:Ignorable="w14 wp14">
+<w:hdr xmlns:wpc="http://schemas.microsoft.com/office/word/2010/wordprocessingCanvas" xmlns:mo="http://schemas.microsoft.com/office/mac/office/2008/main" xmlns:mc="http://schemas.openxmlformats.org/markup-compatibility/2006" xmlns:mv="urn:schemas-microsoft-com:mac:vml" xmlns:o="urn:schemas-microsoft-com:office:office" xmlns:r="http://schemas.openxmlformats.org/officeDocument/2006/relationships" xmlns:m="http://schemas.openxmlformats.org/officeDocument/2006/math" xmlns:v="urn:schemas-microsoft-com:vml" xmlns:wp14="http://schemas.microsoft.com/office/word/2010/wordprocessingDrawing" xmlns:wp="http://schemas.openxmlformats.org/drawingml/2006/wordprocessingDrawing" xmlns:w10="urn:schemas-microsoft-com:office:word" xmlns:w="http://schemas.openxmlformats.org/wordprocessingml/2006/main" xmlns:w14="http://schemas.microsoft.com/office/word/2010/wordml" xmlns:wpg="http://schemas.microsoft.com/office/word/2010/wordprocessingGroup" xmlns:wpi="http://schemas.microsoft.com/office/word/2010/wordprocessingInk" xmlns:wne="http://schemas.microsoft.com/office/word/2006/wordml" xmlns:wps="http://schemas.microsoft.com/office/word/2010/wordprocessingShape" mc:Ignorable="w14 wp14">
   <w:p>
     <w:pPr>
       <w:tabs>
@@ -32861,7 +32731,7 @@
         <w:noProof/>
         <w:sz w:val="14"/>
         <w:szCs w:val="14"/>
-        <w:lang w:eastAsia="sv-SE"/>
+        <w:lang w:val="en-US"/>
       </w:rPr>
       <w:drawing>
         <wp:anchor distT="0" distB="0" distL="114300" distR="114300" simplePos="0" relativeHeight="251659264" behindDoc="0" locked="1" layoutInCell="0" allowOverlap="1" wp14:anchorId="6C83064A" wp14:editId="799532CD">
@@ -32967,7 +32837,7 @@
         </w:tcPr>
         <w:p>
           <w:pPr>
-            <w:pStyle w:val="Sidhuvud"/>
+            <w:pStyle w:val="Header"/>
             <w:rPr>
               <w:rFonts w:cs="Georgia"/>
               <w:sz w:val="14"/>
@@ -33003,7 +32873,7 @@
         </w:p>
         <w:p>
           <w:pPr>
-            <w:pStyle w:val="Sidhuvud"/>
+            <w:pStyle w:val="Header"/>
             <w:rPr>
               <w:rFonts w:cs="Georgia"/>
               <w:sz w:val="12"/>
@@ -33021,7 +32891,7 @@
         </w:p>
         <w:p>
           <w:pPr>
-            <w:pStyle w:val="Sidhuvud"/>
+            <w:pStyle w:val="Header"/>
             <w:rPr>
               <w:rFonts w:cs="Georgia"/>
               <w:sz w:val="12"/>
@@ -33053,7 +32923,7 @@
         </w:p>
         <w:p>
           <w:pPr>
-            <w:pStyle w:val="Sidhuvud"/>
+            <w:pStyle w:val="Header"/>
             <w:rPr>
               <w:rFonts w:cs="Georgia"/>
               <w:sz w:val="12"/>
@@ -33065,7 +32935,7 @@
         <w:bookmarkEnd w:id="125"/>
         <w:p>
           <w:pPr>
-            <w:pStyle w:val="Sidhuvud"/>
+            <w:pStyle w:val="Header"/>
             <w:rPr>
               <w:rFonts w:cs="Georgia"/>
               <w:sz w:val="12"/>
@@ -33116,7 +32986,7 @@
         </w:p>
         <w:p>
           <w:pPr>
-            <w:pStyle w:val="Sidhuvud"/>
+            <w:pStyle w:val="Header"/>
             <w:rPr>
               <w:rFonts w:cs="Georgia"/>
               <w:sz w:val="12"/>
@@ -33131,7 +33001,7 @@
         </w:tcPr>
         <w:p>
           <w:pPr>
-            <w:pStyle w:val="Sidhuvud"/>
+            <w:pStyle w:val="Header"/>
             <w:rPr>
               <w:rFonts w:cs="Georgia"/>
               <w:sz w:val="14"/>
@@ -33165,7 +33035,7 @@
         </w:tcPr>
         <w:p>
           <w:pPr>
-            <w:pStyle w:val="Sidhuvud"/>
+            <w:pStyle w:val="Header"/>
             <w:rPr>
               <w:rFonts w:cs="Georgia"/>
               <w:sz w:val="12"/>
@@ -33191,7 +33061,7 @@
         </w:tcPr>
         <w:p>
           <w:pPr>
-            <w:pStyle w:val="Sidhuvud"/>
+            <w:pStyle w:val="Header"/>
             <w:rPr>
               <w:rFonts w:cs="Georgia"/>
               <w:sz w:val="12"/>
@@ -33214,7 +33084,7 @@
         </w:tcPr>
         <w:p>
           <w:pPr>
-            <w:pStyle w:val="Sidhuvud"/>
+            <w:pStyle w:val="Header"/>
             <w:rPr>
               <w:rFonts w:cs="Georgia"/>
               <w:sz w:val="12"/>
@@ -33229,7 +33099,7 @@
         </w:tcPr>
         <w:p>
           <w:pPr>
-            <w:pStyle w:val="Sidhuvud"/>
+            <w:pStyle w:val="Header"/>
             <w:rPr>
               <w:rFonts w:cs="Georgia"/>
               <w:sz w:val="12"/>
@@ -33242,26 +33112,26 @@
   </w:tbl>
   <w:p>
     <w:pPr>
-      <w:pStyle w:val="Sidhuvud"/>
+      <w:pStyle w:val="Header"/>
     </w:pPr>
     <w:bookmarkStart w:id="128" w:name="Radera2"/>
     <w:bookmarkEnd w:id="128"/>
   </w:p>
   <w:p>
     <w:pPr>
-      <w:pStyle w:val="Sidhuvud"/>
+      <w:pStyle w:val="Header"/>
     </w:pPr>
   </w:p>
   <w:p>
     <w:pPr>
-      <w:pStyle w:val="Sidhuvud"/>
+      <w:pStyle w:val="Header"/>
     </w:pPr>
   </w:p>
   <w:p>
     <w:r>
       <w:rPr>
         <w:noProof/>
-        <w:lang w:eastAsia="sv-SE"/>
+        <w:lang w:val="en-US"/>
       </w:rPr>
       <mc:AlternateContent>
         <mc:Choice Requires="wps">
@@ -33305,7 +33175,7 @@
                         <a:noFill/>
                       </a:ln>
                       <a:extLst>
-                        <a:ext uri="{91240B29-F687-4F45-9708-019B960494DF}">
+                        <a:ext uri="{91240B29-F687-4f45-9708-019B960494DF}">
                           <a14:hiddenLine xmlns:a14="http://schemas.microsoft.com/office/drawing/2010/main" w="9525">
                             <a:solidFill>
                               <a:srgbClr val="000000"/>
@@ -33366,31 +33236,16 @@
                             </w:rPr>
                             <w:t xml:space="preserve"> (</w:t>
                           </w:r>
-                          <w:r>
-                            <w:fldChar w:fldCharType="begin"/>
-                          </w:r>
-                          <w:r>
-                            <w:instrText xml:space="preserve"> SECTIONPAGES   \* MERGEFORMAT </w:instrText>
-                          </w:r>
-                          <w:r>
-                            <w:fldChar w:fldCharType="separate"/>
-                          </w:r>
-                          <w:r>
-                            <w:rPr>
-                              <w:noProof/>
-                              <w:sz w:val="16"/>
-                              <w:szCs w:val="16"/>
-                            </w:rPr>
-                            <w:t>29</w:t>
-                          </w:r>
-                          <w:r>
-                            <w:rPr>
-                              <w:noProof/>
-                              <w:sz w:val="16"/>
-                              <w:szCs w:val="16"/>
-                            </w:rPr>
-                            <w:fldChar w:fldCharType="end"/>
-                          </w:r>
+                          <w:fldSimple w:instr=" SECTIONPAGES   \* MERGEFORMAT ">
+                            <w:r>
+                              <w:rPr>
+                                <w:noProof/>
+                                <w:sz w:val="16"/>
+                                <w:szCs w:val="16"/>
+                              </w:rPr>
+                              <w:t>29</w:t>
+                            </w:r>
+                          </w:fldSimple>
                           <w:r>
                             <w:rPr>
                               <w:sz w:val="16"/>
@@ -33418,11 +33273,11 @@
         </mc:Choice>
         <mc:Fallback>
           <w:pict>
-            <v:shapetype id="_x0000_t202" coordsize="21600,21600" o:spt="202" path="m,l,21600r21600,l21600,xe">
+            <v:shapetype id="_x0000_t202" coordsize="21600,21600" o:spt="202" path="m0,0l0,21600,21600,21600,21600,0xe">
               <v:stroke joinstyle="miter"/>
               <v:path gradientshapeok="t" o:connecttype="rect"/>
             </v:shapetype>
-            <v:shape id="Text Box 2" o:spid="_x0000_s1028" type="#_x0000_t202" style="position:absolute;margin-left:506.35pt;margin-top:22.95pt;width:42.25pt;height:31.85pt;z-index:251667456;visibility:visible;mso-wrap-style:square;mso-width-percent:0;mso-height-percent:0;mso-wrap-distance-left:9pt;mso-wrap-distance-top:0;mso-wrap-distance-right:9pt;mso-wrap-distance-bottom:0;mso-position-horizontal:absolute;mso-position-horizontal-relative:page;mso-position-vertical:absolute;mso-position-vertical-relative:page;mso-width-percent:0;mso-height-percent:0;mso-width-relative:page;mso-height-relative:page;v-text-anchor:top" o:gfxdata="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" fillcolor="white [3212]" stroked="f">
+            <v:shape id="Text Box 2" o:spid="_x0000_s1028" type="#_x0000_t202" style="position:absolute;margin-left:506.35pt;margin-top:22.95pt;width:42.25pt;height:31.85pt;z-index:251667456;visibility:visible;mso-wrap-style:square;mso-width-percent:0;mso-height-percent:0;mso-wrap-distance-left:9pt;mso-wrap-distance-top:0;mso-wrap-distance-right:9pt;mso-wrap-distance-bottom:0;mso-position-horizontal:absolute;mso-position-horizontal-relative:page;mso-position-vertical:absolute;mso-position-vertical-relative:page;mso-width-percent:0;mso-height-percent:0;mso-width-relative:page;mso-height-relative:page;v-text-anchor:top" o:gfxdata="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" fillcolor="white [3212]" stroked="f">
               <v:textbox>
                 <w:txbxContent>
                   <w:p>
@@ -33472,31 +33327,16 @@
                       </w:rPr>
                       <w:t xml:space="preserve"> (</w:t>
                     </w:r>
-                    <w:r>
-                      <w:fldChar w:fldCharType="begin"/>
-                    </w:r>
-                    <w:r>
-                      <w:instrText xml:space="preserve"> SECTIONPAGES   \* MERGEFORMAT </w:instrText>
-                    </w:r>
-                    <w:r>
-                      <w:fldChar w:fldCharType="separate"/>
-                    </w:r>
-                    <w:r>
-                      <w:rPr>
-                        <w:noProof/>
-                        <w:sz w:val="16"/>
-                        <w:szCs w:val="16"/>
-                      </w:rPr>
-                      <w:t>29</w:t>
-                    </w:r>
-                    <w:r>
-                      <w:rPr>
-                        <w:noProof/>
-                        <w:sz w:val="16"/>
-                        <w:szCs w:val="16"/>
-                      </w:rPr>
-                      <w:fldChar w:fldCharType="end"/>
-                    </w:r>
+                    <w:fldSimple w:instr=" SECTIONPAGES   \* MERGEFORMAT ">
+                      <w:r>
+                        <w:rPr>
+                          <w:noProof/>
+                          <w:sz w:val="16"/>
+                          <w:szCs w:val="16"/>
+                        </w:rPr>
+                        <w:t>29</w:t>
+                      </w:r>
+                    </w:fldSimple>
                     <w:r>
                       <w:rPr>
                         <w:sz w:val="16"/>
@@ -33518,7 +33358,7 @@
 </file>
 
 <file path=word/numbering.xml><?xml version="1.0" encoding="utf-8"?>
-<w:numbering xmlns:wpc="http://schemas.microsoft.com/office/word/2010/wordprocessingCanvas" xmlns:mc="http://schemas.openxmlformats.org/markup-compatibility/2006" xmlns:o="urn:schemas-microsoft-com:office:office" xmlns:r="http://schemas.openxmlformats.org/officeDocument/2006/relationships" xmlns:m="http://schemas.openxmlformats.org/officeDocument/2006/math" xmlns:v="urn:schemas-microsoft-com:vml" xmlns:wp14="http://schemas.microsoft.com/office/word/2010/wordprocessingDrawing" xmlns:wp="http://schemas.openxmlformats.org/drawingml/2006/wordprocessingDrawing" xmlns:w10="urn:schemas-microsoft-com:office:word" xmlns:w="http://schemas.openxmlformats.org/wordprocessingml/2006/main" xmlns:w14="http://schemas.microsoft.com/office/word/2010/wordml" xmlns:wpg="http://schemas.microsoft.com/office/word/2010/wordprocessingGroup" xmlns:wpi="http://schemas.microsoft.com/office/word/2010/wordprocessingInk" xmlns:wne="http://schemas.microsoft.com/office/word/2006/wordml" xmlns:wps="http://schemas.microsoft.com/office/word/2010/wordprocessingShape" mc:Ignorable="w14 wp14">
+<w:numbering xmlns:wpc="http://schemas.microsoft.com/office/word/2010/wordprocessingCanvas" xmlns:mo="http://schemas.microsoft.com/office/mac/office/2008/main" xmlns:mc="http://schemas.openxmlformats.org/markup-compatibility/2006" xmlns:mv="urn:schemas-microsoft-com:mac:vml" xmlns:o="urn:schemas-microsoft-com:office:office" xmlns:r="http://schemas.openxmlformats.org/officeDocument/2006/relationships" xmlns:m="http://schemas.openxmlformats.org/officeDocument/2006/math" xmlns:v="urn:schemas-microsoft-com:vml" xmlns:wp14="http://schemas.microsoft.com/office/word/2010/wordprocessingDrawing" xmlns:wp="http://schemas.openxmlformats.org/drawingml/2006/wordprocessingDrawing" xmlns:w10="urn:schemas-microsoft-com:office:word" xmlns:w="http://schemas.openxmlformats.org/wordprocessingml/2006/main" xmlns:w14="http://schemas.microsoft.com/office/word/2010/wordml" xmlns:wpg="http://schemas.microsoft.com/office/word/2010/wordprocessingGroup" xmlns:wpi="http://schemas.microsoft.com/office/word/2010/wordprocessingInk" xmlns:wne="http://schemas.microsoft.com/office/word/2006/wordml" xmlns:wps="http://schemas.microsoft.com/office/word/2010/wordprocessingShape" mc:Ignorable="w14 wp14">
   <w:abstractNum w:abstractNumId="0">
     <w:nsid w:val="FFFFFF83"/>
     <w:multiLevelType w:val="singleLevel"/>
@@ -34563,7 +34403,7 @@
     <w:lvl w:ilvl="0">
       <w:start w:val="1"/>
       <w:numFmt w:val="decimal"/>
-      <w:pStyle w:val="Rubrik1"/>
+      <w:pStyle w:val="Heading1"/>
       <w:lvlText w:val="%1"/>
       <w:lvlJc w:val="left"/>
       <w:pPr>
@@ -34573,7 +34413,7 @@
     <w:lvl w:ilvl="1">
       <w:start w:val="1"/>
       <w:numFmt w:val="decimal"/>
-      <w:pStyle w:val="Rubrik2"/>
+      <w:pStyle w:val="Heading2"/>
       <w:lvlText w:val="%1.%2"/>
       <w:lvlJc w:val="left"/>
       <w:pPr>
@@ -34583,7 +34423,7 @@
     <w:lvl w:ilvl="2">
       <w:start w:val="1"/>
       <w:numFmt w:val="decimal"/>
-      <w:pStyle w:val="Rubrik3"/>
+      <w:pStyle w:val="Heading3"/>
       <w:lvlText w:val="%1.%2.%3"/>
       <w:lvlJc w:val="left"/>
       <w:pPr>
@@ -34593,7 +34433,7 @@
     <w:lvl w:ilvl="3">
       <w:start w:val="1"/>
       <w:numFmt w:val="decimal"/>
-      <w:pStyle w:val="Rubrik4"/>
+      <w:pStyle w:val="Heading4"/>
       <w:lvlText w:val="%1.%2.%3.%4"/>
       <w:lvlJc w:val="left"/>
       <w:pPr>
@@ -34603,7 +34443,7 @@
     <w:lvl w:ilvl="4">
       <w:start w:val="1"/>
       <w:numFmt w:val="decimal"/>
-      <w:pStyle w:val="Rubrik5"/>
+      <w:pStyle w:val="Heading5"/>
       <w:lvlText w:val="%1.%2.%3.%4.%5"/>
       <w:lvlJc w:val="left"/>
       <w:pPr>
@@ -34613,7 +34453,7 @@
     <w:lvl w:ilvl="5">
       <w:start w:val="1"/>
       <w:numFmt w:val="decimal"/>
-      <w:pStyle w:val="Rubrik6"/>
+      <w:pStyle w:val="Heading6"/>
       <w:lvlText w:val="%1.%2.%3.%4.%5.%6"/>
       <w:lvlJc w:val="left"/>
       <w:pPr>
@@ -34623,7 +34463,7 @@
     <w:lvl w:ilvl="6">
       <w:start w:val="1"/>
       <w:numFmt w:val="decimal"/>
-      <w:pStyle w:val="Rubrik7"/>
+      <w:pStyle w:val="Heading7"/>
       <w:lvlText w:val="%1.%2.%3.%4.%5.%6.%7"/>
       <w:lvlJc w:val="left"/>
       <w:pPr>
@@ -34633,7 +34473,7 @@
     <w:lvl w:ilvl="7">
       <w:start w:val="1"/>
       <w:numFmt w:val="decimal"/>
-      <w:pStyle w:val="Rubrik8"/>
+      <w:pStyle w:val="Heading8"/>
       <w:lvlText w:val="%1.%2.%3.%4.%5.%6.%7.%8"/>
       <w:lvlJc w:val="left"/>
       <w:pPr>
@@ -34643,7 +34483,7 @@
     <w:lvl w:ilvl="8">
       <w:start w:val="1"/>
       <w:numFmt w:val="decimal"/>
-      <w:pStyle w:val="Rubrik9"/>
+      <w:pStyle w:val="Heading9"/>
       <w:lvlText w:val="%1.%2.%3.%4.%5.%6.%7.%8.%9"/>
       <w:lvlJc w:val="left"/>
       <w:pPr>
@@ -36770,7 +36610,7 @@
     </w:rPrDefault>
     <w:pPrDefault/>
   </w:docDefaults>
-  <w:latentStyles w:defLockedState="0" w:defUIPriority="99" w:defSemiHidden="1" w:defUnhideWhenUsed="1" w:defQFormat="0" w:count="267">
+  <w:latentStyles w:defLockedState="0" w:defUIPriority="99" w:defSemiHidden="1" w:defUnhideWhenUsed="1" w:defQFormat="0" w:count="276">
     <w:lsdException w:name="Normal" w:semiHidden="0" w:uiPriority="0" w:unhideWhenUsed="0" w:qFormat="1"/>
     <w:lsdException w:name="heading 1" w:semiHidden="0" w:uiPriority="1" w:unhideWhenUsed="0" w:qFormat="1"/>
     <w:lsdException w:name="heading 2" w:semiHidden="0" w:uiPriority="9" w:unhideWhenUsed="0" w:qFormat="1"/>
@@ -36924,11 +36764,11 @@
       <w:lang w:eastAsia="en-US"/>
     </w:rPr>
   </w:style>
-  <w:style w:type="paragraph" w:styleId="Rubrik1">
+  <w:style w:type="paragraph" w:styleId="Heading1">
     <w:name w:val="heading 1"/>
     <w:basedOn w:val="Normal"/>
     <w:next w:val="Normal"/>
-    <w:link w:val="Rubrik1Char"/>
+    <w:link w:val="Heading1Char"/>
     <w:uiPriority w:val="1"/>
     <w:qFormat/>
     <w:rsid w:val="007B025E"/>
@@ -36948,11 +36788,11 @@
       <w:szCs w:val="28"/>
     </w:rPr>
   </w:style>
-  <w:style w:type="paragraph" w:styleId="Rubrik2">
+  <w:style w:type="paragraph" w:styleId="Heading2">
     <w:name w:val="heading 2"/>
     <w:basedOn w:val="Normal"/>
     <w:next w:val="Normal"/>
-    <w:link w:val="Rubrik2Char"/>
+    <w:link w:val="Heading2Char"/>
     <w:uiPriority w:val="9"/>
     <w:qFormat/>
     <w:rsid w:val="002A59E4"/>
@@ -36973,11 +36813,11 @@
       <w:szCs w:val="26"/>
     </w:rPr>
   </w:style>
-  <w:style w:type="paragraph" w:styleId="Rubrik3">
+  <w:style w:type="paragraph" w:styleId="Heading3">
     <w:name w:val="heading 3"/>
     <w:basedOn w:val="Normal"/>
     <w:next w:val="Normal"/>
-    <w:link w:val="Rubrik3Char"/>
+    <w:link w:val="Heading3Char"/>
     <w:uiPriority w:val="9"/>
     <w:qFormat/>
     <w:rsid w:val="00793064"/>
@@ -36997,11 +36837,11 @@
       <w:sz w:val="24"/>
     </w:rPr>
   </w:style>
-  <w:style w:type="paragraph" w:styleId="Rubrik4">
+  <w:style w:type="paragraph" w:styleId="Heading4">
     <w:name w:val="heading 4"/>
     <w:basedOn w:val="Normal"/>
     <w:next w:val="Normal"/>
-    <w:link w:val="Rubrik4Char"/>
+    <w:link w:val="Heading4Char"/>
     <w:uiPriority w:val="9"/>
     <w:qFormat/>
     <w:rsid w:val="005A0069"/>
@@ -37022,11 +36862,11 @@
       <w:sz w:val="24"/>
     </w:rPr>
   </w:style>
-  <w:style w:type="paragraph" w:styleId="Rubrik5">
+  <w:style w:type="paragraph" w:styleId="Heading5">
     <w:name w:val="heading 5"/>
     <w:basedOn w:val="Normal"/>
     <w:next w:val="Normal"/>
-    <w:link w:val="Rubrik5Char"/>
+    <w:link w:val="Heading5Char"/>
     <w:uiPriority w:val="9"/>
     <w:qFormat/>
     <w:rsid w:val="00793064"/>
@@ -37046,7 +36886,7 @@
       <w:sz w:val="24"/>
     </w:rPr>
   </w:style>
-  <w:style w:type="paragraph" w:styleId="Rubrik6">
+  <w:style w:type="paragraph" w:styleId="Heading6">
     <w:name w:val="heading 6"/>
     <w:basedOn w:val="Normal"/>
     <w:next w:val="Normal"/>
@@ -37070,7 +36910,7 @@
       <w:lang w:eastAsia="sv-SE"/>
     </w:rPr>
   </w:style>
-  <w:style w:type="paragraph" w:styleId="Rubrik7">
+  <w:style w:type="paragraph" w:styleId="Heading7">
     <w:name w:val="heading 7"/>
     <w:basedOn w:val="Normal"/>
     <w:next w:val="Normal"/>
@@ -37093,7 +36933,7 @@
       <w:lang w:eastAsia="sv-SE"/>
     </w:rPr>
   </w:style>
-  <w:style w:type="paragraph" w:styleId="Rubrik8">
+  <w:style w:type="paragraph" w:styleId="Heading8">
     <w:name w:val="heading 8"/>
     <w:basedOn w:val="Normal"/>
     <w:next w:val="Normal"/>
@@ -37118,7 +36958,7 @@
       <w:lang w:eastAsia="sv-SE"/>
     </w:rPr>
   </w:style>
-  <w:style w:type="paragraph" w:styleId="Rubrik9">
+  <w:style w:type="paragraph" w:styleId="Heading9">
     <w:name w:val="heading 9"/>
     <w:basedOn w:val="Normal"/>
     <w:next w:val="Normal"/>
@@ -37140,13 +36980,13 @@
       <w:lang w:eastAsia="sv-SE"/>
     </w:rPr>
   </w:style>
-  <w:style w:type="character" w:default="1" w:styleId="Standardstycketeckensnitt">
+  <w:style w:type="character" w:default="1" w:styleId="DefaultParagraphFont">
     <w:name w:val="Default Paragraph Font"/>
     <w:uiPriority w:val="1"/>
     <w:semiHidden/>
     <w:unhideWhenUsed/>
   </w:style>
-  <w:style w:type="table" w:default="1" w:styleId="Normaltabell">
+  <w:style w:type="table" w:default="1" w:styleId="TableNormal">
     <w:name w:val="Normal Table"/>
     <w:uiPriority w:val="99"/>
     <w:semiHidden/>
@@ -37161,16 +37001,16 @@
       </w:tblCellMar>
     </w:tblPr>
   </w:style>
-  <w:style w:type="numbering" w:default="1" w:styleId="Ingenlista">
+  <w:style w:type="numbering" w:default="1" w:styleId="NoList">
     <w:name w:val="No List"/>
     <w:uiPriority w:val="99"/>
     <w:semiHidden/>
     <w:unhideWhenUsed/>
   </w:style>
-  <w:style w:type="character" w:customStyle="1" w:styleId="Rubrik1Char">
-    <w:name w:val="Rubrik 1 Char"/>
-    <w:basedOn w:val="Standardstycketeckensnitt"/>
-    <w:link w:val="Rubrik1"/>
+  <w:style w:type="character" w:customStyle="1" w:styleId="Heading1Char">
+    <w:name w:val="Heading 1 Char"/>
+    <w:basedOn w:val="DefaultParagraphFont"/>
+    <w:link w:val="Heading1"/>
     <w:uiPriority w:val="9"/>
     <w:rsid w:val="007B025E"/>
     <w:rPr>
@@ -37181,10 +37021,10 @@
       <w:lang w:eastAsia="en-US"/>
     </w:rPr>
   </w:style>
-  <w:style w:type="character" w:customStyle="1" w:styleId="Rubrik2Char">
-    <w:name w:val="Rubrik 2 Char"/>
-    <w:basedOn w:val="Standardstycketeckensnitt"/>
-    <w:link w:val="Rubrik2"/>
+  <w:style w:type="character" w:customStyle="1" w:styleId="Heading2Char">
+    <w:name w:val="Heading 2 Char"/>
+    <w:basedOn w:val="DefaultParagraphFont"/>
+    <w:link w:val="Heading2"/>
     <w:uiPriority w:val="9"/>
     <w:rsid w:val="002A59E4"/>
     <w:rPr>
@@ -37195,10 +37035,10 @@
       <w:lang w:eastAsia="en-US"/>
     </w:rPr>
   </w:style>
-  <w:style w:type="character" w:customStyle="1" w:styleId="Rubrik3Char">
-    <w:name w:val="Rubrik 3 Char"/>
-    <w:basedOn w:val="Standardstycketeckensnitt"/>
-    <w:link w:val="Rubrik3"/>
+  <w:style w:type="character" w:customStyle="1" w:styleId="Heading3Char">
+    <w:name w:val="Heading 3 Char"/>
+    <w:basedOn w:val="DefaultParagraphFont"/>
+    <w:link w:val="Heading3"/>
     <w:uiPriority w:val="9"/>
     <w:rsid w:val="00793064"/>
     <w:rPr>
@@ -37209,10 +37049,10 @@
       <w:lang w:eastAsia="en-US"/>
     </w:rPr>
   </w:style>
-  <w:style w:type="character" w:customStyle="1" w:styleId="Rubrik4Char">
-    <w:name w:val="Rubrik 4 Char"/>
-    <w:basedOn w:val="Standardstycketeckensnitt"/>
-    <w:link w:val="Rubrik4"/>
+  <w:style w:type="character" w:customStyle="1" w:styleId="Heading4Char">
+    <w:name w:val="Heading 4 Char"/>
+    <w:basedOn w:val="DefaultParagraphFont"/>
+    <w:link w:val="Heading4"/>
     <w:uiPriority w:val="9"/>
     <w:rsid w:val="00415214"/>
     <w:rPr>
@@ -37224,10 +37064,10 @@
       <w:lang w:eastAsia="en-US"/>
     </w:rPr>
   </w:style>
-  <w:style w:type="character" w:customStyle="1" w:styleId="Rubrik5Char">
-    <w:name w:val="Rubrik 5 Char"/>
-    <w:basedOn w:val="Standardstycketeckensnitt"/>
-    <w:link w:val="Rubrik5"/>
+  <w:style w:type="character" w:customStyle="1" w:styleId="Heading5Char">
+    <w:name w:val="Heading 5 Char"/>
+    <w:basedOn w:val="DefaultParagraphFont"/>
+    <w:link w:val="Heading5"/>
     <w:uiPriority w:val="9"/>
     <w:rsid w:val="00793064"/>
     <w:rPr>
@@ -37238,10 +37078,10 @@
       <w:lang w:eastAsia="en-US"/>
     </w:rPr>
   </w:style>
-  <w:style w:type="paragraph" w:styleId="Sidhuvud">
+  <w:style w:type="paragraph" w:styleId="Header">
     <w:name w:val="header"/>
     <w:basedOn w:val="Normal"/>
-    <w:link w:val="SidhuvudChar"/>
+    <w:link w:val="HeaderChar"/>
     <w:uiPriority w:val="99"/>
     <w:unhideWhenUsed/>
     <w:rsid w:val="00C72B17"/>
@@ -37253,10 +37093,10 @@
       <w:spacing w:line="240" w:lineRule="auto"/>
     </w:pPr>
   </w:style>
-  <w:style w:type="character" w:customStyle="1" w:styleId="SidhuvudChar">
-    <w:name w:val="Sidhuvud Char"/>
-    <w:basedOn w:val="Standardstycketeckensnitt"/>
-    <w:link w:val="Sidhuvud"/>
+  <w:style w:type="character" w:customStyle="1" w:styleId="HeaderChar">
+    <w:name w:val="Header Char"/>
+    <w:basedOn w:val="DefaultParagraphFont"/>
+    <w:link w:val="Header"/>
     <w:uiPriority w:val="99"/>
     <w:rsid w:val="00C72B17"/>
     <w:rPr>
@@ -37264,9 +37104,9 @@
       <w:sz w:val="20"/>
     </w:rPr>
   </w:style>
-  <w:style w:type="character" w:styleId="AnvndHyperlnk">
+  <w:style w:type="character" w:styleId="FollowedHyperlink">
     <w:name w:val="FollowedHyperlink"/>
-    <w:basedOn w:val="Standardstycketeckensnitt"/>
+    <w:basedOn w:val="DefaultParagraphFont"/>
     <w:uiPriority w:val="99"/>
     <w:semiHidden/>
     <w:unhideWhenUsed/>
@@ -37276,10 +37116,10 @@
       <w:u w:val="single"/>
     </w:rPr>
   </w:style>
-  <w:style w:type="paragraph" w:styleId="Sidfot">
+  <w:style w:type="paragraph" w:styleId="Footer">
     <w:name w:val="footer"/>
     <w:basedOn w:val="Normal"/>
-    <w:link w:val="SidfotChar"/>
+    <w:link w:val="FooterChar"/>
     <w:unhideWhenUsed/>
     <w:rsid w:val="00CF47A0"/>
     <w:pPr>
@@ -37294,10 +37134,10 @@
       <w:sz w:val="12"/>
     </w:rPr>
   </w:style>
-  <w:style w:type="character" w:customStyle="1" w:styleId="SidfotChar">
-    <w:name w:val="Sidfot Char"/>
-    <w:basedOn w:val="Standardstycketeckensnitt"/>
-    <w:link w:val="Sidfot"/>
+  <w:style w:type="character" w:customStyle="1" w:styleId="FooterChar">
+    <w:name w:val="Footer Char"/>
+    <w:basedOn w:val="DefaultParagraphFont"/>
+    <w:link w:val="Footer"/>
     <w:rsid w:val="00CF47A0"/>
     <w:rPr>
       <w:rFonts w:ascii="Georgia" w:hAnsi="Georgia"/>
@@ -37306,10 +37146,10 @@
       <w:lang w:eastAsia="en-US"/>
     </w:rPr>
   </w:style>
-  <w:style w:type="paragraph" w:styleId="Liststycke">
+  <w:style w:type="paragraph" w:styleId="ListParagraph">
     <w:name w:val="List Paragraph"/>
     <w:basedOn w:val="Normal"/>
-    <w:link w:val="ListstyckeChar"/>
+    <w:link w:val="ListParagraphChar"/>
     <w:uiPriority w:val="34"/>
     <w:rsid w:val="008F38AA"/>
     <w:pPr>
@@ -37317,10 +37157,10 @@
       <w:contextualSpacing/>
     </w:pPr>
   </w:style>
-  <w:style w:type="character" w:customStyle="1" w:styleId="ListstyckeChar">
-    <w:name w:val="Liststycke Char"/>
-    <w:basedOn w:val="Standardstycketeckensnitt"/>
-    <w:link w:val="Liststycke"/>
+  <w:style w:type="character" w:customStyle="1" w:styleId="ListParagraphChar">
+    <w:name w:val="List Paragraph Char"/>
+    <w:basedOn w:val="DefaultParagraphFont"/>
+    <w:link w:val="ListParagraph"/>
     <w:uiPriority w:val="34"/>
     <w:rsid w:val="008F38AA"/>
     <w:rPr>
@@ -37328,7 +37168,7 @@
       <w:sz w:val="20"/>
     </w:rPr>
   </w:style>
-  <w:style w:type="paragraph" w:styleId="Punktlista">
+  <w:style w:type="paragraph" w:styleId="ListBullet">
     <w:name w:val="List Bullet"/>
     <w:basedOn w:val="Normal"/>
     <w:uiPriority w:val="99"/>
@@ -37340,9 +37180,9 @@
       <w:contextualSpacing/>
     </w:pPr>
   </w:style>
-  <w:style w:type="table" w:styleId="Tabellrutnt">
+  <w:style w:type="table" w:styleId="TableGrid">
     <w:name w:val="Table Grid"/>
-    <w:basedOn w:val="Normaltabell"/>
+    <w:basedOn w:val="TableNormal"/>
     <w:uiPriority w:val="59"/>
     <w:rsid w:val="00E738E4"/>
     <w:tblPr>
@@ -37363,10 +37203,10 @@
       </w:tblCellMar>
     </w:tblPr>
   </w:style>
-  <w:style w:type="paragraph" w:styleId="Ballongtext">
+  <w:style w:type="paragraph" w:styleId="BalloonText">
     <w:name w:val="Balloon Text"/>
     <w:basedOn w:val="Normal"/>
-    <w:link w:val="BallongtextChar"/>
+    <w:link w:val="BalloonTextChar"/>
     <w:uiPriority w:val="99"/>
     <w:semiHidden/>
     <w:unhideWhenUsed/>
@@ -37380,10 +37220,10 @@
       <w:szCs w:val="16"/>
     </w:rPr>
   </w:style>
-  <w:style w:type="character" w:customStyle="1" w:styleId="BallongtextChar">
-    <w:name w:val="Ballongtext Char"/>
-    <w:basedOn w:val="Standardstycketeckensnitt"/>
-    <w:link w:val="Ballongtext"/>
+  <w:style w:type="character" w:customStyle="1" w:styleId="BalloonTextChar">
+    <w:name w:val="Balloon Text Char"/>
+    <w:basedOn w:val="DefaultParagraphFont"/>
+    <w:link w:val="BalloonText"/>
     <w:uiPriority w:val="99"/>
     <w:semiHidden/>
     <w:rsid w:val="00F46893"/>
@@ -37393,11 +37233,11 @@
       <w:szCs w:val="16"/>
     </w:rPr>
   </w:style>
-  <w:style w:type="paragraph" w:styleId="Underrubrik">
+  <w:style w:type="paragraph" w:styleId="Subtitle">
     <w:name w:val="Subtitle"/>
     <w:basedOn w:val="Normal"/>
     <w:next w:val="Normal"/>
-    <w:link w:val="UnderrubrikChar"/>
+    <w:link w:val="SubtitleChar"/>
     <w:uiPriority w:val="11"/>
     <w:rsid w:val="00415214"/>
     <w:pPr>
@@ -37415,10 +37255,10 @@
       <w:szCs w:val="24"/>
     </w:rPr>
   </w:style>
-  <w:style w:type="character" w:customStyle="1" w:styleId="UnderrubrikChar">
-    <w:name w:val="Underrubrik Char"/>
-    <w:basedOn w:val="Standardstycketeckensnitt"/>
-    <w:link w:val="Underrubrik"/>
+  <w:style w:type="character" w:customStyle="1" w:styleId="SubtitleChar">
+    <w:name w:val="Subtitle Char"/>
+    <w:basedOn w:val="DefaultParagraphFont"/>
+    <w:link w:val="Subtitle"/>
     <w:uiPriority w:val="11"/>
     <w:rsid w:val="00415214"/>
     <w:rPr>
@@ -37430,9 +37270,9 @@
       <w:szCs w:val="24"/>
     </w:rPr>
   </w:style>
-  <w:style w:type="character" w:styleId="Hyperlnk">
+  <w:style w:type="character" w:styleId="Hyperlink">
     <w:name w:val="Hyperlink"/>
-    <w:basedOn w:val="Standardstycketeckensnitt"/>
+    <w:basedOn w:val="DefaultParagraphFont"/>
     <w:uiPriority w:val="99"/>
     <w:rsid w:val="00F456CC"/>
     <w:rPr>
@@ -37440,9 +37280,9 @@
       <w:u w:val="single"/>
     </w:rPr>
   </w:style>
-  <w:style w:type="paragraph" w:styleId="Innehllsfrteckningsrubrik">
+  <w:style w:type="paragraph" w:styleId="TOCHeading">
     <w:name w:val="TOC Heading"/>
-    <w:basedOn w:val="Rubrik1"/>
+    <w:basedOn w:val="Heading1"/>
     <w:next w:val="Normal"/>
     <w:uiPriority w:val="39"/>
     <w:unhideWhenUsed/>
@@ -37462,7 +37302,7 @@
       <w:sz w:val="28"/>
     </w:rPr>
   </w:style>
-  <w:style w:type="paragraph" w:styleId="Innehll1">
+  <w:style w:type="paragraph" w:styleId="TOC1">
     <w:name w:val="toc 1"/>
     <w:basedOn w:val="Normal"/>
     <w:next w:val="Normal"/>
@@ -37474,7 +37314,7 @@
       <w:spacing w:after="100"/>
     </w:pPr>
   </w:style>
-  <w:style w:type="paragraph" w:styleId="Innehll2">
+  <w:style w:type="paragraph" w:styleId="TOC2">
     <w:name w:val="toc 2"/>
     <w:basedOn w:val="Normal"/>
     <w:next w:val="Normal"/>
@@ -37487,7 +37327,7 @@
       <w:ind w:left="200"/>
     </w:pPr>
   </w:style>
-  <w:style w:type="paragraph" w:styleId="Innehll3">
+  <w:style w:type="paragraph" w:styleId="TOC3">
     <w:name w:val="toc 3"/>
     <w:basedOn w:val="Normal"/>
     <w:next w:val="Normal"/>
@@ -37500,9 +37340,9 @@
       <w:ind w:left="400"/>
     </w:pPr>
   </w:style>
-  <w:style w:type="paragraph" w:styleId="Brdtext">
+  <w:style w:type="paragraph" w:styleId="BodyText">
     <w:name w:val="Body Text"/>
-    <w:link w:val="BrdtextChar"/>
+    <w:link w:val="BodyTextChar1"/>
     <w:autoRedefine/>
     <w:rsid w:val="003F45DF"/>
     <w:pPr>
@@ -37524,10 +37364,10 @@
       <w:lang w:eastAsia="en-US"/>
     </w:rPr>
   </w:style>
-  <w:style w:type="character" w:customStyle="1" w:styleId="BrdtextChar">
-    <w:name w:val="Brödtext Char"/>
-    <w:basedOn w:val="Standardstycketeckensnitt"/>
-    <w:link w:val="Brdtext"/>
+  <w:style w:type="character" w:customStyle="1" w:styleId="BodyTextChar1">
+    <w:name w:val="Body Text Char1"/>
+    <w:basedOn w:val="DefaultParagraphFont"/>
+    <w:link w:val="BodyText"/>
     <w:rsid w:val="003F45DF"/>
     <w:rPr>
       <w:rFonts w:ascii="Georgia" w:eastAsia="ヒラギノ角ゴ Pro W3" w:hAnsi="Georgia"/>
@@ -37537,7 +37377,7 @@
   </w:style>
   <w:style w:type="character" w:customStyle="1" w:styleId="BodyTextChar">
     <w:name w:val="Body Text Char"/>
-    <w:basedOn w:val="Standardstycketeckensnitt"/>
+    <w:basedOn w:val="DefaultParagraphFont"/>
     <w:rsid w:val="007E47C0"/>
     <w:rPr>
       <w:rFonts w:ascii="Georgia" w:hAnsi="Georgia"/>
@@ -37545,9 +37385,9 @@
       <w:lang w:eastAsia="en-US"/>
     </w:rPr>
   </w:style>
-  <w:style w:type="paragraph" w:styleId="Kommentarer">
+  <w:style w:type="paragraph" w:styleId="CommentText">
     <w:name w:val="annotation text"/>
-    <w:link w:val="KommentarerChar"/>
+    <w:link w:val="CommentTextChar"/>
     <w:autoRedefine/>
     <w:uiPriority w:val="99"/>
     <w:rsid w:val="007E47C0"/>
@@ -37562,10 +37402,10 @@
       <w:lang w:val="en-GB" w:eastAsia="en-US"/>
     </w:rPr>
   </w:style>
-  <w:style w:type="character" w:customStyle="1" w:styleId="KommentarerChar">
-    <w:name w:val="Kommentarer Char"/>
-    <w:basedOn w:val="Standardstycketeckensnitt"/>
-    <w:link w:val="Kommentarer"/>
+  <w:style w:type="character" w:customStyle="1" w:styleId="CommentTextChar">
+    <w:name w:val="Comment Text Char"/>
+    <w:basedOn w:val="DefaultParagraphFont"/>
+    <w:link w:val="CommentText"/>
     <w:uiPriority w:val="99"/>
     <w:rsid w:val="007E47C0"/>
     <w:rPr>
@@ -37576,7 +37416,7 @@
       <w:lang w:val="en-GB" w:eastAsia="en-US"/>
     </w:rPr>
   </w:style>
-  <w:style w:type="character" w:styleId="Kommentarsreferens">
+  <w:style w:type="character" w:styleId="CommentReference">
     <w:name w:val="annotation reference"/>
     <w:uiPriority w:val="99"/>
     <w:semiHidden/>
@@ -37588,7 +37428,7 @@
   </w:style>
   <w:style w:type="paragraph" w:customStyle="1" w:styleId="TableText">
     <w:name w:val="Table Text"/>
-    <w:basedOn w:val="Brdtext"/>
+    <w:basedOn w:val="BodyText"/>
     <w:rsid w:val="007E47C0"/>
     <w:pPr>
       <w:tabs>
@@ -37627,7 +37467,7 @@
       <w:sz w:val="22"/>
     </w:rPr>
   </w:style>
-  <w:style w:type="paragraph" w:styleId="Beskrivning">
+  <w:style w:type="paragraph" w:styleId="Caption">
     <w:name w:val="caption"/>
     <w:basedOn w:val="Normal"/>
     <w:next w:val="Normal"/>
@@ -37648,7 +37488,7 @@
   </w:style>
   <w:style w:type="paragraph" w:customStyle="1" w:styleId="Rubrik2b">
     <w:name w:val="Rubrik 2b"/>
-    <w:basedOn w:val="Rubrik1"/>
+    <w:basedOn w:val="Heading1"/>
     <w:uiPriority w:val="1"/>
     <w:qFormat/>
     <w:rsid w:val="00982263"/>
@@ -37676,7 +37516,7 @@
 </file>
 
 <file path=word/stylesWithEffects.xml><?xml version="1.0" encoding="utf-8"?>
-<w:styles xmlns:wpc="http://schemas.microsoft.com/office/word/2010/wordprocessingCanvas" xmlns:mc="http://schemas.openxmlformats.org/markup-compatibility/2006" xmlns:o="urn:schemas-microsoft-com:office:office" xmlns:r="http://schemas.openxmlformats.org/officeDocument/2006/relationships" xmlns:m="http://schemas.openxmlformats.org/officeDocument/2006/math" xmlns:v="urn:schemas-microsoft-com:vml" xmlns:wp14="http://schemas.microsoft.com/office/word/2010/wordprocessingDrawing" xmlns:wp="http://schemas.openxmlformats.org/drawingml/2006/wordprocessingDrawing" xmlns:w10="urn:schemas-microsoft-com:office:word" xmlns:w="http://schemas.openxmlformats.org/wordprocessingml/2006/main" xmlns:w14="http://schemas.microsoft.com/office/word/2010/wordml" xmlns:wpg="http://schemas.microsoft.com/office/word/2010/wordprocessingGroup" xmlns:wpi="http://schemas.microsoft.com/office/word/2010/wordprocessingInk" xmlns:wne="http://schemas.microsoft.com/office/word/2006/wordml" xmlns:wps="http://schemas.microsoft.com/office/word/2010/wordprocessingShape" mc:Ignorable="w14 wp14">
+<w:styles xmlns:wpc="http://schemas.microsoft.com/office/word/2010/wordprocessingCanvas" xmlns:mo="http://schemas.microsoft.com/office/mac/office/2008/main" xmlns:mc="http://schemas.openxmlformats.org/markup-compatibility/2006" xmlns:mv="urn:schemas-microsoft-com:mac:vml" xmlns:o="urn:schemas-microsoft-com:office:office" xmlns:r="http://schemas.openxmlformats.org/officeDocument/2006/relationships" xmlns:m="http://schemas.openxmlformats.org/officeDocument/2006/math" xmlns:v="urn:schemas-microsoft-com:vml" xmlns:wp14="http://schemas.microsoft.com/office/word/2010/wordprocessingDrawing" xmlns:wp="http://schemas.openxmlformats.org/drawingml/2006/wordprocessingDrawing" xmlns:w10="urn:schemas-microsoft-com:office:word" xmlns:w="http://schemas.openxmlformats.org/wordprocessingml/2006/main" xmlns:w14="http://schemas.microsoft.com/office/word/2010/wordml" xmlns:wpg="http://schemas.microsoft.com/office/word/2010/wordprocessingGroup" xmlns:wpi="http://schemas.microsoft.com/office/word/2010/wordprocessingInk" xmlns:wne="http://schemas.microsoft.com/office/word/2006/wordml" xmlns:wps="http://schemas.microsoft.com/office/word/2010/wordprocessingShape" mc:Ignorable="w14 wp14">
   <w:docDefaults>
     <w:rPrDefault>
       <w:rPr>
@@ -37686,7 +37526,7 @@
     </w:rPrDefault>
     <w:pPrDefault/>
   </w:docDefaults>
-  <w:latentStyles w:defLockedState="0" w:defUIPriority="99" w:defSemiHidden="1" w:defUnhideWhenUsed="1" w:defQFormat="0" w:count="267">
+  <w:latentStyles w:defLockedState="0" w:defUIPriority="99" w:defSemiHidden="1" w:defUnhideWhenUsed="1" w:defQFormat="0" w:count="276">
     <w:lsdException w:name="Normal" w:semiHidden="0" w:uiPriority="0" w:unhideWhenUsed="0" w:qFormat="1"/>
     <w:lsdException w:name="heading 1" w:semiHidden="0" w:uiPriority="1" w:unhideWhenUsed="0" w:qFormat="1"/>
     <w:lsdException w:name="heading 2" w:semiHidden="0" w:uiPriority="9" w:unhideWhenUsed="0" w:qFormat="1"/>
@@ -37840,11 +37680,11 @@
       <w:lang w:eastAsia="en-US"/>
     </w:rPr>
   </w:style>
-  <w:style w:type="paragraph" w:styleId="Rubrik1">
+  <w:style w:type="paragraph" w:styleId="Heading1">
     <w:name w:val="heading 1"/>
     <w:basedOn w:val="Normal"/>
     <w:next w:val="Normal"/>
-    <w:link w:val="Rubrik1Char"/>
+    <w:link w:val="Heading1Char"/>
     <w:uiPriority w:val="1"/>
     <w:qFormat/>
     <w:rsid w:val="007B025E"/>
@@ -37864,11 +37704,11 @@
       <w:szCs w:val="28"/>
     </w:rPr>
   </w:style>
-  <w:style w:type="paragraph" w:styleId="Rubrik2">
+  <w:style w:type="paragraph" w:styleId="Heading2">
     <w:name w:val="heading 2"/>
     <w:basedOn w:val="Normal"/>
     <w:next w:val="Normal"/>
-    <w:link w:val="Rubrik2Char"/>
+    <w:link w:val="Heading2Char"/>
     <w:uiPriority w:val="9"/>
     <w:qFormat/>
     <w:rsid w:val="002A59E4"/>
@@ -37889,11 +37729,11 @@
       <w:szCs w:val="26"/>
     </w:rPr>
   </w:style>
-  <w:style w:type="paragraph" w:styleId="Rubrik3">
+  <w:style w:type="paragraph" w:styleId="Heading3">
     <w:name w:val="heading 3"/>
     <w:basedOn w:val="Normal"/>
     <w:next w:val="Normal"/>
-    <w:link w:val="Rubrik3Char"/>
+    <w:link w:val="Heading3Char"/>
     <w:uiPriority w:val="9"/>
     <w:qFormat/>
     <w:rsid w:val="00793064"/>
@@ -37913,11 +37753,11 @@
       <w:sz w:val="24"/>
     </w:rPr>
   </w:style>
-  <w:style w:type="paragraph" w:styleId="Rubrik4">
+  <w:style w:type="paragraph" w:styleId="Heading4">
     <w:name w:val="heading 4"/>
     <w:basedOn w:val="Normal"/>
     <w:next w:val="Normal"/>
-    <w:link w:val="Rubrik4Char"/>
+    <w:link w:val="Heading4Char"/>
     <w:uiPriority w:val="9"/>
     <w:qFormat/>
     <w:rsid w:val="005A0069"/>
@@ -37938,11 +37778,11 @@
       <w:sz w:val="24"/>
     </w:rPr>
   </w:style>
-  <w:style w:type="paragraph" w:styleId="Rubrik5">
+  <w:style w:type="paragraph" w:styleId="Heading5">
     <w:name w:val="heading 5"/>
     <w:basedOn w:val="Normal"/>
     <w:next w:val="Normal"/>
-    <w:link w:val="Rubrik5Char"/>
+    <w:link w:val="Heading5Char"/>
     <w:uiPriority w:val="9"/>
     <w:qFormat/>
     <w:rsid w:val="00793064"/>
@@ -37962,7 +37802,7 @@
       <w:sz w:val="24"/>
     </w:rPr>
   </w:style>
-  <w:style w:type="paragraph" w:styleId="Rubrik6">
+  <w:style w:type="paragraph" w:styleId="Heading6">
     <w:name w:val="heading 6"/>
     <w:basedOn w:val="Normal"/>
     <w:next w:val="Normal"/>
@@ -37986,7 +37826,7 @@
       <w:lang w:eastAsia="sv-SE"/>
     </w:rPr>
   </w:style>
-  <w:style w:type="paragraph" w:styleId="Rubrik7">
+  <w:style w:type="paragraph" w:styleId="Heading7">
     <w:name w:val="heading 7"/>
     <w:basedOn w:val="Normal"/>
     <w:next w:val="Normal"/>
@@ -38009,7 +37849,7 @@
       <w:lang w:eastAsia="sv-SE"/>
     </w:rPr>
   </w:style>
-  <w:style w:type="paragraph" w:styleId="Rubrik8">
+  <w:style w:type="paragraph" w:styleId="Heading8">
     <w:name w:val="heading 8"/>
     <w:basedOn w:val="Normal"/>
     <w:next w:val="Normal"/>
@@ -38034,7 +37874,7 @@
       <w:lang w:eastAsia="sv-SE"/>
     </w:rPr>
   </w:style>
-  <w:style w:type="paragraph" w:styleId="Rubrik9">
+  <w:style w:type="paragraph" w:styleId="Heading9">
     <w:name w:val="heading 9"/>
     <w:basedOn w:val="Normal"/>
     <w:next w:val="Normal"/>
@@ -38056,13 +37896,13 @@
       <w:lang w:eastAsia="sv-SE"/>
     </w:rPr>
   </w:style>
-  <w:style w:type="character" w:default="1" w:styleId="Standardstycketeckensnitt">
+  <w:style w:type="character" w:default="1" w:styleId="DefaultParagraphFont">
     <w:name w:val="Default Paragraph Font"/>
     <w:uiPriority w:val="1"/>
     <w:semiHidden/>
     <w:unhideWhenUsed/>
   </w:style>
-  <w:style w:type="table" w:default="1" w:styleId="Normaltabell">
+  <w:style w:type="table" w:default="1" w:styleId="TableNormal">
     <w:name w:val="Normal Table"/>
     <w:uiPriority w:val="99"/>
     <w:semiHidden/>
@@ -38077,16 +37917,16 @@
       </w:tblCellMar>
     </w:tblPr>
   </w:style>
-  <w:style w:type="numbering" w:default="1" w:styleId="Ingenlista">
+  <w:style w:type="numbering" w:default="1" w:styleId="NoList">
     <w:name w:val="No List"/>
     <w:uiPriority w:val="99"/>
     <w:semiHidden/>
     <w:unhideWhenUsed/>
   </w:style>
-  <w:style w:type="character" w:customStyle="1" w:styleId="Rubrik1Char">
-    <w:name w:val="Rubrik 1 Char"/>
-    <w:basedOn w:val="Standardstycketeckensnitt"/>
-    <w:link w:val="Rubrik1"/>
+  <w:style w:type="character" w:customStyle="1" w:styleId="Heading1Char">
+    <w:name w:val="Heading 1 Char"/>
+    <w:basedOn w:val="DefaultParagraphFont"/>
+    <w:link w:val="Heading1"/>
     <w:uiPriority w:val="9"/>
     <w:rsid w:val="007B025E"/>
     <w:rPr>
@@ -38097,10 +37937,10 @@
       <w:lang w:eastAsia="en-US"/>
     </w:rPr>
   </w:style>
-  <w:style w:type="character" w:customStyle="1" w:styleId="Rubrik2Char">
-    <w:name w:val="Rubrik 2 Char"/>
-    <w:basedOn w:val="Standardstycketeckensnitt"/>
-    <w:link w:val="Rubrik2"/>
+  <w:style w:type="character" w:customStyle="1" w:styleId="Heading2Char">
+    <w:name w:val="Heading 2 Char"/>
+    <w:basedOn w:val="DefaultParagraphFont"/>
+    <w:link w:val="Heading2"/>
     <w:uiPriority w:val="9"/>
     <w:rsid w:val="002A59E4"/>
     <w:rPr>
@@ -38111,10 +37951,10 @@
       <w:lang w:eastAsia="en-US"/>
     </w:rPr>
   </w:style>
-  <w:style w:type="character" w:customStyle="1" w:styleId="Rubrik3Char">
-    <w:name w:val="Rubrik 3 Char"/>
-    <w:basedOn w:val="Standardstycketeckensnitt"/>
-    <w:link w:val="Rubrik3"/>
+  <w:style w:type="character" w:customStyle="1" w:styleId="Heading3Char">
+    <w:name w:val="Heading 3 Char"/>
+    <w:basedOn w:val="DefaultParagraphFont"/>
+    <w:link w:val="Heading3"/>
     <w:uiPriority w:val="9"/>
     <w:rsid w:val="00793064"/>
     <w:rPr>
@@ -38125,10 +37965,10 @@
       <w:lang w:eastAsia="en-US"/>
     </w:rPr>
   </w:style>
-  <w:style w:type="character" w:customStyle="1" w:styleId="Rubrik4Char">
-    <w:name w:val="Rubrik 4 Char"/>
-    <w:basedOn w:val="Standardstycketeckensnitt"/>
-    <w:link w:val="Rubrik4"/>
+  <w:style w:type="character" w:customStyle="1" w:styleId="Heading4Char">
+    <w:name w:val="Heading 4 Char"/>
+    <w:basedOn w:val="DefaultParagraphFont"/>
+    <w:link w:val="Heading4"/>
     <w:uiPriority w:val="9"/>
     <w:rsid w:val="00415214"/>
     <w:rPr>
@@ -38140,10 +37980,10 @@
       <w:lang w:eastAsia="en-US"/>
     </w:rPr>
   </w:style>
-  <w:style w:type="character" w:customStyle="1" w:styleId="Rubrik5Char">
-    <w:name w:val="Rubrik 5 Char"/>
-    <w:basedOn w:val="Standardstycketeckensnitt"/>
-    <w:link w:val="Rubrik5"/>
+  <w:style w:type="character" w:customStyle="1" w:styleId="Heading5Char">
+    <w:name w:val="Heading 5 Char"/>
+    <w:basedOn w:val="DefaultParagraphFont"/>
+    <w:link w:val="Heading5"/>
     <w:uiPriority w:val="9"/>
     <w:rsid w:val="00793064"/>
     <w:rPr>
@@ -38154,10 +37994,10 @@
       <w:lang w:eastAsia="en-US"/>
     </w:rPr>
   </w:style>
-  <w:style w:type="paragraph" w:styleId="Sidhuvud">
+  <w:style w:type="paragraph" w:styleId="Header">
     <w:name w:val="header"/>
     <w:basedOn w:val="Normal"/>
-    <w:link w:val="SidhuvudChar"/>
+    <w:link w:val="HeaderChar"/>
     <w:uiPriority w:val="99"/>
     <w:unhideWhenUsed/>
     <w:rsid w:val="00C72B17"/>
@@ -38169,10 +38009,10 @@
       <w:spacing w:line="240" w:lineRule="auto"/>
     </w:pPr>
   </w:style>
-  <w:style w:type="character" w:customStyle="1" w:styleId="SidhuvudChar">
-    <w:name w:val="Sidhuvud Char"/>
-    <w:basedOn w:val="Standardstycketeckensnitt"/>
-    <w:link w:val="Sidhuvud"/>
+  <w:style w:type="character" w:customStyle="1" w:styleId="HeaderChar">
+    <w:name w:val="Header Char"/>
+    <w:basedOn w:val="DefaultParagraphFont"/>
+    <w:link w:val="Header"/>
     <w:uiPriority w:val="99"/>
     <w:rsid w:val="00C72B17"/>
     <w:rPr>
@@ -38180,9 +38020,9 @@
       <w:sz w:val="20"/>
     </w:rPr>
   </w:style>
-  <w:style w:type="character" w:styleId="AnvndHyperlnk">
+  <w:style w:type="character" w:styleId="FollowedHyperlink">
     <w:name w:val="FollowedHyperlink"/>
-    <w:basedOn w:val="Standardstycketeckensnitt"/>
+    <w:basedOn w:val="DefaultParagraphFont"/>
     <w:uiPriority w:val="99"/>
     <w:semiHidden/>
     <w:unhideWhenUsed/>
@@ -38192,10 +38032,10 @@
       <w:u w:val="single"/>
     </w:rPr>
   </w:style>
-  <w:style w:type="paragraph" w:styleId="Sidfot">
+  <w:style w:type="paragraph" w:styleId="Footer">
     <w:name w:val="footer"/>
     <w:basedOn w:val="Normal"/>
-    <w:link w:val="SidfotChar"/>
+    <w:link w:val="FooterChar"/>
     <w:unhideWhenUsed/>
     <w:rsid w:val="00CF47A0"/>
     <w:pPr>
@@ -38210,10 +38050,10 @@
       <w:sz w:val="12"/>
     </w:rPr>
   </w:style>
-  <w:style w:type="character" w:customStyle="1" w:styleId="SidfotChar">
-    <w:name w:val="Sidfot Char"/>
-    <w:basedOn w:val="Standardstycketeckensnitt"/>
-    <w:link w:val="Sidfot"/>
+  <w:style w:type="character" w:customStyle="1" w:styleId="FooterChar">
+    <w:name w:val="Footer Char"/>
+    <w:basedOn w:val="DefaultParagraphFont"/>
+    <w:link w:val="Footer"/>
     <w:rsid w:val="00CF47A0"/>
     <w:rPr>
       <w:rFonts w:ascii="Georgia" w:hAnsi="Georgia"/>
@@ -38222,10 +38062,10 @@
       <w:lang w:eastAsia="en-US"/>
     </w:rPr>
   </w:style>
-  <w:style w:type="paragraph" w:styleId="Liststycke">
+  <w:style w:type="paragraph" w:styleId="ListParagraph">
     <w:name w:val="List Paragraph"/>
     <w:basedOn w:val="Normal"/>
-    <w:link w:val="ListstyckeChar"/>
+    <w:link w:val="ListParagraphChar"/>
     <w:uiPriority w:val="34"/>
     <w:rsid w:val="008F38AA"/>
     <w:pPr>
@@ -38233,10 +38073,10 @@
       <w:contextualSpacing/>
     </w:pPr>
   </w:style>
-  <w:style w:type="character" w:customStyle="1" w:styleId="ListstyckeChar">
-    <w:name w:val="Liststycke Char"/>
-    <w:basedOn w:val="Standardstycketeckensnitt"/>
-    <w:link w:val="Liststycke"/>
+  <w:style w:type="character" w:customStyle="1" w:styleId="ListParagraphChar">
+    <w:name w:val="List Paragraph Char"/>
+    <w:basedOn w:val="DefaultParagraphFont"/>
+    <w:link w:val="ListParagraph"/>
     <w:uiPriority w:val="34"/>
     <w:rsid w:val="008F38AA"/>
     <w:rPr>
@@ -38244,7 +38084,7 @@
       <w:sz w:val="20"/>
     </w:rPr>
   </w:style>
-  <w:style w:type="paragraph" w:styleId="Punktlista">
+  <w:style w:type="paragraph" w:styleId="ListBullet">
     <w:name w:val="List Bullet"/>
     <w:basedOn w:val="Normal"/>
     <w:uiPriority w:val="99"/>
@@ -38256,9 +38096,9 @@
       <w:contextualSpacing/>
     </w:pPr>
   </w:style>
-  <w:style w:type="table" w:styleId="Tabellrutnt">
+  <w:style w:type="table" w:styleId="TableGrid">
     <w:name w:val="Table Grid"/>
-    <w:basedOn w:val="Normaltabell"/>
+    <w:basedOn w:val="TableNormal"/>
     <w:uiPriority w:val="59"/>
     <w:rsid w:val="00E738E4"/>
     <w:tblPr>
@@ -38279,10 +38119,10 @@
       </w:tblCellMar>
     </w:tblPr>
   </w:style>
-  <w:style w:type="paragraph" w:styleId="Ballongtext">
+  <w:style w:type="paragraph" w:styleId="BalloonText">
     <w:name w:val="Balloon Text"/>
     <w:basedOn w:val="Normal"/>
-    <w:link w:val="BallongtextChar"/>
+    <w:link w:val="BalloonTextChar"/>
     <w:uiPriority w:val="99"/>
     <w:semiHidden/>
     <w:unhideWhenUsed/>
@@ -38296,10 +38136,10 @@
       <w:szCs w:val="16"/>
     </w:rPr>
   </w:style>
-  <w:style w:type="character" w:customStyle="1" w:styleId="BallongtextChar">
-    <w:name w:val="Ballongtext Char"/>
-    <w:basedOn w:val="Standardstycketeckensnitt"/>
-    <w:link w:val="Ballongtext"/>
+  <w:style w:type="character" w:customStyle="1" w:styleId="BalloonTextChar">
+    <w:name w:val="Balloon Text Char"/>
+    <w:basedOn w:val="DefaultParagraphFont"/>
+    <w:link w:val="BalloonText"/>
     <w:uiPriority w:val="99"/>
     <w:semiHidden/>
     <w:rsid w:val="00F46893"/>
@@ -38309,11 +38149,11 @@
       <w:szCs w:val="16"/>
     </w:rPr>
   </w:style>
-  <w:style w:type="paragraph" w:styleId="Underrubrik">
+  <w:style w:type="paragraph" w:styleId="Subtitle">
     <w:name w:val="Subtitle"/>
     <w:basedOn w:val="Normal"/>
     <w:next w:val="Normal"/>
-    <w:link w:val="UnderrubrikChar"/>
+    <w:link w:val="SubtitleChar"/>
     <w:uiPriority w:val="11"/>
     <w:rsid w:val="00415214"/>
     <w:pPr>
@@ -38331,10 +38171,10 @@
       <w:szCs w:val="24"/>
     </w:rPr>
   </w:style>
-  <w:style w:type="character" w:customStyle="1" w:styleId="UnderrubrikChar">
-    <w:name w:val="Underrubrik Char"/>
-    <w:basedOn w:val="Standardstycketeckensnitt"/>
-    <w:link w:val="Underrubrik"/>
+  <w:style w:type="character" w:customStyle="1" w:styleId="SubtitleChar">
+    <w:name w:val="Subtitle Char"/>
+    <w:basedOn w:val="DefaultParagraphFont"/>
+    <w:link w:val="Subtitle"/>
     <w:uiPriority w:val="11"/>
     <w:rsid w:val="00415214"/>
     <w:rPr>
@@ -38346,9 +38186,9 @@
       <w:szCs w:val="24"/>
     </w:rPr>
   </w:style>
-  <w:style w:type="character" w:styleId="Hyperlnk">
+  <w:style w:type="character" w:styleId="Hyperlink">
     <w:name w:val="Hyperlink"/>
-    <w:basedOn w:val="Standardstycketeckensnitt"/>
+    <w:basedOn w:val="DefaultParagraphFont"/>
     <w:uiPriority w:val="99"/>
     <w:rsid w:val="00F456CC"/>
     <w:rPr>
@@ -38356,9 +38196,9 @@
       <w:u w:val="single"/>
     </w:rPr>
   </w:style>
-  <w:style w:type="paragraph" w:styleId="Innehllsfrteckningsrubrik">
+  <w:style w:type="paragraph" w:styleId="TOCHeading">
     <w:name w:val="TOC Heading"/>
-    <w:basedOn w:val="Rubrik1"/>
+    <w:basedOn w:val="Heading1"/>
     <w:next w:val="Normal"/>
     <w:uiPriority w:val="39"/>
     <w:unhideWhenUsed/>
@@ -38378,7 +38218,7 @@
       <w:sz w:val="28"/>
     </w:rPr>
   </w:style>
-  <w:style w:type="paragraph" w:styleId="Innehll1">
+  <w:style w:type="paragraph" w:styleId="TOC1">
     <w:name w:val="toc 1"/>
     <w:basedOn w:val="Normal"/>
     <w:next w:val="Normal"/>
@@ -38390,7 +38230,7 @@
       <w:spacing w:after="100"/>
     </w:pPr>
   </w:style>
-  <w:style w:type="paragraph" w:styleId="Innehll2">
+  <w:style w:type="paragraph" w:styleId="TOC2">
     <w:name w:val="toc 2"/>
     <w:basedOn w:val="Normal"/>
     <w:next w:val="Normal"/>
@@ -38403,7 +38243,7 @@
       <w:ind w:left="200"/>
     </w:pPr>
   </w:style>
-  <w:style w:type="paragraph" w:styleId="Innehll3">
+  <w:style w:type="paragraph" w:styleId="TOC3">
     <w:name w:val="toc 3"/>
     <w:basedOn w:val="Normal"/>
     <w:next w:val="Normal"/>
@@ -38416,9 +38256,9 @@
       <w:ind w:left="400"/>
     </w:pPr>
   </w:style>
-  <w:style w:type="paragraph" w:styleId="Brdtext">
+  <w:style w:type="paragraph" w:styleId="BodyText">
     <w:name w:val="Body Text"/>
-    <w:link w:val="BrdtextChar"/>
+    <w:link w:val="BodyTextChar1"/>
     <w:autoRedefine/>
     <w:rsid w:val="003F45DF"/>
     <w:pPr>
@@ -38440,10 +38280,10 @@
       <w:lang w:eastAsia="en-US"/>
     </w:rPr>
   </w:style>
-  <w:style w:type="character" w:customStyle="1" w:styleId="BrdtextChar">
-    <w:name w:val="Brödtext Char"/>
-    <w:basedOn w:val="Standardstycketeckensnitt"/>
-    <w:link w:val="Brdtext"/>
+  <w:style w:type="character" w:customStyle="1" w:styleId="BodyTextChar1">
+    <w:name w:val="Body Text Char1"/>
+    <w:basedOn w:val="DefaultParagraphFont"/>
+    <w:link w:val="BodyText"/>
     <w:rsid w:val="003F45DF"/>
     <w:rPr>
       <w:rFonts w:ascii="Georgia" w:eastAsia="ヒラギノ角ゴ Pro W3" w:hAnsi="Georgia"/>
@@ -38453,7 +38293,7 @@
   </w:style>
   <w:style w:type="character" w:customStyle="1" w:styleId="BodyTextChar">
     <w:name w:val="Body Text Char"/>
-    <w:basedOn w:val="Standardstycketeckensnitt"/>
+    <w:basedOn w:val="DefaultParagraphFont"/>
     <w:rsid w:val="007E47C0"/>
     <w:rPr>
       <w:rFonts w:ascii="Georgia" w:hAnsi="Georgia"/>
@@ -38461,9 +38301,9 @@
       <w:lang w:eastAsia="en-US"/>
     </w:rPr>
   </w:style>
-  <w:style w:type="paragraph" w:styleId="Kommentarer">
+  <w:style w:type="paragraph" w:styleId="CommentText">
     <w:name w:val="annotation text"/>
-    <w:link w:val="KommentarerChar"/>
+    <w:link w:val="CommentTextChar"/>
     <w:autoRedefine/>
     <w:uiPriority w:val="99"/>
     <w:rsid w:val="007E47C0"/>
@@ -38478,10 +38318,10 @@
       <w:lang w:val="en-GB" w:eastAsia="en-US"/>
     </w:rPr>
   </w:style>
-  <w:style w:type="character" w:customStyle="1" w:styleId="KommentarerChar">
-    <w:name w:val="Kommentarer Char"/>
-    <w:basedOn w:val="Standardstycketeckensnitt"/>
-    <w:link w:val="Kommentarer"/>
+  <w:style w:type="character" w:customStyle="1" w:styleId="CommentTextChar">
+    <w:name w:val="Comment Text Char"/>
+    <w:basedOn w:val="DefaultParagraphFont"/>
+    <w:link w:val="CommentText"/>
     <w:uiPriority w:val="99"/>
     <w:rsid w:val="007E47C0"/>
     <w:rPr>
@@ -38492,7 +38332,7 @@
       <w:lang w:val="en-GB" w:eastAsia="en-US"/>
     </w:rPr>
   </w:style>
-  <w:style w:type="character" w:styleId="Kommentarsreferens">
+  <w:style w:type="character" w:styleId="CommentReference">
     <w:name w:val="annotation reference"/>
     <w:uiPriority w:val="99"/>
     <w:semiHidden/>
@@ -38504,7 +38344,7 @@
   </w:style>
   <w:style w:type="paragraph" w:customStyle="1" w:styleId="TableText">
     <w:name w:val="Table Text"/>
-    <w:basedOn w:val="Brdtext"/>
+    <w:basedOn w:val="BodyText"/>
     <w:rsid w:val="007E47C0"/>
     <w:pPr>
       <w:tabs>
@@ -38543,7 +38383,7 @@
       <w:sz w:val="22"/>
     </w:rPr>
   </w:style>
-  <w:style w:type="paragraph" w:styleId="Beskrivning">
+  <w:style w:type="paragraph" w:styleId="Caption">
     <w:name w:val="caption"/>
     <w:basedOn w:val="Normal"/>
     <w:next w:val="Normal"/>
@@ -38564,7 +38404,7 @@
   </w:style>
   <w:style w:type="paragraph" w:customStyle="1" w:styleId="Rubrik2b">
     <w:name w:val="Rubrik 2b"/>
-    <w:basedOn w:val="Rubrik1"/>
+    <w:basedOn w:val="Heading1"/>
     <w:uiPriority w:val="1"/>
     <w:qFormat/>
     <w:rsid w:val="00982263"/>
@@ -38879,7 +38719,7 @@
 </file>
 
 <file path=customXml/itemProps1.xml><?xml version="1.0" encoding="utf-8"?>
-<ds:datastoreItem xmlns:ds="http://schemas.openxmlformats.org/officeDocument/2006/customXml" ds:itemID="{3960BF95-32A1-40FF-83C0-A84B53855779}">
+<ds:datastoreItem xmlns:ds="http://schemas.openxmlformats.org/officeDocument/2006/customXml" ds:itemID="{D72F32A2-CEEA-754D-970E-DD9AE359AE98}">
   <ds:schemaRefs>
     <ds:schemaRef ds:uri="http://schemas.openxmlformats.org/officeDocument/2006/bibliography"/>
   </ds:schemaRefs>

</xml_diff>

<commit_message>
Fixat stavfel RheumaticArthritis -> RheumatoidArthritisi sekvensdiagram
</commit_message>
<xml_diff>
--- a/ServiceInteractions/riv/clinicalprocess/healthcond/rheuma/trunk/docs/Tjanstekontraktsbeskrivning - clinicalprocess_healthcond_rheuma.docx
+++ b/ServiceInteractions/riv/clinicalprocess/healthcond/rheuma/trunk/docs/Tjanstekontraktsbeskrivning - clinicalprocess_healthcond_rheuma.docx
@@ -5335,39 +5335,84 @@
       <w:r>
         <w:t xml:space="preserve">Denna revision av tjänstekontraktsbeskrivningen handlar om version </w:t>
       </w:r>
-      <w:fldSimple w:instr=" DOCPROPERTY  &quot;Version_1&quot; \* MERGEFORMAT ">
-        <w:r>
-          <w:rPr>
-            <w:b/>
-            <w:color w:val="76923C" w:themeColor="accent3" w:themeShade="BF"/>
-          </w:rPr>
-          <w:t>1</w:t>
-        </w:r>
-      </w:fldSimple>
+      <w:r>
+        <w:fldChar w:fldCharType="begin"/>
+      </w:r>
+      <w:r>
+        <w:instrText xml:space="preserve"> DOCPROPERTY  "Version_1" \* MERGEFORMAT </w:instrText>
+      </w:r>
+      <w:r>
+        <w:fldChar w:fldCharType="separate"/>
+      </w:r>
+      <w:r>
+        <w:rPr>
+          <w:b/>
+          <w:color w:val="76923C" w:themeColor="accent3" w:themeShade="BF"/>
+        </w:rPr>
+        <w:t>1</w:t>
+      </w:r>
+      <w:r>
+        <w:rPr>
+          <w:b/>
+          <w:color w:val="76923C" w:themeColor="accent3" w:themeShade="BF"/>
+        </w:rPr>
+        <w:fldChar w:fldCharType="end"/>
+      </w:r>
       <w:r>
         <w:t>.</w:t>
       </w:r>
-      <w:fldSimple w:instr=" DOCPROPERTY &quot;Version_2&quot; \* MERGEFORMAT ">
-        <w:r>
-          <w:rPr>
-            <w:b/>
-            <w:color w:val="76923C" w:themeColor="accent3" w:themeShade="BF"/>
-          </w:rPr>
-          <w:t>0</w:t>
-        </w:r>
-      </w:fldSimple>
+      <w:r>
+        <w:fldChar w:fldCharType="begin"/>
+      </w:r>
+      <w:r>
+        <w:instrText xml:space="preserve"> DOC</w:instrText>
+      </w:r>
+      <w:r>
+        <w:instrText xml:space="preserve">PROPERTY "Version_2" \* MERGEFORMAT </w:instrText>
+      </w:r>
+      <w:r>
+        <w:fldChar w:fldCharType="separate"/>
+      </w:r>
+      <w:r>
+        <w:rPr>
+          <w:b/>
+          <w:color w:val="76923C" w:themeColor="accent3" w:themeShade="BF"/>
+        </w:rPr>
+        <w:t>0</w:t>
+      </w:r>
+      <w:r>
+        <w:rPr>
+          <w:b/>
+          <w:color w:val="76923C" w:themeColor="accent3" w:themeShade="BF"/>
+        </w:rPr>
+        <w:fldChar w:fldCharType="end"/>
+      </w:r>
       <w:r>
         <w:t>.</w:t>
       </w:r>
-      <w:fldSimple w:instr=" DOCPROPERTY &quot;Version_3&quot; \* MERGEFORMAT ">
-        <w:r>
-          <w:rPr>
-            <w:b/>
-            <w:color w:val="76923C" w:themeColor="accent3" w:themeShade="BF"/>
-          </w:rPr>
-          <w:t>0</w:t>
-        </w:r>
-      </w:fldSimple>
+      <w:r>
+        <w:fldChar w:fldCharType="begin"/>
+      </w:r>
+      <w:r>
+        <w:instrText xml:space="preserve"> DOCPROPERTY "Version_3" \* MERGEFORMAT </w:instrText>
+      </w:r>
+      <w:r>
+        <w:fldChar w:fldCharType="separate"/>
+      </w:r>
+      <w:r>
+        <w:rPr>
+          <w:b/>
+          <w:color w:val="76923C" w:themeColor="accent3" w:themeShade="BF"/>
+        </w:rPr>
+        <w:t>0</w:t>
+      </w:r>
+      <w:r>
+        <w:rPr>
+          <w:b/>
+          <w:color w:val="76923C" w:themeColor="accent3" w:themeShade="BF"/>
+        </w:rPr>
+        <w:fldChar w:fldCharType="end"/>
+      </w:r>
       <w:r>
         <w:t xml:space="preserve">. </w:t>
       </w:r>
@@ -5394,39 +5439,81 @@
       <w:r>
         <w:t xml:space="preserve">Version </w:t>
       </w:r>
-      <w:fldSimple w:instr=" DOCPROPERTY  &quot;Version_1&quot; \* MERGEFORMAT ">
-        <w:r>
-          <w:rPr>
-            <w:b/>
-            <w:color w:val="76923C" w:themeColor="accent3" w:themeShade="BF"/>
-          </w:rPr>
-          <w:t>1</w:t>
-        </w:r>
-      </w:fldSimple>
+      <w:r>
+        <w:fldChar w:fldCharType="begin"/>
+      </w:r>
+      <w:r>
+        <w:instrText xml:space="preserve"> DOCPROPERTY  "Version_1" \* MERGEFORMAT </w:instrText>
+      </w:r>
+      <w:r>
+        <w:fldChar w:fldCharType="separate"/>
+      </w:r>
+      <w:r>
+        <w:rPr>
+          <w:b/>
+          <w:color w:val="76923C" w:themeColor="accent3" w:themeShade="BF"/>
+        </w:rPr>
+        <w:t>1</w:t>
+      </w:r>
+      <w:r>
+        <w:rPr>
+          <w:b/>
+          <w:color w:val="76923C" w:themeColor="accent3" w:themeShade="BF"/>
+        </w:rPr>
+        <w:fldChar w:fldCharType="end"/>
+      </w:r>
       <w:r>
         <w:t>.</w:t>
       </w:r>
-      <w:fldSimple w:instr=" DOCPROPERTY &quot;Version_2&quot; \* MERGEFORMAT ">
-        <w:r>
-          <w:rPr>
-            <w:b/>
-            <w:color w:val="76923C" w:themeColor="accent3" w:themeShade="BF"/>
-          </w:rPr>
-          <w:t>0</w:t>
-        </w:r>
-      </w:fldSimple>
+      <w:r>
+        <w:fldChar w:fldCharType="begin"/>
+      </w:r>
+      <w:r>
+        <w:instrText xml:space="preserve"> DOCPROPERTY "Version_2" \* MERGEFORMAT </w:instrText>
+      </w:r>
+      <w:r>
+        <w:fldChar w:fldCharType="separate"/>
+      </w:r>
+      <w:r>
+        <w:rPr>
+          <w:b/>
+          <w:color w:val="76923C" w:themeColor="accent3" w:themeShade="BF"/>
+        </w:rPr>
+        <w:t>0</w:t>
+      </w:r>
+      <w:r>
+        <w:rPr>
+          <w:b/>
+          <w:color w:val="76923C" w:themeColor="accent3" w:themeShade="BF"/>
+        </w:rPr>
+        <w:fldChar w:fldCharType="end"/>
+      </w:r>
       <w:r>
         <w:t>.</w:t>
       </w:r>
-      <w:fldSimple w:instr=" DOCPROPERTY &quot;Version_3&quot; \* MERGEFORMAT ">
-        <w:r>
-          <w:rPr>
-            <w:b/>
-            <w:color w:val="76923C" w:themeColor="accent3" w:themeShade="BF"/>
-          </w:rPr>
-          <w:t>0</w:t>
-        </w:r>
-      </w:fldSimple>
+      <w:r>
+        <w:fldChar w:fldCharType="begin"/>
+      </w:r>
+      <w:r>
+        <w:instrText xml:space="preserve"> DOCPROPERTY "Version_3" \* MERGEFORMAT </w:instrText>
+      </w:r>
+      <w:r>
+        <w:fldChar w:fldCharType="separate"/>
+      </w:r>
+      <w:r>
+        <w:rPr>
+          <w:b/>
+          <w:color w:val="76923C" w:themeColor="accent3" w:themeShade="BF"/>
+        </w:rPr>
+        <w:t>0</w:t>
+      </w:r>
+      <w:r>
+        <w:rPr>
+          <w:b/>
+          <w:color w:val="76923C" w:themeColor="accent3" w:themeShade="BF"/>
+        </w:rPr>
+        <w:fldChar w:fldCharType="end"/>
+      </w:r>
       <w:r>
         <w:t>.</w:t>
       </w:r>
@@ -6337,10 +6424,10 @@
           <w:lang w:val="en-US"/>
         </w:rPr>
         <w:drawing>
-          <wp:inline distT="0" distB="0" distL="0" distR="0" wp14:anchorId="0CCDA775" wp14:editId="154D927A">
-            <wp:extent cx="5507990" cy="1310005"/>
-            <wp:effectExtent l="0" t="0" r="0" b="4445"/>
-            <wp:docPr id="11" name="Bildobjekt 11"/>
+          <wp:inline distT="0" distB="0" distL="0" distR="0" wp14:anchorId="24E98168" wp14:editId="76E06EDC">
+            <wp:extent cx="5507990" cy="1381760"/>
+            <wp:effectExtent l="0" t="0" r="3810" b="0"/>
+            <wp:docPr id="8" name="Picture 8"/>
             <wp:cNvGraphicFramePr>
               <a:graphicFrameLocks xmlns:a="http://schemas.openxmlformats.org/drawingml/2006/main" noChangeAspect="1"/>
             </wp:cNvGraphicFramePr>
@@ -6348,7 +6435,7 @@
               <a:graphicData uri="http://schemas.openxmlformats.org/drawingml/2006/picture">
                 <pic:pic xmlns:pic="http://schemas.openxmlformats.org/drawingml/2006/picture">
                   <pic:nvPicPr>
-                    <pic:cNvPr id="0" name="GetRheumaticArthritisData sekvensdiagram.png"/>
+                    <pic:cNvPr id="0" name="Screen Shot 2014-02-20 at 17.18.37 .png"/>
                     <pic:cNvPicPr/>
                   </pic:nvPicPr>
                   <pic:blipFill>
@@ -6366,7 +6453,7 @@
                   <pic:spPr>
                     <a:xfrm>
                       <a:off x="0" y="0"/>
-                      <a:ext cx="5507990" cy="1310005"/>
+                      <a:ext cx="5507990" cy="1381760"/>
                     </a:xfrm>
                     <a:prstGeom prst="rect">
                       <a:avLst/>
@@ -6984,7 +7071,6 @@
         <w:jc w:val="both"/>
       </w:pPr>
       <w:r>
-        <w:lastRenderedPageBreak/>
         <w:t xml:space="preserve">Adressering sker i enlighet med </w:t>
       </w:r>
       <w:r>
@@ -7385,47 +7471,42 @@
       </w:pPr>
     </w:p>
     <w:p>
-      <w:pPr>
-        <w:jc w:val="both"/>
-      </w:pPr>
-      <w:r>
-        <w:t xml:space="preserve">All uppdatering av engagemangsindex sker genom att källsystemet anropar engagemangsindex genom </w:t>
+      <w:r>
+        <w:t>All uppdatering av engagemangsindex sker genom att källsystemet anropar engageman</w:t>
+      </w:r>
+      <w:r>
+        <w:t xml:space="preserve">gsindex genom </w:t>
       </w:r>
       <w:proofErr w:type="gramStart"/>
       <w:r>
-        <w:t xml:space="preserve">tjänstekontraktet </w:t>
+        <w:t xml:space="preserve">tjänstekontraktet  </w:t>
+      </w:r>
+      <w:r>
+        <w:t>urn</w:t>
+      </w:r>
+      <w:proofErr w:type="gramEnd"/>
+      <w:r>
+        <w:t>:riv:itintegration:engagementindex:UpdateResponder:1 (”index-push”)</w:t>
       </w:r>
       <w:r>
         <w:t xml:space="preserve"> </w:t>
       </w:r>
       <w:r>
-        <w:t>urn</w:t>
-      </w:r>
-      <w:proofErr w:type="gramEnd"/>
-      <w:r>
-        <w:t>:riv:itintegration:engagementindex:UpdateResponder:1 (”index-push”)</w:t>
-      </w:r>
-    </w:p>
-    <w:p>
-      <w:pPr>
-        <w:jc w:val="both"/>
-      </w:pPr>
-      <w:r>
-        <w:t xml:space="preserve">eller genom att erbjuda </w:t>
-      </w:r>
-      <w:proofErr w:type="gramStart"/>
-      <w:r>
-        <w:t xml:space="preserve">tjänstekontraktet </w:t>
-      </w:r>
-      <w:r>
-        <w:t xml:space="preserve"> </w:t>
-      </w:r>
-      <w:r>
-        <w:t>urn</w:t>
-      </w:r>
-      <w:proofErr w:type="gramEnd"/>
-      <w:r>
-        <w:t>:riv:itintegration:engagementindex:GetUpdatesResponder:1 (”</w:t>
+        <w:t xml:space="preserve">eller </w:t>
+      </w:r>
+      <w:r>
+        <w:t>geno</w:t>
+      </w:r>
+      <w:r>
+        <w:t xml:space="preserve">m att erbjuda tjänstekontraktet </w:t>
+      </w:r>
+      <w:r>
+        <w:t>urn:riv:</w:t>
+      </w:r>
+      <w:bookmarkStart w:id="80" w:name="_GoBack"/>
+      <w:bookmarkEnd w:id="80"/>
+      <w:r>
+        <w:t>itintegration:engagementindex:GetUpdatesResponder:1 (”</w:t>
       </w:r>
       <w:proofErr w:type="spellStart"/>
       <w:r>
@@ -8039,11 +8120,11 @@
               <w:jc w:val="both"/>
             </w:pPr>
             <w:r>
-              <w:t xml:space="preserve">Referens till informationskällan enligt </w:t>
+              <w:t>Referens till informationskällan enligt tjänste-</w:t>
             </w:r>
             <w:r>
               <w:lastRenderedPageBreak/>
-              <w:t>tjänste-domänens definition</w:t>
+              <w:t>domänens definition</w:t>
             </w:r>
           </w:p>
         </w:tc>
@@ -8058,14 +8139,11 @@
             </w:pPr>
             <w:r>
               <w:lastRenderedPageBreak/>
-              <w:t xml:space="preserve">Logisk adress enligt adresseringsmodell för den tjänstedomän som </w:t>
-            </w:r>
+              <w:t xml:space="preserve">Logisk adress enligt adresseringsmodell för den tjänstedomän som anges av fältet Service </w:t>
+            </w:r>
+            <w:proofErr w:type="spellStart"/>
             <w:r>
               <w:lastRenderedPageBreak/>
-              <w:t xml:space="preserve">anges av fältet Service </w:t>
-            </w:r>
-            <w:proofErr w:type="spellStart"/>
-            <w:r>
               <w:t>Domain</w:t>
             </w:r>
             <w:proofErr w:type="spellEnd"/>
@@ -9139,33 +9217,33 @@
         <w:pStyle w:val="Heading2"/>
         <w:jc w:val="both"/>
       </w:pPr>
-      <w:bookmarkStart w:id="80" w:name="_Toc357754853"/>
-      <w:bookmarkStart w:id="81" w:name="_Ref379974869"/>
-      <w:bookmarkStart w:id="82" w:name="_Ref379974886"/>
-      <w:bookmarkStart w:id="83" w:name="_Toc380616193"/>
+      <w:bookmarkStart w:id="81" w:name="_Toc357754853"/>
+      <w:bookmarkStart w:id="82" w:name="_Ref379974869"/>
+      <w:bookmarkStart w:id="83" w:name="_Ref379974886"/>
+      <w:bookmarkStart w:id="84" w:name="_Toc380616193"/>
       <w:r>
         <w:t>Informationssäkerhet och juridik</w:t>
       </w:r>
-      <w:bookmarkEnd w:id="80"/>
       <w:bookmarkEnd w:id="81"/>
       <w:bookmarkEnd w:id="82"/>
       <w:bookmarkEnd w:id="83"/>
+      <w:bookmarkEnd w:id="84"/>
     </w:p>
     <w:p>
       <w:pPr>
         <w:pStyle w:val="Heading3"/>
         <w:jc w:val="both"/>
       </w:pPr>
-      <w:bookmarkStart w:id="84" w:name="_Toc374962630"/>
-      <w:bookmarkStart w:id="85" w:name="_Toc380616194"/>
+      <w:bookmarkStart w:id="85" w:name="_Toc374962630"/>
+      <w:bookmarkStart w:id="86" w:name="_Toc380616194"/>
       <w:r>
         <w:t xml:space="preserve">Medarbetarens </w:t>
       </w:r>
       <w:r>
         <w:t>direktåtkomst</w:t>
       </w:r>
-      <w:bookmarkEnd w:id="84"/>
       <w:bookmarkEnd w:id="85"/>
+      <w:bookmarkEnd w:id="86"/>
     </w:p>
     <w:p>
       <w:pPr>
@@ -9242,13 +9320,13 @@
         <w:pStyle w:val="Heading3"/>
         <w:jc w:val="both"/>
       </w:pPr>
-      <w:bookmarkStart w:id="86" w:name="_Toc374962631"/>
-      <w:bookmarkStart w:id="87" w:name="_Toc380616195"/>
+      <w:bookmarkStart w:id="87" w:name="_Toc374962631"/>
+      <w:bookmarkStart w:id="88" w:name="_Toc380616195"/>
       <w:r>
         <w:t>Patientens direktåtkomst</w:t>
       </w:r>
-      <w:bookmarkEnd w:id="86"/>
       <w:bookmarkEnd w:id="87"/>
+      <w:bookmarkEnd w:id="88"/>
     </w:p>
     <w:p>
       <w:pPr>
@@ -9310,19 +9388,19 @@
         <w:pStyle w:val="Heading3"/>
         <w:jc w:val="both"/>
       </w:pPr>
-      <w:bookmarkStart w:id="88" w:name="_Toc219337773"/>
-      <w:bookmarkStart w:id="89" w:name="_Toc227077997"/>
-      <w:bookmarkStart w:id="90" w:name="_Toc245231401"/>
-      <w:bookmarkStart w:id="91" w:name="_Toc374962632"/>
-      <w:bookmarkStart w:id="92" w:name="_Toc380616196"/>
+      <w:bookmarkStart w:id="89" w:name="_Toc219337773"/>
+      <w:bookmarkStart w:id="90" w:name="_Toc227077997"/>
+      <w:bookmarkStart w:id="91" w:name="_Toc245231401"/>
+      <w:bookmarkStart w:id="92" w:name="_Toc374962632"/>
+      <w:bookmarkStart w:id="93" w:name="_Toc380616196"/>
       <w:r>
         <w:t>Generellt</w:t>
       </w:r>
-      <w:bookmarkEnd w:id="88"/>
       <w:bookmarkEnd w:id="89"/>
       <w:bookmarkEnd w:id="90"/>
       <w:bookmarkEnd w:id="91"/>
       <w:bookmarkEnd w:id="92"/>
+      <w:bookmarkEnd w:id="93"/>
     </w:p>
     <w:p>
       <w:pPr>
@@ -9366,11 +9444,11 @@
         <w:pStyle w:val="Heading2"/>
         <w:jc w:val="both"/>
       </w:pPr>
-      <w:bookmarkStart w:id="93" w:name="_Toc380616197"/>
+      <w:bookmarkStart w:id="94" w:name="_Toc380616197"/>
       <w:r>
         <w:t>Icke funktionella krav</w:t>
       </w:r>
-      <w:bookmarkEnd w:id="93"/>
+      <w:bookmarkEnd w:id="94"/>
     </w:p>
     <w:p>
       <w:pPr>
@@ -9393,11 +9471,11 @@
         <w:pStyle w:val="Heading3"/>
         <w:jc w:val="both"/>
       </w:pPr>
-      <w:bookmarkStart w:id="94" w:name="_Toc380616198"/>
+      <w:bookmarkStart w:id="95" w:name="_Toc380616198"/>
       <w:r>
         <w:t>SLA krav</w:t>
       </w:r>
-      <w:bookmarkEnd w:id="94"/>
+      <w:bookmarkEnd w:id="95"/>
     </w:p>
     <w:p>
       <w:pPr>
@@ -9774,14 +9852,14 @@
         <w:pStyle w:val="Heading3"/>
         <w:jc w:val="both"/>
       </w:pPr>
-      <w:bookmarkStart w:id="95" w:name="_Toc380616199"/>
+      <w:bookmarkStart w:id="96" w:name="_Toc380616199"/>
       <w:r>
         <w:t>Övriga krav</w:t>
       </w:r>
       <w:r>
         <w:t xml:space="preserve"> och regler</w:t>
       </w:r>
-      <w:bookmarkEnd w:id="95"/>
+      <w:bookmarkEnd w:id="96"/>
     </w:p>
     <w:p>
       <w:pPr>
@@ -9966,10 +10044,10 @@
         <w:pStyle w:val="Heading2"/>
         <w:jc w:val="both"/>
       </w:pPr>
-      <w:bookmarkStart w:id="96" w:name="_Toc357754854"/>
-      <w:bookmarkStart w:id="97" w:name="_Toc380616200"/>
-      <w:bookmarkStart w:id="98" w:name="_Toc224960922"/>
-      <w:bookmarkStart w:id="99" w:name="_Toc357754855"/>
+      <w:bookmarkStart w:id="97" w:name="_Toc357754854"/>
+      <w:bookmarkStart w:id="98" w:name="_Toc380616200"/>
+      <w:bookmarkStart w:id="99" w:name="_Toc224960922"/>
+      <w:bookmarkStart w:id="100" w:name="_Toc357754855"/>
       <w:bookmarkEnd w:id="13"/>
       <w:bookmarkEnd w:id="14"/>
       <w:bookmarkEnd w:id="15"/>
@@ -9977,117 +10055,117 @@
         <w:lastRenderedPageBreak/>
         <w:t>Felhantering</w:t>
       </w:r>
-      <w:bookmarkEnd w:id="96"/>
       <w:bookmarkEnd w:id="97"/>
+      <w:bookmarkEnd w:id="98"/>
     </w:p>
     <w:p>
       <w:pPr>
         <w:pStyle w:val="Heading3"/>
         <w:jc w:val="both"/>
       </w:pPr>
-      <w:bookmarkStart w:id="100" w:name="_Toc380616201"/>
+      <w:bookmarkStart w:id="101" w:name="_Toc380616201"/>
       <w:r>
         <w:t>Krav på en tjänsteproducent</w:t>
-      </w:r>
-      <w:bookmarkEnd w:id="100"/>
-    </w:p>
-    <w:p>
-      <w:pPr>
-        <w:pStyle w:val="Heading4"/>
-        <w:jc w:val="both"/>
-      </w:pPr>
-      <w:r>
-        <w:t xml:space="preserve">Logiska fel </w:t>
-      </w:r>
-    </w:p>
-    <w:p>
-      <w:pPr>
-        <w:jc w:val="both"/>
-      </w:pPr>
-      <w:r>
-        <w:t>Inga krav.</w:t>
-      </w:r>
-    </w:p>
-    <w:p>
-      <w:pPr>
-        <w:jc w:val="both"/>
-      </w:pPr>
-    </w:p>
-    <w:p>
-      <w:pPr>
-        <w:pStyle w:val="Heading4"/>
-        <w:jc w:val="both"/>
-      </w:pPr>
-      <w:bookmarkStart w:id="101" w:name="_Ref379357515"/>
-      <w:r>
-        <w:t>Tekniska fel</w:t>
       </w:r>
       <w:bookmarkEnd w:id="101"/>
     </w:p>
     <w:p>
       <w:pPr>
+        <w:pStyle w:val="Heading4"/>
         <w:jc w:val="both"/>
       </w:pPr>
       <w:r>
-        <w:t>Vid ett tekniskt fel levereras ett generellt undantag (</w:t>
-      </w:r>
-      <w:proofErr w:type="spellStart"/>
-      <w:r>
-        <w:t>SOAP-Exception</w:t>
-      </w:r>
-      <w:proofErr w:type="spellEnd"/>
-      <w:r>
-        <w:t xml:space="preserve">). </w:t>
-      </w:r>
-      <w:r>
-        <w:t xml:space="preserve"> </w:t>
-      </w:r>
-      <w:r>
-        <w:t xml:space="preserve">Exempel på detta kan vara </w:t>
-      </w:r>
-      <w:proofErr w:type="spellStart"/>
-      <w:r>
-        <w:t>deadlock</w:t>
-      </w:r>
-      <w:proofErr w:type="spellEnd"/>
-      <w:r>
-        <w:t xml:space="preserve"> i databasen eller följdeffekter av programmeringsfel. </w:t>
+        <w:t xml:space="preserve">Logiska fel </w:t>
       </w:r>
     </w:p>
     <w:p>
       <w:pPr>
         <w:jc w:val="both"/>
       </w:pPr>
+      <w:r>
+        <w:t>Inga krav.</w:t>
+      </w:r>
     </w:p>
     <w:p>
       <w:pPr>
         <w:jc w:val="both"/>
       </w:pPr>
-      <w:r>
-        <w:t xml:space="preserve">Tekniska fel får inte förmedla känsliga personuppgifter. </w:t>
-      </w:r>
-      <w:r>
-        <w:t xml:space="preserve"> </w:t>
-      </w:r>
-      <w:r>
-        <w:t>Istället rekommenderas att ett log-id förmedlas, som ger möjlighet för tjänsteproducentens förvaltning att bistå tjänstekonsumentens förvaltning med felsökning.</w:t>
-      </w:r>
     </w:p>
     <w:p>
       <w:pPr>
+        <w:pStyle w:val="Heading4"/>
         <w:jc w:val="both"/>
       </w:pPr>
+      <w:bookmarkStart w:id="102" w:name="_Ref379357515"/>
+      <w:r>
+        <w:t>Tekniska fel</w:t>
+      </w:r>
+      <w:bookmarkEnd w:id="102"/>
     </w:p>
     <w:p>
       <w:pPr>
+        <w:jc w:val="both"/>
+      </w:pPr>
+      <w:r>
+        <w:t>Vid ett tekniskt fel levereras ett generellt undantag (</w:t>
+      </w:r>
+      <w:proofErr w:type="spellStart"/>
+      <w:r>
+        <w:t>SOAP-Exception</w:t>
+      </w:r>
+      <w:proofErr w:type="spellEnd"/>
+      <w:r>
+        <w:t xml:space="preserve">). </w:t>
+      </w:r>
+      <w:r>
+        <w:t xml:space="preserve"> </w:t>
+      </w:r>
+      <w:r>
+        <w:t xml:space="preserve">Exempel på detta kan vara </w:t>
+      </w:r>
+      <w:proofErr w:type="spellStart"/>
+      <w:r>
+        <w:t>deadlock</w:t>
+      </w:r>
+      <w:proofErr w:type="spellEnd"/>
+      <w:r>
+        <w:t xml:space="preserve"> i databasen eller följdeffekter av programmeringsfel. </w:t>
+      </w:r>
+    </w:p>
+    <w:p>
+      <w:pPr>
+        <w:jc w:val="both"/>
+      </w:pPr>
+    </w:p>
+    <w:p>
+      <w:pPr>
+        <w:jc w:val="both"/>
+      </w:pPr>
+      <w:r>
+        <w:t xml:space="preserve">Tekniska fel får inte förmedla känsliga personuppgifter. </w:t>
+      </w:r>
+      <w:r>
+        <w:t xml:space="preserve"> </w:t>
+      </w:r>
+      <w:r>
+        <w:t>Istället rekommenderas att ett log-id förmedlas, som ger möjlighet för tjänsteproducentens förvaltning att bistå tjänstekonsumentens förvaltning med felsökning.</w:t>
+      </w:r>
+    </w:p>
+    <w:p>
+      <w:pPr>
+        <w:jc w:val="both"/>
+      </w:pPr>
+    </w:p>
+    <w:p>
+      <w:pPr>
         <w:pStyle w:val="Heading3"/>
         <w:jc w:val="both"/>
       </w:pPr>
-      <w:bookmarkStart w:id="102" w:name="_Toc380616202"/>
+      <w:bookmarkStart w:id="103" w:name="_Toc380616202"/>
       <w:r>
         <w:t>Krav på en tjänstekonsument</w:t>
       </w:r>
-      <w:bookmarkEnd w:id="102"/>
+      <w:bookmarkEnd w:id="103"/>
     </w:p>
     <w:p>
       <w:pPr>
@@ -10180,12 +10258,12 @@
         <w:pStyle w:val="Heading1"/>
         <w:jc w:val="both"/>
       </w:pPr>
-      <w:bookmarkStart w:id="103" w:name="_Toc380616203"/>
+      <w:bookmarkStart w:id="104" w:name="_Toc380616203"/>
       <w:r>
         <w:lastRenderedPageBreak/>
         <w:t>Gemensamma informationskomponenter</w:t>
       </w:r>
-      <w:bookmarkEnd w:id="103"/>
+      <w:bookmarkEnd w:id="104"/>
     </w:p>
     <w:p>
       <w:pPr>
@@ -10342,23 +10420,23 @@
         <w:pStyle w:val="Heading1"/>
         <w:jc w:val="both"/>
       </w:pPr>
-      <w:bookmarkStart w:id="104" w:name="_Toc380616204"/>
+      <w:bookmarkStart w:id="105" w:name="_Toc380616204"/>
       <w:r>
         <w:lastRenderedPageBreak/>
         <w:t xml:space="preserve">Tjänstedomänens </w:t>
       </w:r>
-      <w:bookmarkEnd w:id="98"/>
+      <w:bookmarkEnd w:id="99"/>
       <w:r>
         <w:t>meddelandemodeller</w:t>
       </w:r>
-      <w:bookmarkEnd w:id="99"/>
-      <w:bookmarkEnd w:id="104"/>
+      <w:bookmarkEnd w:id="100"/>
+      <w:bookmarkEnd w:id="105"/>
     </w:p>
     <w:p>
       <w:pPr>
         <w:jc w:val="both"/>
       </w:pPr>
-      <w:bookmarkStart w:id="105" w:name="_Toc224960923"/>
+      <w:bookmarkStart w:id="106" w:name="_Toc224960923"/>
       <w:r>
         <w:t>Här beskrivs de meddelandemodeller som tjänstekontrakten bygger på. För varje meddelandemodell beskrivs hur mappning ser ut delvis mot V-TIM, här version 2.2 samt mot schema (XSD) för tjänstekontrakt.</w:t>
       </w:r>
@@ -10373,19 +10451,19 @@
         <w:pStyle w:val="Heading2"/>
         <w:jc w:val="both"/>
       </w:pPr>
-      <w:bookmarkStart w:id="106" w:name="_Toc357754856"/>
-      <w:bookmarkStart w:id="107" w:name="_Toc380616205"/>
+      <w:bookmarkStart w:id="107" w:name="_Toc357754856"/>
+      <w:bookmarkStart w:id="108" w:name="_Toc380616205"/>
       <w:r>
         <w:t>V-MIM</w:t>
       </w:r>
-      <w:bookmarkEnd w:id="106"/>
+      <w:bookmarkEnd w:id="107"/>
       <w:r>
         <w:t xml:space="preserve"> </w:t>
       </w:r>
       <w:r>
         <w:t>Reumatismdata</w:t>
       </w:r>
-      <w:bookmarkEnd w:id="107"/>
+      <w:bookmarkEnd w:id="108"/>
     </w:p>
     <w:p>
       <w:pPr>
@@ -15605,7 +15683,7 @@
           <w:szCs w:val="28"/>
         </w:rPr>
       </w:pPr>
-      <w:bookmarkStart w:id="108" w:name="_Toc357754858"/>
+      <w:bookmarkStart w:id="109" w:name="_Toc357754858"/>
       <w:r>
         <w:br w:type="page"/>
       </w:r>
@@ -15615,26 +15693,26 @@
         <w:pStyle w:val="Heading1"/>
         <w:jc w:val="both"/>
       </w:pPr>
-      <w:bookmarkStart w:id="109" w:name="_Toc380616206"/>
+      <w:bookmarkStart w:id="110" w:name="_Toc380616206"/>
       <w:r>
         <w:lastRenderedPageBreak/>
         <w:t>Tjänstekontrakt</w:t>
       </w:r>
-      <w:bookmarkEnd w:id="105"/>
-      <w:bookmarkEnd w:id="108"/>
+      <w:bookmarkEnd w:id="106"/>
       <w:bookmarkEnd w:id="109"/>
+      <w:bookmarkEnd w:id="110"/>
     </w:p>
     <w:p>
       <w:pPr>
         <w:pStyle w:val="Heading2"/>
         <w:jc w:val="both"/>
       </w:pPr>
-      <w:bookmarkStart w:id="110" w:name="_Toc380616207"/>
+      <w:bookmarkStart w:id="111" w:name="_Toc380616207"/>
       <w:proofErr w:type="spellStart"/>
       <w:r>
         <w:t>GetRheumatoidArthritisData</w:t>
       </w:r>
-      <w:bookmarkEnd w:id="110"/>
+      <w:bookmarkEnd w:id="111"/>
       <w:proofErr w:type="spellEnd"/>
     </w:p>
     <w:p>
@@ -15653,8 +15731,6 @@
         </w:rPr>
         <w:t>Get</w:t>
       </w:r>
-      <w:bookmarkStart w:id="111" w:name="_GoBack"/>
-      <w:bookmarkEnd w:id="111"/>
       <w:r>
         <w:rPr>
           <w:spacing w:val="-1"/>
@@ -32580,7 +32656,7 @@
                               <w:sz w:val="16"/>
                               <w:szCs w:val="16"/>
                             </w:rPr>
-                            <w:t>23</w:t>
+                            <w:t>11</w:t>
                           </w:r>
                           <w:r>
                             <w:rPr>
@@ -32596,16 +32672,31 @@
                             </w:rPr>
                             <w:t xml:space="preserve"> (</w:t>
                           </w:r>
-                          <w:fldSimple w:instr=" SECTIONPAGES   \* MERGEFORMAT ">
-                            <w:r>
-                              <w:rPr>
-                                <w:noProof/>
-                                <w:sz w:val="16"/>
-                                <w:szCs w:val="16"/>
-                              </w:rPr>
-                              <w:t>29</w:t>
-                            </w:r>
-                          </w:fldSimple>
+                          <w:r>
+                            <w:fldChar w:fldCharType="begin"/>
+                          </w:r>
+                          <w:r>
+                            <w:instrText xml:space="preserve"> SECTIONPAGES   \* MERGEFORMAT </w:instrText>
+                          </w:r>
+                          <w:r>
+                            <w:fldChar w:fldCharType="separate"/>
+                          </w:r>
+                          <w:r>
+                            <w:rPr>
+                              <w:noProof/>
+                              <w:sz w:val="16"/>
+                              <w:szCs w:val="16"/>
+                            </w:rPr>
+                            <w:t>29</w:t>
+                          </w:r>
+                          <w:r>
+                            <w:rPr>
+                              <w:noProof/>
+                              <w:sz w:val="16"/>
+                              <w:szCs w:val="16"/>
+                            </w:rPr>
+                            <w:fldChar w:fldCharType="end"/>
+                          </w:r>
                           <w:r>
                             <w:rPr>
                               <w:sz w:val="16"/>
@@ -32671,7 +32762,7 @@
                         <w:sz w:val="16"/>
                         <w:szCs w:val="16"/>
                       </w:rPr>
-                      <w:t>23</w:t>
+                      <w:t>11</w:t>
                     </w:r>
                     <w:r>
                       <w:rPr>
@@ -32687,16 +32778,31 @@
                       </w:rPr>
                       <w:t xml:space="preserve"> (</w:t>
                     </w:r>
-                    <w:fldSimple w:instr=" SECTIONPAGES   \* MERGEFORMAT ">
-                      <w:r>
-                        <w:rPr>
-                          <w:noProof/>
-                          <w:sz w:val="16"/>
-                          <w:szCs w:val="16"/>
-                        </w:rPr>
-                        <w:t>29</w:t>
-                      </w:r>
-                    </w:fldSimple>
+                    <w:r>
+                      <w:fldChar w:fldCharType="begin"/>
+                    </w:r>
+                    <w:r>
+                      <w:instrText xml:space="preserve"> SECTIONPAGES   \* MERGEFORMAT </w:instrText>
+                    </w:r>
+                    <w:r>
+                      <w:fldChar w:fldCharType="separate"/>
+                    </w:r>
+                    <w:r>
+                      <w:rPr>
+                        <w:noProof/>
+                        <w:sz w:val="16"/>
+                        <w:szCs w:val="16"/>
+                      </w:rPr>
+                      <w:t>29</w:t>
+                    </w:r>
+                    <w:r>
+                      <w:rPr>
+                        <w:noProof/>
+                        <w:sz w:val="16"/>
+                        <w:szCs w:val="16"/>
+                      </w:rPr>
+                      <w:fldChar w:fldCharType="end"/>
+                    </w:r>
                     <w:r>
                       <w:rPr>
                         <w:sz w:val="16"/>
@@ -33236,16 +33342,31 @@
                             </w:rPr>
                             <w:t xml:space="preserve"> (</w:t>
                           </w:r>
-                          <w:fldSimple w:instr=" SECTIONPAGES   \* MERGEFORMAT ">
-                            <w:r>
-                              <w:rPr>
-                                <w:noProof/>
-                                <w:sz w:val="16"/>
-                                <w:szCs w:val="16"/>
-                              </w:rPr>
-                              <w:t>29</w:t>
-                            </w:r>
-                          </w:fldSimple>
+                          <w:r>
+                            <w:fldChar w:fldCharType="begin"/>
+                          </w:r>
+                          <w:r>
+                            <w:instrText xml:space="preserve"> SECTIONPAGES   \* MERGEFORMAT </w:instrText>
+                          </w:r>
+                          <w:r>
+                            <w:fldChar w:fldCharType="separate"/>
+                          </w:r>
+                          <w:r>
+                            <w:rPr>
+                              <w:noProof/>
+                              <w:sz w:val="16"/>
+                              <w:szCs w:val="16"/>
+                            </w:rPr>
+                            <w:t>29</w:t>
+                          </w:r>
+                          <w:r>
+                            <w:rPr>
+                              <w:noProof/>
+                              <w:sz w:val="16"/>
+                              <w:szCs w:val="16"/>
+                            </w:rPr>
+                            <w:fldChar w:fldCharType="end"/>
+                          </w:r>
                           <w:r>
                             <w:rPr>
                               <w:sz w:val="16"/>
@@ -33327,16 +33448,31 @@
                       </w:rPr>
                       <w:t xml:space="preserve"> (</w:t>
                     </w:r>
-                    <w:fldSimple w:instr=" SECTIONPAGES   \* MERGEFORMAT ">
-                      <w:r>
-                        <w:rPr>
-                          <w:noProof/>
-                          <w:sz w:val="16"/>
-                          <w:szCs w:val="16"/>
-                        </w:rPr>
-                        <w:t>29</w:t>
-                      </w:r>
-                    </w:fldSimple>
+                    <w:r>
+                      <w:fldChar w:fldCharType="begin"/>
+                    </w:r>
+                    <w:r>
+                      <w:instrText xml:space="preserve"> SECTIONPAGES   \* MERGEFORMAT </w:instrText>
+                    </w:r>
+                    <w:r>
+                      <w:fldChar w:fldCharType="separate"/>
+                    </w:r>
+                    <w:r>
+                      <w:rPr>
+                        <w:noProof/>
+                        <w:sz w:val="16"/>
+                        <w:szCs w:val="16"/>
+                      </w:rPr>
+                      <w:t>29</w:t>
+                    </w:r>
+                    <w:r>
+                      <w:rPr>
+                        <w:noProof/>
+                        <w:sz w:val="16"/>
+                        <w:szCs w:val="16"/>
+                      </w:rPr>
+                      <w:fldChar w:fldCharType="end"/>
+                    </w:r>
                     <w:r>
                       <w:rPr>
                         <w:sz w:val="16"/>
@@ -38719,7 +38855,7 @@
 </file>
 
 <file path=customXml/itemProps1.xml><?xml version="1.0" encoding="utf-8"?>
-<ds:datastoreItem xmlns:ds="http://schemas.openxmlformats.org/officeDocument/2006/customXml" ds:itemID="{D72F32A2-CEEA-754D-970E-DD9AE359AE98}">
+<ds:datastoreItem xmlns:ds="http://schemas.openxmlformats.org/officeDocument/2006/customXml" ds:itemID="{96371145-362C-7E46-AA95-3164883BA5D8}">
   <ds:schemaRefs>
     <ds:schemaRef ds:uri="http://schemas.openxmlformats.org/officeDocument/2006/bibliography"/>
   </ds:schemaRefs>

</xml_diff>